<commit_message>
Not much change but found some research paper
</commit_message>
<xml_diff>
--- a/19021271_Nguyên Trung Hiếu__BaiLuanCuoiKy.docx
+++ b/19021271_Nguyên Trung Hiếu__BaiLuanCuoiKy.docx
@@ -314,8 +314,6 @@
             <w:r>
               <w:t>1</w:t>
             </w:r>
-            <w:bookmarkStart w:id="0" w:name="_GoBack"/>
-            <w:bookmarkEnd w:id="0"/>
           </w:p>
         </w:tc>
         <w:tc>
@@ -930,8 +928,584 @@
         <w:t>Nguyen Trung Hieu</w:t>
       </w:r>
     </w:p>
+    <w:p>
+      <w:pPr>
+        <w:rPr>
+          <w:i/>
+          <w:u w:val="single"/>
+        </w:rPr>
+      </w:pPr>
+    </w:p>
+    <w:p>
+      <w:pPr>
+        <w:spacing w:line="240" w:lineRule="auto"/>
+        <w:rPr>
+          <w:sz w:val="24"/>
+        </w:rPr>
+        <w:sectPr>
+          <w:pgSz w:w="12240" w:h="15840"/>
+          <w:pgMar w:top="709" w:right="873" w:bottom="1440" w:left="873" w:header="720" w:footer="720" w:gutter="0"/>
+          <w:cols w:space="720"/>
+          <w:docGrid w:linePitch="360"/>
+        </w:sectPr>
+      </w:pPr>
+    </w:p>
+    <w:p>
+      <w:pPr>
+        <w:spacing w:line="240" w:lineRule="auto"/>
+        <w:rPr>
+          <w:sz w:val="24"/>
+        </w:rPr>
+      </w:pPr>
+    </w:p>
+    <w:p>
+      <w:pPr>
+        <w:spacing w:line="240" w:lineRule="auto"/>
+        <w:rPr>
+          <w:sz w:val="24"/>
+        </w:rPr>
+      </w:pPr>
+    </w:p>
+    <w:p>
+      <w:pPr>
+        <w:spacing w:line="240" w:lineRule="auto"/>
+        <w:rPr>
+          <w:sz w:val="24"/>
+        </w:rPr>
+      </w:pPr>
+    </w:p>
+    <w:p>
+      <w:pPr>
+        <w:spacing w:line="240" w:lineRule="auto"/>
+        <w:rPr>
+          <w:sz w:val="24"/>
+        </w:rPr>
+      </w:pPr>
+      <w:r>
+        <w:rPr>
+          <w:noProof/>
+          <w:sz w:val="40"/>
+          <w:szCs w:val="40"/>
+        </w:rPr>
+        <mc:AlternateContent>
+          <mc:Choice Requires="wps">
+            <w:drawing>
+              <wp:anchor distT="45720" distB="45720" distL="114300" distR="114300" simplePos="0" relativeHeight="251659264" behindDoc="0" locked="0" layoutInCell="1" allowOverlap="1" wp14:anchorId="6D4968F3" wp14:editId="344C236C">
+                <wp:simplePos x="0" y="0"/>
+                <wp:positionH relativeFrom="column">
+                  <wp:posOffset>3580130</wp:posOffset>
+                </wp:positionH>
+                <wp:positionV relativeFrom="paragraph">
+                  <wp:posOffset>20320</wp:posOffset>
+                </wp:positionV>
+                <wp:extent cx="2360930" cy="1404620"/>
+                <wp:effectExtent l="0" t="0" r="22860" b="11430"/>
+                <wp:wrapSquare wrapText="bothSides"/>
+                <wp:docPr id="217" name="Text Box 2"/>
+                <wp:cNvGraphicFramePr>
+                  <a:graphicFrameLocks xmlns:a="http://schemas.openxmlformats.org/drawingml/2006/main"/>
+                </wp:cNvGraphicFramePr>
+                <a:graphic xmlns:a="http://schemas.openxmlformats.org/drawingml/2006/main">
+                  <a:graphicData uri="http://schemas.microsoft.com/office/word/2010/wordprocessingShape">
+                    <wps:wsp>
+                      <wps:cNvSpPr txBox="1">
+                        <a:spLocks noChangeArrowheads="1"/>
+                      </wps:cNvSpPr>
+                      <wps:spPr bwMode="auto">
+                        <a:xfrm>
+                          <a:off x="0" y="0"/>
+                          <a:ext cx="2360930" cy="1404620"/>
+                        </a:xfrm>
+                        <a:prstGeom prst="rect">
+                          <a:avLst/>
+                        </a:prstGeom>
+                        <a:solidFill>
+                          <a:srgbClr val="FFFFFF"/>
+                        </a:solidFill>
+                        <a:ln w="9525">
+                          <a:solidFill>
+                            <a:srgbClr val="000000"/>
+                          </a:solidFill>
+                          <a:miter lim="800000"/>
+                          <a:headEnd/>
+                          <a:tailEnd/>
+                        </a:ln>
+                      </wps:spPr>
+                      <wps:txbx>
+                        <w:txbxContent>
+                          <w:p>
+                            <w:pPr>
+                              <w:spacing w:line="240" w:lineRule="auto"/>
+                              <w:rPr>
+                                <w:sz w:val="24"/>
+                              </w:rPr>
+                            </w:pPr>
+                            <w:r>
+                              <w:rPr>
+                                <w:sz w:val="24"/>
+                              </w:rPr>
+                              <w:t xml:space="preserve">As cryptocurrency has been </w:t>
+                            </w:r>
+                            <w:r>
+                              <w:rPr>
+                                <w:sz w:val="24"/>
+                              </w:rPr>
+                              <w:t>growing</w:t>
+                            </w:r>
+                            <w:r>
+                              <w:rPr>
+                                <w:sz w:val="24"/>
+                              </w:rPr>
+                              <w:t xml:space="preserve"> in popularity very fast lately relative to their beginning when the first CC appeared in 2009: Bitcoin.</w:t>
+                            </w:r>
+                          </w:p>
+                          <w:p>
+                            <w:pPr>
+                              <w:spacing w:line="240" w:lineRule="auto"/>
+                              <w:rPr>
+                                <w:sz w:val="24"/>
+                              </w:rPr>
+                            </w:pPr>
+                            <w:r>
+                              <w:rPr>
+                                <w:sz w:val="24"/>
+                              </w:rPr>
+                              <w:t>Nowaday, Cryptocurrency’s usage has been growing very fast, as of now, late 2021, there is estimated to be 300 million cryptocurrency users worldwide and 18000 businesses that accept cryptocurrency as payments [S1].</w:t>
+                            </w:r>
+                          </w:p>
+                          <w:p/>
+                        </w:txbxContent>
+                      </wps:txbx>
+                      <wps:bodyPr rot="0" vert="horz" wrap="square" lIns="91440" tIns="45720" rIns="91440" bIns="45720" anchor="t" anchorCtr="0">
+                        <a:spAutoFit/>
+                      </wps:bodyPr>
+                    </wps:wsp>
+                  </a:graphicData>
+                </a:graphic>
+                <wp14:sizeRelH relativeFrom="margin">
+                  <wp14:pctWidth>40000</wp14:pctWidth>
+                </wp14:sizeRelH>
+                <wp14:sizeRelV relativeFrom="margin">
+                  <wp14:pctHeight>20000</wp14:pctHeight>
+                </wp14:sizeRelV>
+              </wp:anchor>
+            </w:drawing>
+          </mc:Choice>
+          <mc:Fallback>
+            <w:pict>
+              <v:shapetype w14:anchorId="6D4968F3" id="_x0000_t202" coordsize="21600,21600" o:spt="202" path="m,l,21600r21600,l21600,xe">
+                <v:stroke joinstyle="miter"/>
+                <v:path gradientshapeok="t" o:connecttype="rect"/>
+              </v:shapetype>
+              <v:shape id="Text Box 2" o:spid="_x0000_s1026" type="#_x0000_t202" style="position:absolute;margin-left:281.9pt;margin-top:1.6pt;width:185.9pt;height:110.6pt;z-index:251659264;visibility:visible;mso-wrap-style:square;mso-width-percent:400;mso-height-percent:200;mso-wrap-distance-left:9pt;mso-wrap-distance-top:3.6pt;mso-wrap-distance-right:9pt;mso-wrap-distance-bottom:3.6pt;mso-position-horizontal:absolute;mso-position-horizontal-relative:text;mso-position-vertical:absolute;mso-position-vertical-relative:text;mso-width-percent:400;mso-height-percent:200;mso-width-relative:margin;mso-height-relative:margin;v-text-anchor:top" o:gfxdata="UEsDBBQABgAIAAAAIQC2gziS/gAAAOEBAAATAAAAW0NvbnRlbnRfVHlwZXNdLnhtbJSRQU7DMBBF&#10;90jcwfIWJU67QAgl6YK0S0CoHGBkTxKLZGx5TGhvj5O2G0SRWNoz/78nu9wcxkFMGNg6quQqL6RA&#10;0s5Y6ir5vt9lD1JwBDIwOMJKHpHlpr69KfdHjyxSmriSfYz+USnWPY7AufNIadK6MEJMx9ApD/oD&#10;OlTrorhX2lFEilmcO2RdNtjC5xDF9pCuTyYBB5bi6bQ4syoJ3g9WQ0ymaiLzg5KdCXlKLjvcW893&#10;SUOqXwnz5DrgnHtJTxOsQfEKIT7DmDSUCaxw7Rqn8787ZsmRM9e2VmPeBN4uqYvTtW7jvijg9N/y&#10;JsXecLq0q+WD6m8AAAD//wMAUEsDBBQABgAIAAAAIQA4/SH/1gAAAJQBAAALAAAAX3JlbHMvLnJl&#10;bHOkkMFqwzAMhu+DvYPRfXGawxijTi+j0GvpHsDYimMaW0Yy2fr2M4PBMnrbUb/Q94l/f/hMi1qR&#10;JVI2sOt6UJgd+ZiDgffL8ekFlFSbvV0oo4EbChzGx4f9GRdb25HMsYhqlCwG5lrLq9biZkxWOiqY&#10;22YiTra2kYMu1l1tQD30/bPm3wwYN0x18gb45AdQl1tp5j/sFB2T0FQ7R0nTNEV3j6o9feQzro1i&#10;OWA14Fm+Q8a1a8+Bvu/d/dMb2JY5uiPbhG/ktn4cqGU/er3pcvwCAAD//wMAUEsDBBQABgAIAAAA&#10;IQAmy+1iJQIAAEcEAAAOAAAAZHJzL2Uyb0RvYy54bWysU9uO2yAQfa/Uf0C8N3a8SXZjxVlts01V&#10;aXuRdvsBGOMYFRgKJHb69R1wNo227UtVHhDDDIeZc2ZWt4NW5CCcl2AqOp3klAjDoZFmV9GvT9s3&#10;N5T4wEzDFBhR0aPw9Hb9+tWqt6UooAPVCEcQxPiytxXtQrBllnneCc38BKww6GzBaRbQdLuscaxH&#10;dK2yIs8XWQ+usQ648B5v70cnXSf8thU8fG5bLwJRFcXcQtpd2uu4Z+sVK3eO2U7yUxrsH7LQTBr8&#10;9Ax1zwIjeyd/g9KSO/DQhgkHnUHbSi5SDVjNNH9RzWPHrEi1IDnenmny/w+Wfzp8cUQ2FS2m15QY&#10;plGkJzEE8hYGUkR+eutLDHu0GBgGvEadU63ePgD/5omBTcfMTtw5B30nWIP5TePL7OLpiOMjSN1/&#10;hAa/YfsACWhonY7kIR0E0VGn41mbmArHy+JqkS+v0MXRN53ls0WR1MtY+fzcOh/eC9AkHirqUPwE&#10;zw4PPsR0WPkcEn/zoGSzlUolw+3qjXLkwLBRtmmlCl6EKUP6ii7nxXxk4K8QeVp/gtAyYMcrqSt6&#10;cw5iZeTtnWlSPwYm1XjGlJU5ERm5G1kMQz2chKmhOSKlDsbOxknEQwfuByU9dnVF/fc9c4IS9cGg&#10;LMvpbBbHIBmz+TVySNylp770MMMRqqKBkvG4CWl0EmH2DuXbykRs1HnM5JQrdmvi+zRZcRwu7RT1&#10;a/7XPwEAAP//AwBQSwMEFAAGAAgAAAAhAAVb+AndAAAACQEAAA8AAABkcnMvZG93bnJldi54bWxM&#10;j09Pg0AUxO8mfofNM/FmFxdKLPJoGqLXJm1NvL6yW0D3D7ILxW/vetLjZCYzvym3i9FsVqPvnUV4&#10;XCXAlG2c7G2L8HZ6fXgC5gNZSdpZhfCtPGyr25uSCumu9qDmY2hZLLG+IIQuhKHg3DedMuRXblA2&#10;ehc3GgpRji2XI11judFcJEnODfU2LnQ0qLpTzedxMgjTqd7Nh1p8vM97me3zFzKkvxDv75bdM7Cg&#10;lvAXhl/8iA5VZDq7yUrPNMI6TyN6QEgFsOhv0nUO7IwgRJYBr0r+/0H1AwAA//8DAFBLAQItABQA&#10;BgAIAAAAIQC2gziS/gAAAOEBAAATAAAAAAAAAAAAAAAAAAAAAABbQ29udGVudF9UeXBlc10ueG1s&#10;UEsBAi0AFAAGAAgAAAAhADj9If/WAAAAlAEAAAsAAAAAAAAAAAAAAAAALwEAAF9yZWxzLy5yZWxz&#10;UEsBAi0AFAAGAAgAAAAhACbL7WIlAgAARwQAAA4AAAAAAAAAAAAAAAAALgIAAGRycy9lMm9Eb2Mu&#10;eG1sUEsBAi0AFAAGAAgAAAAhAAVb+AndAAAACQEAAA8AAAAAAAAAAAAAAAAAfwQAAGRycy9kb3du&#10;cmV2LnhtbFBLBQYAAAAABAAEAPMAAACJBQAAAAA=&#10;">
+                <v:textbox style="mso-fit-shape-to-text:t">
+                  <w:txbxContent>
+                    <w:p>
+                      <w:pPr>
+                        <w:spacing w:line="240" w:lineRule="auto"/>
+                        <w:rPr>
+                          <w:sz w:val="24"/>
+                        </w:rPr>
+                      </w:pPr>
+                      <w:r>
+                        <w:rPr>
+                          <w:sz w:val="24"/>
+                        </w:rPr>
+                        <w:t xml:space="preserve">As cryptocurrency has been </w:t>
+                      </w:r>
+                      <w:r>
+                        <w:rPr>
+                          <w:sz w:val="24"/>
+                        </w:rPr>
+                        <w:t>growing</w:t>
+                      </w:r>
+                      <w:r>
+                        <w:rPr>
+                          <w:sz w:val="24"/>
+                        </w:rPr>
+                        <w:t xml:space="preserve"> in popularity very fast lately relative to their beginning when the first CC appeared in 2009: Bitcoin.</w:t>
+                      </w:r>
+                    </w:p>
+                    <w:p>
+                      <w:pPr>
+                        <w:spacing w:line="240" w:lineRule="auto"/>
+                        <w:rPr>
+                          <w:sz w:val="24"/>
+                        </w:rPr>
+                      </w:pPr>
+                      <w:r>
+                        <w:rPr>
+                          <w:sz w:val="24"/>
+                        </w:rPr>
+                        <w:t>Nowaday, Cryptocurrency’s usage has been growing very fast, as of now, late 2021, there is estimated to be 300 million cryptocurrency users worldwide and 18000 businesses that accept cryptocurrency as payments [S1].</w:t>
+                      </w:r>
+                    </w:p>
+                    <w:p/>
+                  </w:txbxContent>
+                </v:textbox>
+                <w10:wrap type="square"/>
+              </v:shape>
+            </w:pict>
+          </mc:Fallback>
+        </mc:AlternateContent>
+      </w:r>
+      <w:r>
+        <w:rPr>
+          <w:noProof/>
+        </w:rPr>
+        <w:drawing>
+          <wp:inline distT="0" distB="0" distL="0" distR="0" wp14:anchorId="4FC82D8F" wp14:editId="4D88B71E">
+            <wp:extent cx="3103245" cy="3974465"/>
+            <wp:effectExtent l="0" t="0" r="1905" b="6985"/>
+            <wp:docPr id="1" name="Picture 1"/>
+            <wp:cNvGraphicFramePr>
+              <a:graphicFrameLocks xmlns:a="http://schemas.openxmlformats.org/drawingml/2006/main" noChangeAspect="1"/>
+            </wp:cNvGraphicFramePr>
+            <a:graphic xmlns:a="http://schemas.openxmlformats.org/drawingml/2006/main">
+              <a:graphicData uri="http://schemas.openxmlformats.org/drawingml/2006/picture">
+                <pic:pic xmlns:pic="http://schemas.openxmlformats.org/drawingml/2006/picture">
+                  <pic:nvPicPr>
+                    <pic:cNvPr id="1" name=""/>
+                    <pic:cNvPicPr/>
+                  </pic:nvPicPr>
+                  <pic:blipFill>
+                    <a:blip r:embed="rId6"/>
+                    <a:stretch>
+                      <a:fillRect/>
+                    </a:stretch>
+                  </pic:blipFill>
+                  <pic:spPr>
+                    <a:xfrm>
+                      <a:off x="0" y="0"/>
+                      <a:ext cx="3103245" cy="3974465"/>
+                    </a:xfrm>
+                    <a:prstGeom prst="rect">
+                      <a:avLst/>
+                    </a:prstGeom>
+                  </pic:spPr>
+                </pic:pic>
+              </a:graphicData>
+            </a:graphic>
+          </wp:inline>
+        </w:drawing>
+      </w:r>
+      <w:bookmarkStart w:id="0" w:name="_GoBack"/>
+      <w:bookmarkEnd w:id="0"/>
+    </w:p>
+    <w:p>
+      <w:pPr>
+        <w:spacing w:line="240" w:lineRule="auto"/>
+        <w:rPr>
+          <w:sz w:val="24"/>
+        </w:rPr>
+      </w:pPr>
+    </w:p>
+    <w:p>
+      <w:pPr>
+        <w:spacing w:line="240" w:lineRule="auto"/>
+        <w:rPr>
+          <w:sz w:val="24"/>
+        </w:rPr>
+      </w:pPr>
+    </w:p>
+    <w:p>
+      <w:pPr>
+        <w:spacing w:line="240" w:lineRule="auto"/>
+        <w:rPr>
+          <w:sz w:val="24"/>
+        </w:rPr>
+      </w:pPr>
+    </w:p>
+    <w:p>
+      <w:pPr>
+        <w:spacing w:line="240" w:lineRule="auto"/>
+        <w:rPr>
+          <w:sz w:val="40"/>
+          <w:szCs w:val="40"/>
+        </w:rPr>
+      </w:pPr>
+      <w:r>
+        <w:rPr>
+          <w:sz w:val="40"/>
+          <w:szCs w:val="40"/>
+        </w:rPr>
+        <w:t>ASSIGNMENT 1</w:t>
+      </w:r>
+    </w:p>
+    <w:p>
+      <w:pPr>
+        <w:spacing w:line="240" w:lineRule="auto"/>
+        <w:rPr>
+          <w:sz w:val="40"/>
+          <w:szCs w:val="40"/>
+        </w:rPr>
+      </w:pPr>
+      <w:r>
+        <w:rPr>
+          <w:sz w:val="40"/>
+          <w:szCs w:val="40"/>
+        </w:rPr>
+        <w:t xml:space="preserve"> How cryptocurrency provider </w:t>
+      </w:r>
+    </w:p>
+    <w:p>
+      <w:pPr>
+        <w:spacing w:line="240" w:lineRule="auto"/>
+        <w:rPr>
+          <w:sz w:val="40"/>
+          <w:szCs w:val="40"/>
+        </w:rPr>
+      </w:pPr>
+      <w:r>
+        <w:rPr>
+          <w:sz w:val="40"/>
+          <w:szCs w:val="40"/>
+        </w:rPr>
+        <w:t>model and designed their system</w:t>
+      </w:r>
+    </w:p>
+    <w:p>
+      <w:pPr>
+        <w:spacing w:line="240" w:lineRule="auto"/>
+        <w:rPr>
+          <w:sz w:val="40"/>
+          <w:szCs w:val="40"/>
+        </w:rPr>
+      </w:pPr>
+      <w:r>
+        <w:rPr>
+          <w:sz w:val="40"/>
+          <w:szCs w:val="40"/>
+        </w:rPr>
+        <w:t xml:space="preserve"> against attack.</w:t>
+      </w:r>
+    </w:p>
+    <w:p>
+      <w:pPr>
+        <w:spacing w:line="240" w:lineRule="auto"/>
+        <w:rPr>
+          <w:sz w:val="24"/>
+        </w:rPr>
+      </w:pPr>
+    </w:p>
+    <w:p>
+      <w:pPr>
+        <w:spacing w:line="240" w:lineRule="auto"/>
+        <w:rPr>
+          <w:sz w:val="24"/>
+        </w:rPr>
+      </w:pPr>
+    </w:p>
+    <w:p>
+      <w:pPr>
+        <w:spacing w:line="240" w:lineRule="auto"/>
+        <w:rPr>
+          <w:sz w:val="24"/>
+        </w:rPr>
+      </w:pPr>
+    </w:p>
+    <w:p>
+      <w:pPr>
+        <w:spacing w:line="240" w:lineRule="auto"/>
+        <w:rPr>
+          <w:sz w:val="24"/>
+        </w:rPr>
+      </w:pPr>
+    </w:p>
+    <w:p>
+      <w:pPr>
+        <w:spacing w:line="240" w:lineRule="auto"/>
+        <w:rPr>
+          <w:sz w:val="24"/>
+        </w:rPr>
+      </w:pPr>
+    </w:p>
+    <w:p>
+      <w:pPr>
+        <w:spacing w:line="240" w:lineRule="auto"/>
+        <w:rPr>
+          <w:sz w:val="24"/>
+        </w:rPr>
+      </w:pPr>
+    </w:p>
+    <w:p>
+      <w:pPr>
+        <w:spacing w:line="240" w:lineRule="auto"/>
+        <w:rPr>
+          <w:sz w:val="24"/>
+        </w:rPr>
+      </w:pPr>
+    </w:p>
+    <w:p>
+      <w:pPr>
+        <w:spacing w:line="240" w:lineRule="auto"/>
+        <w:rPr>
+          <w:sz w:val="24"/>
+        </w:rPr>
+      </w:pPr>
+    </w:p>
+    <w:p>
+      <w:pPr>
+        <w:spacing w:line="240" w:lineRule="auto"/>
+        <w:rPr>
+          <w:sz w:val="24"/>
+        </w:rPr>
+      </w:pPr>
+    </w:p>
+    <w:p>
+      <w:pPr>
+        <w:spacing w:line="240" w:lineRule="auto"/>
+        <w:rPr>
+          <w:sz w:val="24"/>
+        </w:rPr>
+      </w:pPr>
+    </w:p>
+    <w:p>
+      <w:pPr>
+        <w:spacing w:line="240" w:lineRule="auto"/>
+        <w:rPr>
+          <w:sz w:val="24"/>
+        </w:rPr>
+      </w:pPr>
+      <w:r>
+        <w:rPr>
+          <w:sz w:val="24"/>
+        </w:rPr>
+        <w:t>Used material</w:t>
+      </w:r>
+    </w:p>
+    <w:p>
+      <w:pPr>
+        <w:spacing w:line="240" w:lineRule="auto"/>
+        <w:rPr>
+          <w:sz w:val="24"/>
+        </w:rPr>
+      </w:pPr>
+      <w:r>
+        <w:rPr>
+          <w:sz w:val="24"/>
+        </w:rPr>
+        <w:t>For statistic</w:t>
+      </w:r>
+    </w:p>
+    <w:p>
+      <w:pPr>
+        <w:spacing w:line="240" w:lineRule="auto"/>
+      </w:pPr>
+      <w:r>
+        <w:rPr>
+          <w:sz w:val="24"/>
+        </w:rPr>
+        <w:t>[S1]</w:t>
+      </w:r>
+      <w:r>
+        <w:t xml:space="preserve"> </w:t>
+      </w:r>
+      <w:hyperlink r:id="rId7" w:history="1">
+        <w:r>
+          <w:rPr>
+            <w:rStyle w:val="Hyperlink"/>
+          </w:rPr>
+          <w:t>Global Cryptocurrency Ownership Data 2021 - TripleA (triple-a.io)</w:t>
+        </w:r>
+      </w:hyperlink>
+      <w:r>
+        <w:t xml:space="preserve"> </w:t>
+      </w:r>
+    </w:p>
+    <w:p>
+      <w:pPr>
+        <w:spacing w:line="240" w:lineRule="auto"/>
+      </w:pPr>
+    </w:p>
+    <w:p>
+      <w:pPr>
+        <w:spacing w:line="240" w:lineRule="auto"/>
+      </w:pPr>
+      <w:r>
+        <w:t xml:space="preserve">For </w:t>
+      </w:r>
+    </w:p>
+    <w:p>
+      <w:pPr>
+        <w:spacing w:line="240" w:lineRule="auto"/>
+      </w:pPr>
+    </w:p>
+    <w:p>
+      <w:pPr>
+        <w:spacing w:line="240" w:lineRule="auto"/>
+      </w:pPr>
+    </w:p>
+    <w:p>
+      <w:pPr>
+        <w:spacing w:line="240" w:lineRule="auto"/>
+      </w:pPr>
+    </w:p>
+    <w:p>
+      <w:pPr>
+        <w:spacing w:line="240" w:lineRule="auto"/>
+      </w:pPr>
+    </w:p>
+    <w:p>
+      <w:pPr>
+        <w:spacing w:line="240" w:lineRule="auto"/>
+      </w:pPr>
+    </w:p>
+    <w:p>
+      <w:pPr>
+        <w:spacing w:line="240" w:lineRule="auto"/>
+      </w:pPr>
+    </w:p>
+    <w:p>
+      <w:pPr>
+        <w:spacing w:line="240" w:lineRule="auto"/>
+      </w:pPr>
+    </w:p>
+    <w:p>
+      <w:pPr>
+        <w:spacing w:line="240" w:lineRule="auto"/>
+      </w:pPr>
+    </w:p>
+    <w:p>
+      <w:pPr>
+        <w:spacing w:line="240" w:lineRule="auto"/>
+      </w:pPr>
+    </w:p>
+    <w:p>
+      <w:pPr>
+        <w:spacing w:line="240" w:lineRule="auto"/>
+      </w:pPr>
+    </w:p>
+    <w:p>
+      <w:pPr>
+        <w:spacing w:line="240" w:lineRule="auto"/>
+      </w:pPr>
+    </w:p>
+    <w:p>
+      <w:pPr>
+        <w:spacing w:line="240" w:lineRule="auto"/>
+      </w:pPr>
+    </w:p>
+    <w:p>
+      <w:pPr>
+        <w:spacing w:line="240" w:lineRule="auto"/>
+      </w:pPr>
+    </w:p>
+    <w:p>
+      <w:pPr>
+        <w:spacing w:line="240" w:lineRule="auto"/>
+      </w:pPr>
+    </w:p>
+    <w:p>
+      <w:pPr>
+        <w:spacing w:line="240" w:lineRule="auto"/>
+        <w:rPr>
+          <w:sz w:val="24"/>
+        </w:rPr>
+      </w:pPr>
+    </w:p>
     <w:sectPr>
-      <w:pgSz w:w="12240" w:h="15840"/>
+      <w:pgSz w:w="12240" w:h="15840" w:code="1"/>
       <w:pgMar w:top="709" w:right="873" w:bottom="1440" w:left="873" w:header="720" w:footer="720" w:gutter="0"/>
       <w:cols w:space="720"/>
       <w:docGrid w:linePitch="360"/>
@@ -1537,6 +2111,18 @@
       <w:contextualSpacing/>
     </w:pPr>
   </w:style>
+  <w:style w:type="character" w:styleId="Hyperlink">
+    <w:name w:val="Hyperlink"/>
+    <w:basedOn w:val="DefaultParagraphFont"/>
+    <w:uiPriority w:val="99"/>
+    <w:semiHidden/>
+    <w:unhideWhenUsed/>
+    <w:rsid w:val="00A21348"/>
+    <w:rPr>
+      <w:color w:val="0000FF"/>
+      <w:u w:val="single"/>
+    </w:rPr>
+  </w:style>
 </w:styles>
 </file>
 
@@ -1806,7 +2392,7 @@
 </file>
 
 <file path=customXml/itemProps1.xml><?xml version="1.0" encoding="utf-8"?>
-<ds:datastoreItem xmlns:ds="http://schemas.openxmlformats.org/officeDocument/2006/customXml" ds:itemID="{361EA6AB-95BD-4255-8BC6-2245EBCFF822}">
+<ds:datastoreItem xmlns:ds="http://schemas.openxmlformats.org/officeDocument/2006/customXml" ds:itemID="{F087A276-676F-4575-8E38-32CC26A03371}">
   <ds:schemaRefs>
     <ds:schemaRef ds:uri="http://schemas.openxmlformats.org/officeDocument/2006/bibliography"/>
   </ds:schemaRefs>

</xml_diff>

<commit_message>
At least something got added
</commit_message>
<xml_diff>
--- a/19021271_Nguyên Trung Hiếu__BaiLuanCuoiKy.docx
+++ b/19021271_Nguyên Trung Hiếu__BaiLuanCuoiKy.docx
@@ -957,49 +957,26 @@
           <w:sz w:val="24"/>
         </w:rPr>
       </w:pPr>
-    </w:p>
-    <w:p>
-      <w:pPr>
-        <w:spacing w:line="240" w:lineRule="auto"/>
-        <w:rPr>
-          <w:sz w:val="24"/>
-        </w:rPr>
-      </w:pPr>
-    </w:p>
-    <w:p>
-      <w:pPr>
-        <w:spacing w:line="240" w:lineRule="auto"/>
-        <w:rPr>
-          <w:sz w:val="24"/>
-        </w:rPr>
-      </w:pPr>
-    </w:p>
-    <w:p>
-      <w:pPr>
-        <w:spacing w:line="240" w:lineRule="auto"/>
-        <w:rPr>
-          <w:sz w:val="24"/>
-        </w:rPr>
-      </w:pPr>
       <w:r>
         <w:rPr>
           <w:noProof/>
           <w:sz w:val="40"/>
           <w:szCs w:val="40"/>
         </w:rPr>
+        <w:lastRenderedPageBreak/>
         <mc:AlternateContent>
           <mc:Choice Requires="wps">
             <w:drawing>
-              <wp:anchor distT="45720" distB="45720" distL="114300" distR="114300" simplePos="0" relativeHeight="251659264" behindDoc="0" locked="0" layoutInCell="1" allowOverlap="1" wp14:anchorId="6D4968F3" wp14:editId="344C236C">
+              <wp:anchor distT="45720" distB="45720" distL="114300" distR="114300" simplePos="0" relativeHeight="251659264" behindDoc="0" locked="0" layoutInCell="1" allowOverlap="1" wp14:anchorId="001375D4" wp14:editId="059C01D0">
                 <wp:simplePos x="0" y="0"/>
-                <wp:positionH relativeFrom="column">
-                  <wp:posOffset>3580130</wp:posOffset>
+                <wp:positionH relativeFrom="margin">
+                  <wp:align>right</wp:align>
                 </wp:positionH>
                 <wp:positionV relativeFrom="paragraph">
-                  <wp:posOffset>20320</wp:posOffset>
+                  <wp:posOffset>207010</wp:posOffset>
                 </wp:positionV>
-                <wp:extent cx="2360930" cy="1404620"/>
-                <wp:effectExtent l="0" t="0" r="22860" b="11430"/>
+                <wp:extent cx="2990850" cy="6724650"/>
+                <wp:effectExtent l="0" t="0" r="19050" b="19050"/>
                 <wp:wrapSquare wrapText="bothSides"/>
                 <wp:docPr id="217" name="Text Box 2"/>
                 <wp:cNvGraphicFramePr>
@@ -1014,7 +991,7 @@
                       <wps:spPr bwMode="auto">
                         <a:xfrm>
                           <a:off x="0" y="0"/>
-                          <a:ext cx="2360930" cy="1404620"/>
+                          <a:ext cx="2990850" cy="6724650"/>
                         </a:xfrm>
                         <a:prstGeom prst="rect">
                           <a:avLst/>
@@ -1024,7 +1001,7 @@
                         </a:solidFill>
                         <a:ln w="9525">
                           <a:solidFill>
-                            <a:srgbClr val="000000"/>
+                            <a:schemeClr val="bg1"/>
                           </a:solidFill>
                           <a:miter lim="800000"/>
                           <a:headEnd/>
@@ -1036,127 +1013,713 @@
                           <w:p>
                             <w:pPr>
                               <w:spacing w:line="240" w:lineRule="auto"/>
+                              <w:jc w:val="both"/>
                               <w:rPr>
                                 <w:sz w:val="24"/>
+                                <w:szCs w:val="24"/>
                               </w:rPr>
                             </w:pPr>
                             <w:r>
                               <w:rPr>
                                 <w:sz w:val="24"/>
                               </w:rPr>
-                              <w:t xml:space="preserve">As cryptocurrency has been </w:t>
+                              <w:br/>
+                            </w:r>
+                            <w:r>
+                              <w:rPr>
+                                <w:b/>
+                                <w:sz w:val="24"/>
+                              </w:rPr>
+                              <w:t>ABSTRACT</w:t>
                             </w:r>
                             <w:r>
                               <w:rPr>
                                 <w:sz w:val="24"/>
                               </w:rPr>
-                              <w:t>growing</w:t>
+                              <w:t>.</w:t>
                             </w:r>
                             <w:r>
                               <w:rPr>
                                 <w:sz w:val="24"/>
                               </w:rPr>
-                              <w:t xml:space="preserve"> in popularity very fast lately relative to their beginning when the first CC appeared in 2009: Bitcoin.</w:t>
+                              <w:br/>
+                            </w:r>
+                            <w:r>
+                              <w:rPr>
+                                <w:sz w:val="24"/>
+                              </w:rPr>
+                              <w:t xml:space="preserve">Nowaday, most of us have must heard of </w:t>
+                            </w:r>
+                            <w:r>
+                              <w:rPr>
+                                <w:sz w:val="24"/>
+                              </w:rPr>
+                              <w:t>any c</w:t>
+                            </w:r>
+                            <w:r>
+                              <w:rPr>
+                                <w:sz w:val="24"/>
+                              </w:rPr>
+                              <w:t>ryptocurrency</w:t>
+                            </w:r>
+                            <w:r>
+                              <w:rPr>
+                                <w:sz w:val="24"/>
+                              </w:rPr>
+                              <w:t>’s name</w:t>
+                            </w:r>
+                            <w:r>
+                              <w:rPr>
+                                <w:sz w:val="24"/>
+                              </w:rPr>
+                              <w:t xml:space="preserve"> at least once as </w:t>
+                            </w:r>
+                            <w:r>
+                              <w:rPr>
+                                <w:sz w:val="24"/>
+                              </w:rPr>
+                              <w:t xml:space="preserve">these blockchain-based virtual currency usage has been </w:t>
+                            </w:r>
+                            <w:r>
+                              <w:rPr>
+                                <w:sz w:val="24"/>
+                              </w:rPr>
+                              <w:t>very trendy</w:t>
+                            </w:r>
+                            <w:r>
+                              <w:rPr>
+                                <w:sz w:val="24"/>
+                              </w:rPr>
+                              <w:t xml:space="preserve"> recently. </w:t>
+                            </w:r>
+                            <w:r>
+                              <w:rPr>
+                                <w:sz w:val="24"/>
+                                <w:szCs w:val="24"/>
+                              </w:rPr>
+                              <w:t>As of now</w:t>
+                            </w:r>
+                            <w:r>
+                              <w:rPr>
+                                <w:sz w:val="24"/>
+                                <w:szCs w:val="24"/>
+                              </w:rPr>
+                              <w:t xml:space="preserve">, </w:t>
+                            </w:r>
+                            <w:r>
+                              <w:rPr>
+                                <w:sz w:val="24"/>
+                                <w:szCs w:val="24"/>
+                              </w:rPr>
+                              <w:t>the crypto market cap is currently sitting at $2.6 trillion</w:t>
+                            </w:r>
+                            <w:r>
+                              <w:rPr>
+                                <w:sz w:val="24"/>
+                                <w:szCs w:val="24"/>
+                              </w:rPr>
+                              <w:t xml:space="preserve"> and</w:t>
+                            </w:r>
+                            <w:r>
+                              <w:rPr>
+                                <w:sz w:val="24"/>
+                                <w:szCs w:val="24"/>
+                              </w:rPr>
+                              <w:t xml:space="preserve"> there is estimated to be 300 million cryptocurrency users worldwi</w:t>
+                            </w:r>
+                            <w:r>
+                              <w:rPr>
+                                <w:sz w:val="24"/>
+                                <w:szCs w:val="24"/>
+                              </w:rPr>
+                              <w:t>de, there are 18,000 businesses</w:t>
+                            </w:r>
+                            <w:r>
+                              <w:rPr>
+                                <w:sz w:val="24"/>
+                                <w:szCs w:val="24"/>
+                              </w:rPr>
+                              <w:t xml:space="preserve"> and brands that ac</w:t>
+                            </w:r>
+                            <w:r>
+                              <w:rPr>
+                                <w:sz w:val="24"/>
+                                <w:szCs w:val="24"/>
+                              </w:rPr>
+                              <w:t xml:space="preserve">cept cryptocurrency as payments. </w:t>
+                            </w:r>
+                            <w:r>
+                              <w:rPr>
+                                <w:sz w:val="24"/>
+                                <w:szCs w:val="24"/>
+                              </w:rPr>
+                              <w:t>So the cryptography market</w:t>
+                            </w:r>
+                            <w:r>
+                              <w:rPr>
+                                <w:sz w:val="24"/>
+                                <w:szCs w:val="24"/>
+                              </w:rPr>
+                              <w:t xml:space="preserve"> indeed look</w:t>
+                            </w:r>
+                            <w:r>
+                              <w:rPr>
+                                <w:sz w:val="24"/>
+                                <w:szCs w:val="24"/>
+                              </w:rPr>
+                              <w:t xml:space="preserve">s </w:t>
+                            </w:r>
+                            <w:r>
+                              <w:rPr>
+                                <w:sz w:val="24"/>
+                                <w:szCs w:val="24"/>
+                              </w:rPr>
+                              <w:t>lucrative</w:t>
+                            </w:r>
+                            <w:r>
+                              <w:rPr>
+                                <w:sz w:val="24"/>
+                                <w:szCs w:val="24"/>
+                              </w:rPr>
+                              <w:t xml:space="preserve"> </w:t>
+                            </w:r>
+                            <w:r>
+                              <w:rPr>
+                                <w:sz w:val="24"/>
+                                <w:szCs w:val="24"/>
+                              </w:rPr>
+                              <w:t>b</w:t>
+                            </w:r>
+                            <w:r>
+                              <w:rPr>
+                                <w:sz w:val="24"/>
+                                <w:szCs w:val="24"/>
+                              </w:rPr>
+                              <w:t>ut however, it had</w:t>
+                            </w:r>
+                            <w:r>
+                              <w:rPr>
+                                <w:sz w:val="24"/>
+                                <w:szCs w:val="24"/>
+                              </w:rPr>
+                              <w:t xml:space="preserve"> </w:t>
+                            </w:r>
+                            <w:r>
+                              <w:rPr>
+                                <w:sz w:val="24"/>
+                                <w:szCs w:val="24"/>
+                              </w:rPr>
+                              <w:t xml:space="preserve">drawed </w:t>
+                            </w:r>
+                            <w:r>
+                              <w:rPr>
+                                <w:sz w:val="24"/>
+                                <w:szCs w:val="24"/>
+                              </w:rPr>
+                              <w:t>ton</w:t>
+                            </w:r>
+                            <w:r>
+                              <w:rPr>
+                                <w:sz w:val="24"/>
+                                <w:szCs w:val="24"/>
+                              </w:rPr>
+                              <w:t>s</w:t>
+                            </w:r>
+                            <w:r>
+                              <w:rPr>
+                                <w:sz w:val="24"/>
+                                <w:szCs w:val="24"/>
+                              </w:rPr>
+                              <w:t xml:space="preserve"> of attention from </w:t>
+                            </w:r>
+                            <w:r>
+                              <w:rPr>
+                                <w:sz w:val="24"/>
+                                <w:szCs w:val="24"/>
+                              </w:rPr>
+                              <w:t xml:space="preserve">malicious </w:t>
+                            </w:r>
+                            <w:r>
+                              <w:rPr>
+                                <w:sz w:val="24"/>
+                                <w:szCs w:val="24"/>
+                              </w:rPr>
+                              <w:t>users</w:t>
+                            </w:r>
+                            <w:r>
+                              <w:rPr>
+                                <w:sz w:val="24"/>
+                                <w:szCs w:val="24"/>
+                              </w:rPr>
+                              <w:t xml:space="preserve"> who attempt</w:t>
+                            </w:r>
+                            <w:r>
+                              <w:rPr>
+                                <w:sz w:val="24"/>
+                                <w:szCs w:val="24"/>
+                              </w:rPr>
+                              <w:t>s</w:t>
+                            </w:r>
+                            <w:r>
+                              <w:rPr>
+                                <w:sz w:val="24"/>
+                                <w:szCs w:val="24"/>
+                              </w:rPr>
+                              <w:t xml:space="preserve"> to hack and steal one’s</w:t>
+                            </w:r>
+                            <w:r>
+                              <w:rPr>
+                                <w:sz w:val="24"/>
+                                <w:szCs w:val="24"/>
+                              </w:rPr>
+                              <w:t xml:space="preserve"> </w:t>
+                            </w:r>
+                            <w:r>
+                              <w:rPr>
+                                <w:sz w:val="24"/>
+                                <w:szCs w:val="24"/>
+                              </w:rPr>
+                              <w:t>cryptocurrency</w:t>
+                            </w:r>
+                            <w:r>
+                              <w:rPr>
+                                <w:sz w:val="24"/>
+                                <w:szCs w:val="24"/>
+                              </w:rPr>
+                              <w:t xml:space="preserve"> wallets</w:t>
+                            </w:r>
+                            <w:r>
+                              <w:rPr>
+                                <w:sz w:val="24"/>
+                                <w:szCs w:val="24"/>
+                              </w:rPr>
+                              <w:t>.</w:t>
+                            </w:r>
+                            <w:r>
+                              <w:rPr>
+                                <w:sz w:val="24"/>
+                                <w:szCs w:val="24"/>
+                              </w:rPr>
+                              <w:t xml:space="preserve"> So concern for security of these cryptocurrency had been a really hot topic. This literature will dig deep in how the blockchain </w:t>
+                            </w:r>
+                            <w:r>
+                              <w:rPr>
+                                <w:sz w:val="24"/>
+                                <w:szCs w:val="24"/>
+                              </w:rPr>
+                              <w:t>features play a role in cryptocurrency, defensive methods that cryptocurrency like bitcoin and ethereum used.</w:t>
                             </w:r>
                           </w:p>
                           <w:p>
                             <w:pPr>
                               <w:spacing w:line="240" w:lineRule="auto"/>
+                              <w:jc w:val="both"/>
                               <w:rPr>
                                 <w:sz w:val="24"/>
+                                <w:szCs w:val="24"/>
                               </w:rPr>
                             </w:pPr>
-                            <w:r>
+                          </w:p>
+                          <w:p>
+                            <w:pPr>
+                              <w:spacing w:line="240" w:lineRule="auto"/>
+                              <w:jc w:val="both"/>
                               <w:rPr>
                                 <w:sz w:val="24"/>
+                                <w:szCs w:val="24"/>
                               </w:rPr>
-                              <w:t>Nowaday, Cryptocurrency’s usage has been growing very fast, as of now, late 2021, there is estimated to be 300 million cryptocurrency users worldwide and 18000 businesses that accept cryptocurrency as payments [S1].</w:t>
-                            </w:r>
+                            </w:pPr>
                           </w:p>
-                          <w:p/>
+                          <w:p>
+                            <w:pPr>
+                              <w:spacing w:line="240" w:lineRule="auto"/>
+                              <w:jc w:val="both"/>
+                              <w:rPr>
+                                <w:sz w:val="24"/>
+                                <w:szCs w:val="24"/>
+                              </w:rPr>
+                            </w:pPr>
+                          </w:p>
                         </w:txbxContent>
                       </wps:txbx>
                       <wps:bodyPr rot="0" vert="horz" wrap="square" lIns="91440" tIns="45720" rIns="91440" bIns="45720" anchor="t" anchorCtr="0">
-                        <a:spAutoFit/>
+                        <a:noAutofit/>
                       </wps:bodyPr>
                     </wps:wsp>
                   </a:graphicData>
                 </a:graphic>
                 <wp14:sizeRelH relativeFrom="margin">
-                  <wp14:pctWidth>40000</wp14:pctWidth>
+                  <wp14:pctWidth>0</wp14:pctWidth>
                 </wp14:sizeRelH>
                 <wp14:sizeRelV relativeFrom="margin">
-                  <wp14:pctHeight>20000</wp14:pctHeight>
+                  <wp14:pctHeight>0</wp14:pctHeight>
                 </wp14:sizeRelV>
               </wp:anchor>
             </w:drawing>
           </mc:Choice>
           <mc:Fallback>
             <w:pict>
-              <v:shapetype w14:anchorId="6D4968F3" id="_x0000_t202" coordsize="21600,21600" o:spt="202" path="m,l,21600r21600,l21600,xe">
+              <v:shapetype w14:anchorId="001375D4" id="_x0000_t202" coordsize="21600,21600" o:spt="202" path="m,l,21600r21600,l21600,xe">
                 <v:stroke joinstyle="miter"/>
                 <v:path gradientshapeok="t" o:connecttype="rect"/>
               </v:shapetype>
-              <v:shape id="Text Box 2" o:spid="_x0000_s1026" type="#_x0000_t202" style="position:absolute;margin-left:281.9pt;margin-top:1.6pt;width:185.9pt;height:110.6pt;z-index:251659264;visibility:visible;mso-wrap-style:square;mso-width-percent:400;mso-height-percent:200;mso-wrap-distance-left:9pt;mso-wrap-distance-top:3.6pt;mso-wrap-distance-right:9pt;mso-wrap-distance-bottom:3.6pt;mso-position-horizontal:absolute;mso-position-horizontal-relative:text;mso-position-vertical:absolute;mso-position-vertical-relative:text;mso-width-percent:400;mso-height-percent:200;mso-width-relative:margin;mso-height-relative:margin;v-text-anchor:top" o:gfxdata="UEsDBBQABgAIAAAAIQC2gziS/gAAAOEBAAATAAAAW0NvbnRlbnRfVHlwZXNdLnhtbJSRQU7DMBBF&#10;90jcwfIWJU67QAgl6YK0S0CoHGBkTxKLZGx5TGhvj5O2G0SRWNoz/78nu9wcxkFMGNg6quQqL6RA&#10;0s5Y6ir5vt9lD1JwBDIwOMJKHpHlpr69KfdHjyxSmriSfYz+USnWPY7AufNIadK6MEJMx9ApD/oD&#10;OlTrorhX2lFEilmcO2RdNtjC5xDF9pCuTyYBB5bi6bQ4syoJ3g9WQ0ymaiLzg5KdCXlKLjvcW893&#10;SUOqXwnz5DrgnHtJTxOsQfEKIT7DmDSUCaxw7Rqn8787ZsmRM9e2VmPeBN4uqYvTtW7jvijg9N/y&#10;JsXecLq0q+WD6m8AAAD//wMAUEsDBBQABgAIAAAAIQA4/SH/1gAAAJQBAAALAAAAX3JlbHMvLnJl&#10;bHOkkMFqwzAMhu+DvYPRfXGawxijTi+j0GvpHsDYimMaW0Yy2fr2M4PBMnrbUb/Q94l/f/hMi1qR&#10;JVI2sOt6UJgd+ZiDgffL8ekFlFSbvV0oo4EbChzGx4f9GRdb25HMsYhqlCwG5lrLq9biZkxWOiqY&#10;22YiTra2kYMu1l1tQD30/bPm3wwYN0x18gb45AdQl1tp5j/sFB2T0FQ7R0nTNEV3j6o9feQzro1i&#10;OWA14Fm+Q8a1a8+Bvu/d/dMb2JY5uiPbhG/ktn4cqGU/er3pcvwCAAD//wMAUEsDBBQABgAIAAAA&#10;IQAmy+1iJQIAAEcEAAAOAAAAZHJzL2Uyb0RvYy54bWysU9uO2yAQfa/Uf0C8N3a8SXZjxVlts01V&#10;aXuRdvsBGOMYFRgKJHb69R1wNo227UtVHhDDDIeZc2ZWt4NW5CCcl2AqOp3klAjDoZFmV9GvT9s3&#10;N5T4wEzDFBhR0aPw9Hb9+tWqt6UooAPVCEcQxPiytxXtQrBllnneCc38BKww6GzBaRbQdLuscaxH&#10;dK2yIs8XWQ+usQ648B5v70cnXSf8thU8fG5bLwJRFcXcQtpd2uu4Z+sVK3eO2U7yUxrsH7LQTBr8&#10;9Ax1zwIjeyd/g9KSO/DQhgkHnUHbSi5SDVjNNH9RzWPHrEi1IDnenmny/w+Wfzp8cUQ2FS2m15QY&#10;plGkJzEE8hYGUkR+eutLDHu0GBgGvEadU63ePgD/5omBTcfMTtw5B30nWIP5TePL7OLpiOMjSN1/&#10;hAa/YfsACWhonY7kIR0E0VGn41mbmArHy+JqkS+v0MXRN53ls0WR1MtY+fzcOh/eC9AkHirqUPwE&#10;zw4PPsR0WPkcEn/zoGSzlUolw+3qjXLkwLBRtmmlCl6EKUP6ii7nxXxk4K8QeVp/gtAyYMcrqSt6&#10;cw5iZeTtnWlSPwYm1XjGlJU5ERm5G1kMQz2chKmhOSKlDsbOxknEQwfuByU9dnVF/fc9c4IS9cGg&#10;LMvpbBbHIBmz+TVySNylp770MMMRqqKBkvG4CWl0EmH2DuXbykRs1HnM5JQrdmvi+zRZcRwu7RT1&#10;a/7XPwEAAP//AwBQSwMEFAAGAAgAAAAhAAVb+AndAAAACQEAAA8AAABkcnMvZG93bnJldi54bWxM&#10;j09Pg0AUxO8mfofNM/FmFxdKLPJoGqLXJm1NvL6yW0D3D7ILxW/vetLjZCYzvym3i9FsVqPvnUV4&#10;XCXAlG2c7G2L8HZ6fXgC5gNZSdpZhfCtPGyr25uSCumu9qDmY2hZLLG+IIQuhKHg3DedMuRXblA2&#10;ehc3GgpRji2XI11judFcJEnODfU2LnQ0qLpTzedxMgjTqd7Nh1p8vM97me3zFzKkvxDv75bdM7Cg&#10;lvAXhl/8iA5VZDq7yUrPNMI6TyN6QEgFsOhv0nUO7IwgRJYBr0r+/0H1AwAA//8DAFBLAQItABQA&#10;BgAIAAAAIQC2gziS/gAAAOEBAAATAAAAAAAAAAAAAAAAAAAAAABbQ29udGVudF9UeXBlc10ueG1s&#10;UEsBAi0AFAAGAAgAAAAhADj9If/WAAAAlAEAAAsAAAAAAAAAAAAAAAAALwEAAF9yZWxzLy5yZWxz&#10;UEsBAi0AFAAGAAgAAAAhACbL7WIlAgAARwQAAA4AAAAAAAAAAAAAAAAALgIAAGRycy9lMm9Eb2Mu&#10;eG1sUEsBAi0AFAAGAAgAAAAhAAVb+AndAAAACQEAAA8AAAAAAAAAAAAAAAAAfwQAAGRycy9kb3du&#10;cmV2LnhtbFBLBQYAAAAABAAEAPMAAACJBQAAAAA=&#10;">
-                <v:textbox style="mso-fit-shape-to-text:t">
+              <v:shape id="Text Box 2" o:spid="_x0000_s1026" type="#_x0000_t202" style="position:absolute;margin-left:184.3pt;margin-top:16.3pt;width:235.5pt;height:529.5pt;z-index:251659264;visibility:visible;mso-wrap-style:square;mso-width-percent:0;mso-height-percent:0;mso-wrap-distance-left:9pt;mso-wrap-distance-top:3.6pt;mso-wrap-distance-right:9pt;mso-wrap-distance-bottom:3.6pt;mso-position-horizontal:right;mso-position-horizontal-relative:margin;mso-position-vertical:absolute;mso-position-vertical-relative:text;mso-width-percent:0;mso-height-percent:0;mso-width-relative:margin;mso-height-relative:margin;v-text-anchor:top" o:gfxdata="UEsDBBQABgAIAAAAIQC2gziS/gAAAOEBAAATAAAAW0NvbnRlbnRfVHlwZXNdLnhtbJSRQU7DMBBF&#10;90jcwfIWJU67QAgl6YK0S0CoHGBkTxKLZGx5TGhvj5O2G0SRWNoz/78nu9wcxkFMGNg6quQqL6RA&#10;0s5Y6ir5vt9lD1JwBDIwOMJKHpHlpr69KfdHjyxSmriSfYz+USnWPY7AufNIadK6MEJMx9ApD/oD&#10;OlTrorhX2lFEilmcO2RdNtjC5xDF9pCuTyYBB5bi6bQ4syoJ3g9WQ0ymaiLzg5KdCXlKLjvcW893&#10;SUOqXwnz5DrgnHtJTxOsQfEKIT7DmDSUCaxw7Rqn8787ZsmRM9e2VmPeBN4uqYvTtW7jvijg9N/y&#10;JsXecLq0q+WD6m8AAAD//wMAUEsDBBQABgAIAAAAIQA4/SH/1gAAAJQBAAALAAAAX3JlbHMvLnJl&#10;bHOkkMFqwzAMhu+DvYPRfXGawxijTi+j0GvpHsDYimMaW0Yy2fr2M4PBMnrbUb/Q94l/f/hMi1qR&#10;JVI2sOt6UJgd+ZiDgffL8ekFlFSbvV0oo4EbChzGx4f9GRdb25HMsYhqlCwG5lrLq9biZkxWOiqY&#10;22YiTra2kYMu1l1tQD30/bPm3wwYN0x18gb45AdQl1tp5j/sFB2T0FQ7R0nTNEV3j6o9feQzro1i&#10;OWA14Fm+Q8a1a8+Bvu/d/dMb2JY5uiPbhG/ktn4cqGU/er3pcvwCAAD//wMAUEsDBBQABgAIAAAA&#10;IQCdbhDeKAIAAEYEAAAOAAAAZHJzL2Uyb0RvYy54bWysU81u2zAMvg/YOwi6L3aM/Bpxii5dhgFd&#10;N6DdA8iybAuTRU1SYmdPP0pO07S7DdNBIEXqI/mR3NwMnSJHYZ0EXdDpJKVEaA6V1E1BfzztP6wo&#10;cZ7piinQoqAn4ejN9v27TW9ykUELqhKWIIh2eW8K2npv8iRxvBUdcxMwQqOxBtsxj6ptksqyHtE7&#10;lWRpukh6sJWxwIVz+Ho3Guk24te14P5bXTvhiSoo5ubjbeNdhjvZbljeWGZayc9psH/IomNSY9AL&#10;1B3zjBys/Auqk9yCg9pPOHQJ1LXkItaA1UzTN9U8tsyIWAuS48yFJvf/YPnD8bslsipoNl1SolmH&#10;TXoSgycfYSBZ4Kc3Lke3R4OOfsBn7HOs1Zl74D8d0bBrmW7ErbXQt4JVmN80/Eyuvo44LoCU/Veo&#10;MAw7eIhAQ227QB7SQRAd+3S69CakwvExW6/T1RxNHG2LZTZboBJisPz5u7HOfxbQkSAU1GLzIzw7&#10;3js/uj67hGgOlKz2Uqmo2KbcKUuODAdlH88Z/ZWb0qQv6HqezUcGXkGEmRUXkLIZOXgTqJMeB17J&#10;rqCrNJwQhuWBtk+6irJnUo0yFqf0mcdA3UiiH8oBHQO5JVQnZNTCONi4iCi0YH9T0uNQF9T9OjAr&#10;KFFfNHZlPZ3NwhZEZTZfZqjYa0t5bWGaI1RBPSWjuPNxc0K+Gm6xe7WMvL5kcs4VhzV25rxYYRuu&#10;9ej1sv7bPwAAAP//AwBQSwMEFAAGAAgAAAAhANpO7FHeAAAACAEAAA8AAABkcnMvZG93bnJldi54&#10;bWxMj8FOwzAQRO9I/QdrK3GjdkoVaIhTVSB6Q4iACkcnXpKo8TqK3Tbw9SwnOO7MaPZNvplcL044&#10;hs6ThmShQCDV3nbUaHh7fby6BRGiIWt6T6jhCwNsitlFbjLrz/SCpzI2gksoZEZDG+OQSRnqFp0J&#10;Cz8gsffpR2cin2Mj7WjOXO56uVQqlc50xB9aM+B9i/WhPDoNoVbp/nlV7t8rucPvtbUPH7snrS/n&#10;0/YORMQp/oXhF5/RoWCmyh/JBtFr4CFRw/UyBcHu6iZhoeKYWicpyCKX/wcUPwAAAP//AwBQSwEC&#10;LQAUAAYACAAAACEAtoM4kv4AAADhAQAAEwAAAAAAAAAAAAAAAAAAAAAAW0NvbnRlbnRfVHlwZXNd&#10;LnhtbFBLAQItABQABgAIAAAAIQA4/SH/1gAAAJQBAAALAAAAAAAAAAAAAAAAAC8BAABfcmVscy8u&#10;cmVsc1BLAQItABQABgAIAAAAIQCdbhDeKAIAAEYEAAAOAAAAAAAAAAAAAAAAAC4CAABkcnMvZTJv&#10;RG9jLnhtbFBLAQItABQABgAIAAAAIQDaTuxR3gAAAAgBAAAPAAAAAAAAAAAAAAAAAIIEAABkcnMv&#10;ZG93bnJldi54bWxQSwUGAAAAAAQABADzAAAAjQUAAAAA&#10;" strokecolor="white [3212]">
+                <v:textbox>
                   <w:txbxContent>
                     <w:p>
                       <w:pPr>
                         <w:spacing w:line="240" w:lineRule="auto"/>
+                        <w:jc w:val="both"/>
                         <w:rPr>
                           <w:sz w:val="24"/>
+                          <w:szCs w:val="24"/>
                         </w:rPr>
                       </w:pPr>
                       <w:r>
                         <w:rPr>
                           <w:sz w:val="24"/>
                         </w:rPr>
-                        <w:t xml:space="preserve">As cryptocurrency has been </w:t>
+                        <w:br/>
+                      </w:r>
+                      <w:r>
+                        <w:rPr>
+                          <w:b/>
+                          <w:sz w:val="24"/>
+                        </w:rPr>
+                        <w:t>ABSTRACT</w:t>
                       </w:r>
                       <w:r>
                         <w:rPr>
                           <w:sz w:val="24"/>
                         </w:rPr>
-                        <w:t>growing</w:t>
+                        <w:t>.</w:t>
                       </w:r>
                       <w:r>
                         <w:rPr>
                           <w:sz w:val="24"/>
                         </w:rPr>
-                        <w:t xml:space="preserve"> in popularity very fast lately relative to their beginning when the first CC appeared in 2009: Bitcoin.</w:t>
+                        <w:br/>
+                      </w:r>
+                      <w:r>
+                        <w:rPr>
+                          <w:sz w:val="24"/>
+                        </w:rPr>
+                        <w:t xml:space="preserve">Nowaday, most of us have must heard of </w:t>
+                      </w:r>
+                      <w:r>
+                        <w:rPr>
+                          <w:sz w:val="24"/>
+                        </w:rPr>
+                        <w:t>any c</w:t>
+                      </w:r>
+                      <w:r>
+                        <w:rPr>
+                          <w:sz w:val="24"/>
+                        </w:rPr>
+                        <w:t>ryptocurrency</w:t>
+                      </w:r>
+                      <w:r>
+                        <w:rPr>
+                          <w:sz w:val="24"/>
+                        </w:rPr>
+                        <w:t>’s name</w:t>
+                      </w:r>
+                      <w:r>
+                        <w:rPr>
+                          <w:sz w:val="24"/>
+                        </w:rPr>
+                        <w:t xml:space="preserve"> at least once as </w:t>
+                      </w:r>
+                      <w:r>
+                        <w:rPr>
+                          <w:sz w:val="24"/>
+                        </w:rPr>
+                        <w:t xml:space="preserve">these blockchain-based virtual currency usage has been </w:t>
+                      </w:r>
+                      <w:r>
+                        <w:rPr>
+                          <w:sz w:val="24"/>
+                        </w:rPr>
+                        <w:t>very trendy</w:t>
+                      </w:r>
+                      <w:r>
+                        <w:rPr>
+                          <w:sz w:val="24"/>
+                        </w:rPr>
+                        <w:t xml:space="preserve"> recently. </w:t>
+                      </w:r>
+                      <w:r>
+                        <w:rPr>
+                          <w:sz w:val="24"/>
+                          <w:szCs w:val="24"/>
+                        </w:rPr>
+                        <w:t>As of now</w:t>
+                      </w:r>
+                      <w:r>
+                        <w:rPr>
+                          <w:sz w:val="24"/>
+                          <w:szCs w:val="24"/>
+                        </w:rPr>
+                        <w:t xml:space="preserve">, </w:t>
+                      </w:r>
+                      <w:r>
+                        <w:rPr>
+                          <w:sz w:val="24"/>
+                          <w:szCs w:val="24"/>
+                        </w:rPr>
+                        <w:t>the crypto market cap is currently sitting at $2.6 trillion</w:t>
+                      </w:r>
+                      <w:r>
+                        <w:rPr>
+                          <w:sz w:val="24"/>
+                          <w:szCs w:val="24"/>
+                        </w:rPr>
+                        <w:t xml:space="preserve"> and</w:t>
+                      </w:r>
+                      <w:r>
+                        <w:rPr>
+                          <w:sz w:val="24"/>
+                          <w:szCs w:val="24"/>
+                        </w:rPr>
+                        <w:t xml:space="preserve"> there is estimated to be 300 million cryptocurrency users worldwi</w:t>
+                      </w:r>
+                      <w:r>
+                        <w:rPr>
+                          <w:sz w:val="24"/>
+                          <w:szCs w:val="24"/>
+                        </w:rPr>
+                        <w:t>de, there are 18,000 businesses</w:t>
+                      </w:r>
+                      <w:r>
+                        <w:rPr>
+                          <w:sz w:val="24"/>
+                          <w:szCs w:val="24"/>
+                        </w:rPr>
+                        <w:t xml:space="preserve"> and brands that ac</w:t>
+                      </w:r>
+                      <w:r>
+                        <w:rPr>
+                          <w:sz w:val="24"/>
+                          <w:szCs w:val="24"/>
+                        </w:rPr>
+                        <w:t xml:space="preserve">cept cryptocurrency as payments. </w:t>
+                      </w:r>
+                      <w:r>
+                        <w:rPr>
+                          <w:sz w:val="24"/>
+                          <w:szCs w:val="24"/>
+                        </w:rPr>
+                        <w:t>So the cryptography market</w:t>
+                      </w:r>
+                      <w:r>
+                        <w:rPr>
+                          <w:sz w:val="24"/>
+                          <w:szCs w:val="24"/>
+                        </w:rPr>
+                        <w:t xml:space="preserve"> indeed look</w:t>
+                      </w:r>
+                      <w:r>
+                        <w:rPr>
+                          <w:sz w:val="24"/>
+                          <w:szCs w:val="24"/>
+                        </w:rPr>
+                        <w:t xml:space="preserve">s </w:t>
+                      </w:r>
+                      <w:r>
+                        <w:rPr>
+                          <w:sz w:val="24"/>
+                          <w:szCs w:val="24"/>
+                        </w:rPr>
+                        <w:t>lucrative</w:t>
+                      </w:r>
+                      <w:r>
+                        <w:rPr>
+                          <w:sz w:val="24"/>
+                          <w:szCs w:val="24"/>
+                        </w:rPr>
+                        <w:t xml:space="preserve"> </w:t>
+                      </w:r>
+                      <w:r>
+                        <w:rPr>
+                          <w:sz w:val="24"/>
+                          <w:szCs w:val="24"/>
+                        </w:rPr>
+                        <w:t>b</w:t>
+                      </w:r>
+                      <w:r>
+                        <w:rPr>
+                          <w:sz w:val="24"/>
+                          <w:szCs w:val="24"/>
+                        </w:rPr>
+                        <w:t>ut however, it had</w:t>
+                      </w:r>
+                      <w:r>
+                        <w:rPr>
+                          <w:sz w:val="24"/>
+                          <w:szCs w:val="24"/>
+                        </w:rPr>
+                        <w:t xml:space="preserve"> </w:t>
+                      </w:r>
+                      <w:r>
+                        <w:rPr>
+                          <w:sz w:val="24"/>
+                          <w:szCs w:val="24"/>
+                        </w:rPr>
+                        <w:t xml:space="preserve">drawed </w:t>
+                      </w:r>
+                      <w:r>
+                        <w:rPr>
+                          <w:sz w:val="24"/>
+                          <w:szCs w:val="24"/>
+                        </w:rPr>
+                        <w:t>ton</w:t>
+                      </w:r>
+                      <w:r>
+                        <w:rPr>
+                          <w:sz w:val="24"/>
+                          <w:szCs w:val="24"/>
+                        </w:rPr>
+                        <w:t>s</w:t>
+                      </w:r>
+                      <w:r>
+                        <w:rPr>
+                          <w:sz w:val="24"/>
+                          <w:szCs w:val="24"/>
+                        </w:rPr>
+                        <w:t xml:space="preserve"> of attention from </w:t>
+                      </w:r>
+                      <w:r>
+                        <w:rPr>
+                          <w:sz w:val="24"/>
+                          <w:szCs w:val="24"/>
+                        </w:rPr>
+                        <w:t xml:space="preserve">malicious </w:t>
+                      </w:r>
+                      <w:r>
+                        <w:rPr>
+                          <w:sz w:val="24"/>
+                          <w:szCs w:val="24"/>
+                        </w:rPr>
+                        <w:t>users</w:t>
+                      </w:r>
+                      <w:r>
+                        <w:rPr>
+                          <w:sz w:val="24"/>
+                          <w:szCs w:val="24"/>
+                        </w:rPr>
+                        <w:t xml:space="preserve"> who attempt</w:t>
+                      </w:r>
+                      <w:r>
+                        <w:rPr>
+                          <w:sz w:val="24"/>
+                          <w:szCs w:val="24"/>
+                        </w:rPr>
+                        <w:t>s</w:t>
+                      </w:r>
+                      <w:r>
+                        <w:rPr>
+                          <w:sz w:val="24"/>
+                          <w:szCs w:val="24"/>
+                        </w:rPr>
+                        <w:t xml:space="preserve"> to hack and steal one’s</w:t>
+                      </w:r>
+                      <w:r>
+                        <w:rPr>
+                          <w:sz w:val="24"/>
+                          <w:szCs w:val="24"/>
+                        </w:rPr>
+                        <w:t xml:space="preserve"> </w:t>
+                      </w:r>
+                      <w:r>
+                        <w:rPr>
+                          <w:sz w:val="24"/>
+                          <w:szCs w:val="24"/>
+                        </w:rPr>
+                        <w:t>cryptocurrency</w:t>
+                      </w:r>
+                      <w:r>
+                        <w:rPr>
+                          <w:sz w:val="24"/>
+                          <w:szCs w:val="24"/>
+                        </w:rPr>
+                        <w:t xml:space="preserve"> wallets</w:t>
+                      </w:r>
+                      <w:r>
+                        <w:rPr>
+                          <w:sz w:val="24"/>
+                          <w:szCs w:val="24"/>
+                        </w:rPr>
+                        <w:t>.</w:t>
+                      </w:r>
+                      <w:r>
+                        <w:rPr>
+                          <w:sz w:val="24"/>
+                          <w:szCs w:val="24"/>
+                        </w:rPr>
+                        <w:t xml:space="preserve"> So concern for security of these cryptocurrency had been a really hot topic. This literature will dig deep in how the blockchain </w:t>
+                      </w:r>
+                      <w:r>
+                        <w:rPr>
+                          <w:sz w:val="24"/>
+                          <w:szCs w:val="24"/>
+                        </w:rPr>
+                        <w:t>features play a role in cryptocurrency, defensive methods that cryptocurrency like bitcoin and ethereum used.</w:t>
                       </w:r>
                     </w:p>
                     <w:p>
                       <w:pPr>
                         <w:spacing w:line="240" w:lineRule="auto"/>
+                        <w:jc w:val="both"/>
                         <w:rPr>
                           <w:sz w:val="24"/>
+                          <w:szCs w:val="24"/>
                         </w:rPr>
                       </w:pPr>
-                      <w:r>
+                    </w:p>
+                    <w:p>
+                      <w:pPr>
+                        <w:spacing w:line="240" w:lineRule="auto"/>
+                        <w:jc w:val="both"/>
                         <w:rPr>
                           <w:sz w:val="24"/>
+                          <w:szCs w:val="24"/>
                         </w:rPr>
-                        <w:t>Nowaday, Cryptocurrency’s usage has been growing very fast, as of now, late 2021, there is estimated to be 300 million cryptocurrency users worldwide and 18000 businesses that accept cryptocurrency as payments [S1].</w:t>
-                      </w:r>
+                      </w:pPr>
                     </w:p>
-                    <w:p/>
+                    <w:p>
+                      <w:pPr>
+                        <w:spacing w:line="240" w:lineRule="auto"/>
+                        <w:jc w:val="both"/>
+                        <w:rPr>
+                          <w:sz w:val="24"/>
+                          <w:szCs w:val="24"/>
+                        </w:rPr>
+                      </w:pPr>
+                    </w:p>
                   </w:txbxContent>
                 </v:textbox>
-                <w10:wrap type="square"/>
+                <w10:wrap type="square" anchorx="margin"/>
               </v:shape>
             </w:pict>
           </mc:Fallback>
         </mc:AlternateContent>
       </w:r>
+    </w:p>
+    <w:p>
+      <w:pPr>
+        <w:spacing w:line="240" w:lineRule="auto"/>
+        <w:rPr>
+          <w:sz w:val="24"/>
+        </w:rPr>
+      </w:pPr>
       <w:r>
         <w:rPr>
           <w:noProof/>
         </w:rPr>
         <w:drawing>
           <wp:inline distT="0" distB="0" distL="0" distR="0" wp14:anchorId="4FC82D8F" wp14:editId="4D88B71E">
-            <wp:extent cx="3103245" cy="3974465"/>
-            <wp:effectExtent l="0" t="0" r="1905" b="6985"/>
+            <wp:extent cx="3476625" cy="4452670"/>
+            <wp:effectExtent l="0" t="0" r="0" b="5080"/>
             <wp:docPr id="1" name="Picture 1"/>
             <wp:cNvGraphicFramePr>
               <a:graphicFrameLocks xmlns:a="http://schemas.openxmlformats.org/drawingml/2006/main" noChangeAspect="1"/>
@@ -1177,7 +1740,7 @@
                   <pic:spPr>
                     <a:xfrm>
                       <a:off x="0" y="0"/>
-                      <a:ext cx="3103245" cy="3974465"/>
+                      <a:ext cx="3476625" cy="4452670"/>
                     </a:xfrm>
                     <a:prstGeom prst="rect">
                       <a:avLst/>
@@ -1189,43 +1752,27 @@
           </wp:inline>
         </w:drawing>
       </w:r>
-      <w:bookmarkStart w:id="0" w:name="_GoBack"/>
-      <w:bookmarkEnd w:id="0"/>
-    </w:p>
-    <w:p>
-      <w:pPr>
-        <w:spacing w:line="240" w:lineRule="auto"/>
-        <w:rPr>
-          <w:sz w:val="24"/>
-        </w:rPr>
-      </w:pPr>
-    </w:p>
-    <w:p>
-      <w:pPr>
-        <w:spacing w:line="240" w:lineRule="auto"/>
-        <w:rPr>
-          <w:sz w:val="24"/>
-        </w:rPr>
-      </w:pPr>
-    </w:p>
-    <w:p>
-      <w:pPr>
-        <w:spacing w:line="240" w:lineRule="auto"/>
-        <w:rPr>
-          <w:sz w:val="24"/>
-        </w:rPr>
-      </w:pPr>
-    </w:p>
-    <w:p>
-      <w:pPr>
-        <w:spacing w:line="240" w:lineRule="auto"/>
-        <w:rPr>
+    </w:p>
+    <w:p>
+      <w:pPr>
+        <w:spacing w:line="240" w:lineRule="auto"/>
+        <w:rPr>
+          <w:sz w:val="24"/>
+        </w:rPr>
+      </w:pPr>
+    </w:p>
+    <w:p>
+      <w:pPr>
+        <w:spacing w:line="240" w:lineRule="auto"/>
+        <w:rPr>
+          <w:color w:val="2F5496" w:themeColor="accent5" w:themeShade="BF"/>
           <w:sz w:val="40"/>
           <w:szCs w:val="40"/>
         </w:rPr>
       </w:pPr>
       <w:r>
         <w:rPr>
+          <w:color w:val="2F5496" w:themeColor="accent5" w:themeShade="BF"/>
           <w:sz w:val="40"/>
           <w:szCs w:val="40"/>
         </w:rPr>
@@ -1236,139 +1783,1821 @@
       <w:pPr>
         <w:spacing w:line="240" w:lineRule="auto"/>
         <w:rPr>
+          <w:color w:val="2F5496" w:themeColor="accent5" w:themeShade="BF"/>
           <w:sz w:val="40"/>
           <w:szCs w:val="40"/>
         </w:rPr>
       </w:pPr>
       <w:r>
         <w:rPr>
+          <w:color w:val="2F5496" w:themeColor="accent5" w:themeShade="BF"/>
           <w:sz w:val="40"/>
           <w:szCs w:val="40"/>
         </w:rPr>
-        <w:t xml:space="preserve"> How cryptocurrency provider </w:t>
-      </w:r>
-    </w:p>
-    <w:p>
-      <w:pPr>
-        <w:spacing w:line="240" w:lineRule="auto"/>
-        <w:rPr>
+        <w:t xml:space="preserve">SECURTY IN </w:t>
+      </w:r>
+      <w:r>
+        <w:rPr>
+          <w:color w:val="2F5496" w:themeColor="accent5" w:themeShade="BF"/>
           <w:sz w:val="40"/>
           <w:szCs w:val="40"/>
         </w:rPr>
-      </w:pPr>
-      <w:r>
-        <w:rPr>
+        <w:t xml:space="preserve">BLOCKCHAIN-BASED </w:t>
+      </w:r>
+      <w:r>
+        <w:rPr>
+          <w:color w:val="2F5496" w:themeColor="accent5" w:themeShade="BF"/>
           <w:sz w:val="40"/>
           <w:szCs w:val="40"/>
         </w:rPr>
-        <w:t>model and designed their system</w:t>
-      </w:r>
-    </w:p>
-    <w:p>
-      <w:pPr>
-        <w:spacing w:line="240" w:lineRule="auto"/>
-        <w:rPr>
+        <w:t>CRYPTOCURRENCY</w:t>
+      </w:r>
+      <w:r>
+        <w:rPr>
+          <w:color w:val="2F5496" w:themeColor="accent5" w:themeShade="BF"/>
           <w:sz w:val="40"/>
           <w:szCs w:val="40"/>
         </w:rPr>
-      </w:pPr>
-      <w:r>
-        <w:rPr>
-          <w:sz w:val="40"/>
-          <w:szCs w:val="40"/>
-        </w:rPr>
-        <w:t xml:space="preserve"> against attack.</w:t>
-      </w:r>
-    </w:p>
-    <w:p>
-      <w:pPr>
-        <w:spacing w:line="240" w:lineRule="auto"/>
-        <w:rPr>
-          <w:sz w:val="24"/>
-        </w:rPr>
-      </w:pPr>
-    </w:p>
-    <w:p>
-      <w:pPr>
-        <w:spacing w:line="240" w:lineRule="auto"/>
-        <w:rPr>
-          <w:sz w:val="24"/>
-        </w:rPr>
-      </w:pPr>
-    </w:p>
-    <w:p>
-      <w:pPr>
-        <w:spacing w:line="240" w:lineRule="auto"/>
-        <w:rPr>
-          <w:sz w:val="24"/>
-        </w:rPr>
-      </w:pPr>
-    </w:p>
-    <w:p>
-      <w:pPr>
-        <w:spacing w:line="240" w:lineRule="auto"/>
-        <w:rPr>
-          <w:sz w:val="24"/>
-        </w:rPr>
-      </w:pPr>
-    </w:p>
-    <w:p>
-      <w:pPr>
-        <w:spacing w:line="240" w:lineRule="auto"/>
-        <w:rPr>
-          <w:sz w:val="24"/>
-        </w:rPr>
-      </w:pPr>
-    </w:p>
-    <w:p>
-      <w:pPr>
-        <w:spacing w:line="240" w:lineRule="auto"/>
-        <w:rPr>
-          <w:sz w:val="24"/>
-        </w:rPr>
-      </w:pPr>
-    </w:p>
-    <w:p>
-      <w:pPr>
-        <w:spacing w:line="240" w:lineRule="auto"/>
-        <w:rPr>
-          <w:sz w:val="24"/>
-        </w:rPr>
-      </w:pPr>
-    </w:p>
-    <w:p>
-      <w:pPr>
-        <w:spacing w:line="240" w:lineRule="auto"/>
-        <w:rPr>
-          <w:sz w:val="24"/>
-        </w:rPr>
-      </w:pPr>
-    </w:p>
-    <w:p>
-      <w:pPr>
-        <w:spacing w:line="240" w:lineRule="auto"/>
-        <w:rPr>
-          <w:sz w:val="24"/>
-        </w:rPr>
-      </w:pPr>
-    </w:p>
-    <w:p>
-      <w:pPr>
-        <w:spacing w:line="240" w:lineRule="auto"/>
-        <w:rPr>
-          <w:sz w:val="24"/>
-        </w:rPr>
-      </w:pPr>
-    </w:p>
-    <w:p>
-      <w:pPr>
-        <w:spacing w:line="240" w:lineRule="auto"/>
-        <w:rPr>
-          <w:sz w:val="24"/>
-        </w:rPr>
-      </w:pPr>
-      <w:r>
-        <w:rPr>
+        <w:t xml:space="preserve"> </w:t>
+      </w:r>
+    </w:p>
+    <w:p>
+      <w:pPr>
+        <w:spacing w:line="240" w:lineRule="auto"/>
+        <w:rPr>
+          <w:sz w:val="24"/>
+        </w:rPr>
+      </w:pPr>
+    </w:p>
+    <w:p>
+      <w:pPr>
+        <w:spacing w:line="240" w:lineRule="auto"/>
+        <w:rPr>
+          <w:sz w:val="24"/>
+        </w:rPr>
+      </w:pPr>
+    </w:p>
+    <w:p>
+      <w:pPr>
+        <w:spacing w:line="240" w:lineRule="auto"/>
+        <w:rPr>
+          <w:sz w:val="24"/>
+        </w:rPr>
+      </w:pPr>
+    </w:p>
+    <w:p>
+      <w:pPr>
+        <w:spacing w:line="240" w:lineRule="auto"/>
+        <w:rPr>
+          <w:sz w:val="24"/>
+        </w:rPr>
+      </w:pPr>
+    </w:p>
+    <w:p>
+      <w:pPr>
+        <w:spacing w:line="240" w:lineRule="auto"/>
+        <w:rPr>
+          <w:sz w:val="24"/>
+        </w:rPr>
+      </w:pPr>
+    </w:p>
+    <w:p>
+      <w:pPr>
+        <w:spacing w:line="240" w:lineRule="auto"/>
+        <w:rPr>
+          <w:sz w:val="24"/>
+        </w:rPr>
+      </w:pPr>
+    </w:p>
+    <w:p>
+      <w:pPr>
+        <w:spacing w:line="240" w:lineRule="auto"/>
+        <w:rPr>
+          <w:sz w:val="24"/>
+        </w:rPr>
+      </w:pPr>
+    </w:p>
+    <w:p>
+      <w:pPr>
+        <w:spacing w:line="240" w:lineRule="auto"/>
+        <w:rPr>
+          <w:sz w:val="24"/>
+        </w:rPr>
+      </w:pPr>
+    </w:p>
+    <w:bookmarkStart w:id="0" w:name="_Toc92294615" w:displacedByCustomXml="next"/>
+    <w:sdt>
+      <w:sdtPr>
+        <w:id w:val="-1291126563"/>
+        <w:docPartObj>
+          <w:docPartGallery w:val="Table of Contents"/>
+          <w:docPartUnique/>
+        </w:docPartObj>
+      </w:sdtPr>
+      <w:sdtEndPr>
+        <w:rPr>
+          <w:rFonts w:asciiTheme="minorHAnsi" w:eastAsiaTheme="minorHAnsi" w:hAnsiTheme="minorHAnsi" w:cstheme="minorBidi"/>
+          <w:b/>
+          <w:bCs/>
+          <w:noProof/>
+          <w:color w:val="auto"/>
+          <w:sz w:val="22"/>
+          <w:szCs w:val="22"/>
+        </w:rPr>
+      </w:sdtEndPr>
+      <w:sdtContent>
+        <w:p>
+          <w:pPr>
+            <w:pStyle w:val="Heading1"/>
+          </w:pPr>
+          <w:r>
+            <w:t>Table of Contents</w:t>
+          </w:r>
+          <w:bookmarkEnd w:id="0"/>
+        </w:p>
+        <w:p>
+          <w:pPr>
+            <w:pStyle w:val="TOC1"/>
+            <w:tabs>
+              <w:tab w:val="right" w:leader="dot" w:pos="10484"/>
+            </w:tabs>
+            <w:rPr>
+              <w:rFonts w:eastAsiaTheme="minorEastAsia"/>
+              <w:noProof/>
+            </w:rPr>
+          </w:pPr>
+          <w:r>
+            <w:fldChar w:fldCharType="begin"/>
+          </w:r>
+          <w:r>
+            <w:instrText xml:space="preserve"> TOC \o "1-3" \h \z \u </w:instrText>
+          </w:r>
+          <w:r>
+            <w:fldChar w:fldCharType="separate"/>
+          </w:r>
+          <w:hyperlink w:anchor="_Toc92294615" w:history="1">
+            <w:r>
+              <w:rPr>
+                <w:rStyle w:val="Hyperlink"/>
+                <w:noProof/>
+              </w:rPr>
+              <w:t>Table of Contents</w:t>
+            </w:r>
+            <w:r>
+              <w:rPr>
+                <w:noProof/>
+                <w:webHidden/>
+              </w:rPr>
+              <w:tab/>
+            </w:r>
+            <w:r>
+              <w:rPr>
+                <w:noProof/>
+                <w:webHidden/>
+              </w:rPr>
+              <w:fldChar w:fldCharType="begin"/>
+            </w:r>
+            <w:r>
+              <w:rPr>
+                <w:noProof/>
+                <w:webHidden/>
+              </w:rPr>
+              <w:instrText xml:space="preserve"> PAGEREF _Toc92294615 \h </w:instrText>
+            </w:r>
+            <w:r>
+              <w:rPr>
+                <w:noProof/>
+                <w:webHidden/>
+              </w:rPr>
+            </w:r>
+            <w:r>
+              <w:rPr>
+                <w:noProof/>
+                <w:webHidden/>
+              </w:rPr>
+              <w:fldChar w:fldCharType="separate"/>
+            </w:r>
+            <w:r>
+              <w:rPr>
+                <w:noProof/>
+                <w:webHidden/>
+              </w:rPr>
+              <w:t>3</w:t>
+            </w:r>
+            <w:r>
+              <w:rPr>
+                <w:noProof/>
+                <w:webHidden/>
+              </w:rPr>
+              <w:fldChar w:fldCharType="end"/>
+            </w:r>
+          </w:hyperlink>
+        </w:p>
+        <w:p>
+          <w:pPr>
+            <w:pStyle w:val="TOC1"/>
+            <w:tabs>
+              <w:tab w:val="left" w:pos="440"/>
+              <w:tab w:val="right" w:leader="dot" w:pos="10484"/>
+            </w:tabs>
+            <w:rPr>
+              <w:rFonts w:eastAsiaTheme="minorEastAsia"/>
+              <w:noProof/>
+            </w:rPr>
+          </w:pPr>
+          <w:hyperlink w:anchor="_Toc92294616" w:history="1">
+            <w:r>
+              <w:rPr>
+                <w:rStyle w:val="Hyperlink"/>
+                <w:noProof/>
+              </w:rPr>
+              <w:t>I.</w:t>
+            </w:r>
+            <w:r>
+              <w:rPr>
+                <w:rFonts w:eastAsiaTheme="minorEastAsia"/>
+                <w:noProof/>
+              </w:rPr>
+              <w:tab/>
+            </w:r>
+            <w:r>
+              <w:rPr>
+                <w:rStyle w:val="Hyperlink"/>
+                <w:noProof/>
+              </w:rPr>
+              <w:t>Introduction: What is cryptocurrency and blockchain</w:t>
+            </w:r>
+            <w:r>
+              <w:rPr>
+                <w:noProof/>
+                <w:webHidden/>
+              </w:rPr>
+              <w:tab/>
+            </w:r>
+            <w:r>
+              <w:rPr>
+                <w:noProof/>
+                <w:webHidden/>
+              </w:rPr>
+              <w:fldChar w:fldCharType="begin"/>
+            </w:r>
+            <w:r>
+              <w:rPr>
+                <w:noProof/>
+                <w:webHidden/>
+              </w:rPr>
+              <w:instrText xml:space="preserve"> PAGEREF _Toc92294616 \h </w:instrText>
+            </w:r>
+            <w:r>
+              <w:rPr>
+                <w:noProof/>
+                <w:webHidden/>
+              </w:rPr>
+            </w:r>
+            <w:r>
+              <w:rPr>
+                <w:noProof/>
+                <w:webHidden/>
+              </w:rPr>
+              <w:fldChar w:fldCharType="separate"/>
+            </w:r>
+            <w:r>
+              <w:rPr>
+                <w:noProof/>
+                <w:webHidden/>
+              </w:rPr>
+              <w:t>4</w:t>
+            </w:r>
+            <w:r>
+              <w:rPr>
+                <w:noProof/>
+                <w:webHidden/>
+              </w:rPr>
+              <w:fldChar w:fldCharType="end"/>
+            </w:r>
+          </w:hyperlink>
+        </w:p>
+        <w:p>
+          <w:pPr>
+            <w:pStyle w:val="TOC1"/>
+            <w:tabs>
+              <w:tab w:val="left" w:pos="440"/>
+              <w:tab w:val="right" w:leader="dot" w:pos="10484"/>
+            </w:tabs>
+            <w:rPr>
+              <w:rFonts w:eastAsiaTheme="minorEastAsia"/>
+              <w:noProof/>
+            </w:rPr>
+          </w:pPr>
+          <w:hyperlink w:anchor="_Toc92294617" w:history="1">
+            <w:r>
+              <w:rPr>
+                <w:rStyle w:val="Hyperlink"/>
+                <w:noProof/>
+              </w:rPr>
+              <w:t>II.</w:t>
+            </w:r>
+            <w:r>
+              <w:rPr>
+                <w:rFonts w:eastAsiaTheme="minorEastAsia"/>
+                <w:noProof/>
+              </w:rPr>
+              <w:tab/>
+            </w:r>
+            <w:r>
+              <w:rPr>
+                <w:rStyle w:val="Hyperlink"/>
+                <w:noProof/>
+              </w:rPr>
+              <w:t>Current state of art</w:t>
+            </w:r>
+            <w:r>
+              <w:rPr>
+                <w:noProof/>
+                <w:webHidden/>
+              </w:rPr>
+              <w:tab/>
+            </w:r>
+            <w:r>
+              <w:rPr>
+                <w:noProof/>
+                <w:webHidden/>
+              </w:rPr>
+              <w:fldChar w:fldCharType="begin"/>
+            </w:r>
+            <w:r>
+              <w:rPr>
+                <w:noProof/>
+                <w:webHidden/>
+              </w:rPr>
+              <w:instrText xml:space="preserve"> PAGEREF _Toc92294617 \h </w:instrText>
+            </w:r>
+            <w:r>
+              <w:rPr>
+                <w:noProof/>
+                <w:webHidden/>
+              </w:rPr>
+            </w:r>
+            <w:r>
+              <w:rPr>
+                <w:noProof/>
+                <w:webHidden/>
+              </w:rPr>
+              <w:fldChar w:fldCharType="separate"/>
+            </w:r>
+            <w:r>
+              <w:rPr>
+                <w:noProof/>
+                <w:webHidden/>
+              </w:rPr>
+              <w:t>4</w:t>
+            </w:r>
+            <w:r>
+              <w:rPr>
+                <w:noProof/>
+                <w:webHidden/>
+              </w:rPr>
+              <w:fldChar w:fldCharType="end"/>
+            </w:r>
+          </w:hyperlink>
+        </w:p>
+        <w:p>
+          <w:pPr>
+            <w:pStyle w:val="TOC2"/>
+            <w:tabs>
+              <w:tab w:val="right" w:leader="dot" w:pos="10484"/>
+            </w:tabs>
+            <w:rPr>
+              <w:rFonts w:eastAsiaTheme="minorEastAsia"/>
+              <w:noProof/>
+            </w:rPr>
+          </w:pPr>
+          <w:hyperlink w:anchor="_Toc92294618" w:history="1">
+            <w:r>
+              <w:rPr>
+                <w:rStyle w:val="Hyperlink"/>
+                <w:noProof/>
+              </w:rPr>
+              <w:t>a. literature review</w:t>
+            </w:r>
+            <w:r>
+              <w:rPr>
+                <w:noProof/>
+                <w:webHidden/>
+              </w:rPr>
+              <w:tab/>
+            </w:r>
+            <w:r>
+              <w:rPr>
+                <w:noProof/>
+                <w:webHidden/>
+              </w:rPr>
+              <w:fldChar w:fldCharType="begin"/>
+            </w:r>
+            <w:r>
+              <w:rPr>
+                <w:noProof/>
+                <w:webHidden/>
+              </w:rPr>
+              <w:instrText xml:space="preserve"> PAGEREF _Toc92294618 \h </w:instrText>
+            </w:r>
+            <w:r>
+              <w:rPr>
+                <w:noProof/>
+                <w:webHidden/>
+              </w:rPr>
+            </w:r>
+            <w:r>
+              <w:rPr>
+                <w:noProof/>
+                <w:webHidden/>
+              </w:rPr>
+              <w:fldChar w:fldCharType="separate"/>
+            </w:r>
+            <w:r>
+              <w:rPr>
+                <w:noProof/>
+                <w:webHidden/>
+              </w:rPr>
+              <w:t>4</w:t>
+            </w:r>
+            <w:r>
+              <w:rPr>
+                <w:noProof/>
+                <w:webHidden/>
+              </w:rPr>
+              <w:fldChar w:fldCharType="end"/>
+            </w:r>
+          </w:hyperlink>
+        </w:p>
+        <w:p>
+          <w:pPr>
+            <w:pStyle w:val="TOC3"/>
+            <w:tabs>
+              <w:tab w:val="right" w:leader="dot" w:pos="10484"/>
+            </w:tabs>
+            <w:rPr>
+              <w:rFonts w:eastAsiaTheme="minorEastAsia"/>
+              <w:noProof/>
+            </w:rPr>
+          </w:pPr>
+          <w:hyperlink w:anchor="_Toc92294619" w:history="1">
+            <w:r>
+              <w:rPr>
+                <w:rStyle w:val="Hyperlink"/>
+                <w:noProof/>
+              </w:rPr>
+              <w:t>1. Bitcoin: A Peer-to-Peer Electronic Cash System</w:t>
+            </w:r>
+            <w:r>
+              <w:rPr>
+                <w:noProof/>
+                <w:webHidden/>
+              </w:rPr>
+              <w:tab/>
+            </w:r>
+            <w:r>
+              <w:rPr>
+                <w:noProof/>
+                <w:webHidden/>
+              </w:rPr>
+              <w:fldChar w:fldCharType="begin"/>
+            </w:r>
+            <w:r>
+              <w:rPr>
+                <w:noProof/>
+                <w:webHidden/>
+              </w:rPr>
+              <w:instrText xml:space="preserve"> PAGEREF _Toc92294619 \h </w:instrText>
+            </w:r>
+            <w:r>
+              <w:rPr>
+                <w:noProof/>
+                <w:webHidden/>
+              </w:rPr>
+            </w:r>
+            <w:r>
+              <w:rPr>
+                <w:noProof/>
+                <w:webHidden/>
+              </w:rPr>
+              <w:fldChar w:fldCharType="separate"/>
+            </w:r>
+            <w:r>
+              <w:rPr>
+                <w:noProof/>
+                <w:webHidden/>
+              </w:rPr>
+              <w:t>4</w:t>
+            </w:r>
+            <w:r>
+              <w:rPr>
+                <w:noProof/>
+                <w:webHidden/>
+              </w:rPr>
+              <w:fldChar w:fldCharType="end"/>
+            </w:r>
+          </w:hyperlink>
+        </w:p>
+        <w:p>
+          <w:pPr>
+            <w:pStyle w:val="TOC3"/>
+            <w:tabs>
+              <w:tab w:val="right" w:leader="dot" w:pos="10484"/>
+            </w:tabs>
+            <w:rPr>
+              <w:rFonts w:eastAsiaTheme="minorEastAsia"/>
+              <w:noProof/>
+            </w:rPr>
+          </w:pPr>
+          <w:hyperlink w:anchor="_Toc92294620" w:history="1">
+            <w:r>
+              <w:rPr>
+                <w:rStyle w:val="Hyperlink"/>
+                <w:noProof/>
+              </w:rPr>
+              <w:t>2. Security of Cryptocurrencies in blockchain technology: State-of-art, challenges and future prospects</w:t>
+            </w:r>
+            <w:r>
+              <w:rPr>
+                <w:noProof/>
+                <w:webHidden/>
+              </w:rPr>
+              <w:tab/>
+            </w:r>
+            <w:r>
+              <w:rPr>
+                <w:noProof/>
+                <w:webHidden/>
+              </w:rPr>
+              <w:fldChar w:fldCharType="begin"/>
+            </w:r>
+            <w:r>
+              <w:rPr>
+                <w:noProof/>
+                <w:webHidden/>
+              </w:rPr>
+              <w:instrText xml:space="preserve"> PAGEREF _Toc92294620 \h </w:instrText>
+            </w:r>
+            <w:r>
+              <w:rPr>
+                <w:noProof/>
+                <w:webHidden/>
+              </w:rPr>
+            </w:r>
+            <w:r>
+              <w:rPr>
+                <w:noProof/>
+                <w:webHidden/>
+              </w:rPr>
+              <w:fldChar w:fldCharType="separate"/>
+            </w:r>
+            <w:r>
+              <w:rPr>
+                <w:noProof/>
+                <w:webHidden/>
+              </w:rPr>
+              <w:t>4</w:t>
+            </w:r>
+            <w:r>
+              <w:rPr>
+                <w:noProof/>
+                <w:webHidden/>
+              </w:rPr>
+              <w:fldChar w:fldCharType="end"/>
+            </w:r>
+          </w:hyperlink>
+        </w:p>
+        <w:p>
+          <w:pPr>
+            <w:pStyle w:val="TOC1"/>
+            <w:tabs>
+              <w:tab w:val="right" w:leader="dot" w:pos="10484"/>
+            </w:tabs>
+            <w:rPr>
+              <w:rFonts w:eastAsiaTheme="minorEastAsia"/>
+              <w:noProof/>
+            </w:rPr>
+          </w:pPr>
+          <w:hyperlink w:anchor="_Toc92294621" w:history="1">
+            <w:r>
+              <w:rPr>
+                <w:rStyle w:val="Hyperlink"/>
+                <w:noProof/>
+              </w:rPr>
+              <w:t>III. Discussing</w:t>
+            </w:r>
+            <w:r>
+              <w:rPr>
+                <w:noProof/>
+                <w:webHidden/>
+              </w:rPr>
+              <w:tab/>
+            </w:r>
+            <w:r>
+              <w:rPr>
+                <w:noProof/>
+                <w:webHidden/>
+              </w:rPr>
+              <w:fldChar w:fldCharType="begin"/>
+            </w:r>
+            <w:r>
+              <w:rPr>
+                <w:noProof/>
+                <w:webHidden/>
+              </w:rPr>
+              <w:instrText xml:space="preserve"> PAGEREF _Toc92294621 \h </w:instrText>
+            </w:r>
+            <w:r>
+              <w:rPr>
+                <w:noProof/>
+                <w:webHidden/>
+              </w:rPr>
+            </w:r>
+            <w:r>
+              <w:rPr>
+                <w:noProof/>
+                <w:webHidden/>
+              </w:rPr>
+              <w:fldChar w:fldCharType="separate"/>
+            </w:r>
+            <w:r>
+              <w:rPr>
+                <w:noProof/>
+                <w:webHidden/>
+              </w:rPr>
+              <w:t>4</w:t>
+            </w:r>
+            <w:r>
+              <w:rPr>
+                <w:noProof/>
+                <w:webHidden/>
+              </w:rPr>
+              <w:fldChar w:fldCharType="end"/>
+            </w:r>
+          </w:hyperlink>
+        </w:p>
+        <w:p>
+          <w:r>
+            <w:rPr>
+              <w:b/>
+              <w:bCs/>
+              <w:noProof/>
+            </w:rPr>
+            <w:fldChar w:fldCharType="end"/>
+          </w:r>
+        </w:p>
+      </w:sdtContent>
+    </w:sdt>
+    <w:p>
+      <w:pPr>
+        <w:spacing w:line="240" w:lineRule="auto"/>
+        <w:jc w:val="both"/>
+        <w:rPr>
+          <w:sz w:val="24"/>
+        </w:rPr>
+      </w:pPr>
+    </w:p>
+    <w:p>
+      <w:pPr>
+        <w:spacing w:line="240" w:lineRule="auto"/>
+        <w:jc w:val="both"/>
+        <w:rPr>
+          <w:sz w:val="24"/>
+        </w:rPr>
+      </w:pPr>
+    </w:p>
+    <w:p>
+      <w:pPr>
+        <w:spacing w:line="240" w:lineRule="auto"/>
+        <w:jc w:val="both"/>
+        <w:rPr>
+          <w:sz w:val="24"/>
+        </w:rPr>
+      </w:pPr>
+    </w:p>
+    <w:p>
+      <w:pPr>
+        <w:spacing w:line="240" w:lineRule="auto"/>
+        <w:jc w:val="both"/>
+        <w:rPr>
+          <w:sz w:val="24"/>
+        </w:rPr>
+      </w:pPr>
+    </w:p>
+    <w:p>
+      <w:pPr>
+        <w:spacing w:line="240" w:lineRule="auto"/>
+        <w:jc w:val="both"/>
+        <w:rPr>
+          <w:sz w:val="24"/>
+        </w:rPr>
+      </w:pPr>
+    </w:p>
+    <w:p>
+      <w:pPr>
+        <w:spacing w:line="240" w:lineRule="auto"/>
+        <w:rPr>
+          <w:sz w:val="24"/>
+          <w:szCs w:val="24"/>
+        </w:rPr>
+      </w:pPr>
+    </w:p>
+    <w:p>
+      <w:pPr>
+        <w:spacing w:line="240" w:lineRule="auto"/>
+        <w:rPr>
+          <w:sz w:val="24"/>
+          <w:szCs w:val="24"/>
+        </w:rPr>
+      </w:pPr>
+    </w:p>
+    <w:p>
+      <w:pPr>
+        <w:spacing w:line="240" w:lineRule="auto"/>
+        <w:rPr>
+          <w:sz w:val="24"/>
+          <w:szCs w:val="24"/>
+        </w:rPr>
+      </w:pPr>
+    </w:p>
+    <w:p>
+      <w:pPr>
+        <w:spacing w:line="240" w:lineRule="auto"/>
+        <w:rPr>
+          <w:sz w:val="24"/>
+          <w:szCs w:val="24"/>
+        </w:rPr>
+      </w:pPr>
+    </w:p>
+    <w:p>
+      <w:pPr>
+        <w:spacing w:line="240" w:lineRule="auto"/>
+        <w:rPr>
+          <w:sz w:val="24"/>
+          <w:szCs w:val="24"/>
+        </w:rPr>
+      </w:pPr>
+    </w:p>
+    <w:p>
+      <w:pPr>
+        <w:spacing w:line="240" w:lineRule="auto"/>
+        <w:rPr>
+          <w:sz w:val="24"/>
+          <w:szCs w:val="24"/>
+        </w:rPr>
+      </w:pPr>
+    </w:p>
+    <w:p>
+      <w:pPr>
+        <w:spacing w:line="240" w:lineRule="auto"/>
+        <w:rPr>
+          <w:sz w:val="24"/>
+          <w:szCs w:val="24"/>
+        </w:rPr>
+      </w:pPr>
+    </w:p>
+    <w:p>
+      <w:pPr>
+        <w:spacing w:line="240" w:lineRule="auto"/>
+        <w:rPr>
+          <w:sz w:val="24"/>
+          <w:szCs w:val="24"/>
+        </w:rPr>
+      </w:pPr>
+    </w:p>
+    <w:p>
+      <w:pPr>
+        <w:spacing w:line="240" w:lineRule="auto"/>
+        <w:rPr>
+          <w:sz w:val="24"/>
+          <w:szCs w:val="24"/>
+        </w:rPr>
+      </w:pPr>
+    </w:p>
+    <w:p>
+      <w:pPr>
+        <w:spacing w:line="240" w:lineRule="auto"/>
+        <w:rPr>
+          <w:sz w:val="24"/>
+          <w:szCs w:val="24"/>
+        </w:rPr>
+      </w:pPr>
+    </w:p>
+    <w:p>
+      <w:pPr>
+        <w:spacing w:line="240" w:lineRule="auto"/>
+        <w:rPr>
+          <w:sz w:val="24"/>
+          <w:szCs w:val="24"/>
+        </w:rPr>
+      </w:pPr>
+    </w:p>
+    <w:p>
+      <w:pPr>
+        <w:spacing w:line="240" w:lineRule="auto"/>
+        <w:rPr>
+          <w:sz w:val="24"/>
+          <w:szCs w:val="24"/>
+        </w:rPr>
+      </w:pPr>
+    </w:p>
+    <w:p>
+      <w:pPr>
+        <w:spacing w:line="240" w:lineRule="auto"/>
+        <w:rPr>
+          <w:sz w:val="24"/>
+          <w:szCs w:val="24"/>
+        </w:rPr>
+      </w:pPr>
+    </w:p>
+    <w:p>
+      <w:pPr>
+        <w:spacing w:line="240" w:lineRule="auto"/>
+        <w:rPr>
+          <w:sz w:val="24"/>
+          <w:szCs w:val="24"/>
+        </w:rPr>
+      </w:pPr>
+    </w:p>
+    <w:p>
+      <w:pPr>
+        <w:spacing w:line="240" w:lineRule="auto"/>
+        <w:rPr>
+          <w:sz w:val="24"/>
+          <w:szCs w:val="24"/>
+        </w:rPr>
+      </w:pPr>
+    </w:p>
+    <w:p>
+      <w:pPr>
+        <w:spacing w:line="240" w:lineRule="auto"/>
+        <w:rPr>
+          <w:sz w:val="24"/>
+          <w:szCs w:val="24"/>
+        </w:rPr>
+      </w:pPr>
+    </w:p>
+    <w:p>
+      <w:pPr>
+        <w:spacing w:line="240" w:lineRule="auto"/>
+        <w:rPr>
+          <w:sz w:val="24"/>
+          <w:szCs w:val="24"/>
+        </w:rPr>
+      </w:pPr>
+    </w:p>
+    <w:p>
+      <w:pPr>
+        <w:pStyle w:val="Heading1"/>
+        <w:numPr>
+          <w:ilvl w:val="0"/>
+          <w:numId w:val="5"/>
+        </w:numPr>
+      </w:pPr>
+      <w:bookmarkStart w:id="1" w:name="_Toc92294616"/>
+      <w:r>
+        <w:lastRenderedPageBreak/>
+        <w:t>Introduction: What is crypto</w:t>
+      </w:r>
+      <w:r>
+        <w:t>currency</w:t>
+      </w:r>
+      <w:r>
+        <w:t xml:space="preserve"> and blockchain</w:t>
+      </w:r>
+      <w:bookmarkEnd w:id="1"/>
+    </w:p>
+    <w:p>
+      <w:pPr>
+        <w:spacing w:line="240" w:lineRule="auto"/>
+        <w:ind w:firstLine="360"/>
+        <w:jc w:val="both"/>
+        <w:rPr>
+          <w:rFonts w:cstheme="minorHAnsi"/>
+          <w:sz w:val="24"/>
+          <w:szCs w:val="24"/>
+        </w:rPr>
+      </w:pPr>
+      <w:r>
+        <w:rPr>
+          <w:rFonts w:cstheme="minorHAnsi"/>
+          <w:sz w:val="24"/>
+          <w:szCs w:val="24"/>
+        </w:rPr>
+        <w:t>Cryptocurrencies are</w:t>
+      </w:r>
+      <w:r>
+        <w:rPr>
+          <w:rFonts w:cstheme="minorHAnsi"/>
+          <w:sz w:val="24"/>
+          <w:szCs w:val="24"/>
+        </w:rPr>
+        <w:t xml:space="preserve"> a digital currency that utilize </w:t>
+      </w:r>
+      <w:r>
+        <w:rPr>
+          <w:rFonts w:cstheme="minorHAnsi"/>
+          <w:sz w:val="24"/>
+          <w:szCs w:val="24"/>
+        </w:rPr>
+        <w:t xml:space="preserve">various </w:t>
+      </w:r>
+      <w:r>
+        <w:rPr>
+          <w:rFonts w:cstheme="minorHAnsi"/>
+          <w:sz w:val="24"/>
+          <w:szCs w:val="24"/>
+        </w:rPr>
+        <w:t>cryptographic method</w:t>
+      </w:r>
+      <w:r>
+        <w:rPr>
+          <w:rFonts w:cstheme="minorHAnsi"/>
+          <w:sz w:val="24"/>
+          <w:szCs w:val="24"/>
+        </w:rPr>
+        <w:t>s and algorithms like public-privte key pairs and hashing function</w:t>
+      </w:r>
+      <w:r>
+        <w:rPr>
+          <w:rFonts w:cstheme="minorHAnsi"/>
+          <w:sz w:val="24"/>
+          <w:szCs w:val="24"/>
+        </w:rPr>
+        <w:t xml:space="preserve"> to secure </w:t>
+      </w:r>
+      <w:r>
+        <w:rPr>
+          <w:rFonts w:cstheme="minorHAnsi"/>
+          <w:sz w:val="24"/>
+          <w:szCs w:val="24"/>
+        </w:rPr>
+        <w:t xml:space="preserve">and encrypt </w:t>
+      </w:r>
+      <w:r>
+        <w:rPr>
+          <w:rFonts w:cstheme="minorHAnsi"/>
+          <w:sz w:val="24"/>
+          <w:szCs w:val="24"/>
+        </w:rPr>
+        <w:t>transactions between users</w:t>
+      </w:r>
+      <w:r>
+        <w:rPr>
+          <w:rFonts w:cstheme="minorHAnsi"/>
+          <w:sz w:val="24"/>
+          <w:szCs w:val="24"/>
+        </w:rPr>
+        <w:t>, hence the “crypto” part in the name</w:t>
+      </w:r>
+      <w:r>
+        <w:rPr>
+          <w:rFonts w:cstheme="minorHAnsi"/>
+          <w:sz w:val="24"/>
+          <w:szCs w:val="24"/>
+        </w:rPr>
+        <w:t>.</w:t>
+      </w:r>
+      <w:r>
+        <w:rPr>
+          <w:rFonts w:cstheme="minorHAnsi"/>
+          <w:sz w:val="24"/>
+          <w:szCs w:val="24"/>
+        </w:rPr>
+        <w:t xml:space="preserve"> The mean of </w:t>
+      </w:r>
+      <w:r>
+        <w:rPr>
+          <w:rFonts w:cstheme="minorHAnsi"/>
+          <w:sz w:val="24"/>
+          <w:szCs w:val="24"/>
+        </w:rPr>
+        <w:t>acquisition</w:t>
+      </w:r>
+      <w:r>
+        <w:rPr>
+          <w:rFonts w:cstheme="minorHAnsi"/>
+          <w:sz w:val="24"/>
+          <w:szCs w:val="24"/>
+        </w:rPr>
+        <w:t xml:space="preserve"> is either “mine” them or buying them in various cryptocurrency trading platform.</w:t>
+      </w:r>
+      <w:r>
+        <w:rPr>
+          <w:rFonts w:cstheme="minorHAnsi"/>
+          <w:sz w:val="24"/>
+          <w:szCs w:val="24"/>
+        </w:rPr>
+        <w:t xml:space="preserve"> </w:t>
+      </w:r>
+      <w:r>
+        <w:rPr>
+          <w:rFonts w:cstheme="minorHAnsi"/>
+          <w:sz w:val="24"/>
+          <w:szCs w:val="24"/>
+        </w:rPr>
+        <w:t xml:space="preserve">When talking about them, many people think that Bitcoin </w:t>
+      </w:r>
+      <w:r>
+        <w:rPr>
+          <w:rFonts w:cstheme="minorHAnsi"/>
+          <w:sz w:val="24"/>
+          <w:szCs w:val="24"/>
+        </w:rPr>
+        <w:t xml:space="preserve">or BTC </w:t>
+      </w:r>
+      <w:r>
+        <w:rPr>
+          <w:rFonts w:cstheme="minorHAnsi"/>
+          <w:sz w:val="24"/>
+          <w:szCs w:val="24"/>
+        </w:rPr>
+        <w:t xml:space="preserve">is the first one enter the </w:t>
+      </w:r>
+      <w:r>
+        <w:rPr>
+          <w:rFonts w:cstheme="minorHAnsi"/>
+          <w:sz w:val="24"/>
+          <w:szCs w:val="24"/>
+        </w:rPr>
+        <w:t>exist</w:t>
+      </w:r>
+      <w:r>
+        <w:rPr>
+          <w:rFonts w:cstheme="minorHAnsi"/>
+          <w:sz w:val="24"/>
+          <w:szCs w:val="24"/>
+        </w:rPr>
+        <w:t xml:space="preserve">, but actually it only the first blockchain based cryptocurrency. The pioneer of </w:t>
+      </w:r>
+      <w:r>
+        <w:rPr>
+          <w:rFonts w:cstheme="minorHAnsi"/>
+          <w:sz w:val="24"/>
+          <w:szCs w:val="24"/>
+        </w:rPr>
+        <w:t>digital</w:t>
+      </w:r>
+      <w:r>
+        <w:rPr>
+          <w:rFonts w:cstheme="minorHAnsi"/>
+          <w:sz w:val="24"/>
+          <w:szCs w:val="24"/>
+        </w:rPr>
+        <w:t xml:space="preserve"> payment is DigiCash founded by David Chaum in 1989 and the concept of </w:t>
+      </w:r>
+      <w:r>
+        <w:rPr>
+          <w:rFonts w:cstheme="minorHAnsi"/>
+          <w:sz w:val="24"/>
+          <w:szCs w:val="24"/>
+        </w:rPr>
+        <w:t xml:space="preserve">it made </w:t>
+      </w:r>
+      <w:r>
+        <w:rPr>
+          <w:rFonts w:cstheme="minorHAnsi"/>
+          <w:sz w:val="24"/>
+          <w:szCs w:val="24"/>
+        </w:rPr>
+        <w:t xml:space="preserve">by him actually date back several years ealier while the first concept of blockchain worked on by Stuart Haber and Scot Stornetta started in 1991. DigiCash declare bankruptly in 1998 but many of its formula and encryption tools helped the development of modern digital currency. </w:t>
+      </w:r>
+      <w:r>
+        <w:rPr>
+          <w:rFonts w:cstheme="minorHAnsi"/>
+          <w:sz w:val="24"/>
+          <w:szCs w:val="24"/>
+        </w:rPr>
+        <w:t>A</w:t>
+      </w:r>
+      <w:r>
+        <w:rPr>
+          <w:rFonts w:cstheme="minorHAnsi"/>
+          <w:sz w:val="24"/>
+          <w:szCs w:val="24"/>
+        </w:rPr>
+        <w:t>nyway, in 2008</w:t>
+      </w:r>
+      <w:r>
+        <w:rPr>
+          <w:rFonts w:cstheme="minorHAnsi"/>
+          <w:sz w:val="24"/>
+          <w:szCs w:val="24"/>
+        </w:rPr>
+        <w:t xml:space="preserve">, a 9 papers long whitepaper </w:t>
+      </w:r>
+      <w:r>
+        <w:rPr>
+          <w:rFonts w:cstheme="minorHAnsi"/>
+          <w:sz w:val="24"/>
+          <w:szCs w:val="24"/>
+        </w:rPr>
+        <w:t xml:space="preserve">about Bitcoin </w:t>
+      </w:r>
+      <w:r>
+        <w:rPr>
+          <w:rFonts w:cstheme="minorHAnsi"/>
+          <w:sz w:val="24"/>
+          <w:szCs w:val="24"/>
+        </w:rPr>
+        <w:t xml:space="preserve">made by </w:t>
+      </w:r>
+      <w:r>
+        <w:rPr>
+          <w:rFonts w:cstheme="minorHAnsi"/>
+          <w:sz w:val="24"/>
+          <w:szCs w:val="24"/>
+        </w:rPr>
+        <w:t xml:space="preserve">Satoshi Nakamoto, whose identity today is </w:t>
+      </w:r>
+      <w:r>
+        <w:rPr>
+          <w:rFonts w:cstheme="minorHAnsi"/>
+          <w:sz w:val="24"/>
+          <w:szCs w:val="24"/>
+        </w:rPr>
+        <w:t>still actually unknown as</w:t>
+      </w:r>
+      <w:r>
+        <w:rPr>
+          <w:rFonts w:cstheme="minorHAnsi"/>
+          <w:sz w:val="24"/>
+          <w:szCs w:val="24"/>
+        </w:rPr>
+        <w:t xml:space="preserve"> that’s just the name</w:t>
+      </w:r>
+      <w:r>
+        <w:rPr>
+          <w:rFonts w:cstheme="minorHAnsi"/>
+          <w:sz w:val="24"/>
+          <w:szCs w:val="24"/>
+        </w:rPr>
+        <w:t xml:space="preserve"> got put in the paper. In short, the document proposed a peer-to peer digital transaction network system that doesn’t need any third-parties, the record of all transactions can’t be co</w:t>
+      </w:r>
+      <w:r>
+        <w:rPr>
+          <w:rFonts w:cstheme="minorHAnsi"/>
+          <w:sz w:val="24"/>
+          <w:szCs w:val="24"/>
+        </w:rPr>
+        <w:t>rrupted or reversed, preventing</w:t>
+      </w:r>
+      <w:r>
+        <w:rPr>
+          <w:rFonts w:cstheme="minorHAnsi"/>
+          <w:sz w:val="24"/>
+          <w:szCs w:val="24"/>
+        </w:rPr>
+        <w:t xml:space="preserve"> </w:t>
+      </w:r>
+      <w:r>
+        <w:rPr>
+          <w:rFonts w:cstheme="minorHAnsi"/>
+          <w:sz w:val="24"/>
+          <w:szCs w:val="24"/>
+        </w:rPr>
+        <w:t>counterfeit or double-spend</w:t>
+      </w:r>
+      <w:r>
+        <w:rPr>
+          <w:rFonts w:cstheme="minorHAnsi"/>
+          <w:sz w:val="24"/>
+          <w:szCs w:val="24"/>
+        </w:rPr>
+        <w:t>, based on blockchain model</w:t>
+      </w:r>
+      <w:r>
+        <w:rPr>
+          <w:rFonts w:cstheme="minorHAnsi"/>
+          <w:sz w:val="24"/>
+          <w:szCs w:val="24"/>
+          <w:vertAlign w:val="superscript"/>
+        </w:rPr>
+        <w:t>[W3]</w:t>
+      </w:r>
+      <w:r>
+        <w:rPr>
+          <w:rFonts w:cstheme="minorHAnsi"/>
+          <w:sz w:val="24"/>
+          <w:szCs w:val="24"/>
+        </w:rPr>
+        <w:t>. The later on success of bitcoin has launched several other cryptocurrencies into existence, most of them share the same characteristic that bitcoin has: a decentralized networks (</w:t>
+      </w:r>
+      <w:r>
+        <w:rPr>
+          <w:rFonts w:cstheme="minorHAnsi"/>
+          <w:color w:val="202124"/>
+          <w:sz w:val="24"/>
+          <w:szCs w:val="24"/>
+          <w:shd w:val="clear" w:color="auto" w:fill="FFFFFF"/>
+        </w:rPr>
+        <w:t xml:space="preserve">a decentralized </w:t>
+      </w:r>
+      <w:r>
+        <w:rPr>
+          <w:rFonts w:cstheme="minorHAnsi"/>
+          <w:color w:val="202124"/>
+          <w:sz w:val="24"/>
+          <w:szCs w:val="24"/>
+          <w:shd w:val="clear" w:color="auto" w:fill="FFFFFF"/>
+        </w:rPr>
+        <w:t>n</w:t>
+      </w:r>
+      <w:r>
+        <w:rPr>
+          <w:rFonts w:cstheme="minorHAnsi"/>
+          <w:color w:val="202124"/>
+          <w:sz w:val="24"/>
+          <w:szCs w:val="24"/>
+          <w:shd w:val="clear" w:color="auto" w:fill="FFFFFF"/>
+        </w:rPr>
+        <w:t>etwork </w:t>
+      </w:r>
+      <w:r>
+        <w:rPr>
+          <w:rFonts w:cstheme="minorHAnsi"/>
+          <w:b/>
+          <w:bCs/>
+          <w:color w:val="202124"/>
+          <w:sz w:val="24"/>
+          <w:szCs w:val="24"/>
+          <w:shd w:val="clear" w:color="auto" w:fill="FFFFFF"/>
+        </w:rPr>
+        <w:t>architecture distributes workloads among several machines</w:t>
+      </w:r>
+      <w:r>
+        <w:rPr>
+          <w:rFonts w:cstheme="minorHAnsi"/>
+          <w:color w:val="202124"/>
+          <w:sz w:val="24"/>
+          <w:szCs w:val="24"/>
+          <w:shd w:val="clear" w:color="auto" w:fill="FFFFFF"/>
+        </w:rPr>
+        <w:t>, instead of relying on a single central server</w:t>
+      </w:r>
+      <w:r>
+        <w:rPr>
+          <w:rFonts w:cstheme="minorHAnsi"/>
+          <w:color w:val="202124"/>
+          <w:sz w:val="24"/>
+          <w:szCs w:val="24"/>
+          <w:shd w:val="clear" w:color="auto" w:fill="FFFFFF"/>
+          <w:vertAlign w:val="superscript"/>
+        </w:rPr>
+        <w:t xml:space="preserve"> [W4]</w:t>
+      </w:r>
+      <w:r>
+        <w:rPr>
+          <w:rFonts w:cstheme="minorHAnsi"/>
+          <w:sz w:val="24"/>
+          <w:szCs w:val="24"/>
+        </w:rPr>
+        <w:t xml:space="preserve">) </w:t>
+      </w:r>
+      <w:r>
+        <w:rPr>
+          <w:rFonts w:cstheme="minorHAnsi"/>
+          <w:sz w:val="24"/>
+          <w:szCs w:val="24"/>
+        </w:rPr>
+        <w:t>with transaction recorded with</w:t>
+      </w:r>
+      <w:r>
+        <w:rPr>
+          <w:rFonts w:cstheme="minorHAnsi"/>
+          <w:sz w:val="24"/>
+          <w:szCs w:val="24"/>
+        </w:rPr>
+        <w:t xml:space="preserve"> blockchain</w:t>
+      </w:r>
+      <w:r>
+        <w:rPr>
+          <w:rFonts w:cstheme="minorHAnsi"/>
+          <w:sz w:val="24"/>
+          <w:szCs w:val="24"/>
+        </w:rPr>
+        <w:t xml:space="preserve"> </w:t>
+      </w:r>
+      <w:r>
+        <w:rPr>
+          <w:rFonts w:cstheme="minorHAnsi"/>
+          <w:sz w:val="24"/>
+          <w:szCs w:val="24"/>
+        </w:rPr>
+        <w:t>technology</w:t>
+      </w:r>
+      <w:r>
+        <w:rPr>
+          <w:rFonts w:cstheme="minorHAnsi"/>
+          <w:sz w:val="24"/>
+          <w:szCs w:val="24"/>
+        </w:rPr>
+        <w:t xml:space="preserve">. </w:t>
+      </w:r>
+      <w:r>
+        <w:rPr>
+          <w:rFonts w:cstheme="minorHAnsi"/>
+          <w:sz w:val="24"/>
+          <w:szCs w:val="24"/>
+        </w:rPr>
+        <w:t xml:space="preserve">Bitcoin were made available to the public in 2009 and currently still the world most widely exchanged cryptocurrency. As of now it </w:t>
+      </w:r>
+      <w:r>
+        <w:rPr>
+          <w:sz w:val="24"/>
+          <w:szCs w:val="24"/>
+        </w:rPr>
+        <w:t xml:space="preserve">worths 46,412.50 USD </w:t>
+      </w:r>
+      <w:r>
+        <w:rPr>
+          <w:sz w:val="24"/>
+          <w:szCs w:val="24"/>
+        </w:rPr>
+        <w:t xml:space="preserve">currently </w:t>
+      </w:r>
+      <w:r>
+        <w:rPr>
+          <w:sz w:val="24"/>
+          <w:szCs w:val="24"/>
+        </w:rPr>
+        <w:t>and reached an annual growth</w:t>
+      </w:r>
+      <w:r>
+        <w:rPr>
+          <w:sz w:val="24"/>
+          <w:szCs w:val="24"/>
+        </w:rPr>
+        <w:t xml:space="preserve"> rate of 274%</w:t>
+      </w:r>
+      <w:r>
+        <w:rPr>
+          <w:sz w:val="24"/>
+          <w:szCs w:val="24"/>
+          <w:vertAlign w:val="superscript"/>
+        </w:rPr>
+        <w:t>[W1]</w:t>
+      </w:r>
+      <w:r>
+        <w:rPr>
+          <w:sz w:val="24"/>
+          <w:szCs w:val="24"/>
+        </w:rPr>
+        <w:t>.</w:t>
+      </w:r>
+      <w:r>
+        <w:rPr>
+          <w:sz w:val="24"/>
+          <w:szCs w:val="24"/>
+        </w:rPr>
+        <w:t xml:space="preserve"> </w:t>
+      </w:r>
+      <w:r>
+        <w:rPr>
+          <w:sz w:val="24"/>
+          <w:szCs w:val="24"/>
+        </w:rPr>
+        <w:t xml:space="preserve">There will be only 21 million bitcoins that exist. </w:t>
+      </w:r>
+      <w:r>
+        <w:rPr>
+          <w:sz w:val="24"/>
+          <w:szCs w:val="24"/>
+        </w:rPr>
+        <w:t>It followed by ethereum and binace coin that while valued much less compared to bitcoin: 3,809.00 USD and 512.7 USD, still very prized</w:t>
+      </w:r>
+      <w:r>
+        <w:rPr>
+          <w:sz w:val="24"/>
+          <w:szCs w:val="24"/>
+        </w:rPr>
+        <w:t>.</w:t>
+      </w:r>
+      <w:r>
+        <w:rPr>
+          <w:sz w:val="24"/>
+          <w:szCs w:val="24"/>
+        </w:rPr>
+        <w:t>_</w:t>
+      </w:r>
+    </w:p>
+    <w:p>
+      <w:pPr>
+        <w:spacing w:line="240" w:lineRule="auto"/>
+        <w:ind w:firstLine="360"/>
+        <w:jc w:val="both"/>
+        <w:rPr>
+          <w:sz w:val="24"/>
+          <w:szCs w:val="24"/>
+        </w:rPr>
+      </w:pPr>
+    </w:p>
+    <w:p>
+      <w:pPr>
+        <w:spacing w:line="240" w:lineRule="auto"/>
+        <w:ind w:firstLine="360"/>
+        <w:jc w:val="both"/>
+        <w:rPr>
+          <w:sz w:val="24"/>
+          <w:szCs w:val="24"/>
+        </w:rPr>
+      </w:pPr>
+      <w:r>
+        <w:rPr>
+          <w:sz w:val="24"/>
+          <w:szCs w:val="24"/>
+        </w:rPr>
+        <w:t>_</w:t>
+      </w:r>
+      <w:r>
+        <w:rPr>
+          <w:sz w:val="24"/>
+          <w:szCs w:val="24"/>
+        </w:rPr>
+        <w:t xml:space="preserve">A majority of attack occur when the information of a cryptocurrency wallet is stolen, as it simply used as a key storage so when connected to a decentralized network, it is vulnerable to key theft. </w:t>
+      </w:r>
+      <w:r>
+        <w:rPr>
+          <w:sz w:val="24"/>
+          <w:szCs w:val="24"/>
+        </w:rPr>
+        <w:t>According to dataversity.com,</w:t>
+      </w:r>
+      <w:r>
+        <w:rPr>
+          <w:sz w:val="24"/>
+          <w:szCs w:val="24"/>
+          <w:vertAlign w:val="superscript"/>
+        </w:rPr>
+        <w:t xml:space="preserve">[W2] </w:t>
+      </w:r>
+      <w:r>
+        <w:rPr>
+          <w:sz w:val="24"/>
+          <w:szCs w:val="24"/>
+        </w:rPr>
+        <w:t>at least 33% bitcoin trading sites have already been hacked, and nearly $1.7 billion in cryptocurrency has been stolen from these attack</w:t>
+      </w:r>
+      <w:r>
+        <w:rPr>
+          <w:sz w:val="24"/>
+          <w:szCs w:val="24"/>
+        </w:rPr>
+        <w:t xml:space="preserve">. </w:t>
+      </w:r>
+      <w:r>
+        <w:rPr>
+          <w:sz w:val="24"/>
+          <w:szCs w:val="24"/>
+        </w:rPr>
+        <w:t xml:space="preserve">It they can happen when attacker put malicious script into the UI of the sites by exploiting existing vulnerability of website components. By that or phishing hackers can access to user information and token and even can bypass two-factor authentication. A little sidetracked as this literature </w:t>
+      </w:r>
+      <w:r>
+        <w:rPr>
+          <w:sz w:val="24"/>
+          <w:szCs w:val="24"/>
+        </w:rPr>
+        <w:t>focus on the defense mechanism of blockchain against attack with-in the network.</w:t>
+      </w:r>
+    </w:p>
+    <w:p>
+      <w:pPr>
+        <w:spacing w:line="240" w:lineRule="auto"/>
+        <w:ind w:firstLine="360"/>
+        <w:jc w:val="both"/>
+        <w:rPr>
+          <w:sz w:val="24"/>
+          <w:szCs w:val="24"/>
+        </w:rPr>
+      </w:pPr>
+    </w:p>
+    <w:p>
+      <w:pPr>
+        <w:spacing w:line="240" w:lineRule="auto"/>
+        <w:ind w:firstLine="360"/>
+        <w:jc w:val="both"/>
+        <w:rPr>
+          <w:sz w:val="24"/>
+          <w:szCs w:val="24"/>
+        </w:rPr>
+      </w:pPr>
+    </w:p>
+    <w:p>
+      <w:pPr>
+        <w:spacing w:line="240" w:lineRule="auto"/>
+        <w:rPr>
+          <w:sz w:val="24"/>
+        </w:rPr>
+      </w:pPr>
+    </w:p>
+    <w:p>
+      <w:pPr>
+        <w:spacing w:line="240" w:lineRule="auto"/>
+        <w:rPr>
+          <w:sz w:val="24"/>
+        </w:rPr>
+      </w:pPr>
+    </w:p>
+    <w:p>
+      <w:pPr>
+        <w:spacing w:line="240" w:lineRule="auto"/>
+        <w:rPr>
+          <w:sz w:val="24"/>
+        </w:rPr>
+      </w:pPr>
+    </w:p>
+    <w:p>
+      <w:pPr>
+        <w:spacing w:line="240" w:lineRule="auto"/>
+        <w:rPr>
+          <w:sz w:val="24"/>
+        </w:rPr>
+      </w:pPr>
+    </w:p>
+    <w:p>
+      <w:pPr>
+        <w:pStyle w:val="Heading1"/>
+        <w:numPr>
+          <w:ilvl w:val="0"/>
+          <w:numId w:val="5"/>
+        </w:numPr>
+      </w:pPr>
+      <w:bookmarkStart w:id="2" w:name="_Toc92294617"/>
+      <w:r>
+        <w:t>Current state of art</w:t>
+      </w:r>
+      <w:bookmarkEnd w:id="2"/>
+    </w:p>
+    <w:p>
+      <w:pPr>
+        <w:pStyle w:val="Heading2"/>
+      </w:pPr>
+      <w:bookmarkStart w:id="3" w:name="_Toc92294618"/>
+      <w:r>
+        <w:t xml:space="preserve">a. </w:t>
+      </w:r>
+      <w:r>
+        <w:t>L</w:t>
+      </w:r>
+      <w:r>
+        <w:t>iterature review</w:t>
+      </w:r>
+      <w:bookmarkEnd w:id="3"/>
+    </w:p>
+    <w:p>
+      <w:pPr>
+        <w:pStyle w:val="Heading3"/>
+      </w:pPr>
+      <w:bookmarkStart w:id="4" w:name="_Toc92294619"/>
+      <w:r>
+        <w:t>1.</w:t>
+      </w:r>
+      <w:r>
+        <w:t xml:space="preserve"> </w:t>
+      </w:r>
+      <w:r>
+        <w:t>Bitcoin: A Peer-to-Peer Electronic Cash System</w:t>
+      </w:r>
+      <w:bookmarkEnd w:id="4"/>
+    </w:p>
+    <w:p>
+      <w:r>
+        <w:t xml:space="preserve">In this paper made by </w:t>
+      </w:r>
+      <w:r>
+        <w:t>Satoshi Nakamoto</w:t>
+      </w:r>
+      <w:r>
+        <w:t>, who we don’t know whether they is an individual or a group as they refer to themselves as we,</w:t>
+      </w:r>
+      <w:r>
+        <w:t xml:space="preserve"> as aforemention</w:t>
+      </w:r>
+      <w:r>
+        <w:t xml:space="preserve"> he propose a system that</w:t>
+      </w:r>
+    </w:p>
+    <w:p>
+      <w:r>
+        <w:lastRenderedPageBreak/>
+        <w:t xml:space="preserve">The security measurement </w:t>
+      </w:r>
+    </w:p>
+    <w:p>
+      <w:r>
+        <w:t xml:space="preserve">A major part of bitcoin: </w:t>
+      </w:r>
+      <w:r>
+        <w:t>Proof-of-work</w:t>
+      </w:r>
+    </w:p>
+    <w:p>
+      <w:pPr>
+        <w:ind w:left="720" w:hanging="720"/>
+      </w:pPr>
+      <w:r>
+        <w:t>scan a value that hashed by SHA-256</w:t>
+      </w:r>
+    </w:p>
+    <w:p>
+      <w:pPr>
+        <w:ind w:left="720" w:hanging="720"/>
+      </w:pPr>
+      <w:r>
+        <w:t xml:space="preserve">The </w:t>
+      </w:r>
+    </w:p>
+    <w:p>
+      <w:pPr>
+        <w:ind w:left="720" w:hanging="720"/>
+      </w:pPr>
+      <w:r>
+        <w:t>Depend on a honest host, that mean a node that used by CPU mining most, the strong honest host prevent</w:t>
+      </w:r>
+    </w:p>
+    <w:p>
+      <w:pPr>
+        <w:ind w:left="720" w:hanging="720"/>
+      </w:pPr>
+      <w:r>
+        <w:t>attacker attempt to modify a past block, as in how blockchain work, they have to also redo the previous proof of work block and catch up with the honest block,</w:t>
+      </w:r>
+    </w:p>
+    <w:p>
+      <w:r>
+        <w:t>Giving incentive to play fair</w:t>
+      </w:r>
+      <w:r>
+        <w:t xml:space="preserve"> so it reduce number of attack as the attacker decide whether to play fair or continue greedy if he has a rig that strong enough to bypass the pow</w:t>
+      </w:r>
+      <w:bookmarkStart w:id="5" w:name="_GoBack"/>
+      <w:bookmarkEnd w:id="5"/>
+    </w:p>
+    <w:p>
+      <w:pPr>
+        <w:pStyle w:val="Heading3"/>
+      </w:pPr>
+      <w:bookmarkStart w:id="6" w:name="_Toc92294620"/>
+      <w:r>
+        <w:t>2.</w:t>
+      </w:r>
+      <w:r>
+        <w:t xml:space="preserve"> </w:t>
+      </w:r>
+      <w:r>
+        <w:t>Security of Cryptocurrencies in blockchain technology: State-of-art, challenges and future prospects</w:t>
+      </w:r>
+      <w:bookmarkEnd w:id="6"/>
+    </w:p>
+    <w:p>
+      <w:pPr>
+        <w:pStyle w:val="Heading3"/>
+      </w:pPr>
+      <w:r>
+        <w:t>3.</w:t>
+      </w:r>
+    </w:p>
+    <w:p>
+      <w:pPr>
+        <w:pStyle w:val="Heading2"/>
+      </w:pPr>
+      <w:r>
+        <w:t xml:space="preserve">b. </w:t>
+      </w:r>
+    </w:p>
+    <w:p>
+      <w:pPr>
+        <w:pStyle w:val="ListParagraph"/>
+        <w:spacing w:line="240" w:lineRule="auto"/>
+        <w:ind w:left="1080"/>
+        <w:rPr>
+          <w:sz w:val="24"/>
+        </w:rPr>
+      </w:pPr>
+    </w:p>
+    <w:p>
+      <w:pPr>
+        <w:spacing w:line="240" w:lineRule="auto"/>
+        <w:rPr>
+          <w:sz w:val="24"/>
+        </w:rPr>
+      </w:pPr>
+    </w:p>
+    <w:p>
+      <w:pPr>
+        <w:pStyle w:val="Heading1"/>
+      </w:pPr>
+      <w:bookmarkStart w:id="7" w:name="_Toc92294621"/>
+      <w:r>
+        <w:t>III. Discussing</w:t>
+      </w:r>
+      <w:bookmarkEnd w:id="7"/>
+    </w:p>
+    <w:p>
+      <w:pPr>
+        <w:spacing w:line="240" w:lineRule="auto"/>
+        <w:ind w:left="720" w:hanging="720"/>
+        <w:rPr>
+          <w:sz w:val="24"/>
+        </w:rPr>
+      </w:pPr>
+    </w:p>
+    <w:p>
+      <w:pPr>
+        <w:spacing w:line="240" w:lineRule="auto"/>
+        <w:rPr>
+          <w:sz w:val="24"/>
+        </w:rPr>
+      </w:pPr>
+    </w:p>
+    <w:p>
+      <w:pPr>
+        <w:spacing w:line="240" w:lineRule="auto"/>
+        <w:rPr>
+          <w:sz w:val="24"/>
+        </w:rPr>
+      </w:pPr>
+    </w:p>
+    <w:p>
+      <w:pPr>
+        <w:spacing w:line="240" w:lineRule="auto"/>
+        <w:rPr>
+          <w:sz w:val="24"/>
+        </w:rPr>
+      </w:pPr>
+    </w:p>
+    <w:p>
+      <w:pPr>
+        <w:spacing w:line="240" w:lineRule="auto"/>
+        <w:rPr>
+          <w:sz w:val="24"/>
+        </w:rPr>
+      </w:pPr>
+    </w:p>
+    <w:p>
+      <w:pPr>
+        <w:spacing w:line="240" w:lineRule="auto"/>
+        <w:rPr>
+          <w:sz w:val="24"/>
+        </w:rPr>
+      </w:pPr>
+    </w:p>
+    <w:p>
+      <w:pPr>
+        <w:spacing w:line="240" w:lineRule="auto"/>
+        <w:rPr>
+          <w:b/>
+          <w:sz w:val="24"/>
+        </w:rPr>
+      </w:pPr>
+      <w:r>
+        <w:rPr>
+          <w:b/>
+          <w:sz w:val="24"/>
+        </w:rPr>
+        <w:t>Version control and archival site</w:t>
+      </w:r>
+    </w:p>
+    <w:p>
+      <w:pPr>
+        <w:spacing w:line="240" w:lineRule="auto"/>
+        <w:rPr>
+          <w:sz w:val="24"/>
+        </w:rPr>
+      </w:pPr>
+      <w:hyperlink r:id="rId7" w:history="1">
+        <w:r>
+          <w:rPr>
+            <w:rStyle w:val="Hyperlink"/>
+          </w:rPr>
+          <w:t>taiyounari/NetworkSecurityEss</w:t>
+        </w:r>
+        <w:r>
+          <w:rPr>
+            <w:rStyle w:val="Hyperlink"/>
+          </w:rPr>
+          <w:t>a</w:t>
+        </w:r>
+        <w:r>
+          <w:rPr>
+            <w:rStyle w:val="Hyperlink"/>
+          </w:rPr>
+          <w:t>y: Network security course project (github.com)</w:t>
+        </w:r>
+      </w:hyperlink>
+    </w:p>
+    <w:p>
+      <w:pPr>
+        <w:spacing w:line="240" w:lineRule="auto"/>
+        <w:rPr>
+          <w:b/>
+          <w:sz w:val="24"/>
+        </w:rPr>
+      </w:pPr>
+      <w:r>
+        <w:rPr>
+          <w:b/>
           <w:sz w:val="24"/>
         </w:rPr>
         <w:t>Used material</w:t>
@@ -1378,30 +3607,44 @@
       <w:pPr>
         <w:spacing w:line="240" w:lineRule="auto"/>
         <w:rPr>
-          <w:sz w:val="24"/>
-        </w:rPr>
-      </w:pPr>
-      <w:r>
-        <w:rPr>
-          <w:sz w:val="24"/>
-        </w:rPr>
-        <w:t>For statistic</w:t>
-      </w:r>
-    </w:p>
-    <w:p>
-      <w:pPr>
-        <w:spacing w:line="240" w:lineRule="auto"/>
-      </w:pPr>
-      <w:r>
-        <w:rPr>
-          <w:sz w:val="24"/>
-        </w:rPr>
-        <w:t>[S1]</w:t>
+          <w:i/>
+          <w:sz w:val="24"/>
+        </w:rPr>
+      </w:pPr>
+      <w:r>
+        <w:rPr>
+          <w:i/>
+          <w:sz w:val="24"/>
+        </w:rPr>
+        <w:t>Website pages and blogs</w:t>
+      </w:r>
+    </w:p>
+    <w:p>
+      <w:pPr>
+        <w:spacing w:line="240" w:lineRule="auto"/>
+      </w:pPr>
+      <w:r>
+        <w:rPr>
+          <w:sz w:val="24"/>
+        </w:rPr>
+        <w:t>[</w:t>
+      </w:r>
+      <w:r>
+        <w:rPr>
+          <w:sz w:val="24"/>
+        </w:rPr>
+        <w:t>W</w:t>
+      </w:r>
+      <w:r>
+        <w:rPr>
+          <w:sz w:val="24"/>
+        </w:rPr>
+        <w:t>1]</w:t>
       </w:r>
       <w:r>
         <w:t xml:space="preserve"> </w:t>
       </w:r>
-      <w:hyperlink r:id="rId7" w:history="1">
+      <w:hyperlink r:id="rId8" w:history="1">
         <w:r>
           <w:rPr>
             <w:rStyle w:val="Hyperlink"/>
@@ -1417,73 +3660,167 @@
       <w:pPr>
         <w:spacing w:line="240" w:lineRule="auto"/>
       </w:pPr>
-    </w:p>
-    <w:p>
-      <w:pPr>
-        <w:spacing w:line="240" w:lineRule="auto"/>
-      </w:pPr>
-      <w:r>
-        <w:t xml:space="preserve">For </w:t>
-      </w:r>
-    </w:p>
-    <w:p>
-      <w:pPr>
-        <w:spacing w:line="240" w:lineRule="auto"/>
-      </w:pPr>
-    </w:p>
-    <w:p>
-      <w:pPr>
-        <w:spacing w:line="240" w:lineRule="auto"/>
-      </w:pPr>
-    </w:p>
-    <w:p>
-      <w:pPr>
-        <w:spacing w:line="240" w:lineRule="auto"/>
-      </w:pPr>
-    </w:p>
-    <w:p>
-      <w:pPr>
-        <w:spacing w:line="240" w:lineRule="auto"/>
-      </w:pPr>
-    </w:p>
-    <w:p>
-      <w:pPr>
-        <w:spacing w:line="240" w:lineRule="auto"/>
-      </w:pPr>
-    </w:p>
-    <w:p>
-      <w:pPr>
-        <w:spacing w:line="240" w:lineRule="auto"/>
-      </w:pPr>
-    </w:p>
-    <w:p>
-      <w:pPr>
-        <w:spacing w:line="240" w:lineRule="auto"/>
-      </w:pPr>
-    </w:p>
-    <w:p>
-      <w:pPr>
-        <w:spacing w:line="240" w:lineRule="auto"/>
-      </w:pPr>
-    </w:p>
-    <w:p>
-      <w:pPr>
-        <w:spacing w:line="240" w:lineRule="auto"/>
-      </w:pPr>
-    </w:p>
-    <w:p>
-      <w:pPr>
-        <w:spacing w:line="240" w:lineRule="auto"/>
-      </w:pPr>
-    </w:p>
-    <w:p>
-      <w:pPr>
-        <w:spacing w:line="240" w:lineRule="auto"/>
-      </w:pPr>
-    </w:p>
-    <w:p>
-      <w:pPr>
-        <w:spacing w:line="240" w:lineRule="auto"/>
+      <w:r>
+        <w:t xml:space="preserve">[W2] </w:t>
+      </w:r>
+      <w:hyperlink r:id="rId9" w:history="1">
+        <w:r>
+          <w:rPr>
+            <w:rStyle w:val="Hyperlink"/>
+          </w:rPr>
+          <w:t>Cybersecurity in Cryptocurrency: Risks to Be Considered - DATAVERSITY</w:t>
+        </w:r>
+      </w:hyperlink>
+    </w:p>
+    <w:p>
+      <w:pPr>
+        <w:spacing w:line="240" w:lineRule="auto"/>
+      </w:pPr>
+      <w:r>
+        <w:t xml:space="preserve">[W3] </w:t>
+      </w:r>
+      <w:hyperlink r:id="rId10" w:history="1">
+        <w:r>
+          <w:rPr>
+            <w:rStyle w:val="Hyperlink"/>
+          </w:rPr>
+          <w:t>Bitcoin Definition (investopedia.com)</w:t>
+        </w:r>
+      </w:hyperlink>
+    </w:p>
+    <w:p>
+      <w:pPr>
+        <w:spacing w:line="240" w:lineRule="auto"/>
+      </w:pPr>
+      <w:r>
+        <w:t xml:space="preserve">[W4] </w:t>
+      </w:r>
+      <w:hyperlink r:id="rId11" w:anchor=":~:text=What%20is%20a%20decentralized%20network,on%20a%20single%20central%20server." w:history="1">
+        <w:r>
+          <w:rPr>
+            <w:rStyle w:val="Hyperlink"/>
+          </w:rPr>
+          <w:t>The Difference Between Centralized and Decentralized Networks | N-able</w:t>
+        </w:r>
+      </w:hyperlink>
+    </w:p>
+    <w:p>
+      <w:pPr>
+        <w:spacing w:line="240" w:lineRule="auto"/>
+        <w:rPr>
+          <w:i/>
+        </w:rPr>
+      </w:pPr>
+      <w:r>
+        <w:rPr>
+          <w:i/>
+        </w:rPr>
+        <w:t>Papers and journals</w:t>
+      </w:r>
+    </w:p>
+    <w:p>
+      <w:pPr>
+        <w:spacing w:line="240" w:lineRule="auto"/>
+      </w:pPr>
+      <w:r>
+        <w:t xml:space="preserve">[P1] </w:t>
+      </w:r>
+      <w:r>
+        <w:t>Bitcoin: A Peer-to-Peer Electronic Cash System</w:t>
+      </w:r>
+    </w:p>
+    <w:p>
+      <w:pPr>
+        <w:spacing w:line="240" w:lineRule="auto"/>
+      </w:pPr>
+      <w:r>
+        <w:t xml:space="preserve">[P2] </w:t>
+      </w:r>
+      <w:r>
+        <w:t>Security of Cryptocurrencies in blockchain technology: State-of-art,</w:t>
+      </w:r>
+      <w:r>
+        <w:t xml:space="preserve"> </w:t>
+      </w:r>
+      <w:r>
+        <w:t>challenges and future prospects</w:t>
+      </w:r>
+    </w:p>
+    <w:p>
+      <w:pPr>
+        <w:spacing w:line="240" w:lineRule="auto"/>
+      </w:pPr>
+      <w:r>
+        <w:lastRenderedPageBreak/>
+        <w:t>[P3]</w:t>
+      </w:r>
+    </w:p>
+    <w:p>
+      <w:pPr>
+        <w:spacing w:line="240" w:lineRule="auto"/>
+      </w:pPr>
+    </w:p>
+    <w:p>
+      <w:pPr>
+        <w:spacing w:line="240" w:lineRule="auto"/>
+      </w:pPr>
+    </w:p>
+    <w:p>
+      <w:pPr>
+        <w:spacing w:line="240" w:lineRule="auto"/>
+      </w:pPr>
+    </w:p>
+    <w:p>
+      <w:pPr>
+        <w:spacing w:line="240" w:lineRule="auto"/>
+      </w:pPr>
+    </w:p>
+    <w:p>
+      <w:pPr>
+        <w:spacing w:line="240" w:lineRule="auto"/>
+        <w:jc w:val="both"/>
+      </w:pPr>
+    </w:p>
+    <w:p>
+      <w:pPr>
+        <w:spacing w:line="240" w:lineRule="auto"/>
+        <w:jc w:val="both"/>
+      </w:pPr>
+    </w:p>
+    <w:p>
+      <w:pPr>
+        <w:spacing w:line="240" w:lineRule="auto"/>
+        <w:jc w:val="both"/>
+      </w:pPr>
+    </w:p>
+    <w:p>
+      <w:pPr>
+        <w:spacing w:line="240" w:lineRule="auto"/>
+        <w:jc w:val="both"/>
+      </w:pPr>
+    </w:p>
+    <w:p>
+      <w:pPr>
+        <w:spacing w:line="240" w:lineRule="auto"/>
+        <w:jc w:val="both"/>
+      </w:pPr>
+    </w:p>
+    <w:p>
+      <w:pPr>
+        <w:spacing w:line="240" w:lineRule="auto"/>
+        <w:jc w:val="both"/>
+      </w:pPr>
+    </w:p>
+    <w:p>
+      <w:pPr>
+        <w:spacing w:line="240" w:lineRule="auto"/>
+        <w:jc w:val="both"/>
+      </w:pPr>
+    </w:p>
+    <w:p>
+      <w:pPr>
+        <w:spacing w:line="240" w:lineRule="auto"/>
+        <w:jc w:val="both"/>
       </w:pPr>
     </w:p>
     <w:p>
@@ -1517,16 +3854,16 @@
 <file path=word/numbering.xml><?xml version="1.0" encoding="utf-8"?>
 <w:numbering xmlns:wpc="http://schemas.microsoft.com/office/word/2010/wordprocessingCanvas" xmlns:cx="http://schemas.microsoft.com/office/drawing/2014/chartex" xmlns:mc="http://schemas.openxmlformats.org/markup-compatibility/2006" xmlns:o="urn:schemas-microsoft-com:office:office" xmlns:r="http://schemas.openxmlformats.org/officeDocument/2006/relationships" xmlns:m="http://schemas.openxmlformats.org/officeDocument/2006/math" xmlns:v="urn:schemas-microsoft-com:vml" xmlns:wp14="http://schemas.microsoft.com/office/word/2010/wordprocessingDrawing" xmlns:wp="http://schemas.openxmlformats.org/drawingml/2006/wordprocessingDrawing" xmlns:w10="urn:schemas-microsoft-com:office:word" xmlns:w="http://schemas.openxmlformats.org/wordprocessingml/2006/main" xmlns:w14="http://schemas.microsoft.com/office/word/2010/wordml" xmlns:w15="http://schemas.microsoft.com/office/word/2012/wordml" xmlns:w16se="http://schemas.microsoft.com/office/word/2015/wordml/symex" xmlns:wpg="http://schemas.microsoft.com/office/word/2010/wordprocessingGroup" xmlns:wpi="http://schemas.microsoft.com/office/word/2010/wordprocessingInk" xmlns:wne="http://schemas.microsoft.com/office/word/2006/wordml" xmlns:wps="http://schemas.microsoft.com/office/word/2010/wordprocessingShape" mc:Ignorable="w14 w15 w16se wp14">
   <w:abstractNum w:abstractNumId="0" w15:restartNumberingAfterBreak="0">
-    <w:nsid w:val="5C65516D"/>
+    <w:nsid w:val="34142AE1"/>
     <w:multiLevelType w:val="hybridMultilevel"/>
-    <w:tmpl w:val="DF7AD8EA"/>
-    <w:lvl w:ilvl="0" w:tplc="0409000F">
+    <w:tmpl w:val="76B690E2"/>
+    <w:lvl w:ilvl="0" w:tplc="E3ACF728">
       <w:start w:val="1"/>
-      <w:numFmt w:val="decimal"/>
+      <w:numFmt w:val="lowerLetter"/>
       <w:lvlText w:val="%1."/>
       <w:lvlJc w:val="left"/>
       <w:pPr>
-        <w:ind w:left="720" w:hanging="360"/>
+        <w:ind w:left="1440" w:hanging="360"/>
       </w:pPr>
       <w:rPr>
         <w:rFonts w:hint="default"/>
@@ -1538,7 +3875,7 @@
       <w:lvlText w:val="%2."/>
       <w:lvlJc w:val="left"/>
       <w:pPr>
-        <w:ind w:left="1440" w:hanging="360"/>
+        <w:ind w:left="2160" w:hanging="360"/>
       </w:pPr>
     </w:lvl>
     <w:lvl w:ilvl="2" w:tplc="0409001B" w:tentative="1">
@@ -1547,7 +3884,7 @@
       <w:lvlText w:val="%3."/>
       <w:lvlJc w:val="right"/>
       <w:pPr>
-        <w:ind w:left="2160" w:hanging="180"/>
+        <w:ind w:left="2880" w:hanging="180"/>
       </w:pPr>
     </w:lvl>
     <w:lvl w:ilvl="3" w:tplc="0409000F" w:tentative="1">
@@ -1556,7 +3893,7 @@
       <w:lvlText w:val="%4."/>
       <w:lvlJc w:val="left"/>
       <w:pPr>
-        <w:ind w:left="2880" w:hanging="360"/>
+        <w:ind w:left="3600" w:hanging="360"/>
       </w:pPr>
     </w:lvl>
     <w:lvl w:ilvl="4" w:tplc="04090019" w:tentative="1">
@@ -1565,7 +3902,7 @@
       <w:lvlText w:val="%5."/>
       <w:lvlJc w:val="left"/>
       <w:pPr>
-        <w:ind w:left="3600" w:hanging="360"/>
+        <w:ind w:left="4320" w:hanging="360"/>
       </w:pPr>
     </w:lvl>
     <w:lvl w:ilvl="5" w:tplc="0409001B" w:tentative="1">
@@ -1574,7 +3911,7 @@
       <w:lvlText w:val="%6."/>
       <w:lvlJc w:val="right"/>
       <w:pPr>
-        <w:ind w:left="4320" w:hanging="180"/>
+        <w:ind w:left="5040" w:hanging="180"/>
       </w:pPr>
     </w:lvl>
     <w:lvl w:ilvl="6" w:tplc="0409000F" w:tentative="1">
@@ -1583,7 +3920,7 @@
       <w:lvlText w:val="%7."/>
       <w:lvlJc w:val="left"/>
       <w:pPr>
-        <w:ind w:left="5040" w:hanging="360"/>
+        <w:ind w:left="5760" w:hanging="360"/>
       </w:pPr>
     </w:lvl>
     <w:lvl w:ilvl="7" w:tplc="04090019" w:tentative="1">
@@ -1592,7 +3929,7 @@
       <w:lvlText w:val="%8."/>
       <w:lvlJc w:val="left"/>
       <w:pPr>
-        <w:ind w:left="5760" w:hanging="360"/>
+        <w:ind w:left="6480" w:hanging="360"/>
       </w:pPr>
     </w:lvl>
     <w:lvl w:ilvl="8" w:tplc="0409001B" w:tentative="1">
@@ -1601,12 +3938,380 @@
       <w:lvlText w:val="%9."/>
       <w:lvlJc w:val="right"/>
       <w:pPr>
+        <w:ind w:left="7200" w:hanging="180"/>
+      </w:pPr>
+    </w:lvl>
+  </w:abstractNum>
+  <w:abstractNum w:abstractNumId="1" w15:restartNumberingAfterBreak="0">
+    <w:nsid w:val="4E18292A"/>
+    <w:multiLevelType w:val="hybridMultilevel"/>
+    <w:tmpl w:val="34F85F36"/>
+    <w:lvl w:ilvl="0" w:tplc="3138B8CE">
+      <w:start w:val="1"/>
+      <w:numFmt w:val="upperRoman"/>
+      <w:lvlText w:val="%1."/>
+      <w:lvlJc w:val="left"/>
+      <w:pPr>
+        <w:ind w:left="1080" w:hanging="720"/>
+      </w:pPr>
+      <w:rPr>
+        <w:rFonts w:hint="default"/>
+      </w:rPr>
+    </w:lvl>
+    <w:lvl w:ilvl="1" w:tplc="04090019" w:tentative="1">
+      <w:start w:val="1"/>
+      <w:numFmt w:val="lowerLetter"/>
+      <w:lvlText w:val="%2."/>
+      <w:lvlJc w:val="left"/>
+      <w:pPr>
+        <w:ind w:left="1440" w:hanging="360"/>
+      </w:pPr>
+    </w:lvl>
+    <w:lvl w:ilvl="2" w:tplc="0409001B" w:tentative="1">
+      <w:start w:val="1"/>
+      <w:numFmt w:val="lowerRoman"/>
+      <w:lvlText w:val="%3."/>
+      <w:lvlJc w:val="right"/>
+      <w:pPr>
+        <w:ind w:left="2160" w:hanging="180"/>
+      </w:pPr>
+    </w:lvl>
+    <w:lvl w:ilvl="3" w:tplc="0409000F" w:tentative="1">
+      <w:start w:val="1"/>
+      <w:numFmt w:val="decimal"/>
+      <w:lvlText w:val="%4."/>
+      <w:lvlJc w:val="left"/>
+      <w:pPr>
+        <w:ind w:left="2880" w:hanging="360"/>
+      </w:pPr>
+    </w:lvl>
+    <w:lvl w:ilvl="4" w:tplc="04090019" w:tentative="1">
+      <w:start w:val="1"/>
+      <w:numFmt w:val="lowerLetter"/>
+      <w:lvlText w:val="%5."/>
+      <w:lvlJc w:val="left"/>
+      <w:pPr>
+        <w:ind w:left="3600" w:hanging="360"/>
+      </w:pPr>
+    </w:lvl>
+    <w:lvl w:ilvl="5" w:tplc="0409001B" w:tentative="1">
+      <w:start w:val="1"/>
+      <w:numFmt w:val="lowerRoman"/>
+      <w:lvlText w:val="%6."/>
+      <w:lvlJc w:val="right"/>
+      <w:pPr>
+        <w:ind w:left="4320" w:hanging="180"/>
+      </w:pPr>
+    </w:lvl>
+    <w:lvl w:ilvl="6" w:tplc="0409000F" w:tentative="1">
+      <w:start w:val="1"/>
+      <w:numFmt w:val="decimal"/>
+      <w:lvlText w:val="%7."/>
+      <w:lvlJc w:val="left"/>
+      <w:pPr>
+        <w:ind w:left="5040" w:hanging="360"/>
+      </w:pPr>
+    </w:lvl>
+    <w:lvl w:ilvl="7" w:tplc="04090019" w:tentative="1">
+      <w:start w:val="1"/>
+      <w:numFmt w:val="lowerLetter"/>
+      <w:lvlText w:val="%8."/>
+      <w:lvlJc w:val="left"/>
+      <w:pPr>
+        <w:ind w:left="5760" w:hanging="360"/>
+      </w:pPr>
+    </w:lvl>
+    <w:lvl w:ilvl="8" w:tplc="0409001B" w:tentative="1">
+      <w:start w:val="1"/>
+      <w:numFmt w:val="lowerRoman"/>
+      <w:lvlText w:val="%9."/>
+      <w:lvlJc w:val="right"/>
+      <w:pPr>
+        <w:ind w:left="6480" w:hanging="180"/>
+      </w:pPr>
+    </w:lvl>
+  </w:abstractNum>
+  <w:abstractNum w:abstractNumId="2" w15:restartNumberingAfterBreak="0">
+    <w:nsid w:val="52F00E9C"/>
+    <w:multiLevelType w:val="hybridMultilevel"/>
+    <w:tmpl w:val="C50E1F02"/>
+    <w:lvl w:ilvl="0" w:tplc="0DFE2AD6">
+      <w:start w:val="1"/>
+      <w:numFmt w:val="upperRoman"/>
+      <w:lvlText w:val="%1."/>
+      <w:lvlJc w:val="left"/>
+      <w:pPr>
+        <w:ind w:left="1080" w:hanging="720"/>
+      </w:pPr>
+      <w:rPr>
+        <w:rFonts w:hint="default"/>
+      </w:rPr>
+    </w:lvl>
+    <w:lvl w:ilvl="1" w:tplc="04090019" w:tentative="1">
+      <w:start w:val="1"/>
+      <w:numFmt w:val="lowerLetter"/>
+      <w:lvlText w:val="%2."/>
+      <w:lvlJc w:val="left"/>
+      <w:pPr>
+        <w:ind w:left="1440" w:hanging="360"/>
+      </w:pPr>
+    </w:lvl>
+    <w:lvl w:ilvl="2" w:tplc="0409001B" w:tentative="1">
+      <w:start w:val="1"/>
+      <w:numFmt w:val="lowerRoman"/>
+      <w:lvlText w:val="%3."/>
+      <w:lvlJc w:val="right"/>
+      <w:pPr>
+        <w:ind w:left="2160" w:hanging="180"/>
+      </w:pPr>
+    </w:lvl>
+    <w:lvl w:ilvl="3" w:tplc="0409000F" w:tentative="1">
+      <w:start w:val="1"/>
+      <w:numFmt w:val="decimal"/>
+      <w:lvlText w:val="%4."/>
+      <w:lvlJc w:val="left"/>
+      <w:pPr>
+        <w:ind w:left="2880" w:hanging="360"/>
+      </w:pPr>
+    </w:lvl>
+    <w:lvl w:ilvl="4" w:tplc="04090019" w:tentative="1">
+      <w:start w:val="1"/>
+      <w:numFmt w:val="lowerLetter"/>
+      <w:lvlText w:val="%5."/>
+      <w:lvlJc w:val="left"/>
+      <w:pPr>
+        <w:ind w:left="3600" w:hanging="360"/>
+      </w:pPr>
+    </w:lvl>
+    <w:lvl w:ilvl="5" w:tplc="0409001B" w:tentative="1">
+      <w:start w:val="1"/>
+      <w:numFmt w:val="lowerRoman"/>
+      <w:lvlText w:val="%6."/>
+      <w:lvlJc w:val="right"/>
+      <w:pPr>
+        <w:ind w:left="4320" w:hanging="180"/>
+      </w:pPr>
+    </w:lvl>
+    <w:lvl w:ilvl="6" w:tplc="0409000F" w:tentative="1">
+      <w:start w:val="1"/>
+      <w:numFmt w:val="decimal"/>
+      <w:lvlText w:val="%7."/>
+      <w:lvlJc w:val="left"/>
+      <w:pPr>
+        <w:ind w:left="5040" w:hanging="360"/>
+      </w:pPr>
+    </w:lvl>
+    <w:lvl w:ilvl="7" w:tplc="04090019" w:tentative="1">
+      <w:start w:val="1"/>
+      <w:numFmt w:val="lowerLetter"/>
+      <w:lvlText w:val="%8."/>
+      <w:lvlJc w:val="left"/>
+      <w:pPr>
+        <w:ind w:left="5760" w:hanging="360"/>
+      </w:pPr>
+    </w:lvl>
+    <w:lvl w:ilvl="8" w:tplc="0409001B" w:tentative="1">
+      <w:start w:val="1"/>
+      <w:numFmt w:val="lowerRoman"/>
+      <w:lvlText w:val="%9."/>
+      <w:lvlJc w:val="right"/>
+      <w:pPr>
+        <w:ind w:left="6480" w:hanging="180"/>
+      </w:pPr>
+    </w:lvl>
+  </w:abstractNum>
+  <w:abstractNum w:abstractNumId="3" w15:restartNumberingAfterBreak="0">
+    <w:nsid w:val="5C65516D"/>
+    <w:multiLevelType w:val="hybridMultilevel"/>
+    <w:tmpl w:val="DF7AD8EA"/>
+    <w:lvl w:ilvl="0" w:tplc="0409000F">
+      <w:start w:val="1"/>
+      <w:numFmt w:val="decimal"/>
+      <w:lvlText w:val="%1."/>
+      <w:lvlJc w:val="left"/>
+      <w:pPr>
+        <w:ind w:left="720" w:hanging="360"/>
+      </w:pPr>
+      <w:rPr>
+        <w:rFonts w:hint="default"/>
+      </w:rPr>
+    </w:lvl>
+    <w:lvl w:ilvl="1" w:tplc="04090019" w:tentative="1">
+      <w:start w:val="1"/>
+      <w:numFmt w:val="lowerLetter"/>
+      <w:lvlText w:val="%2."/>
+      <w:lvlJc w:val="left"/>
+      <w:pPr>
+        <w:ind w:left="1440" w:hanging="360"/>
+      </w:pPr>
+    </w:lvl>
+    <w:lvl w:ilvl="2" w:tplc="0409001B" w:tentative="1">
+      <w:start w:val="1"/>
+      <w:numFmt w:val="lowerRoman"/>
+      <w:lvlText w:val="%3."/>
+      <w:lvlJc w:val="right"/>
+      <w:pPr>
+        <w:ind w:left="2160" w:hanging="180"/>
+      </w:pPr>
+    </w:lvl>
+    <w:lvl w:ilvl="3" w:tplc="0409000F" w:tentative="1">
+      <w:start w:val="1"/>
+      <w:numFmt w:val="decimal"/>
+      <w:lvlText w:val="%4."/>
+      <w:lvlJc w:val="left"/>
+      <w:pPr>
+        <w:ind w:left="2880" w:hanging="360"/>
+      </w:pPr>
+    </w:lvl>
+    <w:lvl w:ilvl="4" w:tplc="04090019" w:tentative="1">
+      <w:start w:val="1"/>
+      <w:numFmt w:val="lowerLetter"/>
+      <w:lvlText w:val="%5."/>
+      <w:lvlJc w:val="left"/>
+      <w:pPr>
+        <w:ind w:left="3600" w:hanging="360"/>
+      </w:pPr>
+    </w:lvl>
+    <w:lvl w:ilvl="5" w:tplc="0409001B" w:tentative="1">
+      <w:start w:val="1"/>
+      <w:numFmt w:val="lowerRoman"/>
+      <w:lvlText w:val="%6."/>
+      <w:lvlJc w:val="right"/>
+      <w:pPr>
+        <w:ind w:left="4320" w:hanging="180"/>
+      </w:pPr>
+    </w:lvl>
+    <w:lvl w:ilvl="6" w:tplc="0409000F" w:tentative="1">
+      <w:start w:val="1"/>
+      <w:numFmt w:val="decimal"/>
+      <w:lvlText w:val="%7."/>
+      <w:lvlJc w:val="left"/>
+      <w:pPr>
+        <w:ind w:left="5040" w:hanging="360"/>
+      </w:pPr>
+    </w:lvl>
+    <w:lvl w:ilvl="7" w:tplc="04090019" w:tentative="1">
+      <w:start w:val="1"/>
+      <w:numFmt w:val="lowerLetter"/>
+      <w:lvlText w:val="%8."/>
+      <w:lvlJc w:val="left"/>
+      <w:pPr>
+        <w:ind w:left="5760" w:hanging="360"/>
+      </w:pPr>
+    </w:lvl>
+    <w:lvl w:ilvl="8" w:tplc="0409001B" w:tentative="1">
+      <w:start w:val="1"/>
+      <w:numFmt w:val="lowerRoman"/>
+      <w:lvlText w:val="%9."/>
+      <w:lvlJc w:val="right"/>
+      <w:pPr>
+        <w:ind w:left="6480" w:hanging="180"/>
+      </w:pPr>
+    </w:lvl>
+  </w:abstractNum>
+  <w:abstractNum w:abstractNumId="4" w15:restartNumberingAfterBreak="0">
+    <w:nsid w:val="724E6E44"/>
+    <w:multiLevelType w:val="hybridMultilevel"/>
+    <w:tmpl w:val="4358F922"/>
+    <w:lvl w:ilvl="0" w:tplc="04090019">
+      <w:start w:val="1"/>
+      <w:numFmt w:val="lowerLetter"/>
+      <w:lvlText w:val="%1."/>
+      <w:lvlJc w:val="left"/>
+      <w:pPr>
+        <w:ind w:left="720" w:hanging="360"/>
+      </w:pPr>
+      <w:rPr>
+        <w:rFonts w:hint="default"/>
+      </w:rPr>
+    </w:lvl>
+    <w:lvl w:ilvl="1" w:tplc="04090019" w:tentative="1">
+      <w:start w:val="1"/>
+      <w:numFmt w:val="lowerLetter"/>
+      <w:lvlText w:val="%2."/>
+      <w:lvlJc w:val="left"/>
+      <w:pPr>
+        <w:ind w:left="1440" w:hanging="360"/>
+      </w:pPr>
+    </w:lvl>
+    <w:lvl w:ilvl="2" w:tplc="0409001B" w:tentative="1">
+      <w:start w:val="1"/>
+      <w:numFmt w:val="lowerRoman"/>
+      <w:lvlText w:val="%3."/>
+      <w:lvlJc w:val="right"/>
+      <w:pPr>
+        <w:ind w:left="2160" w:hanging="180"/>
+      </w:pPr>
+    </w:lvl>
+    <w:lvl w:ilvl="3" w:tplc="0409000F" w:tentative="1">
+      <w:start w:val="1"/>
+      <w:numFmt w:val="decimal"/>
+      <w:lvlText w:val="%4."/>
+      <w:lvlJc w:val="left"/>
+      <w:pPr>
+        <w:ind w:left="2880" w:hanging="360"/>
+      </w:pPr>
+    </w:lvl>
+    <w:lvl w:ilvl="4" w:tplc="04090019" w:tentative="1">
+      <w:start w:val="1"/>
+      <w:numFmt w:val="lowerLetter"/>
+      <w:lvlText w:val="%5."/>
+      <w:lvlJc w:val="left"/>
+      <w:pPr>
+        <w:ind w:left="3600" w:hanging="360"/>
+      </w:pPr>
+    </w:lvl>
+    <w:lvl w:ilvl="5" w:tplc="0409001B" w:tentative="1">
+      <w:start w:val="1"/>
+      <w:numFmt w:val="lowerRoman"/>
+      <w:lvlText w:val="%6."/>
+      <w:lvlJc w:val="right"/>
+      <w:pPr>
+        <w:ind w:left="4320" w:hanging="180"/>
+      </w:pPr>
+    </w:lvl>
+    <w:lvl w:ilvl="6" w:tplc="0409000F" w:tentative="1">
+      <w:start w:val="1"/>
+      <w:numFmt w:val="decimal"/>
+      <w:lvlText w:val="%7."/>
+      <w:lvlJc w:val="left"/>
+      <w:pPr>
+        <w:ind w:left="5040" w:hanging="360"/>
+      </w:pPr>
+    </w:lvl>
+    <w:lvl w:ilvl="7" w:tplc="04090019" w:tentative="1">
+      <w:start w:val="1"/>
+      <w:numFmt w:val="lowerLetter"/>
+      <w:lvlText w:val="%8."/>
+      <w:lvlJc w:val="left"/>
+      <w:pPr>
+        <w:ind w:left="5760" w:hanging="360"/>
+      </w:pPr>
+    </w:lvl>
+    <w:lvl w:ilvl="8" w:tplc="0409001B" w:tentative="1">
+      <w:start w:val="1"/>
+      <w:numFmt w:val="lowerRoman"/>
+      <w:lvlText w:val="%9."/>
+      <w:lvlJc w:val="right"/>
+      <w:pPr>
         <w:ind w:left="6480" w:hanging="180"/>
       </w:pPr>
     </w:lvl>
   </w:abstractNum>
   <w:num w:numId="1">
+    <w:abstractNumId w:val="3"/>
+  </w:num>
+  <w:num w:numId="2">
+    <w:abstractNumId w:val="2"/>
+  </w:num>
+  <w:num w:numId="3">
     <w:abstractNumId w:val="0"/>
+  </w:num>
+  <w:num w:numId="4">
+    <w:abstractNumId w:val="4"/>
+  </w:num>
+  <w:num w:numId="5">
+    <w:abstractNumId w:val="1"/>
   </w:num>
 </w:numbering>
 </file>
@@ -2005,6 +4710,71 @@
     <w:name w:val="Normal"/>
     <w:qFormat/>
   </w:style>
+  <w:style w:type="paragraph" w:styleId="Heading1">
+    <w:name w:val="heading 1"/>
+    <w:basedOn w:val="Normal"/>
+    <w:next w:val="Normal"/>
+    <w:link w:val="Heading1Char"/>
+    <w:uiPriority w:val="9"/>
+    <w:qFormat/>
+    <w:rsid w:val="006935F0"/>
+    <w:pPr>
+      <w:keepNext/>
+      <w:keepLines/>
+      <w:spacing w:before="240" w:after="0"/>
+      <w:outlineLvl w:val="0"/>
+    </w:pPr>
+    <w:rPr>
+      <w:rFonts w:asciiTheme="majorHAnsi" w:eastAsiaTheme="majorEastAsia" w:hAnsiTheme="majorHAnsi" w:cstheme="majorBidi"/>
+      <w:color w:val="2E74B5" w:themeColor="accent1" w:themeShade="BF"/>
+      <w:sz w:val="32"/>
+      <w:szCs w:val="32"/>
+    </w:rPr>
+  </w:style>
+  <w:style w:type="paragraph" w:styleId="Heading2">
+    <w:name w:val="heading 2"/>
+    <w:basedOn w:val="Normal"/>
+    <w:next w:val="Normal"/>
+    <w:link w:val="Heading2Char"/>
+    <w:uiPriority w:val="9"/>
+    <w:unhideWhenUsed/>
+    <w:qFormat/>
+    <w:rsid w:val="006935F0"/>
+    <w:pPr>
+      <w:keepNext/>
+      <w:keepLines/>
+      <w:spacing w:before="40" w:after="0"/>
+      <w:outlineLvl w:val="1"/>
+    </w:pPr>
+    <w:rPr>
+      <w:rFonts w:asciiTheme="majorHAnsi" w:eastAsiaTheme="majorEastAsia" w:hAnsiTheme="majorHAnsi" w:cstheme="majorBidi"/>
+      <w:color w:val="2E74B5" w:themeColor="accent1" w:themeShade="BF"/>
+      <w:sz w:val="26"/>
+      <w:szCs w:val="26"/>
+    </w:rPr>
+  </w:style>
+  <w:style w:type="paragraph" w:styleId="Heading3">
+    <w:name w:val="heading 3"/>
+    <w:basedOn w:val="Normal"/>
+    <w:next w:val="Normal"/>
+    <w:link w:val="Heading3Char"/>
+    <w:uiPriority w:val="9"/>
+    <w:unhideWhenUsed/>
+    <w:qFormat/>
+    <w:rsid w:val="006935F0"/>
+    <w:pPr>
+      <w:keepNext/>
+      <w:keepLines/>
+      <w:spacing w:before="40" w:after="0"/>
+      <w:outlineLvl w:val="2"/>
+    </w:pPr>
+    <w:rPr>
+      <w:rFonts w:asciiTheme="majorHAnsi" w:eastAsiaTheme="majorEastAsia" w:hAnsiTheme="majorHAnsi" w:cstheme="majorBidi"/>
+      <w:color w:val="1F4D78" w:themeColor="accent1" w:themeShade="7F"/>
+      <w:sz w:val="24"/>
+      <w:szCs w:val="24"/>
+    </w:rPr>
+  </w:style>
   <w:style w:type="character" w:default="1" w:styleId="DefaultParagraphFont">
     <w:name w:val="Default Paragraph Font"/>
     <w:uiPriority w:val="1"/>
@@ -2115,13 +4885,113 @@
     <w:name w:val="Hyperlink"/>
     <w:basedOn w:val="DefaultParagraphFont"/>
     <w:uiPriority w:val="99"/>
-    <w:semiHidden/>
     <w:unhideWhenUsed/>
     <w:rsid w:val="00A21348"/>
     <w:rPr>
       <w:color w:val="0000FF"/>
       <w:u w:val="single"/>
     </w:rPr>
+  </w:style>
+  <w:style w:type="character" w:styleId="FollowedHyperlink">
+    <w:name w:val="FollowedHyperlink"/>
+    <w:basedOn w:val="DefaultParagraphFont"/>
+    <w:uiPriority w:val="99"/>
+    <w:semiHidden/>
+    <w:unhideWhenUsed/>
+    <w:rsid w:val="00886274"/>
+    <w:rPr>
+      <w:color w:val="954F72" w:themeColor="followedHyperlink"/>
+      <w:u w:val="single"/>
+    </w:rPr>
+  </w:style>
+  <w:style w:type="character" w:customStyle="1" w:styleId="Heading1Char">
+    <w:name w:val="Heading 1 Char"/>
+    <w:basedOn w:val="DefaultParagraphFont"/>
+    <w:link w:val="Heading1"/>
+    <w:uiPriority w:val="9"/>
+    <w:rsid w:val="006935F0"/>
+    <w:rPr>
+      <w:rFonts w:asciiTheme="majorHAnsi" w:eastAsiaTheme="majorEastAsia" w:hAnsiTheme="majorHAnsi" w:cstheme="majorBidi"/>
+      <w:color w:val="2E74B5" w:themeColor="accent1" w:themeShade="BF"/>
+      <w:sz w:val="32"/>
+      <w:szCs w:val="32"/>
+    </w:rPr>
+  </w:style>
+  <w:style w:type="paragraph" w:styleId="TOCHeading">
+    <w:name w:val="TOC Heading"/>
+    <w:basedOn w:val="Heading1"/>
+    <w:next w:val="Normal"/>
+    <w:uiPriority w:val="39"/>
+    <w:unhideWhenUsed/>
+    <w:qFormat/>
+    <w:rsid w:val="006935F0"/>
+    <w:pPr>
+      <w:outlineLvl w:val="9"/>
+    </w:pPr>
+  </w:style>
+  <w:style w:type="character" w:customStyle="1" w:styleId="Heading2Char">
+    <w:name w:val="Heading 2 Char"/>
+    <w:basedOn w:val="DefaultParagraphFont"/>
+    <w:link w:val="Heading2"/>
+    <w:uiPriority w:val="9"/>
+    <w:rsid w:val="006935F0"/>
+    <w:rPr>
+      <w:rFonts w:asciiTheme="majorHAnsi" w:eastAsiaTheme="majorEastAsia" w:hAnsiTheme="majorHAnsi" w:cstheme="majorBidi"/>
+      <w:color w:val="2E74B5" w:themeColor="accent1" w:themeShade="BF"/>
+      <w:sz w:val="26"/>
+      <w:szCs w:val="26"/>
+    </w:rPr>
+  </w:style>
+  <w:style w:type="character" w:customStyle="1" w:styleId="Heading3Char">
+    <w:name w:val="Heading 3 Char"/>
+    <w:basedOn w:val="DefaultParagraphFont"/>
+    <w:link w:val="Heading3"/>
+    <w:uiPriority w:val="9"/>
+    <w:rsid w:val="006935F0"/>
+    <w:rPr>
+      <w:rFonts w:asciiTheme="majorHAnsi" w:eastAsiaTheme="majorEastAsia" w:hAnsiTheme="majorHAnsi" w:cstheme="majorBidi"/>
+      <w:color w:val="1F4D78" w:themeColor="accent1" w:themeShade="7F"/>
+      <w:sz w:val="24"/>
+      <w:szCs w:val="24"/>
+    </w:rPr>
+  </w:style>
+  <w:style w:type="paragraph" w:styleId="TOC1">
+    <w:name w:val="toc 1"/>
+    <w:basedOn w:val="Normal"/>
+    <w:next w:val="Normal"/>
+    <w:autoRedefine/>
+    <w:uiPriority w:val="39"/>
+    <w:unhideWhenUsed/>
+    <w:rsid w:val="006935F0"/>
+    <w:pPr>
+      <w:spacing w:after="100"/>
+    </w:pPr>
+  </w:style>
+  <w:style w:type="paragraph" w:styleId="TOC2">
+    <w:name w:val="toc 2"/>
+    <w:basedOn w:val="Normal"/>
+    <w:next w:val="Normal"/>
+    <w:autoRedefine/>
+    <w:uiPriority w:val="39"/>
+    <w:unhideWhenUsed/>
+    <w:rsid w:val="006935F0"/>
+    <w:pPr>
+      <w:spacing w:after="100"/>
+      <w:ind w:left="220"/>
+    </w:pPr>
+  </w:style>
+  <w:style w:type="paragraph" w:styleId="TOC3">
+    <w:name w:val="toc 3"/>
+    <w:basedOn w:val="Normal"/>
+    <w:next w:val="Normal"/>
+    <w:autoRedefine/>
+    <w:uiPriority w:val="39"/>
+    <w:unhideWhenUsed/>
+    <w:rsid w:val="006935F0"/>
+    <w:pPr>
+      <w:spacing w:after="100"/>
+      <w:ind w:left="440"/>
+    </w:pPr>
   </w:style>
 </w:styles>
 </file>
@@ -2392,7 +5262,7 @@
 </file>
 
 <file path=customXml/itemProps1.xml><?xml version="1.0" encoding="utf-8"?>
-<ds:datastoreItem xmlns:ds="http://schemas.openxmlformats.org/officeDocument/2006/customXml" ds:itemID="{F087A276-676F-4575-8E38-32CC26A03371}">
+<ds:datastoreItem xmlns:ds="http://schemas.openxmlformats.org/officeDocument/2006/customXml" ds:itemID="{5D5403F8-88FC-4811-9534-AC1C630ECED5}">
   <ds:schemaRefs>
     <ds:schemaRef ds:uri="http://schemas.openxmlformats.org/officeDocument/2006/bibliography"/>
   </ds:schemaRefs>

</xml_diff>

<commit_message>
Final on final change
A
</commit_message>
<xml_diff>
--- a/19021271_Nguyên Trung Hiếu__BaiLuanCuoiKy.docx
+++ b/19021271_Nguyên Trung Hiếu__BaiLuanCuoiKy.docx
@@ -598,16 +598,8 @@
               <w:rPr>
                 <w:b w:val="0"/>
               </w:rPr>
-              <w:t xml:space="preserve">Nguyen </w:t>
-            </w:r>
-            <w:proofErr w:type="spellStart"/>
-            <w:r>
-              <w:rPr>
-                <w:b w:val="0"/>
-              </w:rPr>
-              <w:t>Trung</w:t>
-            </w:r>
-            <w:proofErr w:type="spellEnd"/>
+              <w:t>Nguyen Trung</w:t>
+            </w:r>
           </w:p>
         </w:tc>
         <w:tc>
@@ -620,11 +612,9 @@
             <w:pPr>
               <w:cnfStyle w:val="000000100000" w:firstRow="0" w:lastRow="0" w:firstColumn="0" w:lastColumn="0" w:oddVBand="0" w:evenVBand="0" w:oddHBand="1" w:evenHBand="0" w:firstRowFirstColumn="0" w:firstRowLastColumn="0" w:lastRowFirstColumn="0" w:lastRowLastColumn="0"/>
             </w:pPr>
-            <w:proofErr w:type="spellStart"/>
             <w:r>
               <w:t>Hieu</w:t>
             </w:r>
-            <w:proofErr w:type="spellEnd"/>
           </w:p>
         </w:tc>
         <w:tc>
@@ -951,36 +941,8 @@
           <w:sz w:val="22"/>
           <w:u w:val="single"/>
         </w:rPr>
-        <w:t xml:space="preserve">Nguyen </w:t>
-      </w:r>
-      <w:proofErr w:type="spellStart"/>
-      <w:r>
-        <w:rPr>
-          <w:i/>
-          <w:sz w:val="22"/>
-          <w:u w:val="single"/>
-        </w:rPr>
-        <w:t>Trung</w:t>
-      </w:r>
-      <w:proofErr w:type="spellEnd"/>
-      <w:r>
-        <w:rPr>
-          <w:i/>
-          <w:sz w:val="22"/>
-          <w:u w:val="single"/>
-        </w:rPr>
-        <w:t xml:space="preserve"> </w:t>
-      </w:r>
-      <w:proofErr w:type="spellStart"/>
-      <w:r>
-        <w:rPr>
-          <w:i/>
-          <w:sz w:val="22"/>
-          <w:u w:val="single"/>
-        </w:rPr>
-        <w:t>Hieu</w:t>
-      </w:r>
-      <w:proofErr w:type="spellEnd"/>
+        <w:t>Nguyen Trung Hieu</w:t>
+      </w:r>
     </w:p>
     <w:sdt>
       <w:sdtPr>
@@ -990,6 +952,7 @@
           <w:docPartUnique/>
         </w:docPartObj>
       </w:sdtPr>
+      <w:sdtEndPr/>
       <w:sdtContent>
         <w:p>
           <w:r>
@@ -1246,7 +1209,7 @@
               </mc:Choice>
               <mc:Fallback>
                 <w:pict>
-                  <v:group w14:anchorId="383CE4FD" id="Group 149" o:spid="_x0000_s1026" style="position:absolute;margin-left:0;margin-top:0;width:8in;height:95.7pt;z-index:251703296;mso-width-percent:941;mso-height-percent:121;mso-top-percent:23;mso-position-horizontal:center;mso-position-horizontal-relative:page;mso-position-vertical-relative:page;mso-width-percent:941;mso-height-percent:121;mso-top-percent:23" coordorigin="" coordsize="73152,12161" o:gfxdata="UEsDBBQABgAIAAAAIQCxgme2CgEAABMCAAATAAAAW0NvbnRlbnRfVHlwZXNdLnhtbJSRwU7DMAyG&#10;70i8Q5QralN2QAit3YGOIyA0HiBK3DaicaI4lO3tSbpNgokh7Rjb3+8vyXK1tSObIJBxWPPbsuIM&#10;UDltsK/5++apuOeMokQtR4dQ8x0QXzXXV8vNzgOxRCPVfIjRPwhBagArqXQeMHU6F6yM6Rh64aX6&#10;kD2IRVXdCeUwAsYi5gzeLFvo5OcY2XqbynsTjz1nj/u5vKrmxmY+18WfRICRThDp/WiUjOluYkJ9&#10;4lUcnMpEzjM0GE83SfzMhtz57fRzwYF7SY8ZjAb2KkN8ljaZCx1IwMK1TpX/Z2RJS4XrOqOgbAOt&#10;Z+rodC5buy8MMF0a3ibsDaZjupi/tPkGAAD//wMAUEsDBBQABgAIAAAAIQA4/SH/1gAAAJQBAAAL&#10;AAAAX3JlbHMvLnJlbHOkkMFqwzAMhu+DvYPRfXGawxijTi+j0GvpHsDYimMaW0Yy2fr2M4PBMnrb&#10;Ub/Q94l/f/hMi1qRJVI2sOt6UJgd+ZiDgffL8ekFlFSbvV0oo4EbChzGx4f9GRdb25HMsYhqlCwG&#10;5lrLq9biZkxWOiqY22YiTra2kYMu1l1tQD30/bPm3wwYN0x18gb45AdQl1tp5j/sFB2T0FQ7R0nT&#10;NEV3j6o9feQzro1iOWA14Fm+Q8a1a8+Bvu/d/dMb2JY5uiPbhG/ktn4cqGU/er3pcvwCAAD//wMA&#10;UEsDBBQABgAIAAAAIQDAP8tJkwUAAKQbAAAOAAAAZHJzL2Uyb0RvYy54bWzsWdFu4jgUfV9p/8HK&#10;40otJBAYUOmoarfVSKOZatrVzDy6wYFISZy1TWnn6/fYjoOhBQKVRlqpL+DE9/ra555cxydnH5+K&#10;nDwyITNeToLwtBsQViZ8mpWzSfDP/fXJh4BIRcspzXnJJsEzk8HH8z//OFtWYxbxOc+nTBAMUsrx&#10;spoEc6WqcacjkzkrqDzlFSvRmXJRUIVLMetMBV1i9CLvRN3uoLPkYloJnjApcffKdgbnZvw0ZYn6&#10;mqaSKZJPAsxNmV9hfh/0b+f8jI5nglbzLKmnQY+YRUGzEkGboa6oomQhshdDFVkiuOSpOk140eFp&#10;miXMrAGrCbsbq7kRfFGZtczGy1nVwARoN3A6etjky+OtINkUueuPAlLSAkkycYm+AXiW1WwMqxtR&#10;3VW3or4xs1d6xU+pKPQ/1kKeDLDPDbDsSZEEN4e9MEa2ApKgL4zCuDcKLfTJHPlZ+Z00t//e4jqA&#10;s3btuMgdPcFmPssKPJIrqOTboLqb04qZDEgNgoMqxlIsVN/AMFrOckZiM3UdH4YNVHIsgdpWnNx6&#10;Xwcq7HV7w/XV0nGykOqGcYM5ffwslaXwFC1DwGk9s4SXpcwU+4G5pkUOVv/VIV2yJEhGNBg46m+a&#10;/1w3nxObrm3mP0Jv9Hrk/TF8py7ZGyM6JobvVK9hf6SeF6kFVr556xj9w2Ksm+/Faj1979lGqdnK&#10;XT99vcFgGEbxfu76TmHUHQ2G8X5erSdxb1Z889a8ig/j1br5O69eLZ4/31xFeoNwFHcPrCXDXq8P&#10;Lu5Nis+TFiF883da2ReQ2YsN8LdvTmE0GgxaZNuvPO+00i+RWyu7vwuO4rqsR1H4Id6Wdd/DvJLY&#10;rGwx33jtMSObrWNnjBfM2h3Drz3DXssYvlO4YtbuSOvMikbdNoj5TquCtTuQX4FswdoJmG8edkdh&#10;bB+T3TH8ja1d7n2PFrlfp8rezXzdHDV99/R9khz/Qr07hk+S1jF8pyOZ9aatcPeSfKocuhUew6wW&#10;MXbQCqfXmTux0bk7xCVPZX2KQ4vgWKkP0vq9pOJSn5H9Ix0O0u4SRzZ7IIaXtt7jDIL5zubYivm0&#10;cwYJfOfooMioGL6zO9m2i4wE+879gyIjFb6z2QXcmu1/DbzAeV5rRbnRilRAoBWJgEArerBbQUWV&#10;zpfJCppkadQNc6Amc4gbNUt1f8Ef2T03lmolcbhkrXrz0rdyx3M9YWfrLNx/ZcbzLV1cSwRn5/6t&#10;ff3OYKCwBbvG0Jm5f2uOuoUp1GW3heXmZJOcS2bno0Ezkk2DngbdEzJyQ9ySX2d57pYAB62mWP3E&#10;tNRzzjScefmNpRCt8EhE5vkwciG7zAV5pEgeTRJWqtB2zemU2dt4DYcGZYdvPMy0zIB65BTxm7Hr&#10;AbQU+XJsO0xtr12ZURsbZ/vgNmHWJ2adGw8TmZeqcS6ykovXVpZjVXVka+9AstBolB749Bk6leBW&#10;65RVcp0JqT5TqW6pgAyEvEKwVV/xk+Yc/AVNTSsgcy5+vXZf20NIQ29AlhBLJ4H8d0EFC0j+qYTE&#10;Ngr7fQyrzEU/Hka4EH7Pg99TLopLjjShEGF2pqntVe6aqeDFd+i6FzoqumiZIDYKnsKjaC8uFa7R&#10;BWU4YRcXpg1FFfz6XN5ViR5co1ph5fdP36moiG5OAgWl7Qt3sh4dOwUNfFzZas+SXywUTzMtrxke&#10;WlzrC0iMWhn9LVojYNrUGsOjxEbDfRB1u7LqyrnTdDUkWmuswdPF0cC6gZqTIx/yrNJPsMZPt2vB&#10;GpnakKtfkfWtFH7Fk0WBZ9dq+4LlVOHDgpxnlQRDxqx4YFMU5E/TWieWSjCVoLa4RxfVG+FOhvHQ&#10;bRCNCVLsT/C95KTvJef/VnLMxw58CjK7Vv3ZSn9r8q9NiVp9XDv/DwAA//8DAFBLAwQUAAYACAAA&#10;ACEAqiYOvrwAAAAhAQAAGQAAAGRycy9fcmVscy9lMm9Eb2MueG1sLnJlbHOEj0FqwzAQRfeF3EHM&#10;PpadRSjFsjeh4G1IDjBIY1nEGglJLfXtI8gmgUCX8z//PaYf//wqfillF1hB17QgiHUwjq2C6+V7&#10;/wkiF2SDa2BSsFGGcdh99GdasdRRXlzMolI4K1hKiV9SZr2Qx9yESFybOSSPpZ7Jyoj6hpbkoW2P&#10;Mj0zYHhhiskoSJPpQFy2WM3/s8M8O02noH88cXmjkM5XdwVislQUeDIOH2HXRLYgh16+PDbcAQAA&#10;//8DAFBLAwQUAAYACAAAACEA9aJqWtkAAAAGAQAADwAAAGRycy9kb3ducmV2LnhtbEyPQW/CMAyF&#10;75P2HyJP2m2kZRvbuqYIoXFGFC7cQuM11RKnagKUfz+zy7hYfnrWe5/L+eidOOEQu0AK8kkGAqkJ&#10;pqNWwW67enoHEZMmo10gVHDBCPPq/q7UhQln2uCpTq3gEIqFVmBT6gspY2PR6zgJPRJ732HwOrEc&#10;WmkGfeZw7+Q0y2bS6464weoelxabn/rouTeu376c9OvLuLLLxXPo9riplXp8GBefIBKO6f8YrviM&#10;DhUzHcKRTBROAT+S/ubVy1+nrA+8feQvIKtS3uJXvwAAAP//AwBQSwMECgAAAAAAAAAhAJsbFBFo&#10;ZAAAaGQAABQAAABkcnMvbWVkaWEvaW1hZ2UxLnBuZ4lQTkcNChoKAAAADUlIRFIAAAlgAAABjwgG&#10;AAAA2LDrXgAAAAlwSFlzAAAuIwAALiMBeKU/dgAAABl0RVh0U29mdHdhcmUAQWRvYmUgSW1hZ2VS&#10;ZWFkeXHJZTwAAGP1SURBVHja7N3tbhtpei7qKpKiqC/ake3tcc94I8FCZoD1YwELWPkZJCew8ydA&#10;DmEdwD6rnECOY2P/3UEmE8+0221JlihZoi1+bD5kvdbbbLrbslUSP64LeFGlorvprlLbYvHm/ZTj&#10;8fj/KgAAAACWw/Vk9SbrbLIGk3U0WVdlWV46NQAAAADAMioFsAAAAIAVcTxZEcS6KmbBrOuyLHtO&#10;CwAAAADwkASwAAAAgFUXIazL4qY5K4JZx04LAAAAAHAfBLAAAACAdZXaslJz1qVgFgAAAABw1wSw&#10;AAAAgE1zXdy0ZV1V215ZltdODQAAAABwWwJYAAAAADdSW1YEs45iW5blpdMCAAAAAHyOABYAAADA&#10;r4tgVt6cFeMMe04LAAAAACCABQAAAPD1IoQVwazUnBXBrGOnBQAAAAA2hwAWAAAAwN1LYwxTc1a0&#10;ZvXKsrx2agAAAABgvQhgAQAAANyffIzhYLKOJuuqLMtLpwYAAAAAVpMAFgAAAMBySGMMozkrglnX&#10;ZVn2nBYAAAAAWG4CWAAAAADLLUJYl8VNc1YEs46dFgAAAAB4EM3JalWrMVlbAlgAAAAAqym1ZaXm&#10;rEvBLAAAAAC4E9NgVTELW8XanqyyOvYzAlgAAAAA6+W6uGnLuqq2vbIsr50aAAAAAPiJPFgVK4JX&#10;7dv+SwSwAAAAADZHasuKYNZRbMuyvHRaAAAAAFhjqckqbfPxgXdCAAsAAACACGblzVkxzrDntAAA&#10;AACwIvL2qvnxgXUZTdYglgAWAAAAAJ8TIawIZqXmrAhmHTstAAAAADyA+faqfHxgnT4Ws7DVdbXG&#10;k/Uh/wUCWAAAAADcVhpjmJqzojWrV5bltVMDAAAAwDeYb6/Km63qFPe1htk27Y++5B8WwAIAAADg&#10;ruRjDKN+/WiyrsqyvHRqAAAAAMjk7VWp2arukFUKVkV71afxgdWxbyKABQAAAMB9SGMMozkrglnX&#10;ZVn2nBYAAACAtZW3V82PD6zLfHtVPj6wNgJYAAAAADykCGFdFjfNWRHMOnZaAAAAAFZC3l41Pz6w&#10;LvPtVRGuGhezZqsHIYAFAAAAwDJKbVmpOetSMAsAAADgQaRgVWqvyscH1ilvr8rHBy4dASwAAAAA&#10;VknccEttWVfVtleW5bVTAwAAAPDV5tur8vGBdcrbq1KzVRofuDIEsAAAAABYF6ktK4JZR7Ety/LS&#10;aQEAAAD4JG+vSuMDU7NVXVJ7VQSrBsVPxweuBQEsAAAAANZdBLPy5qwYZ9hzWgAAAIA1lbdXzY8P&#10;rMt8e1U+PnDtCWABAAAAsKkihHWZbSOYdey0AAAAACtgvr1qu7gZH1iXFLJK7VX5+MCNJoAFAAAA&#10;AD+Vxhim5qxozeqVZXnt1AAAAAD3KLVXpWBVPj6wTnl7VT4+cOSSLCaABQAAAABfJh9jeJW2ZVle&#10;OjUAAADAN8jbq/LxgXXK26vmm624JQEsAAAAAPh20ZaVmrOOJuu6LMue0wIAAABU8vaq+fGBdZlv&#10;r4pmKyGrGghgAQAAAEB9IoR1Wdw0Z10KZgEAAMDaytur5scH1mW+vSofH8g9EcACAAAAgPuX2rJS&#10;c1YEs46dFgAAAFh68+1VebNVnfJgVT4+kCXQcgoAAAAA4N7tVutJOjAex33T6Q3U1JZ1VW17ZVn6&#10;1CoAAADcn/n2qq1sW6d4/T/Mtvn4QB7YeDyOZrPt6sudYpa7iu+LHQ1YAAAAALD8UjArNWcdxbYs&#10;y0unBgAAAL5a3l6Vjw+s+zV+aq+aHx/IAxiPxwfV7nzAKo2OPPi1f4cAFgAAAACsthhdmDdnxTjD&#10;ntMCAAAAU3mwan58YF3m26vy8YHcg/F4vFv8PEDVLm4Cdvnj30wACwAAAADWU2rMStsIZh07LQAA&#10;AKyhFKyKcM38+MC6zLdX5c1W1GA8Hsf13K2+TCMAw372fbD7EL83ASwAAAAA2CxpjGFqzorWrF5Z&#10;lj6FCwAAwDKbb6/KxwfWKW+vSs1WQlZ3KBsBOB+w+uIRgA9NAAsAAAAACPkYw6u0Lcvy0qkBAADg&#10;nsy3V+XjA+t+TZzaq+bHB/IVxuNxXLPt6ss8YLVT7d/pCMCHJoAFAAAAAPyaaMtKzVlHk3VdlmXP&#10;aQEAAOAr5e1V+fjAOuXtVfPjA/kCcyMA84DVg48AfGgCWAAAAADA14oQ1mVx05x1KZgFAABAJW+v&#10;Ss1WaXxgXVKwKrVX5eMD+YzxeJzaqOYDVikUd+As/TIBLAAAAADgrqW2rNScFcGsY6cFAABg7aT2&#10;qrTy8YF1mW+vyscHUpkbAbhTXZ98BGA81nam7oYAFgAAAABwX+KmeGrLuqq2vbIsfRIZAABgec23&#10;V+XjA+uUt1el8YGp2Wpjjcfj1EY1H7Cab7DiHglgAQAAAAAPLQWzUnPWUWzLsrx0agAAAO5NhHlS&#10;iCcfH1j368HUXjU/PnBjZCMAQx6wSuc/f5wlJIAFAAAAACyzGF2YN2fFOMOe0wIAAPBV8vaqfHxg&#10;o8bnnG+vimarND5wbX1mBGDYz66FEYBrQgALAAAAAFhFqTErbSOYdey0AAAA/KS9Ko0PTM1WdUnt&#10;VSlYlY8PXCvZCMB83N9O8fMGKzaIABYAAAAAsE7SGMPUnBWtWb2yLK+dGgAAYI3Mt1fl4wPrlLdX&#10;5eMDV9pnRgDG1zvVvhGA/CIBLAAAAABgE+RjDK/StizLS6cGAABYUvPtVfn4wDrl7VXz4wNXxng8&#10;zhuq8nGAaQRg/jh8EwEsAAAAAGDTRVtWas46mqzrsix7TgsAAHBP8mBVPj6wTnl71fz4wKX2mRGA&#10;7eycGQHIvRPAAgAAAABYLEJYl8VNc9alYBYAAPCVUpNV2ubjA+sy316VN1stlfF4nDdU7VTnJh8B&#10;GI+1fRuxrASwAAAAAABuJ7VlpeasCGYdOy0AALDx8vaq+fGBdZlvr7rOtg/qF0YA7mTnxQhA1oIA&#10;FgAAAADA3Yg3OFJb1lW17ZVlee3UAADA2phvr8rHB9Ypb6/Kxwfeu/F4vFvchMrSuL98BGD+OGwE&#10;ASwAAAAAgHqlYFZqzjqKbVmWl04NAAAspfn2qrzZqu7XDilYNT8+sFafGQEY9qutEYDwCwSwAAAA&#10;AAAeTowuzJuzYpxhz2kBAIB7kbdXpWarukNGKVgVIav58YF3bjwe5w1V8yMAw4FvA/h2AlgAAAAA&#10;AMsnNWalbQSzjp0WAAC4tby9an58YF3m26vy8YHf7DMjAOPrnWrfCEC4ZwJYAAAAAACrI40xTM1Z&#10;0ZrVK8vy2qkBAGCD5e1V8+MD6zLfXpWPD7y18Xgcv9fd6stFIwDzx4ElI4AFAAAAALD68jGGV2lb&#10;luWlUwMAwJpIwarUXpWPD6xT3l6Vjw/8ItkIwDxA1S5uRh0aAQhrQAALAAAAAGC9RVtWas46mqzr&#10;six7TgsAAEtovr0qHx9Yp7y9KjVbpfGBPzMej+P3s119uWgE4PY9/J6BJSKABQAAAACwmSKEdVnc&#10;NGddCmYBAHBP8vaqND4wNVvVJbVXRbBqUPx0fOD8CMA8YLVT3ATCjAAEFhLAAgAAAAAgl9qyUnNW&#10;BLOOnRYAAG4pb6+aHx9Yl/n2qo//+q//uv0v//Iv0W71uRGAu9VjAF9NAAsAAAAAgC8Rb2Kltqyr&#10;atsry/LaqQEA2Fjz7VXbxU1bVG3+4R/+ofif//N/Nrvd7vDv//7vW48fP278r//1v6LJyghA4EEI&#10;YAEAAAAA8C1SMCs1Zx3FtizLS6cGAGAtpPaqFKzKxwfeqX/6p3/aj+1vfvObrT/84Q/l9vb26G//&#10;9m+3Dg8Pi0ePHo1evny53el0xi4JsGwEsAAAAAAAqEuMLsybs2KcYc9pAQBYSnl7VT4+8Jv84z/+&#10;40632502Yv33//7f92I7+bq9t7fXfvTo0eCv/uqvtn/zm9+M2u326MmTJ4PJY6PJ8aHLAawSASwA&#10;AAAAAO5basxK2whmHTstAAC1S01WaZuPD/xiL168aP7d3/3ddNzf3/zN33R2dnaa1fFpg9XW1lbj&#10;4OBg+nin0xnu7u5GqGowOT6e/JqPQlbAuhHAAgAAAABgWaQxhqk5K1qzemVZXjs1AABfLG+vmh8f&#10;+IvSCMCDg4PGy5cvpwGqp0+f7mxtbU3/2cPDw71F/1yr1Rp3u93Bzs7OcG9vbxQhq3a7PX7+/PnA&#10;5QA2gQAWAAAAAADLLh9jeJW2ZVleOjUAwIaab6+K8YFlMQtb/cT/+B//o/3Xf/3X01GCaQTg9vZ2&#10;8/DwcBqw2t3d3ep0Ol80anDyz1y3Wq3R48ePh5P9weTfM3r58qWwPLDxBLAAAAAAAFhl0ZaVmrOO&#10;CsEsAGB9zLdXfRofmI8A/M1vfrN1eHg4DVAtGgF4W5N/btpkFSGr/f394eTr4bNnzwadTmfskgAs&#10;JoAFAAAAAMA6isasy+KmOeuyLMue0wIALKFP7VX//M//3N3f328NBoOdNAKw2+229/b2pgGrz40A&#10;vK0IWW1tbY2fPn163W63R0+ePBlMnmf06NGjocsBcHsCWAAAAAAAbJLUlpWasyKYdey0AAB1GY/H&#10;7X/7t3/bOzk5Kfv9/qPr6+t2rK2tre5k27jNCMDbmPw7h5N/d4SqpmGrFy9efGy32+Pnz58PXBWA&#10;uyWABQAAAAAAN8Gss2zbK8vy2qkBABYZj8cH1W6Ep7ZfvXrVuLi42P/LX/6yMxqNosWqe3l52ej3&#10;+826fg+tVmvc7XanIwP39vZGh4eHg+3t7dHLly/9DANwjwSwAAAAAADg8+LNyzTOMIJZR7Ety/LS&#10;qQGA9TMej3cnmxSYygNW04aq09PT/fPz8/bx8XHr48ePjaOjo63r6+tycqxV5+/r8PDwutVqjR4/&#10;fjzc398fHhwcDIWsAJaHABYAAAAAAHydNMYwNWbFOMOe0wIAy2U8Hkegarf6cmeyUlhqv9puF1XA&#10;KvT7/fLt27et8/Pz5sXFRfP09LQ5GAwaJycnW3X+Pg8ODqajAp8+fXqdQlbPnj0bdDqdsasIsNwE&#10;sAAAAAAA4G6lxqy0jWDWsdMCAHcrGwE4H7Cab7Ba6NWrV1sfPnyIYFXr/fv3jaurq2av14vRgWVd&#10;v+dOpzPc3d0dRciq3W6Pnjx5Muh2u6NHjx4NXVGA1SWABQAAAAAA9yO1ZaXmrGlIqyxL44MAoDIe&#10;j6OJarv6Mg9Y7VT7+YjAX/XmzZsYFVi+fv26HaMCz87OWnWHrFqt1rjb7Q4ePXo0bbR68eLFx3a7&#10;PX7+/PnAFQZYTwJYAAAAAADwsCKAFW1ZMcYwjTO8Ksvy0qkBYB3MjQDMA1ZpBGD++K2dnZ1Fc1Xj&#10;+Pg4mqyaEbK6vLxs9Pv9Zl3/TSlktbOzM9zb2xsdHh4Otre3Ry9fvhSsBthAAlgAAAAAALC8UltW&#10;BLOOCsEsAJbIZ0YAtqsVDu7qufr9fvn27dtWhKw+fvzYODo62opGq/Pz81ad/42Hh4fXrVZr9Pjx&#10;4+H+/v7w4OBg+OzZs0Gn0xn7DgAgEcACAAAAAIDVE41Zl8VNc9ZlWZY9pwWAbzU3AjDG/kXAKR8B&#10;GI+163r+V69ebZ2fnzcvLi6ap6enzcFg0Dg5Odmq87/54OBgOirw6dOn1+12e/TkyZOBkBUAtyGA&#10;BQAAAAAA6yO1ZaXmrAhmHTstAJvtF0YARqiqWXzjCMDbipDVhw8fIlgVIwMbV1dXMUKwNRgMyrqe&#10;s9PpDHd3d0ePHj2ahq1evHjxsdvtxtdD3yEAfCsBLAAAAAAAWH8pmHWWbXtlWV47NQCrazweR2iq&#10;WX2Zxv3lIwDzx+/VmzdvYlRg+fr163aMCjw7O2tdXl42+v1+bb+fVqs17na7g52dneHe3t4oQlbt&#10;dnv8/Pnzge8WAOokgAUAAAAAAJsrAlhpnGEEs45iW5blpVMD8DA+MwIw7FfbWkcA3sbZ2Vk0VzWO&#10;j48jbNU4OjraqjtkFQ4PD69TyGqyP9je3h69fPlSqBiAByOABQAAAAAALJLGGKbGrBhn2HNaAL7O&#10;eDxODVX5uL80AjAcLOPvu9/vl2/fvm2dn583Ly4umqenp80YGTj5ulXn80bIqtVqjR4/fjzc398f&#10;HhwcDJ89ezbodDpj300ALBsBLAAAAAAA4DZSY1baRjDr2GkBNtFnRgDG1zvV/oONALytV69ebX34&#10;8KFxcnLSipDVYDCI/a06n/Pg4GCwtbU1fvr06XW73R49efJk0O12R48ePRr67gJglQhgAQAAAAAA&#10;dyG1ZaXmrGlIqyxLI6GAlTIej+cbquZHAOaPr5Q3b95Mm6wiZPX+/ftGNFn1er3WYDAo63rOTqcz&#10;3N3djVDVNGz14sWLj+12e/z8+fOB7zYA1oUAFgAAAAAAUKcIYEVbVowxTOMMr8qyvHRqgPv0mRGA&#10;7WqFg3X474yQ1cePH8vXr1+3r6+vy7Ozs9bl5WWj3+/X1sTVarXG3W53sLOzM9zb2xsdHh4OYmSg&#10;kBUAm0IACwAAAAAAeCipLSuCWUeFYBZwS+PxOMJT29WXi0YAxmPtdfvvPjs7i+aqxvHxcYStGkdH&#10;R1sRtjo/P2/V+byHh4fXrVZr9Pjx42GErLa3t0cvX77UdAjAxhPAAgAAAAAAlk00Zl0WN81Zl2VZ&#10;9pwW2AxzIwDzgFWEqprFCo8AvI1+v1++fft2OjLw4uKieXp62hwMBo2Tk5OtOp/34OBgOirw6dOn&#10;1/v7+8Nosnr27Nmg0+mMfXcCwGICWAAAAAAAwKpIbVmpOSuCWcdOC6yG8Xgcoan5AFU+AjA9vlFe&#10;vXq19eHDhwhWtd6/f9+4urpq1h2y6nQ6w93d3VGErNrt9ujJkyeDbrc7evTo0dB3KgDcngAWAAAA&#10;AACw6lIw6yzb9sqyNBYLajY3AjAaqtIIvP1qu5YjAG/rzZs3MSqwfP36dTuFrHq9XmswGJR1PWcK&#10;WT169GjaaPXixYuP7XZ7/Pz584HvXAC4WwJYAAAAAADAuooAVhpnGMGso9iWZXnp1MAvG4/HB9Xu&#10;ohGA4cBZ+qmzs7MIVTWOj4+jyao5+bp1eXnZ6Pf7tbV6tVqtcbfbHezs7Az39vZGh4eHg+3t7dHL&#10;ly8FUAHgHglgAQAAAAAAmyiNMUyNWTHOsOe0sM6yEYAhD1ht9AjA2+j3++Xbt29bEbL6+PFj4+jo&#10;aOv6+ro8Pz9v1fm8h4eH161Wa/T48ePh/v7+8ODgYPjs2bNBp9MZuyoA8PAEsAAAAAAAAG6kxqy0&#10;jWDWsdPCshqPxxGY2q2+XDQCMH+cL5BCVufn582Li4vm6elpczAYNE5OTrbqfN6Dg4PpqMCnT59e&#10;t9vt0ZMnTwZCVgCwGgSwAAAAAAAAfl1qy0rNWdOQVlmWxnxRi2wE4HzAygjAO/Lq1autDx8+RLAq&#10;RgY2rq6uYoRgazAYlHU9Z6fTGe7u7o4ePXo02NvbG0bIqtvtxtdDVwQAVpcAFgAAAAAAwNeLAFa0&#10;ZcUYwzTO8Kosy0unhnnj8ThG/W1XX+YBq51qPx5rO1N3582bNzEqsHz9+nU7RgWenZ216g5ZtVqt&#10;cbfbHUTIKhqtXrx48bHdbo+fP38+cEUAYD0JYAEAAAAAANQjtWVFMOuoEMxaS3MjAPOAlRGA9+Ts&#10;7CyaqxrHx8cRtmocHR1tXV5eNvr9frPO5z08PLze2dkZ7u3tjSb7g+3t7dHLly+14gHABhLAAgAA&#10;AAAAuF/RmHVZ3DRnXZZl2XNalst4PI7QVLP4aYCqXdw0VKXHuQf9fr98+/Zt6/z8vHlxcdGMkFU0&#10;Wk2+btX5vBGyarVao8ePHw/39/eHBwcHw2fPng06nc7YVQEAEgEsAAAAAACA5ZDaslJzVgSzjp2W&#10;uzM3AjDG/kV4xwjAJfLq1autFLI6PT1tDgaDxsnJyVadz3lwcDAdFfj06dPrdrs9evLkyaDb7Y4e&#10;PXo0dEUAgC8hgAUAAAAAALDcUjDrLNv2yrI06qwyHo8Pqt35gFVqqDpwlpbHmzdvpk1WJycnrffv&#10;3zeurq5ihGBrMBiUdT1np9MZ7u7uRqhqGrZ68eLFRyErAOCuCGABAAAAAACspghgpTGGg8k6mqyr&#10;siwv1+E/LhsBGPKAlRGAKyBCVh8/fixfv37djlGBZ2dnrcvLy0a/36/tmrVarXG32x3s7OwM9/b2&#10;RoeHh4MYGfj8+fOBKwIA1EkACwAAAAAAYP2kMYapMSvGGfYe+jc1Ho8jfLNbfZlGAIb9aps/zpI7&#10;OzuL5qrG8fFxhK0aR0dHWxG2Oj8/b9X5vIeHh9etVmv0+PHjYYSstre3Ry9fvtQIBwA8GAEsAAAA&#10;AACAzREhrMvipjnruizL42/9l2YjAOcDVkYArrh+v1++fft2OjLw4uKieXp62oyRgXWHrA4ODqZN&#10;VhGy2t/fH0aT1bNnzwadTmfsqgAAy0YACwAAAAAAgNSWlZqzYvUnq1E9ngesdqp9IwDXyKtXr7Y+&#10;fPjQODk5ab1//74RIavJ/ladzxkhq62trfHTp0+v2+326MmTJ4Nutzt69OjR0BUBAFZJyykAAAAA&#10;AADYGNuT9bTaj1BVt9r/Lnv8yWSdVytCWP81WT8Ws3DW+8m6mKyBU7l63rx5E6MCy9evX7dTyKrX&#10;67UGg0FZ13N2Op3h7u5uhKqmYasXL158bLfb4+fPn/seAgDWhgYsAAAAAACA1RehqghPtSfrWXXs&#10;oLhprvrtN/77o+kqQjonxSyUFQ1Zf66+/qGYjTPsV4sHdHZ2FqGqRoSsrq+vy8nXrcvLy0a/36+t&#10;razVao273e50ZODe3t7o8PBwsL29PXr58uW1KwIAbAIBLAAAAAAAgOWUN1TlAavUYNUtbgJWD6VR&#10;rWjLihGGvck6mqx3k/XHYtaW9aHackdSyOr4+DgarRpHR0dbEbY6Pz+vdfrN4eHhdavVGj1+/Hi4&#10;v78/PDg4GApZAQAIYAEAAAAAANy31EY1H7CKcFU+InCVRVtWNC5FI1YEs2J8YbRkRWPWfxazwFYE&#10;s059OyzW7/fLt2/fts7Pz5sXFxfN09PT5mAwaJycnGzV+bwHBwfTUYFPnz69TiGrZ8+eDTqdzthV&#10;AQD4zA+/AlgAAAAAAADfLDVUhTxgdbDg8U0XLU2DYtaWFUGsaMf6frJ+LGZBrffVscEmnIxXr15t&#10;ffjwIYJVrffv3zeurq6i3ao1GAzKup6z0+kMd3d3R48ePRrs7e0Nnzx5Muh2u/H10LcnAMDtCWAB&#10;AAAAAAAstmgEYPiu2i7DCMB1Eo1ZETqKlqxozoqA1g/FLJgVYw3PquP9VfsPe/PmTYwKLF+/ft2O&#10;UYFnZ2etukNWrVZr3O12BxGyikarFy9efGy32+Pnz58PfKsBANwtASwAAAAAAGDTpIaqGPn3rNpP&#10;IwDzx1kOjWpFW1aMM4xg1ptiFtR6Vczasj5U2wdzdnYWzVWN4+PjaLJqRsjq8vKy0e/3m3U9ZwpZ&#10;7ezsDPf29kaHh4eD7e3t0cuXL6992wAA3B8BLAAAAAAAYB0sGgHYro7PP856iPaoCDdFI1YEs2J8&#10;YbRkRWPWnyfr3WTFSL3Tu3rCfr9fvn37tnV+ft68uLhoHh0dbUWj1eTrVp3/oYeHh9etVmv0+PHj&#10;4f7+/vDg4GD47NmzQafTGfs2AABYgh9Mx+Px/13tjyYrpeGH1SqqY+mHtxOnDAAAAAAAuCcRmEoB&#10;qnwc4HcLHodcBKJi1F60ZUVzVrRjfV+tCGqlxqyF4/hevXq1lUJWp6enzcFg0Dg5Odmq8zd8cHAw&#10;HRX49OnT63a7PXry5Mmg2+2OHj16NHQ5AQCWWwSw/vctfv1OMfskQYSyRtWxj9njeXCr97kfWgEA&#10;AAAAgI22aATgQbXyx+Guxftc0Zx1cnl5+XEwGPQuLi7eTtbxu3fvjk9OTj6cnZ1dTY7XEnrqdDrD&#10;3d3dCFVNw1YvXrz4KGQFALD6bhvAuo0U1gqX1X4EshYFt66qBQAAAAAArKa8oSqN+8tHAHaLm4AV&#10;3IsPHz6Uo9GovLq6aky2xcePH8sYGTgYDMq5X9ooJ4bD4fvxeNyfbM8nv/btZJ2dn59///79+97k&#10;3/Wh3+9/+LXnbLVa4263O9jZ2Rnu7e2NImTVbrfHz58/V1wAALCm6gxg3Ua7WiHmdKcfeiOUNR/c&#10;EtYCAAAAAID78bkRgHGsXRgByBJIgaoUtur3+58LWX2NyGVFeOtDBLMm/853kxXhrKNGo/HnybGT&#10;ra2ty52dnbPt7e3Ry5cvr10RAIDNsywBrNuIQNZOtR/BrFTJGp84mA9uxQ+55y4zAAAAAAD8RN5Q&#10;tWgEYHoclkK0V3348KERoaoIV6Umq9jW+bzRXBWjAtM22q0iaNVoNOLhVjF7r6pXzN6POp2sHyfr&#10;+8k6LmbvXZ26egAA628VA1i3tV9tY+ThONtPonGrUe2f+JYAAAAAAGBFLRoBGL6rtkYAsvTSqMAI&#10;W0W4KvbjWJ3PGeGqZrM57nQ640ajEQGradAqAldf+a+MkoAIhsX7Tv1qe1TMwlk/TNb7ybooZuEt&#10;AADWwCYEsG5jp7hpzkojD/Ow1mUx+zRD6PnBGAAAAACAe/DbartoBGD+OKyEGBVYjQyMRqsi7UfY&#10;qi4pUBVhq2iv2tnZGaWw1T3+pzeqFW1ZMc0lglnRlBXBrNeTdVbMAlt93yUAAKtFAOvrtbMXtxHM&#10;iuBWBLLSq4M0BjEIawEAAAAAkMsbqlKAql0dn38cVk6MB4xgVWq0SiMD41hdzxnBqhgPGGGryfq0&#10;f88hq68R5yTeU4rgVby/dFzcBLOiMetdMRtneOE7CwBgSX+gE8C6F/FD8061369+kC6Km5DWfHDr&#10;yikDAAAAAFg5EZhaFKD6bsHjsPJSoCoarUajUdnv98vhcFhG2KrO563aq6ajA6PVKkJWcWxNT3NM&#10;Zon3keLD/tGcdTpZ3xezcNabyRpWxwAAeEACWMtpv9q+L25GHsYnG+aDW9fVD9sAAAAAANQnb6h6&#10;Vu0fVCt/HNZOtFdVowKnDVYRropj0WxV5/NGuKrZbI47nc6nkFU0WkXwiql4nyjeN4oxhv1qe1TM&#10;wlnRmpUas0xoAQC4BwJYq2+n+iE7QlnpVUeMREzBrX52/MTpAgAAAACYivBUt9pfNAKwW9wErGDt&#10;pVGBVdiqSOMD63zOCFVFuCpCVo1GYzoqMB1zRb5ao1rxAf547yjeG0pjDF8Vsw//C2YBANwxAazN&#10;ksJa19VKwa1m9Xge3Or54RsAAAAAWDH5iL88YBXH2oURgGy4NCowglUpZBWBqwhe1SUFqqLRKtqr&#10;qvGB07CVK3Kvoi0r3g+KD+7He0PHxWyEYQpoHVWP9Z0qAICv+GFLAIvPaFcrxCchtopZIGtRcEtY&#10;CwAAAACoU4SmIjz1uRGA6XHYeDEmsApWTbcxMjAdq+s5I1gV4wEjbDVZRRoVGGErV2QlxIfz432e&#10;eL8nmrMijPVjtSKklcYZAgDwGQJY3IUIYu1U+ymslfbbxc+DW1dOGQAAAABsvPmGqhSwMgIQfkUa&#10;FZgarfr9fjkcDqdhqzqft2qvKqLNKlqtInCVwlaspXhfJ76noiUrmrHeFrNQVmyjNSuCWadOEwCA&#10;ABYPY7/axpzxNPLwrPhpiCtutERo69zpAgAAAICV8ttqu2gEYP448AtSyCqaq6LBKsJVcSzGB9b5&#10;vBGuajab406nM06jAoWsmNOoVryHEx+6j1BWtGa9m6xXxez9n3ivx/QUAGBjCGCx7CKUlZqz0qu7&#10;y2JxcOvE6QIAAACAWuQj/vKAlRGA8I0iUJWFrYpqfOD0WF2iuSoarCJsVbVYjdMxV4RvEG1Z8Z5O&#10;tGXF+zoxvvC4uAloHVWP9Z0qAGDtfhASwGKNtIub5qx85GGzejw+iZFuAglrAQAAALDp4l5ZGveX&#10;B6i+W/A48A3SqMAUtoo2q2i1irBVXc8ZjVXRXBXBqslK4wOnYStXhAcQH6yPRqxeMXu/JkYYRjAr&#10;3q+JoFaMM7xwmgCAVSWAxaaKUFY+8nCr+sF/UXCrV6jJBQAAAGB1pIaq+LDis2rfCECoWQpUpbBV&#10;v9+vPWQVIliVQlZpVGAcc0VYEfFeTPw/EkGsaMZ6O1nfF7Nxhn+erOFknTpNAMCyE8CCL7NfbWPk&#10;YaeYBbLihUC7+Hlw68rpAgAAAOCOxai/brWfB6xSQ1W3uBkHCNQkGxU4DVdFyGo4HJbRaFXn81bt&#10;VUWMDIwxgdXYwOkxWFONakVbVrzvksYYRkDrVXHTmOUD9ADAUhDAghpeCxezMFY0Z6Xa9rPqeB7c&#10;uq5eOAAAAACwmfIRf3nAyghAeGAxKjCFrCJcFcGrOFbnc0a4qtlsjjudzjiNCoygVQSuXBH4JMKO&#10;8R5MvNcSwawYX3hczAJaMdYw2rIEswCA+/8hRQALHlQKa8WLhHG1H6Gs+eCWsBYAAADA6ojQVNzf&#10;yUcAHhQ3DVVGAMISiFGB1cjACFsVaT/CVnVJgaoIW6VRgUJWcHf/ixWz4FV8QD7eU4lAVgSzYrxh&#10;jDXsVwsA4M4JYMHqaBc3zVlRrbtV3Iw7nA9unThdAAAAAHcqb6jKA1ZGAMISi5DVaDQqo70qglXR&#10;ZhWtVhG2qus5I1gV4wEjWDVZn/aj0coVgQcR76HE//Px3kkEsGKMYQSy3k3Wn4ubcYYAAF9NAAvW&#10;98VEas5KYa18/GEe3OoVqngBAACAzZXaqOYDVnEPxQhAWAEpUJXCVv1+vxwOh9PRgXU+b7RXRdgq&#10;2qwiZJUarVwRWBmNasUH3ON9kwhlxQjDCGi9Kmbvr5w6TQDAlxDAAsJ+tY2Rh51iFsh6X8xCXPGi&#10;Y1jcBLeunC4AAABgyaWGqpAHrA4WPA6sgGivqkYFThusUpNV3SGrCFelkYGxrZqspmErYG3Fnyvx&#10;Afb4UHu8J/KXYvb+SYwzjLGGEcqKxiwfbgcAbn6AEMACbmmnuGnOSjcqz6rj88EtYS0AAADgruRt&#10;VHmA6rtqawQgrIE0KrAKWxURuIpjdT5nhKoiXNXpdMaNRmM6KjAdc0WA+T8yitl7IfEeSYwwPCpm&#10;zVm9atuvFgCwYQSwgDq1i5vmrLhZEcGtqPJNN0hj3nq0b11XxwEAAIDNkxqq4h7Cs2o/jQDMHwfW&#10;RBoVGMGqFLKKwFUEr+qSAlXRZJVGBaawlSsC3IF4/yOas+J9jwhgvS5mgax47+NPxSy0deE0AcD6&#10;EsAClunFST7ycKu4adBaFNwCAAAAlteiEYDtYnGDFbCGYjxgaq+KYFUaGRjH6nrOCFbFeMAIW01W&#10;kUYFRtjKFQEeSKNa8R5HvOcRoaxozYr2rD8Ws/dDTp0mAFh9AljAqkrNWZeT1SluglupcSukUYnm&#10;sAMAAMC3y0cAxqi/brX/3YLHgQ2QAlWp0arf75fD4bCMsFWdz1u1VxXRZhWtVhG4ErICVkz8ORnv&#10;YURbVryn8ZfJOitmAa03xSywJZgFAKv0l7sAFrABdqoXMtGctVfMAlnvi582bqXg1pXTBQAAwIZZ&#10;NALwoFr548AGivaqGA8YQasIXEW4Ko5Fs1WdzxvhqmazOe50Op9CVqnRCmDNtYrZ+xjxAfNoyorG&#10;rAhm/VDMQlkXhQ+eA8DSEcAC+KkU1upVL3Ka1QucRcEtYS0AAACWVd5Qlcb95SMAu8VNwAqgSKMC&#10;q7BVUTVbTY/VJUJVEa6KsFUVsBqnY64IwM//2Ky28WHzaM56XcyCWSfVtl8tAOABCGABfL12tSKs&#10;FR+92ypmtcApuBUvetKoxHOnCwAAgG/0uRGAT6vXp0YAAr8ojQpMYatos6o7ZBWNVdFcFSGr2K/G&#10;B07DVq4IwJ2I9yNipGG8DxEfHH9VzD5Y/uNk/Tn++C9mrVkAQI0EsADu7wVQPvIwhbXiRVG7+Hlw&#10;CwAAgM2RGqpCGveXjwDMHwf4RTEmsGqvmm4jZJWO1fWcKWQV7VWTVaRRgRG2ckUAHkyjWtGKFe9N&#10;/KmYTfmItqwIaUUw69RpAoC7IYAFsJxSc9blZHWqF0cfi1mIKw9uRfuWWe8AAADLZ9EIwPBdtTUC&#10;EPhq2ajAabiq3++Xw+FwGraq83mr9qoi2qxiTGA1NnB6DICVEX9XxIfB472FeI/hqJg1Zv1XtR+h&#10;rIvCew8AcLu/YAWwAFbeTnHTnLVXvSh6X9w0bqXglrAWAADAt8sbquZHAOaPA3yzGBWYQlYRrorg&#10;VRyr8zkjXNVsNsedTmecRgVG0CoCV64IwNprVdt4vyFCWG+LWTAr3l+I5qx+tQCAOQJYAJulXdw0&#10;Z6WRh/HJlhTciuPRvnVVLQAAgE2waARguzo+/zjAnYpAVdZoVVTjA6fH6pICVRG2SqMChawA+AXx&#10;XkI0Z8WEjnjvIEYYRjgrglox2jDeX7hwmgDYZAJYAPzSC6rUnBWfrNwqZmGtTnHTuJVGJZ47XQAA&#10;wJKJwNSiANV3Cx4HqNWHDx+ivapMYatos4pWqwhb1fWcEayK8YARrJqsND5w2mjligBwV3/dVCta&#10;sSKYFWGss8n6cbL+OFnDYjbSEADWngAWAHclNWfFyMMIaUUoK24ixqfGI6yVj0oEAAD4WnlD1bNq&#10;/6Ba+eMA9yoFqlLYqt/vl8PhcDo6sM7nTe1VEbKKwFVqtHJFAHhA8XdfvB+QJm8cFbMPeMc4wzfF&#10;7P0DwSwA1usvPwEsAB5AhLFG1YusGH+Ygls7xc+DWwAAwPqL8FS32l80ArBb3ASsAB5MNipw2mCV&#10;mqzqDlnFqMA0MjC2EbhKYSsAWDGtahv3/2NsYYwy/K/q6x+rYwOnCYBVI4AFwLLLm7OiWStq8hcF&#10;t3pelAEAwFLJR/zlAas41i6MAASWWBoVGGGrCFfFfhyr8zkjXNVsNsedTmecRgVG0CoCV64IABsg&#10;3geIQHPc/497/6+KWTgr3huI0Yb9agHAUhLAAmCdtIub5qzYbhWzWuMU3IqQVhqVeOV0AQDAV4nQ&#10;1Hbx+RGA6XGApRajAquRgdFoVaT9CFvVJQWqImyVRgWmsJUrAgALNaoV4au4r/8fxawlK9qy/hh/&#10;pVdfA8CDEsACYFPFp2lSc1a8eEthra3q617x01GJAACwzuYbqlKA6rtqawQgsJJiPGAEq1KjVRoZ&#10;GMfqes4IVsV4wAhbTdanfSErALhT8Xd53OePyRhxP/+HYnYvP8YZvqn2T50mAO7tLyYBLAD4Iqk5&#10;K0YedqoXbxHOipBWatxK9cgAALAsflttF40AzB8HWFkpUBWNVqPRqOz3++VwOCwjbFXn81btVdPR&#10;gdFqFSGrOOaKAMCDa1XbuHcfIaz48HU0Z0VQK5qzojFr4DQBcJcEsADg7uXNWXvFTXBrp/h5cAsA&#10;AG4rb6jKA1ZGAAJrK9qrqlGB0warCFfFsWi2qvN5I1zVbDbHnU7nU8gqGq0ieAUArJxozEofpI71&#10;uloRzPpTMRtz2HeaAPgaAlgA8LDy5qxo1hoXPw1uxdqvXgD6RA4AwPqKwNTTan/RCMD8cYC1lUYF&#10;VmGrIo0PrPM5I1QV4aoIWTUajemowHTMFQGAjdCoVoSv4p58tGVFc1Z8iPrfi9m9+QunCYBfIoAF&#10;AKsjPp2zaORhCm5FSCuNSrxyugAAlkJqqIqf355V+0YAAhstjQpMYatos4rAVezXJQWqotEq2quq&#10;8YHTsJUrAgB8RtyDj/vyEcCK++8/FLNxht9P1l+K2X34U6cJgOlfGgJYALC2UnNW3EzuVC8Mt4rZ&#10;J3nieD4qEQCALxej/rrVfh6wSg1V3eJmHCDARooxgdFeFWGr2EbIKh2r6zkjWBXjASNsNVlFGhUY&#10;YStXBAC4Y61qGx+YjhBW3H//j+rrdAyADSKABQCECGN9LGaf2InxhxHKGhWLG7cAANZRPuIvD1gZ&#10;AQjwGWlUYGq06vf75XA4nIatan0BO2uvKqLNKlqtInCVwlYAAA8sGrPSvfRYr6sV99mjNStGGQ6c&#10;JoD1I4AFANxWHtbqVPv9YnFwCwDgoUVoKsJT+QjAg+KmoSo9DsACKWQVzVXRYBXhqjgW4wPrfN4I&#10;VzWbzXGn0xmnUYFCVgDACmtUK+6hRwAr2rKiJSvuo/97MbvH3neaAFaXABYAUKe8OatdvbCMF5Ep&#10;uBUhrjQq0ad+AIAvlTdU5QErIwABvlIEqrKwVVGND5weq0s0V0WDVYStqharcTrmigAAGyLun0dr&#10;Vtw3v5ysPxez++nfF7PGrNi/cJoAVuAPdAEsAGBJxIvMRSMPtyZrWMzCWnn7FgCwfn5bbecDVvGz&#10;gRGAAN8ojQpMYatos4pWqwhb1fWc0VgVzVURrJqsND5wGrZyRQAAflGrmH1wOT7AfFTM7pdHc9ZJ&#10;tU6dIoDlIYAFAKyq1JwVN+2jUetdMatw3qqOxxu1KbgFADycfMRfHrAyAhCgBilQlcJW/X6/9pBV&#10;iGBVClmlUYFxzBUBALhz8WHm+NkuQljRjvW2mDVnnRWz1qw4ZuIEwD0TwAIANkHenLVXzD4pNCpu&#10;GrfiBWurOg4A/Lq8jSoPUH1XbY0ABKhRNipwGq6KkNVwOCyj0arWF1az9qoiRgbGmMBqbOD0GAAA&#10;D65RrbjPHSMN/6uYNWfFB5b/vTrWd5oA6iGABQDwU3lzVjRrXRazTwul4NZ1MWvfOnGqAFhDv83+&#10;PnxW7acRgPnjANyDNCowwlYRror9OFbrC6J2e9xsNsedTmecRgVG0CoCV64IAMBKipB+fAg5wldx&#10;vzvasmKixI+T9adidi/8wmkC+MY/bAWwAAC+Wt6cFW9MD6oXsSm4lcJavULlMwAPJ5qoutV+HrBa&#10;1GAFwD2LUYHVyMBotCrSfoSt6pICVRG2SqMChawAADZS3N+Oe9dxDzvask6LWSjrx+rYqVME8GUE&#10;sAAA7k9qzsqDW1vFTeNWjER8XwhrAfDr8hGAecDquwWPA/DAImQ1Go3K1GgVbVYxOjDCVnU9ZwSr&#10;YjxgBKsm69N+NFq5IgAA/Iq4hx0/q8b97GjHelvMmrOOJ+tNIZgF8DMCWAAAyykPY8X4w6iEjlEj&#10;EdiKTx7loxIBWB+LRgAeVCt/HIAlkwJVKWzV7/fL4XBYRtiq1hcOOzujCFtFm1WErFKjlSsCAEAN&#10;GtWKDxfHNIj/KmbNWRHU+s9iFtbyAWNgIwlgAQCsvjyslcYfpuDWfOMWAPcvb6hK4/7yEYDd4iZg&#10;BcASi/aqalTgtMEqNVnVHbKKcFUaGRjbqslqGrYCAIAlED8Px33oCGXF/eloy4oPFccowxhpmAJb&#10;AOv7B6EAFgDARsmbs9rVi94U3Dqrfk0alQjA531uBODT6s9XIwABVlgaFViFrYoIXMWxOp8zQlUR&#10;rup0OuNGozEdFZiOuSIAAKyw+HBw3IOOyQ4/FLOWrAhlRTgrjTgEWHkCWAAAfE7enNWuXiRHYCvG&#10;IH6YrOti1r515lQBayQ1VIU07i8fAZg/DsAKS6MCI1iVQlYRuIrgVV1SoCqarNKowBS2ckUAANgw&#10;cf85mrMihHVWbaM563iy3kzWqVMErBIBLAAA7kpqzsqDW6klYL5xC+A+LRoBGL6rtkYAAqypGA+Y&#10;2qsiWJVGBsaxup4zglUxHjDCVpNVpFGBEbZyRQAA4Nd/pK5W3F+Odqzvi1lzVjRo/Wd1zD1mYOkI&#10;YAEA8BDy5qy9yXpXvajeql5IN6vHrpwq4BekhqoIeD6r9tMIwPxxANZYGhWYGq36/X45HA7LCFvV&#10;+gPtrL2qiDaraLWKwJWQFQAA1CZ+vo/7xvEh3zTO8G0x+1BwjDQ8rx4DeJg/pASwAABYcnlzVqd6&#10;cR32qhfXYbt6gQ2svkUjANvV8fnHAdgQKWQVzVXRYBXhqjgWzVa1/iDabo+bzea40+mM06jA1GgF&#10;AAAsjZjIEPePUzArxhf+pZi1Z8WxC6cIqJsAFgAA6yRvzpoPbqXGrTQqEbg/EZhaFKD6bsHjAGyw&#10;NCqwClsVEbiK/ThWl2iuigarCFvFfoSs0jFXBAAAVlrcL47mrLgfHPeHfyxmAa031RLMAu6MABYA&#10;AJssNWfFC/F4gy0CWzEG8cNkXRc/HZUI/NyiEYAH1cofB4BP0qjAFLaKNqu6Q1bRWBXNVRGyiv1q&#10;fOA0bOWKAADAxmlUK+4NRwgrmrIimPVusl4VswYtgFsRwAIAgC8TNdaX1X4KbqXZM/ONW7DKIjzV&#10;rfYXjQDsFjcBKwBYKMYEVu1V022ErNKxup4zhayivWqyijQqMMJWrggAAPAF4vVKfFg37vOmcYZv&#10;i1lzVow0jICW+7/A4j9ABLAAAODO5c1Z88GtXvHTUYlwH/IRf3nAKo61CyMAAfgK2ajAabiq3++X&#10;w+FwGraq9QetWXtVEW1WMSawGhs4PQYAAFCTuM8b4asYZxjBrGjOilDW99WxvlMEm00ACwAAHlbe&#10;nNWuXrinF/Tvq/3UuAXznlbfH58bAZgeB4CvFqMCU8gqwlURvIpjtf6A1G6Pm83muNPpjNOowAha&#10;ReDKFQEAAJZIfNg2PoSSglnn1fZNtS6cItgMAlgAALBaL+bD/MjDreKnwa1Lp2qlzTdUpQDVd9XW&#10;CEAA7lwEqrJGq6IaHzg9VpcUqIqwVRoVKGQFAACsiUa1IpB1VMzGGMY2xhi+mqxTpwjWiwAWAACs&#10;r9ScFcGteCOzX73oj9DWdfHTxi3q99tqu2gEYP44ANTiw4cP0V5VprBVtFlFq1WErep6zghWxXjA&#10;CFZNVhofOG20ckUAAIANFK+/4n5t3KuNMFaMMIxgVjRo/aU6NnCaYAX/5xbAAgAAip82ZzWKm7BW&#10;uKpuClx78f8zeUNVClC1q+PzjwNA7VKgKoWt+v1+ORwOp6MD63zeKlg1HR0YgavUaOWKAAAAfLG4&#10;Rxv3X9M4w2jJilDWj9WxvlMEy0sACwAAuK28OWs+uHVV7Tez/VUTgalFAarvFjwOAPcuGxU4bbBK&#10;TVZ1h6wiXJVGBsY2Wq1S2AoAAIDaxL3WeL2XglnRkhWtWRHOOi5MOYClIIAFAADUfXMgNWfNB7fe&#10;Z7/mPsJaeUPVs2rfCEAAllYaFRhhqwhXxX4cq/M5I1zVbDbHnU5nnEYFRtAqAleuCAAAwFJpVOu8&#10;mAWyfqy2byfrVSGYBfdKAAsAAFgmKYyVB7e2isWNW+FgsrrV/qIRgN3q1wDAUopRgdXIwGi0KtJ+&#10;hK3qkgJVEbZKowJT2MoVAQAAWHnRlhX3V2NkYbRlfV/cBLN+qLbAXf+PJ4AFAAAsmd3J+l21/6S4&#10;CVP9vtruTNbLav+k2kZQ67zavypuGrXyfQB4EDEeMIJVqdEqjQyMY3U9ZwSrYjxghK0m69O+kBUA&#10;AMBGiw+4xr3UNM7wtJiNMvyxWgOnCL6OABYAAHBfIjQV4and4iZA9aRa4XfVY3WJgNZ1tf+u2l4X&#10;N8GtfB8AbiUFqqLRajQalf1+vxwOh2WErep83qq9ajo6MFqtImQVx1wRAAAAbiEas+L1axpj+K7a&#10;RjjrTTFr0wJ+gQAWAADwLfIAVYSqIkCVN1Tlj6+SvDkrQlnpk18n2a85cfkBNku0V1WjAqcNVhGu&#10;imPRbFXn80a4qtlsjjudzqeQVTRaRfAKAAAAatSoVtwjjcasuCeaxhm+mqwLpwhmBLAAAIBF0ri/&#10;fARg3lD1e6fokwhn9ar9CG2lT4P1isXBLQCWXBoVWIWtijQ+sM7njFBVhKsiZNVoNKajAtMxVwQA&#10;AIAlE21Z0ZoV90IjjPV9MRtnGPs/VFvYrP8pBLAAAGBjpBGA4Q/V9j5HADKTwlgRzkojD/PGrTy4&#10;BUBN0qjAFLaKNqsIXMV+XaKxKpqrotEq9qvxgdOwlSsCAADAmmgVs/ubaZxhrDfV1z8W7n2ypgSw&#10;AABgtUVg6nfVfhoBGPIGqydO08qKgNZ1tf+u2l4Xi4NbAMyJMYHRXhVhq9hGyCodq+s5U8gq2qsm&#10;q0ijAiNs5YoAAACwwaIxK16Pp2DW2+ImnBWr7xSxygSwAABgOaUAVQSqXlb7RgDyS/IwVgS05scf&#10;5sEtgLWRRgWmRqt+v18Oh8Np2KrO563aq4pos4oxgRG4SmErAAAA4Is1qhX3LmN8YQS0Ypzh62pd&#10;OEWsAgEsAAC4P3kbVRoBGCMBFwWsoE4RzupV+xHaSp8uy8cfnjhNwLJIIatorooGqwhXxbEYH1jn&#10;80a4qtlsjjudzjiNChSyAgAAgHsRH6yK1qy4dxltWd8XN8GsCGq9c4pYqm9YASwAAPgm+QjACFc9&#10;rfZTQ1UesIJVlcJYEc5aNP4wD24BfLUIVGVhq6IaHzg9VpdorooGqwhbVS1W43TMFQEAAICl1Cpm&#10;9yPTOMNYEdA6rrZw7wSwAABgsQhNRXgqHwGYN1gZAQiL5c1Z6VNo+fjDPLgFbKA0KjCFraLNKlqt&#10;ImxV13NGY1U0V0WwarLS+MBp2MoVAQAAgLURjVlxfyEPZv2lmN2njK0PkVIbASwAADZJHqCKUFWE&#10;q/KGqvxxoH4RyrrO9ufHH+bBLWCFpEBVClv1+/3aQ1YhglUpZJVGBcYxVwQAAAA2WqNaEcSKUFYE&#10;tNI4w1fFbMwhfBMBLAAAVt3nRgD+rvh5wApYXXlzVmzTTZF8/OGJ0wT3JxsVOA1XRchqOByW0WhV&#10;5/NW7VVFjAyMMYHV2MDpMQAAAIBbiHsY0ZoV9xojjJUHs34obhr+4de/mQSwAABYUmkEYPhDtc0b&#10;qlLACmBeBLJ62f6i8Yd5cAv4BTEqMIWsIlwVwas4VudzRriq2WyOO53OOI0KjKBVBK5cEQAAAOAe&#10;tIrZ/cPvi1lr1ttqHVfH4CcEsAAAuE+LRgCG3y94HOC+5M1Z6VNt+fjDPLgFaylGBVYjAyNsVaT9&#10;CFvVJQWqImyVRgUKWQEAAABLLhqzojkrQljRlhVNWW+K2X3FvxQ+9LmxBLAAALgLKUAVgao07i9v&#10;qPq9UwSsiQhlXWf78+MP8+AWLJUIWY1GozLaqyJYFW1W0WoVYau6njOCVTEeMIJVk/VpPxqtXBEA&#10;AABgjTSqFUGsaMxKzVnx9atiNuaQNSaABQDA5ywaAbhTLA5YAfBzeXNWbNNNlnz84YnTxF1KgaoU&#10;tur3++VwOJyODqzzeaO9KsJW0WYVIavUaOWKAAAAABsu7slEa1bcG3xd3DRnxX4KaLEOF1oACwBg&#10;o0Rg6nfVfoz6e1rtp4aqPGAFwP2JQFav2s/DWnmIKw9uscGivaoaFThtsEpNVnWHrCJclUYGxrZq&#10;spqGrQAAAAC4tVYxu9+X2rLeFrNg1vFk/ej0rBYBLACA9bBoBOCTauWPA7AeUnNW3KBJIw/z8Yd5&#10;cIsVlUYFVmGrIgJXcazO54xQVYSrOp3OuNFoTEcFpmOuCAAAAMC9iMas+KBdasv6odqPD2j+yelZ&#10;TgJYAADLKw9QLRoBmD8OAJ8Toazraj+vNE8hrjy4xT1LowIjWJVCVhG4iuBVXVKgKpqs0qjAFLZy&#10;RQAAAACWVqNacY8vGrNSc1Z8/cdCe/6DEsACALhfnxsB+LvqMSMAAXhIeXNWhLLSTZt8/OGJ03Q7&#10;MR4wtVdFsCqNDIxjdT1nBKtiPGCErSarSKMCI2zligAAAACslbjHFK1ZF8VsjGFqzopxhtGe5cOX&#10;93ERBLAAAO5EhKYiPPW5EYApYAUA6yICWb1qP0Jb/Ww/hbjy4NZaS6MCU6NVv98vh8NhGWGrOp+3&#10;aq8qos0qWq0icCVkBQAAAEClVczuz/1XMQtlRUArglnHk/Wj03N3BLAAAD4vD1BFqCoFqH6/4HEA&#10;4Jel5qy44ZM+dZeHtfL9pZRCVtFcFQ1WEa6KY9FsVefzRriq2WyOO53Op5BVarQCAAAAgK8QjVnx&#10;wcEUzEojDeMDlX9yem5PAAsA2ER5gGp+BGD+OADwMCKgdV3tv6u218VNcCvfv3Pv3r07HA6Hrffv&#10;33c/fvzYuby83Ol2u/9vhK3qEqGqCFdF2KoKWI3TMd8OAAAAANyTRrWiKSuCWSmgFffo/lhsSNv9&#10;1xDAAgDWRRoBGP5QbXeKm3GARgACwHrKm7MilJVuAp1kv+Zk/h86Pz8/GAwGW71ebxq2urq6Ouj3&#10;+93RaNSa/7Xj8bjY3t7+f/b390+/5TcajVXRXBUhq9ivxgdOw1YuIwAAAABLLNqyojXropiFs/KR&#10;hj8UNX5YclW0fI8AAEssAlO/q/YXjQDMA1YAwGbaKW5C2IfZ8f/24cOH4uPHj8Xl5WWMDoztoN/v&#10;X0/s3OYJyrIsIqT1Jb82hayivWqyijQqMMJWLhUAAAAAKyo+QBgffOwUs/fm8vfnWtVjEcqKUYbR&#10;lvVqss4m68dNOUECWADAQ0gBqt1icUOVEYAAwBcZDoefAlYRtur1ep+OLdAqvvJeSKPR+N3W1tb+&#10;eDzux+p0OhHMupocu4wxgdXYwGnYCgAAAAA2SGqk/z+rlURjVjRnpbaso2o/2rL+vG4nwQhCAOCu&#10;PKlWWDQCMH8cAOBWzs/Pi7zRajAYTI/VaXd3t2g2m0W32y22traKR48eTb+Otei3OFnX1f67antd&#10;3NSv56MSAQAAAGBTNaoV4wsjmJWas+I+2v+3qv9RAlgAwC/JRwBGeOpptW8EIABw5yJQFcGqq6ur&#10;adiqGhs4bbSqy/b2dtFut6dhqxgZeHBwMP06jtcoD2PFjaX0KcGTapsHtwAAAABgE0RbVnzy8aKY&#10;hbNSc1bsR2PWUn+4UQALADZThKYiPJWPAMwbqvJxgAAAdyYFqlLYKr6OVqsIW9UlGqsiYBWhqlgR&#10;skrHVkCEs3rVftxk6lf7veLnwS0AAAAAWEetYnZf7Pti1pYVDfSvJuu4WJJ7YwJYALA+8gBVhKri&#10;HUUjAAGAe5ePCoywVa/Xm27j6zpFsCqFrHZ2dj41Wm2YdMMpwlmLxh/mwS0AAAAAWGXRmBXNWf9R&#10;zJqzIpwVzVkRzPrxPn8jAlgAsPzSuL98BGDeUPV7pwgAuG8pUJWHrdLIwDqlJqvYplGBsR+NVtxa&#10;BLSuq/131TYff5gHtwAAAABgVaRg1utiNsYwNWdFMOtPdTyhABYAPIw0AjD8odoaAQgALJ00KvDq&#10;6moaror9OFanFKjqdrufRgWmsBUPJg9jxTfA/PjDPLgFAAAAAMuoUa0IZcUHElNz1tvJ+mPxDc3x&#10;AlgAcHciMPW7aj+NAAypoSofBwgAsDRSe1WErGKbmqyi5aouEaaKUFWEq9KowBS2YuXlYa3Y9qv9&#10;fPzhidMEAAAAwJKItqxozYr7WNGW9UNx05wV+7/6wUMBLAD4dSlAFe8GpgCVEYAAwEpJowJTo1UE&#10;rOLrOF6XFKiKsFWsnZ2dTyMDoRKBrF62v2j8YR7cAgAAAID71Kq20ZZ1Vtw0Z8X+j+kXCWABsKny&#10;cX9pBGDeUGUEIACwclLIKrVX9Xq96Ta+rlO0V0WLVT4qMI5BDfLmrHfVNh9/mAe3AAAAAKAu0ZgV&#10;zVmvJ+tUAAuAdZKPAIxw1dNq3whAAGBtpEBVHraKRqtotqr1B63d3WmjVbfb/RSySsdgScX/FNfZ&#10;/vz4wzy4BQAAAABfTQALgFUQoakIT+UjAPMGKyMAAYC1k0YFXl1dTcNWseoOWUWoKsJVEbJK4wNT&#10;2ArWXN6cFdt+tZ+PPzxxmgAAAABYpOUUAPBA8gBVhKoiXJU3VOWPAwCspTQqMIJVKWSVjtUlhawi&#10;XBVjA2NUYApbwQbbqdaXiEBWr9rPw1p5iCsPbgEAAACw5gSwALhrqY0qHwEYYwHnA1YAABshHxWY&#10;AlbxdezXJQWqImwVa2dn51PYCvhmcT/t8Ba/PjVnRSAr1djl4w/z4BYAAAAAK0gAC4AvkUYAhj9U&#10;27yhKgWsAAA2UjRWRbAqtVf1er1Px+oUgaoIVuWjAmM/AljA0sjDWv/Hr/zaCGVdV/vvsuMpxJUH&#10;twAAAABYEuV4PP7fTgPARlo0AjD8fsHjAAAbLwWq8karwWAwHR9YpxSo6na7n5qthKyA4qfNWfEH&#10;URp5mI8/PPn/2bub3cjRIw2jKqA29IKLtlGrXrfvrC/dgDcSQC8oIBvQ+M1hZEVXpywpS5+UP+cA&#10;BD9SwmCQG5ekpyN8TAAAAADjmYAFcH0qoEpQVev++oSq33xEAADPS1CVsGpd131sVWsDE2CNkslV&#10;mWBVawP7RCuAZ0x33ycVv7QSMUHWsp0TbT22c0VcPdwCAAAA4A0EWACX4dgKwOnueGAFAMALKqiq&#10;2CrPmWqV2GqUml6VqCpX1gfWO4DB8jvAX97w/TU5K0FWjfnrsVY/AwAAANw8ARbA58lf2n7dzln1&#10;94/tXBOqemAFAMAb9VWBia2WZRkeWUXCqoqspmm6+/r16/4dwAXpsda3F743gdZuOz9s993d93Cr&#10;nwEAAACukgAL4P0dWwH49+3qXwcA4CclrEpgVbFVIqt6N1KCqoRVfVVgzploBXBjemH60pStPjkr&#10;UVatPLxv33PvIwUAAAAuzZenp6fffQwAL+oBVaKqxFV9QlX/OgAA7yyrAvtEq6wNzLuRKqia5/mw&#10;KrBiKwCGS5y1bOdEW4/bebn7Hm71MwAAAMCnMQELuGXPrQD89e6vgRUAAIPVJKt1Xff3XLU+cJTE&#10;VImqElfVqkCRFcBZyO8tf3nD99fkrARZVej2iVv9DAAAAPCuBFjANUo0NW3nf273PqGqAisAAD5Y&#10;BVWZXpUpVnnOVKvEVqPU9KpEVbmmaTqsDATgavRY69sL35tAa7edH7b77u54uAUAAADwIgEWcCmO&#10;rQCM3458HQCAT9RXBSa2WpZlf8/zSJlelSlWCasSWdVEKwD48X8y2vmlKVs9xkqgVSsPa+JWD7cA&#10;AACAG/Xl6enpdx8D8Il6QPXjCsD+dQAAzkgFVT22qpWBI9Ukq9xrVWDOmXIFAJ8scdaynRNtPW7n&#10;5e6v4RYAAABwRUzAAkY4tgJw2t6HFYAAABeiVgWu67oPrHLl3UiJqhJXzfN8WB9YsRUAnLH8rvWX&#10;N3x/xViJs46tP+zhFgAAAHDmvxQAeI0EU79u52MrAHtgBQDABalVgQmrKrKqd6NUZJW4qlYFVmwF&#10;ADeix1rfXvjeBFq77fyw3fv6wx5uAQAAAB9MgAVUQJW/dFVA9fft6l8HAOCC1arAmmiVwCrPeT9K&#10;BVWJrXJN03SIrQCAN+n/4/nSlK0eYyXQ+nH9YQ+3AAAAgHfw5enp6XcfA1ydHlAdWwHYvw4AwJWo&#10;yKqmVy3Lsr/neaQEVQmr+qpAkRUAXIQea+X+uJ37+sN7HxMAAAD8byZgweXoKwATT/1jO/+6fc0K&#10;QACAG1BBVY+tMtEqk62G/mP0b3/bT7Sa5/kQWdU7AOBiTdv1GgmylnY+tv6wh1sAAABwMwRY8PkS&#10;TeUXXc+tAKzACgCAG1KrAtd13cdWuWqy1SiJqhJX1drAPtEKALh5+V1yX3/47YXv75OzHrZ7X3/Y&#10;wy0AAAC4+B+agffXA6pEVT9OqLICEACAQ1BVsVWeR0dWmViVsCpX1gZmVWC9AwB4R788cz4mUdau&#10;nX9cf9jDLQAAADg7X56enn73McCr/bbdj60A7F8HAIC9viqwpljlOedRKqjK5Kpc0zQdYisAgAvX&#10;J2fl/rid+/rDex8TAAAAH8kELPi+AjD+ud2tAAQA4NUysaoCq8RVy7Ic3o2UoCphVV8VmHMCLACA&#10;KzXdff9d3ksSZC3bucdaPeLq4RYAAACcRIDFtUow9et2rhWAUROq+jpAAAB4lawK7BOtsjYw74b+&#10;w3YLquZ5Pky2qtgKAID/Kb///uUN31+TsxJk1T/y+vrDHm4BAADAn34AhUtSAVWCqgqorAAEAODd&#10;JKhKWLWu6z62qrWBmWg1SmKqRFWJq2pVoMgKAODD9Vjr20v/bLz7/zgrHtr7irh6uAUAAMCV+/L0&#10;9PS7j4FP1tf91QrAPqGqfx0AAH5aBVUVW+U5U60SW41S06sSVeVKZFXvAAC4an1yVqKsWnnY1x/e&#10;+5gAAAAulwlYjNJXACae+sd2tgIQAIAP0VcFJrZalmV4ZBUJqyqymqbpMNEKAICbNW1XvLQSMUHW&#10;sp0TbT22c0VcPdwCAADgDAiweKtEU/llQV8B2CdU9XWAAAAwVMKqBFY9tqqVgSPVJKvca1Vgzplo&#10;BQAAPyG/s//lDd9fk7MSZNXKwx5r9TMAAAADf5iDHlAlqkpAZQUgAABno1YFruu6j6tyzruRKqia&#10;5/mwKrBiKwAAOBM91vr20j+r/3vttvPDdt/dfQ+3+hkAAIA3EGBdt1r311cA1oQqKwABADgrNb0q&#10;kVXuNckqU65GSUyVqCpxVa0KrNgKAACuTN+L/dKUrT45K1FWrTy8b99z7yMFAAD4f1+enp5+9zFc&#10;lFoBGP/c7lYAAgBwEWpVYE20SmCV57wfpYKqxFa5pmk6rAwEAAB+WuKsZTsn2nrczsvd93CrnwEA&#10;AK6OCVjnIX/5+XU71wrA6BOsrAAEAOAiVGRV06uWZdnf8zxSpldlilVfFZh3AADAUPk7wy9v+P6a&#10;nJUgq1Ye9olb/QwAAHAxPxgxTgVUCapq3V+fUPWbjwgAgEtUQVWPrTLRKpOtRkpclYlW8zwfIqt6&#10;BwAAXIQea3174XvzA8ZuOz9s993d8XALAADg0wiw3q5Po6oVgFkJeCywAgCAi1arAtd13cdWuUZH&#10;VomqElclsqr1gRVbAQAAN6WPtH1pylaPsfJDS608rIlbPdwCAAB4V1+enp5+9zH8aQVg4qp/bOea&#10;UNUDKwAAuCq1KjBhVUVW9W6UiqwSV2VtYFYFVmwFAAAwWOKsZTsn2nrczsvdX8MtAACAF137BKxj&#10;KwD7BCsrAAEAuAl9VWAFVnnOeZQKqhJb5Zqm6RBbAQAAfKL8beSXN3x/xViJs46tP+zhFgAAcKM/&#10;ZFyaHlAlqkpc1SdU9a8DAMDNyMSqhFU1vWpZlsO7kRJUJazqqwJzToAFAABwBXqs9e2F702gtdvO&#10;D9u9rz/s4RYAAHAlziXAem4F4K93fw2sAADgZlVQ1Sda/fHHH/v1gUP/wb4FVfM8HyZbiawAAAD+&#10;oo/8fWnKVo+x8kPdj+sPe7gFAACcsS9PT0+/D/y/n2hq2s7/3O59QlUFVgAAQJOgKmHVuq772KrW&#10;BibAGiWTqzLBqtYG9olWAAAAfKoea+X+uJ37+sN7HxMAAHyOUyZgHVsBGL8d+ToAAPCMCqoqtspz&#10;plolthqlplclqsqV9YH1DgAAgLM13X3/D95fkiBraedj6w97uAUAAPykHmBVQJW/vNS6vz6h6jcf&#10;FwAAvE1fFZjYalmW4ZFVJKyqyGqapruvX7/u3wEAAHD18refvv7w2wvf3ydnPWz3vv6wh1sAAMAR&#10;WUH45GMAAIDTJaxKYFWxVSKrejdSgqqEVX1VYM6ZaAUAAAADJMratfOP6w97uAUAADdDgAUAAK+U&#10;VYF9olXWBubdSBVUzfN8WBVYsRUAAACcsT45K/fH7dzXH977mAAAuAYCLAAAaGqS1bqu+3uuWh84&#10;SmKqRFWJq2pVoMgKAACAG5Iga9nOPdbqEVcPtwAA4KwIsAAAuDkVVGV6VaZY5TlTrRJbjVLTqxJV&#10;5Zqm6bAyEAAAAHiTmpyVIKtGU/f1hz3cAgCA4QRYAABcpb4qMLHVsiz7e55HyvSqTLFKWJXIqiZa&#10;AQAAAJ8iUdZuOz+09xVx9XALAABOIsACAOBiVVDVY6taGThSTbLKvVYF5pwpVwAAAMDF6pOzEmXV&#10;ysO+/vDexwQAwI8EWAAAnL1aFbiu6z6wypV3I1VQNc/zYX1gxVYAAADAzUuQtWznRFuP7VwRVw+3&#10;AAC4YgIsAADOQq0KTFhVkVW9GyUxVaKqxFW1KrBiKwAAAIB3VJOzEmTVf1XWY61+BgDgwgiwAAD4&#10;MLUqsCZaJbDKc96PUkFVYqtc0zQdYisAAACAM5RAa7edH7b77u57uNXPAACcAQEWAADvqiKrml61&#10;LMv+nueRElQlrOqrAkVWAAAAwJXrk7MSZdXKw/v2Pfc+JgCAsQRYAAC8WQVVPbbKRKtMthopcVUm&#10;Ws3zfIis6h0AAAAA/1PirGU7J9p63M7L3fdwq58BAHglARYAAM+qVYHruu5jq1w12WqURFWJq2pt&#10;YJ9oBQAAAMCHqclZCbLqv7rrE7f6GQDgpgmwAABuXAVVFVvleXRklYlVCatyZW1gVgXWOwAAAAAu&#10;TgKt3XZ+2O67u+PhFgDA1RFgAQDcgL4qsKZY5TnnUSqoyuSqXNM0HWIrAAAAAG5Wj7ESaNXKw5q4&#10;1cMtAICLIMACALgSmVhVgVXiqmVZDu9GSlCVsKqvCsw5ARYAAAAA/ITEWct2TrT1uJ2Xu7+GWwAA&#10;n0aABQBwYbIqsE+0ytrAvBupgqp5nv+0PlBkBQAAAMAZqRgrcdax9Yc93AIAeDcCLACAM5SgKmHV&#10;uq772KrWBmai1SiZXJUJVgmralVgTbQCAAAAgCuTQGu3nR+2e19/2MMtAID/SYAFAPBJKqiq2CrP&#10;mWqV2GqUml6VqCpXIqt6BwAAAAAc1WOsBFo/rj/s4RYAcIMEWAAAA/VVgYmtlmUZHllFwqqKrKZp&#10;Oky0AgAAAACG6rFW7o/bua8/vPcxAcB1EWABAPykhFUJrHpsVSsDR6pJVrnXqsCcM9EKAAAAADh7&#10;CbKWdj62/rCHWwDAmRJgAQC8Uq0KXNd1H1flnHcjVVA1z/NhVWDFVgAAAADATemTsx62e19/2MMt&#10;AOADCbAAAJqaXpXIKveaZJUpV6MkpkpUlbiqVgVWbAUAAAAAcIJEWbt2/nH9YQ+3AICfJMACAG5O&#10;BVU10SrPWR2Y2GqUCqoSW+WapumwMhAAAAAA4BP1yVm5P27nvv7w3scEAM8TYAEAVykxVaKqiq2W&#10;Zdnf8zxSpldlilXCqkRWNdEKAAAAAOAKJMha2vnY+sMebgHATRBgAQAXq4KqHltlolUmW42UuCoT&#10;reZ53q8OrElWeQcAAAAAwEFNzuqxVl9/2MMtALhYAiwA4OzVqsB1XfexVa7RkVWiqsRViaxqfWDF&#10;VgAAAAAAvLv80ne3nR/a+4q4ergFAGdFgAUAnIVaFZiwqiKrejdKRVaJq2pVYMVWAAAAAACcrT45&#10;K1FWrTzs6w/vfUwAfBQBFgDwYfqqwAqs8pzzKBVUJbbKNU3TIbYCAAAAAODqJchatnOircd2roir&#10;h1sA8GYCLADgXWViVcKqml61LMvh3UgJqhJW9VWBIisAAAAAAN6oJmclyKqVh339YQ+3AGBPgAUA&#10;vFkFVX2i1R9//LFfHzhS4qpMtJrn+TDZqt4BAAAAAMAHyy/Fd9v5ob2viKuHWwBcMQEWAPD8T47/&#10;+c8+rFrXdR9b1drABFijZHJVJljV2sA+0QoAAAAAAC5Un5yVKKtWHt6377n3MQFcJgEWANy4Cqoq&#10;turrA0fp06uyNjCrAusdAAAAAADcuMRZy3ZOtPW4nZe77+FWPwPwyQRYAHAD+qrAhFXLsuyf836k&#10;hFWZXJVrmqZDbAUAAAAAALybmpyVIKtWHvaJW/0MwAACLAC4EgmrElhVbJXIqt6NlKAqYVVfFZhz&#10;JloBAAAAAABnJYHWbjs/bPfd3fdwq58BeCUBFgBc2k9G//nPnyZaZW1g3o1UQdU8z4dVgRVbAQAA&#10;AAAAV6lPzsofImrl4X37nnsfE4AACwDOUoKqhFXruu5jq1y1PnCUxFSJqhJX1apAkRUAAAAAAPAK&#10;ibOW7Zxo63E7L3fHwy2AqyLAAoBPUkFVxVZ5zlSrxFaj1PSqRFW5ElnVOwAAAAAAgA9SMVbirFrz&#10;0Sdu9XAL4OwJsABgoL4qMLHVsiz7e55HSliVKVYJq6ZpOky0AgAAAAAAuDAJtHbb+WG77+6Oh1sA&#10;n0KABQA/qYKqHlvVysCRapJV7rUqMOdMtAIAAAAAALhBPcZKoPXj+sMebgG8GwEWALxSrQpc13Uf&#10;V+WcdyNVUDXP82FVYMVWAAAAAAAAnCxx1rKdE209bue+/vDexwS8hgALAJpaFZiwKlOsapJV3o2S&#10;mCpRVeKqWhVYsRUAAAAAAABnoWKsxFnH1h/2cAu4MQIsAG5OrQqsiVYJrPKc96NUUJXYKtc0TYfY&#10;CgAAAAAAgKvSJ2c9bPe+/rCHW8AVEGABcJUqsqrpVcuy7O95HilBVcKqvipQZAUAAAAAAMAzEmXt&#10;2vnH9Yc93ALOlAALgItVQVWPrTLRKpOtRkpclYlW8zwfIqt6BwAAAAAAAIP0yVm5P27nvv7w3scE&#10;H0+ABcDZq1WB67ruY6tcoyOrRFWJqxJZ1frAiq0AAAAAAADgzCXIWtr52PrDHm4BP0GABcBZqFWB&#10;FVvlud6NUmFVrqwNzKrAegcAAAAAAAA3pE/Oetjuff1hD7eAHwiwAPgwfVVgzrnnOedRKqjK5Kpc&#10;0zQdYisAAAAAAADgzRJl7bbzQ3tfEVcPt+AmCLAAeFeZWNWnVy3Lcng3UoKqhFV9VWDOCbAAAAAA&#10;AACAT9EnZyXKqpWHff3hvY+JSyfAAuAkWRXYJ1plbWDejVRB1TzPf1ofKLICAAAAAACAi5cga9nO&#10;ibYe27kirh5uwdkQYAHwrARVCavWdd3HVrU2MBOtRsnkqkywSlhVqwJrohUAAAAAAADApiZnJciq&#10;SRF9/WEPt2AoARbAjaugqmKrPGeqVWKrUWp6VaKqXIms6h0AAAAAAADAO0uUtdvOD+19RVw93II3&#10;E2AB3IC+KjCx1bIswyOrSFhVkdU0TYeJVgAAAAAAAABnqk/OSpRVKw/v2/fc+5joBFgAVyJhVQKr&#10;iq0SWdW7kRJUJazK9KpaFZhzJloBAAAAAAAAXLHEWct2TrT1uJ2Xu+/hVj9zpQRYABemVgWu67qP&#10;q3LOu5EqqJrn+bAqsGIrAAAAAAAAAF6lJmclyKo/8vaJW/3MBRFgAZyhmmSVyCr3XLU+cJTEVImq&#10;ElfVqsCKrQAAAAAAAAD4UAm0dtv5Ybvv7r6HW/3MJxNgAXySCqpqolWeszowsdUoFVQltso1TdNh&#10;ZSAAAAAAAAAAF6lPzkqUVSsP79v33PuYxhFgAQyUmCpRVcVWy7Ls73keKdOrMsUqYVUiq5poBQAA&#10;AAAAAMBNS5y1bOdEW4/bebk7Hm7xCgIsgJ9UQVWPrTLRKpOtRkpclYlW8zzvVwfWJKu8AwAAAAAA&#10;AIB3UDFW4qz6I3ifuNXDrZslwAJ4pVoVuK7rPrbKNTqySlSVuCqRVa0PrNgKAAAAAAAAAM5I/oC+&#10;284P2313dzzcuioCLICmVgUmrKrIqt6NUpFV4qpaFVixFQAAAAAAAABcoR5jJdD6cf1hD7fOngAL&#10;uDm1KrAmWiWwynPej1JBVWKrXNM0HWIrAAAAAAAAAOBZibOW7Zxo63E79/WH95/5/6AAC7hKmViV&#10;sKqmVy3Lcng3UoKqhFV9VaDICgAAAAAAAAA+TMVYibOOrT/s4da7EGABF6uCqppolXMmWmWy1UiJ&#10;qzLRap7nw2SregcAAAAAAAAAXIw+Oethu/f1hz3cepYACzh7tSpwXdd9bJWrJluNkslVmWBVawP7&#10;RCsAAAAAAAAA4OYkytq182H9oQALOAsVVFVs1dcHjtKnV2VtYFYF1jsAAAAAAAAAgNcQYAEfpq8K&#10;TFi1LMv+Oe9HqaAqk6tyTdN0iK0AAAAAAAAAAH6WAAt4VwmrElhVbJXIqt6NlKAqYVVfFZhzAiwA&#10;AAAAAAAAgFEEWMBJsiqwT7TK2sC8G6mCqnmeD5OtKrYCAAAAAAAAAPgMAizgWQmqElat67qPrXLV&#10;+sBRElMlqkpcVasCRVYAAAAAAAAAwLkSYMGNq6CqYqs8Z6pVYqtRanpVoqpciazqHQAAAAAAAADA&#10;JRFgwQ3oqwITWy3Lsr/neaSEVZlilbBqmqbDRCsAAAAAAAAAgGshwIIrUUFVj61qZeBINckq91oV&#10;mHMmWgEAAAAAAAAAXDsBFlyYWhW4rus+rso570aqoGqe58OqwIqtAAAAAAAAAABumQALzlCtCkxY&#10;lSlWNckq70ZJTJWoKnFVrQqs2AoAAAAAAAAAgOMEWPBJalVgTbRKYJXnvB+lgqrEVrmmaTqsDAQA&#10;AAAAAAAA4O0EWDBQRVY1vWpZlv09zyNlelWmWPVVgXkHAAAAAAAAAMD7EmDBT6qgqsdWmWiVyVYj&#10;Ja7KRKt5ng+RVb0DAAAAAAAAAOBjCLDglWpV4Lqu+9gq1+jIKlFV4qpEVrU+sGIrAAAAAAAAAAA+&#10;nwALmloVWLFVnuvdKBVW5crawKwKrHcAAAAAAAAAAJw3ARY3p68KzDn3POc8SgVVmVyVa5qmQ2wF&#10;AAAAAAAAAMDlEmBxlTKxqk+vWpbl8G6kBFUJq/qqwJwTYAEAAAAAAAAAcH0EWFysCqr6RKusDcz6&#10;wJEqqJrn+U/rA0VWAAAAAAAAAAC3R4DF2UtQlbBqXdd9bFVrAxNgjZLJVZlgVWsD+0QrAAAAAAAA&#10;AAAoAizOQgVVFVvlOVOtEluNUtOrElXlyvrAegcAAAAAAAAAAK8hwOLD9FWBia2WZRkeWUXCqoqs&#10;pmm6+/r16/4dAAAAAAAAAAD8LAEW7yphVQKriq0SWdW7kRJUJazqqwJzzkQrAAAAAAAAAAAYRYDF&#10;SWpV4Lqu+7gq57wbqYKqeZ4PqwIrtgIAAAAAAAAAgM8gwOJZNckqkVXuuWp94CiJqRJVJa6qVYEV&#10;WwEAAAAAAAAAwLkRYN24CqpqolWeszowsdUoFVQltso1TdNhZSAAAAAAAAAAAFwSAdYNSEyVqKpi&#10;q2VZ9vc8j5TpVZlilbAqkVVNtAIAAAAAAAAAgGshwLoSFVT12KpWBo5Uk6xyz+rAOmfKFQAAAAAA&#10;AAAAXDsB1oWpVYHruu4Dq1x5N1KiqsRV8zwf1gdWbAUAAAAAAAAAALdMgHWGalVgwqqKrOrdKBVZ&#10;Ja6qVYEVWwEAAAAAAAAAAMcJsD5JrQqsiVYJrPKc96NUUJXYKtc0TYfYCgAAAAAAAAAAeDsB1kCZ&#10;WJWwqqZXLctyeDdSgqqEVX1VoMgKAAAAAAAAAADenwDrJ1VQVROtcs5Eq0y2GilxVSZazfN8mGxV&#10;7wAAAAAAAAAAgI8hwHqlWhW4rus+tspVk61GyeSqTLCqtYF9ohUAAAAAAAAAAPD5BFhNBVUVW/X1&#10;gaP06VVZG5hVgfUOAAAAAAAAAAA4bzcXYPVVgTXFKs85j1JBVSZX5Zqm6RBbAQAAAAAAAAAAl+sq&#10;A6xMrKrAKnHVsiyHdyMlqEpY1VcF5pwACwAAAAAAAAAAuD4XHWBlVWCfaJW1gXk3UgVV8zwfJltV&#10;bAUAAAAAAAAAANyWsw+wElQlrFrXdR9b1drATLQaJTFVoqrEVbUqUGQFAAAAAAAAAAD86CwCrAqq&#10;KrbKc6ZaJbYapaZXJarKlciq3gEAAAAAAAAAALzGhwVYfVVgYqtlWfb3PI+UsCpTrBJWTdN0mGgF&#10;AAAAAAAAAADws941wKqgqsdWtTJwpJpklXutCsw5E60AAAAAAAAAAABGOSnAqlWB67ru46qc826k&#10;CqrmeT6sCqzYCgAAAAAAAAAA4DM8G2DV9KpEVrnXJKtMuRolMVWiqsRVtSqwYisAAAAAAAAAAIBz&#10;cwiwHh4e7v7973/vVwcmthqlgqrEVrmmaTqsDAQAAAAAAAAAALgkX/vDe64RzPSqTLHqqwLzDgAA&#10;AAAAAAAA4FocAqzEUm+VuCoTreZ5PkRW9Q4AAAAAAAAAAODaHaqr56ZTJapKXJXIqtYHVmwFAAAA&#10;AAAAAABwy748/Vc9/Otf/9rfE2NVbAUAAAAAAAAAAMBxfwqwAAAAAAAAAAAAeD0BFgAAAAAAAAAA&#10;wIkEWAAAAAAAAAAAACcSYAEAAAAAAAAAAJxIgAUAAAAAAAAAAHAiARYAAAAAAAAAAMCJBFgAAAAA&#10;AAAAAAAnEmABAAAAAAAAAACcSIAFAAAAAAAAAABwIgEWAAAAAAAAAADAiQRYAAAAAAAAAAAAJxJg&#10;AQAAAAAAAAAAnEiABQAAAAAAAAAAcCIBFgAAAAAAAAAAwIkEWAAAAAAAAAAAACcSYAEAAAAAAAAA&#10;AJxIgAUAAAAAAAAAAHAiARYAAAAAAAAAAMCJBFgAAAAAAAAAAAAnEmABAAAAAAAAAACcSIAFAAAA&#10;AAAAAABwIgEWAAAAAAAAAADAiQRYAAAAAAAAAAAAJxJgAQAAAAAAAAAAnEiABQAAAAAAAAAAcCIB&#10;FgAAAAAAAAAAwIkEWAAAAAAAAAAAACcSYAEAAAAAAAAAAJxIgAUAAAAAAAAAAHAiARYAAAAAAAAA&#10;AMCJ/k+AAQBN+fkQdcXCoQAAAABJRU5ErkJgglBLAQItABQABgAIAAAAIQCxgme2CgEAABMCAAAT&#10;AAAAAAAAAAAAAAAAAAAAAABbQ29udGVudF9UeXBlc10ueG1sUEsBAi0AFAAGAAgAAAAhADj9If/W&#10;AAAAlAEAAAsAAAAAAAAAAAAAAAAAOwEAAF9yZWxzLy5yZWxzUEsBAi0AFAAGAAgAAAAhAMA/y0mT&#10;BQAApBsAAA4AAAAAAAAAAAAAAAAAOgIAAGRycy9lMm9Eb2MueG1sUEsBAi0AFAAGAAgAAAAhAKom&#10;Dr68AAAAIQEAABkAAAAAAAAAAAAAAAAA+QcAAGRycy9fcmVscy9lMm9Eb2MueG1sLnJlbHNQSwEC&#10;LQAUAAYACAAAACEA9aJqWtkAAAAGAQAADwAAAAAAAAAAAAAAAADsCAAAZHJzL2Rvd25yZXYueG1s&#10;UEsBAi0ACgAAAAAAAAAhAJsbFBFoZAAAaGQAABQAAAAAAAAAAAAAAAAA8gkAAGRycy9tZWRpYS9p&#10;bWFnZTEucG5nUEsFBgAAAAAGAAYAfAEAAIxuAAAAAA==&#10;">
+                  <v:group w14:anchorId="6322D506" id="Group 149" o:spid="_x0000_s1026" style="position:absolute;margin-left:0;margin-top:0;width:8in;height:95.7pt;z-index:251703296;mso-width-percent:941;mso-height-percent:121;mso-top-percent:23;mso-position-horizontal:center;mso-position-horizontal-relative:page;mso-position-vertical-relative:page;mso-width-percent:941;mso-height-percent:121;mso-top-percent:23" coordorigin="" coordsize="73152,12161" o:gfxdata="UEsDBBQABgAIAAAAIQCxgme2CgEAABMCAAATAAAAW0NvbnRlbnRfVHlwZXNdLnhtbJSRwU7DMAyG&#10;70i8Q5QralN2QAit3YGOIyA0HiBK3DaicaI4lO3tSbpNgokh7Rjb3+8vyXK1tSObIJBxWPPbsuIM&#10;UDltsK/5++apuOeMokQtR4dQ8x0QXzXXV8vNzgOxRCPVfIjRPwhBagArqXQeMHU6F6yM6Rh64aX6&#10;kD2IRVXdCeUwAsYi5gzeLFvo5OcY2XqbynsTjz1nj/u5vKrmxmY+18WfRICRThDp/WiUjOluYkJ9&#10;4lUcnMpEzjM0GE83SfzMhtz57fRzwYF7SY8ZjAb2KkN8ljaZCx1IwMK1TpX/Z2RJS4XrOqOgbAOt&#10;Z+rodC5buy8MMF0a3ibsDaZjupi/tPkGAAD//wMAUEsDBBQABgAIAAAAIQA4/SH/1gAAAJQBAAAL&#10;AAAAX3JlbHMvLnJlbHOkkMFqwzAMhu+DvYPRfXGawxijTi+j0GvpHsDYimMaW0Yy2fr2M4PBMnrb&#10;Ub/Q94l/f/hMi1qRJVI2sOt6UJgd+ZiDgffL8ekFlFSbvV0oo4EbChzGx4f9GRdb25HMsYhqlCwG&#10;5lrLq9biZkxWOiqY22YiTra2kYMu1l1tQD30/bPm3wwYN0x18gb45AdQl1tp5j/sFB2T0FQ7R0nT&#10;NEV3j6o9feQzro1iOWA14Fm+Q8a1a8+Bvu/d/dMb2JY5uiPbhG/ktn4cqGU/er3pcvwCAAD//wMA&#10;UEsDBBQABgAIAAAAIQDAP8tJkwUAAKQbAAAOAAAAZHJzL2Uyb0RvYy54bWzsWdFu4jgUfV9p/8HK&#10;40otJBAYUOmoarfVSKOZatrVzDy6wYFISZy1TWnn6/fYjoOhBQKVRlqpL+DE9/ra555cxydnH5+K&#10;nDwyITNeToLwtBsQViZ8mpWzSfDP/fXJh4BIRcspzXnJJsEzk8HH8z//OFtWYxbxOc+nTBAMUsrx&#10;spoEc6WqcacjkzkrqDzlFSvRmXJRUIVLMetMBV1i9CLvRN3uoLPkYloJnjApcffKdgbnZvw0ZYn6&#10;mqaSKZJPAsxNmV9hfh/0b+f8jI5nglbzLKmnQY+YRUGzEkGboa6oomQhshdDFVkiuOSpOk140eFp&#10;miXMrAGrCbsbq7kRfFGZtczGy1nVwARoN3A6etjky+OtINkUueuPAlLSAkkycYm+AXiW1WwMqxtR&#10;3VW3or4xs1d6xU+pKPQ/1kKeDLDPDbDsSZEEN4e9MEa2ApKgL4zCuDcKLfTJHPlZ+Z00t//e4jqA&#10;s3btuMgdPcFmPssKPJIrqOTboLqb04qZDEgNgoMqxlIsVN/AMFrOckZiM3UdH4YNVHIsgdpWnNx6&#10;Xwcq7HV7w/XV0nGykOqGcYM5ffwslaXwFC1DwGk9s4SXpcwU+4G5pkUOVv/VIV2yJEhGNBg46m+a&#10;/1w3nxObrm3mP0Jv9Hrk/TF8py7ZGyM6JobvVK9hf6SeF6kFVr556xj9w2Ksm+/Faj1979lGqdnK&#10;XT99vcFgGEbxfu76TmHUHQ2G8X5erSdxb1Z889a8ig/j1br5O69eLZ4/31xFeoNwFHcPrCXDXq8P&#10;Lu5Nis+TFiF883da2ReQ2YsN8LdvTmE0GgxaZNuvPO+00i+RWyu7vwuO4rqsR1H4Id6Wdd/DvJLY&#10;rGwx33jtMSObrWNnjBfM2h3Drz3DXssYvlO4YtbuSOvMikbdNoj5TquCtTuQX4FswdoJmG8edkdh&#10;bB+T3TH8ja1d7n2PFrlfp8rezXzdHDV99/R9khz/Qr07hk+S1jF8pyOZ9aatcPeSfKocuhUew6wW&#10;MXbQCqfXmTux0bk7xCVPZX2KQ4vgWKkP0vq9pOJSn5H9Ix0O0u4SRzZ7IIaXtt7jDIL5zubYivm0&#10;cwYJfOfooMioGL6zO9m2i4wE+879gyIjFb6z2QXcmu1/DbzAeV5rRbnRilRAoBWJgEArerBbQUWV&#10;zpfJCppkadQNc6Amc4gbNUt1f8Ef2T03lmolcbhkrXrz0rdyx3M9YWfrLNx/ZcbzLV1cSwRn5/6t&#10;ff3OYKCwBbvG0Jm5f2uOuoUp1GW3heXmZJOcS2bno0Ezkk2DngbdEzJyQ9ySX2d57pYAB62mWP3E&#10;tNRzzjScefmNpRCt8EhE5vkwciG7zAV5pEgeTRJWqtB2zemU2dt4DYcGZYdvPMy0zIB65BTxm7Hr&#10;AbQU+XJsO0xtr12ZURsbZ/vgNmHWJ2adGw8TmZeqcS6ykovXVpZjVXVka+9AstBolB749Bk6leBW&#10;65RVcp0JqT5TqW6pgAyEvEKwVV/xk+Yc/AVNTSsgcy5+vXZf20NIQ29AlhBLJ4H8d0EFC0j+qYTE&#10;Ngr7fQyrzEU/Hka4EH7Pg99TLopLjjShEGF2pqntVe6aqeDFd+i6FzoqumiZIDYKnsKjaC8uFa7R&#10;BWU4YRcXpg1FFfz6XN5ViR5co1ph5fdP36moiG5OAgWl7Qt3sh4dOwUNfFzZas+SXywUTzMtrxke&#10;WlzrC0iMWhn9LVojYNrUGsOjxEbDfRB1u7LqyrnTdDUkWmuswdPF0cC6gZqTIx/yrNJPsMZPt2vB&#10;GpnakKtfkfWtFH7Fk0WBZ9dq+4LlVOHDgpxnlQRDxqx4YFMU5E/TWieWSjCVoLa4RxfVG+FOhvHQ&#10;bRCNCVLsT/C95KTvJef/VnLMxw58CjK7Vv3ZSn9r8q9NiVp9XDv/DwAA//8DAFBLAwQUAAYACAAA&#10;ACEAqiYOvrwAAAAhAQAAGQAAAGRycy9fcmVscy9lMm9Eb2MueG1sLnJlbHOEj0FqwzAQRfeF3EHM&#10;PpadRSjFsjeh4G1IDjBIY1nEGglJLfXtI8gmgUCX8z//PaYf//wqfillF1hB17QgiHUwjq2C6+V7&#10;/wkiF2SDa2BSsFGGcdh99GdasdRRXlzMolI4K1hKiV9SZr2Qx9yESFybOSSPpZ7Jyoj6hpbkoW2P&#10;Mj0zYHhhiskoSJPpQFy2WM3/s8M8O02noH88cXmjkM5XdwVislQUeDIOH2HXRLYgh16+PDbcAQAA&#10;//8DAFBLAwQUAAYACAAAACEA9aJqWtkAAAAGAQAADwAAAGRycy9kb3ducmV2LnhtbEyPQW/CMAyF&#10;75P2HyJP2m2kZRvbuqYIoXFGFC7cQuM11RKnagKUfz+zy7hYfnrWe5/L+eidOOEQu0AK8kkGAqkJ&#10;pqNWwW67enoHEZMmo10gVHDBCPPq/q7UhQln2uCpTq3gEIqFVmBT6gspY2PR6zgJPRJ732HwOrEc&#10;WmkGfeZw7+Q0y2bS6464weoelxabn/rouTeu376c9OvLuLLLxXPo9riplXp8GBefIBKO6f8YrviM&#10;DhUzHcKRTBROAT+S/ubVy1+nrA+8feQvIKtS3uJXvwAAAP//AwBQSwMECgAAAAAAAAAhAJsbFBFo&#10;ZAAAaGQAABQAAABkcnMvbWVkaWEvaW1hZ2UxLnBuZ4lQTkcNChoKAAAADUlIRFIAAAlgAAABjwgG&#10;AAAA2LDrXgAAAAlwSFlzAAAuIwAALiMBeKU/dgAAABl0RVh0U29mdHdhcmUAQWRvYmUgSW1hZ2VS&#10;ZWFkeXHJZTwAAGP1SURBVHja7N3tbhtpei7qKpKiqC/ake3tcc94I8FCZoD1YwELWPkZJCew8ydA&#10;DmEdwD6rnECOY2P/3UEmE8+0221JlihZoi1+bD5kvdbbbLrbslUSP64LeFGlorvprlLbYvHm/ZTj&#10;8fj/KgAAAACWw/Vk9SbrbLIGk3U0WVdlWV46NQAAAADAMioFsAAAAIAVcTxZEcS6KmbBrOuyLHtO&#10;CwAAAADwkASwAAAAgFUXIazL4qY5K4JZx04LAAAAAHAfBLAAAACAdZXaslJz1qVgFgAAAABw1wSw&#10;AAAAgE1zXdy0ZV1V215ZltdODQAAAABwWwJYAAAAADdSW1YEs45iW5blpdMCAAAAAHyOABYAAADA&#10;r4tgVt6cFeMMe04LAAAAACCABQAAAPD1IoQVwazUnBXBrGOnBQAAAAA2hwAWAAAAwN1LYwxTc1a0&#10;ZvXKsrx2agAAAABgvQhgAQAAANyffIzhYLKOJuuqLMtLpwYAAAAAVpMAFgAAAMBySGMMozkrglnX&#10;ZVn2nBYAAAAAWG4CWAAAAADLLUJYl8VNc1YEs46dFgAAAAB4EM3JalWrMVlbAlgAAAAAqym1ZaXm&#10;rEvBLAAAAAC4E9NgVTELW8XanqyyOvYzAlgAAAAA6+W6uGnLuqq2vbIsr50aAAAAAPiJPFgVK4JX&#10;7dv+SwSwAAAAADZHasuKYNZRbMuyvHRaAAAAAFhjqckqbfPxgXdCAAsAAACACGblzVkxzrDntAAA&#10;AACwIvL2qvnxgXUZTdYglgAWAAAAAJ8TIawIZqXmrAhmHTstAAAAADyA+faqfHxgnT4Ws7DVdbXG&#10;k/Uh/wUCWAAAAADcVhpjmJqzojWrV5bltVMDAAAAwDeYb6/Km63qFPe1htk27Y++5B8WwAIAAADg&#10;ruRjDKN+/WiyrsqyvHRqAAAAAMjk7VWp2arukFUKVkV71afxgdWxbyKABQAAAMB9SGMMozkrglnX&#10;ZVn2nBYAAACAtZW3V82PD6zLfHtVPj6wNgJYAAAAADykCGFdFjfNWRHMOnZaAAAAAFZC3l41Pz6w&#10;LvPtVRGuGhezZqsHIYAFAAAAwDJKbVmpOetSMAsAAADgQaRgVWqvyscH1ilvr8rHBy4dASwAAAAA&#10;VknccEttWVfVtleW5bVTAwAAAPDV5tur8vGBdcrbq1KzVRofuDIEsAAAAABYF6ktK4JZR7Ety/LS&#10;aQEAAAD4JG+vSuMDU7NVXVJ7VQSrBsVPxweuBQEsAAAAANZdBLPy5qwYZ9hzWgAAAIA1lbdXzY8P&#10;rMt8e1U+PnDtCWABAAAAsKkihHWZbSOYdey0AAAAACtgvr1qu7gZH1iXFLJK7VX5+MCNJoAFAAAA&#10;AD+Vxhim5qxozeqVZXnt1AAAAAD3KLVXpWBVPj6wTnl7VT4+cOSSLCaABQAAAABfJh9jeJW2ZVle&#10;OjUAAADAN8jbq/LxgXXK26vmm624JQEsAAAAAPh20ZaVmrOOJuu6LMue0wIAAABU8vaq+fGBdZlv&#10;r4pmKyGrGghgAQAAAEB9IoR1Wdw0Z10KZgEAAMDaytur5scH1mW+vSofH8g9EcACAAAAgPuX2rJS&#10;c1YEs46dFgAAAFh68+1VebNVnfJgVT4+kCXQcgoAAAAA4N7tVutJOjAex33T6Q3U1JZ1VW17ZVn6&#10;1CoAAADcn/n2qq1sW6d4/T/Mtvn4QB7YeDyOZrPt6sudYpa7iu+LHQ1YAAAAALD8UjArNWcdxbYs&#10;y0unBgAAAL5a3l6Vjw+s+zV+aq+aHx/IAxiPxwfV7nzAKo2OPPi1f4cAFgAAAACsthhdmDdnxTjD&#10;ntMCAAAAU3mwan58YF3m26vy8YHcg/F4vFv8PEDVLm4Cdvnj30wACwAAAADWU2rMStsIZh07LQAA&#10;AKyhFKyKcM38+MC6zLdX5c1W1GA8Hsf13K2+TCMAw372fbD7EL83ASwAAAAA2CxpjGFqzorWrF5Z&#10;lj6FCwAAwDKbb6/KxwfWKW+vSs1WQlZ3KBsBOB+w+uIRgA9NAAsAAAAACPkYw6u0Lcvy0qkBAADg&#10;nsy3V+XjA+t+TZzaq+bHB/IVxuNxXLPt6ss8YLVT7d/pCMCHJoAFAAAAAPyaaMtKzVlHk3VdlmXP&#10;aQEAAOAr5e1V+fjAOuXtVfPjA/kCcyMA84DVg48AfGgCWAAAAADA14oQ1mVx05x1KZgFAABAJW+v&#10;Ss1WaXxgXVKwKrVX5eMD+YzxeJzaqOYDVikUd+As/TIBLAAAAADgrqW2rNScFcGsY6cFAABg7aT2&#10;qrTy8YF1mW+vyscHUpkbAbhTXZ98BGA81nam7oYAFgAAAABwX+KmeGrLuqq2vbIsfRIZAABgec23&#10;V+XjA+uUt1el8YGp2Wpjjcfj1EY1H7Cab7DiHglgAQAAAAAPLQWzUnPWUWzLsrx0agAAAO5NhHlS&#10;iCcfH1j368HUXjU/PnBjZCMAQx6wSuc/f5wlJIAFAAAAACyzGF2YN2fFOMOe0wIAAPBV8vaqfHxg&#10;o8bnnG+vimarND5wbX1mBGDYz66FEYBrQgALAAAAAFhFqTErbSOYdey0AAAA/KS9Ko0PTM1WdUnt&#10;VSlYlY8PXCvZCMB83N9O8fMGKzaIABYAAAAAsE7SGMPUnBWtWb2yLK+dGgAAYI3Mt1fl4wPrlLdX&#10;5eMDV9pnRgDG1zvVvhGA/CIBLAAAAABgE+RjDK/StizLS6cGAABYUvPtVfn4wDrl7VXz4wNXxng8&#10;zhuq8nGAaQRg/jh8EwEsAAAAAGDTRVtWas46mqzrsix7TgsAAHBP8mBVPj6wTnl71fz4wKX2mRGA&#10;7eycGQHIvRPAAgAAAABYLEJYl8VNc9alYBYAAPCVUpNV2ubjA+sy316VN1stlfF4nDdU7VTnJh8B&#10;GI+1fRuxrASwAAAAAABuJ7VlpeasCGYdOy0AALDx8vaq+fGBdZlvr7rOtg/qF0YA7mTnxQhA1oIA&#10;FgAAAADA3Yg3OFJb1lW17ZVlee3UAADA2phvr8rHB9Ypb6/Kxwfeu/F4vFvchMrSuL98BGD+OGwE&#10;ASwAAAAAgHqlYFZqzjqKbVmWl04NAAAspfn2qrzZqu7XDilYNT8+sFafGQEY9qutEYDwCwSwAAAA&#10;AAAeTowuzJuzYpxhz2kBAIB7kbdXpWarukNGKVgVIav58YF3bjwe5w1V8yMAw4FvA/h2AlgAAAAA&#10;AMsnNWalbQSzjp0WAAC4tby9an58YF3m26vy8YHf7DMjAOPrnWrfCEC4ZwJYAAAAAACrI40xTM1Z&#10;0ZrVK8vy2qkBAGCD5e1V8+MD6zLfXpWPD7y18Xgcv9fd6stFIwDzx4ElI4AFAAAAALD68jGGV2lb&#10;luWlUwMAwJpIwarUXpWPD6xT3l6Vjw/8ItkIwDxA1S5uRh0aAQhrQAALAAAAAGC9RVtWas46mqzr&#10;six7TgsAAEtovr0qHx9Yp7y9KjVbpfGBPzMej+P3s119uWgE4PY9/J6BJSKABQAAAACwmSKEdVnc&#10;NGddCmYBAHBP8vaqND4wNVvVJbVXRbBqUPx0fOD8CMA8YLVT3ATCjAAEFhLAAgAAAAAgl9qyUnNW&#10;BLOOnRYAAG4pb6+aHx9Yl/n2qo//+q//uv0v//Iv0W71uRGAu9VjAF9NAAsAAAAAgC8Rb2Kltqyr&#10;atsry/LaqQEA2Fjz7VXbxU1bVG3+4R/+ofif//N/Nrvd7vDv//7vW48fP278r//1v6LJyghA4EEI&#10;YAEAAAAA8C1SMCs1Zx3FtizLS6cGAGAtpPaqFKzKxwfeqX/6p3/aj+1vfvObrT/84Q/l9vb26G//&#10;9m+3Dg8Pi0ePHo1evny53el0xi4JsGwEsAAAAAAAqEuMLsybs2KcYc9pAQBYSnl7VT4+8Jv84z/+&#10;40632502Yv33//7f92I7+bq9t7fXfvTo0eCv/uqvtn/zm9+M2u326MmTJ4PJY6PJ8aHLAawSASwA&#10;AAAAAO5basxK2whmHTstAAC1S01WaZuPD/xiL168aP7d3/3ddNzf3/zN33R2dnaa1fFpg9XW1lbj&#10;4OBg+nin0xnu7u5GqGowOT6e/JqPQlbAuhHAAgAAAABgWaQxhqk5K1qzemVZXjs1AABfLG+vmh8f&#10;+IvSCMCDg4PGy5cvpwGqp0+f7mxtbU3/2cPDw71F/1yr1Rp3u93Bzs7OcG9vbxQhq3a7PX7+/PnA&#10;5QA2gQAWAAAAAADLLh9jeJW2ZVleOjUAwIaab6+K8YFlMQtb/cT/+B//o/3Xf/3X01GCaQTg9vZ2&#10;8/DwcBqw2t3d3ep0Ol80anDyz1y3Wq3R48ePh5P9weTfM3r58qWwPLDxBLAAAAAAAFhl0ZaVmrOO&#10;CsEsAGB9zLdXfRofmI8A/M1vfrN1eHg4DVAtGgF4W5N/btpkFSGr/f394eTr4bNnzwadTmfskgAs&#10;JoAFAAAAAMA6isasy+KmOeuyLMue0wIALKFP7VX//M//3N3f328NBoOdNAKw2+229/b2pgGrz40A&#10;vK0IWW1tbY2fPn163W63R0+ePBlMnmf06NGjocsBcHsCWAAAAAAAbJLUlpWasyKYdey0AAB1GY/H&#10;7X/7t3/bOzk5Kfv9/qPr6+t2rK2tre5k27jNCMDbmPw7h5N/d4SqpmGrFy9efGy32+Pnz58PXBWA&#10;uyWABQAAAAAAN8Gss2zbK8vy2qkBABYZj8cH1W6Ep7ZfvXrVuLi42P/LX/6yMxqNosWqe3l52ej3&#10;+826fg+tVmvc7XanIwP39vZGh4eHg+3t7dHLly/9DANwjwSwAAAAAADg8+LNyzTOMIJZR7Ety/LS&#10;qQGA9TMej3cnmxSYygNW04aq09PT/fPz8/bx8XHr48ePjaOjo63r6+tycqxV5+/r8PDwutVqjR4/&#10;fjzc398fHhwcDIWsAJaHABYAAAAAAHydNMYwNWbFOMOe0wIAy2U8Hkegarf6cmeyUlhqv9puF1XA&#10;KvT7/fLt27et8/Pz5sXFRfP09LQ5GAwaJycnW3X+Pg8ODqajAp8+fXqdQlbPnj0bdDqdsasIsNwE&#10;sAAAAAAA4G6lxqy0jWDWsdMCAHcrGwE4H7Cab7Ba6NWrV1sfPnyIYFXr/fv3jaurq2av14vRgWVd&#10;v+dOpzPc3d0dRciq3W6Pnjx5Muh2u6NHjx4NXVGA1SWABQAAAAAA9yO1ZaXmrGlIqyxL44MAoDIe&#10;j6OJarv6Mg9Y7VT7+YjAX/XmzZsYFVi+fv26HaMCz87OWnWHrFqt1rjb7Q4ePXo0bbR68eLFx3a7&#10;PX7+/PnAFQZYTwJYAAAAAADwsCKAFW1ZMcYwjTO8Ksvy0qkBYB3MjQDMA1ZpBGD++K2dnZ1Fc1Xj&#10;+Pg4mqyaEbK6vLxs9Pv9Zl3/TSlktbOzM9zb2xsdHh4Otre3Ry9fvhSsBthAAlgAAAAAALC8UltW&#10;BLOOCsEsAJbIZ0YAtqsVDu7qufr9fvn27dtWhKw+fvzYODo62opGq/Pz81ad/42Hh4fXrVZr9Pjx&#10;4+H+/v7w4OBg+OzZs0Gn0xn7DgAgEcACAAAAAIDVE41Zl8VNc9ZlWZY9pwWAbzU3AjDG/kXAKR8B&#10;GI+163r+V69ebZ2fnzcvLi6ap6enzcFg0Dg5Odmq87/54OBgOirw6dOn1+12e/TkyZOBkBUAtyGA&#10;BQAAAAAA6yO1ZaXmrAhmHTstAJvtF0YARqiqWXzjCMDbipDVhw8fIlgVIwMbV1dXMUKwNRgMyrqe&#10;s9PpDHd3d0ePHj2ahq1evHjxsdvtxtdD3yEAfCsBLAAAAAAAWH8pmHWWbXtlWV47NQCrazweR2iq&#10;WX2Zxv3lIwDzx+/VmzdvYlRg+fr163aMCjw7O2tdXl42+v1+bb+fVqs17na7g52dneHe3t4oQlbt&#10;dnv8/Pnzge8WAOokgAUAAAAAAJsrAlhpnGEEs45iW5blpVMD8DA+MwIw7FfbWkcA3sbZ2Vk0VzWO&#10;j48jbNU4OjraqjtkFQ4PD69TyGqyP9je3h69fPlSqBiAByOABQAAAAAALJLGGKbGrBhn2HNaAL7O&#10;eDxODVX5uL80AjAcLOPvu9/vl2/fvm2dn583Ly4umqenp80YGTj5ulXn80bIqtVqjR4/fjzc398f&#10;HhwcDJ89ezbodDpj300ALBsBLAAAAAAA4DZSY1baRjDr2GkBNtFnRgDG1zvV/oONALytV69ebX34&#10;8KFxcnLSipDVYDCI/a06n/Pg4GCwtbU1fvr06XW73R49efJk0O12R48ePRr67gJglQhgAQAAAAAA&#10;dyG1ZaXmrGlIqyxLI6GAlTIej+cbquZHAOaPr5Q3b95Mm6wiZPX+/ftGNFn1er3WYDAo63rOTqcz&#10;3N3djVDVNGz14sWLj+12e/z8+fOB7zYA1oUAFgAAAAAAUKcIYEVbVowxTOMMr8qyvHRqgPv0mRGA&#10;7WqFg3X474yQ1cePH8vXr1+3r6+vy7Ozs9bl5WWj3+/X1sTVarXG3W53sLOzM9zb2xsdHh4OYmSg&#10;kBUAm0IACwAAAAAAeCipLSuCWUeFYBZwS+PxOMJT29WXi0YAxmPtdfvvPjs7i+aqxvHxcYStGkdH&#10;R1sRtjo/P2/V+byHh4fXrVZr9Pjx42GErLa3t0cvX77UdAjAxhPAAgAAAAAAlk00Zl0WN81Zl2VZ&#10;9pwW2AxzIwDzgFWEqprFCo8AvI1+v1++fft2OjLw4uKieXp62hwMBo2Tk5OtOp/34OBgOirw6dOn&#10;1/v7+8Nosnr27Nmg0+mMfXcCwGICWAAAAAAAwKpIbVmpOSuCWcdOC6yG8Xgcoan5AFU+AjA9vlFe&#10;vXq19eHDhwhWtd6/f9+4urpq1h2y6nQ6w93d3VGErNrt9ujJkyeDbrc7evTo0dB3KgDcngAWAAAA&#10;AACw6lIw6yzb9sqyNBYLajY3AjAaqtIIvP1qu5YjAG/rzZs3MSqwfP36dTuFrHq9XmswGJR1PWcK&#10;WT169GjaaPXixYuP7XZ7/Pz584HvXAC4WwJYAAAAAADAuooAVhpnGMGso9iWZXnp1MAvG4/HB9Xu&#10;ohGA4cBZ+qmzs7MIVTWOj4+jyao5+bp1eXnZ6Pf7tbV6tVqtcbfbHezs7Az39vZGh4eHg+3t7dHL&#10;ly8FUAHgHglgAQAAAAAAmyiNMUyNWTHOsOe0sM6yEYAhD1ht9AjA2+j3++Xbt29bEbL6+PFj4+jo&#10;aOv6+ro8Pz9v1fm8h4eH161Wa/T48ePh/v7+8ODgYPjs2bNBp9MZuyoA8PAEsAAAAAAAAG6kxqy0&#10;jWDWsdPCshqPxxGY2q2+XDQCMH+cL5BCVufn582Li4vm6elpczAYNE5OTrbqfN6Dg4PpqMCnT59e&#10;t9vt0ZMnTwZCVgCwGgSwAAAAAAAAfl1qy0rNWdOQVlmWxnxRi2wE4HzAygjAO/Lq1autDx8+RLAq&#10;RgY2rq6uYoRgazAYlHU9Z6fTGe7u7o4ePXo02NvbG0bIqtvtxtdDVwQAVpcAFgAAAAAAwNeLAFa0&#10;ZcUYwzTO8Kosy0unhnnj8ThG/W1XX+YBq51qPx5rO1N3582bNzEqsHz9+nU7RgWenZ216g5ZtVqt&#10;cbfbHUTIKhqtXrx48bHdbo+fP38+cEUAYD0JYAEAAAAAANQjtWVFMOuoEMxaS3MjAPOAlRGA9+Ts&#10;7CyaqxrHx8cRtmocHR1tXV5eNvr9frPO5z08PLze2dkZ7u3tjSb7g+3t7dHLly+14gHABhLAAgAA&#10;AAAAuF/RmHVZ3DRnXZZl2XNalst4PI7QVLP4aYCqXdw0VKXHuQf9fr98+/Zt6/z8vHlxcdGMkFU0&#10;Wk2+btX5vBGyarVao8ePHw/39/eHBwcHw2fPng06nc7YVQEAEgEsAAAAAACA5ZDaslJzVgSzjp2W&#10;uzM3AjDG/kV4xwjAJfLq1autFLI6PT1tDgaDxsnJyVadz3lwcDAdFfj06dPrdrs9evLkyaDb7Y4e&#10;PXo0dEUAgC8hgAUAAAAAALDcUjDrLNv2yrI06qwyHo8Pqt35gFVqqDpwlpbHmzdvpk1WJycnrffv&#10;3zeurq5ihGBrMBiUdT1np9MZ7u7uRqhqGrZ68eLFRyErAOCuCGABAAAAAACspghgpTGGg8k6mqyr&#10;siwv1+E/LhsBGPKAlRGAKyBCVh8/fixfv37djlGBZ2dnrcvLy0a/36/tmrVarXG32x3s7OwM9/b2&#10;RoeHh4MYGfj8+fOBKwIA1EkACwAAAAAAYP2kMYapMSvGGfYe+jc1Ho8jfLNbfZlGAIb9aps/zpI7&#10;OzuL5qrG8fFxhK0aR0dHWxG2Oj8/b9X5vIeHh9etVmv0+PHjYYSstre3Ry9fvtQIBwA8GAEsAAAA&#10;AACAzREhrMvipjnruizL42/9l2YjAOcDVkYArrh+v1++fft2OjLw4uKieXp62oyRgXWHrA4ODqZN&#10;VhGy2t/fH0aT1bNnzwadTmfsqgAAy0YACwAAAAAAgNSWlZqzYvUnq1E9ngesdqp9IwDXyKtXr7Y+&#10;fPjQODk5ab1//74RIavJ/ladzxkhq62trfHTp0+v2+326MmTJ4Nutzt69OjR0BUBAFZJyykAAAAA&#10;AADYGNuT9bTaj1BVt9r/Lnv8yWSdVytCWP81WT8Ws3DW+8m6mKyBU7l63rx5E6MCy9evX7dTyKrX&#10;67UGg0FZ13N2Op3h7u5uhKqmYasXL158bLfb4+fPn/seAgDWhgYsAAAAAACA1RehqghPtSfrWXXs&#10;oLhprvrtN/77o+kqQjonxSyUFQ1Zf66+/qGYjTPsV4sHdHZ2FqGqRoSsrq+vy8nXrcvLy0a/36+t&#10;razVao273e50ZODe3t7o8PBwsL29PXr58uW1KwIAbAIBLAAAAAAAgOWUN1TlAavUYNUtbgJWD6VR&#10;rWjLihGGvck6mqx3k/XHYtaW9aHackdSyOr4+DgarRpHR0dbEbY6Pz+vdfrN4eHhdavVGj1+/Hi4&#10;v78/PDg4GApZAQAIYAEAAAAAANy31EY1H7CKcFU+InCVRVtWNC5FI1YEs2J8YbRkRWPWfxazwFYE&#10;s059OyzW7/fLt2/fts7Pz5sXFxfN09PT5mAwaJycnGzV+bwHBwfTUYFPnz69TiGrZ8+eDTqdzthV&#10;AQD4zA+/AlgAAAAAAADfLDVUhTxgdbDg8U0XLU2DYtaWFUGsaMf6frJ+LGZBrffVscEmnIxXr15t&#10;ffjwIYJVrffv3zeurq6i3ao1GAzKup6z0+kMd3d3R48ePRrs7e0Nnzx5Muh2u/H10LcnAMDtCWAB&#10;AAAAAAAstmgEYPiu2i7DCMB1Eo1ZETqKlqxozoqA1g/FLJgVYw3PquP9VfsPe/PmTYwKLF+/ft2O&#10;UYFnZ2etukNWrVZr3O12BxGyikarFy9efGy32+Pnz58PfKsBANwtASwAAAAAAGDTpIaqGPn3rNpP&#10;IwDzx1kOjWpFW1aMM4xg1ptiFtR6Vczasj5U2wdzdnYWzVWN4+PjaLJqRsjq8vKy0e/3m3U9ZwpZ&#10;7ezsDPf29kaHh4eD7e3t0cuXL6992wAA3B8BLAAAAAAAYB0sGgHYro7PP856iPaoCDdFI1YEs2J8&#10;YbRkRWPWnyfr3WTFSL3Tu3rCfr9fvn37tnV+ft68uLhoHh0dbUWj1eTrVp3/oYeHh9etVmv0+PHj&#10;4f7+/vDg4GD47NmzQafTGfs2AABYgh9Mx+Px/13tjyYrpeGH1SqqY+mHtxOnDAAAAAAAuCcRmEoB&#10;qnwc4HcLHodcBKJi1F60ZUVzVrRjfV+tCGqlxqyF4/hevXq1lUJWp6enzcFg0Dg5Odmq8zd8cHAw&#10;HRX49OnT63a7PXry5Mmg2+2OHj16NHQ5AQCWWwSw/vctfv1OMfskQYSyRtWxj9njeXCr97kfWgEA&#10;AAAAgI22aATgQbXyx+Guxftc0Zx1cnl5+XEwGPQuLi7eTtbxu3fvjk9OTj6cnZ1dTY7XEnrqdDrD&#10;3d3dCFVNw1YvXrz4KGQFALD6bhvAuo0U1gqX1X4EshYFt66qBQAAAAAArKa8oSqN+8tHAHaLm4AV&#10;3IsPHz6Uo9GovLq6aky2xcePH8sYGTgYDMq5X9ooJ4bD4fvxeNyfbM8nv/btZJ2dn59///79+97k&#10;3/Wh3+9/+LXnbLVa4263O9jZ2Rnu7e2NImTVbrfHz58/V1wAALCm6gxg3Ua7WiHmdKcfeiOUNR/c&#10;EtYCAAAAAID78bkRgHGsXRgByBJIgaoUtur3+58LWX2NyGVFeOtDBLMm/853kxXhrKNGo/HnybGT&#10;ra2ty52dnbPt7e3Ry5cvr10RAIDNsywBrNuIQNZOtR/BrFTJGp84mA9uxQ+55y4zAAAAAAD8RN5Q&#10;tWgEYHoclkK0V3348KERoaoIV6Umq9jW+bzRXBWjAtM22q0iaNVoNOLhVjF7r6pXzN6POp2sHyfr&#10;+8k6LmbvXZ26egAA628VA1i3tV9tY+ThONtPonGrUe2f+JYAAAAAAGBFLRoBGL6rtkYAsvTSqMAI&#10;W0W4KvbjWJ3PGeGqZrM57nQ640ajEQGradAqAldf+a+MkoAIhsX7Tv1qe1TMwlk/TNb7ybooZuEt&#10;AADWwCYEsG5jp7hpzkojD/Ow1mUx+zRD6PnBGAAAAACAe/DbartoBGD+OKyEGBVYjQyMRqsi7UfY&#10;qi4pUBVhq2iv2tnZGaWw1T3+pzeqFW1ZMc0lglnRlBXBrNeTdVbMAlt93yUAAKtFAOvrtbMXtxHM&#10;iuBWBLLSq4M0BjEIawEAAAAAkMsbqlKAql0dn38cVk6MB4xgVWq0SiMD41hdzxnBqhgPGGGryfq0&#10;f88hq68R5yTeU4rgVby/dFzcBLOiMetdMRtneOE7CwBgSX+gE8C6F/FD8061369+kC6Km5DWfHDr&#10;yikDAAAAAFg5EZhaFKD6bsHjsPJSoCoarUajUdnv98vhcFhG2KrO563aq6ajA6PVKkJWcWxNT3NM&#10;Zon3keLD/tGcdTpZ3xezcNabyRpWxwAAeEACWMtpv9q+L25GHsYnG+aDW9fVD9sAAAAAANQnb6h6&#10;Vu0fVCt/HNZOtFdVowKnDVYRropj0WxV5/NGuKrZbI47nc6nkFU0WkXwiql4nyjeN4oxhv1qe1TM&#10;wlnRmpUas0xoAQC4BwJYq2+n+iE7QlnpVUeMREzBrX52/MTpAgAAAACYivBUt9pfNAKwW9wErGDt&#10;pVGBVdiqSOMD63zOCFVFuCpCVo1GYzoqMB1zRb5ao1rxAf547yjeG0pjDF8Vsw//C2YBANwxAazN&#10;ksJa19VKwa1m9Xge3Or54RsAAAAAWDH5iL88YBXH2oURgGy4NCowglUpZBWBqwhe1SUFqqLRKtqr&#10;qvGB07CVK3Kvoi0r3g+KD+7He0PHxWyEYQpoHVWP9Z0qAICv+GFLAIvPaFcrxCchtopZIGtRcEtY&#10;CwAAAACoU4SmIjz1uRGA6XHYeDEmsApWTbcxMjAdq+s5I1gV4wEjbDVZRRoVGGErV2QlxIfz432e&#10;eL8nmrMijPVjtSKklcYZAgDwGQJY3IUIYu1U+ymslfbbxc+DW1dOGQAAAABsvPmGqhSwMgIQfkUa&#10;FZgarfr9fjkcDqdhqzqft2qvKqLNKlqtInCVwlaspXhfJ76noiUrmrHeFrNQVmyjNSuCWadOEwCA&#10;ABYPY7/axpzxNPLwrPhpiCtutERo69zpAgAAAICV8ttqu2gEYP448AtSyCqaq6LBKsJVcSzGB9b5&#10;vBGuajab406nM06jAoWsmNOoVryHEx+6j1BWtGa9m6xXxez9n3ivx/QUAGBjCGCx7CKUlZqz0qu7&#10;y2JxcOvE6QIAAACAWuQj/vKAlRGA8I0iUJWFrYpqfOD0WF2iuSoarCJsVbVYjdMxV4RvEG1Z8Z5O&#10;tGXF+zoxvvC4uAloHVWP9Z0qAGDtfhASwGKNtIub5qx85GGzejw+iZFuAglrAQAAALDp4l5ZGveX&#10;B6i+W/A48A3SqMAUtoo2q2i1irBVXc8ZjVXRXBXBqslK4wOnYStXhAcQH6yPRqxeMXu/JkYYRjAr&#10;3q+JoFaMM7xwmgCAVSWAxaaKUFY+8nCr+sF/UXCrV6jJBQAAAGB1pIaq+LDis2rfCECoWQpUpbBV&#10;v9+vPWQVIliVQlZpVGAcc0VYEfFeTPw/EkGsaMZ6O1nfF7Nxhn+erOFknTpNAMCyE8CCL7NfbWPk&#10;YaeYBbLihUC7+Hlw68rpAgAAAOCOxai/brWfB6xSQ1W3uBkHCNQkGxU4DVdFyGo4HJbRaFXn81bt&#10;VUWMDIwxgdXYwOkxWFONakVbVrzvksYYRkDrVXHTmOUD9ADAUhDAghpeCxezMFY0Z6Xa9rPqeB7c&#10;uq5eOAAAAACwmfIRf3nAyghAeGAxKjCFrCJcFcGrOFbnc0a4qtlsjjudzjiNCoygVQSuXBH4JMKO&#10;8R5MvNcSwawYX3hczAJaMdYw2rIEswCA+/8hRQALHlQKa8WLhHG1H6Gs+eCWsBYAAADA6ojQVNzf&#10;yUcAHhQ3DVVGAMISiFGB1cjACFsVaT/CVnVJgaoIW6VRgUJWcHf/ixWz4FV8QD7eU4lAVgSzYrxh&#10;jDXsVwsA4M4JYMHqaBc3zVlRrbtV3Iw7nA9unThdAAAAAHcqb6jKA1ZGAMISi5DVaDQqo70qglXR&#10;ZhWtVhG2qus5I1gV4wEjWDVZn/aj0coVgQcR76HE//Px3kkEsGKMYQSy3k3Wn4ubcYYAAF9NAAvW&#10;98VEas5KYa18/GEe3OoVqngBAACAzZXaqOYDVnEPxQhAWAEpUJXCVv1+vxwOh9PRgXU+b7RXRdgq&#10;2qwiZJUarVwRWBmNasUH3ON9kwhlxQjDCGi9Kmbvr5w6TQDAlxDAAsJ+tY2Rh51iFsh6X8xCXPGi&#10;Y1jcBLeunC4AAABgyaWGqpAHrA4WPA6sgGivqkYFThusUpNV3SGrCFelkYGxrZqspmErYG3Fnyvx&#10;Afb4UHu8J/KXYvb+SYwzjLGGEcqKxiwfbgcAbn6AEMACbmmnuGnOSjcqz6rj88EtYS0AAADgruRt&#10;VHmA6rtqawQgrIE0KrAKWxURuIpjdT5nhKoiXNXpdMaNRmM6KjAdc0WA+T8yitl7IfEeSYwwPCpm&#10;zVm9atuvFgCwYQSwgDq1i5vmrLhZEcGtqPJNN0hj3nq0b11XxwEAAIDNkxqq4h7Cs2o/jQDMHwfW&#10;RBoVGMGqFLKKwFUEr+qSAlXRZJVGBaawlSsC3IF4/yOas+J9jwhgvS5mgax47+NPxSy0deE0AcD6&#10;EsAClunFST7ycKu4adBaFNwCAAAAlteiEYDtYnGDFbCGYjxgaq+KYFUaGRjH6nrOCFbFeMAIW01W&#10;kUYFRtjKFQEeSKNa8R5HvOcRoaxozYr2rD8Ws/dDTp0mAFh9AljAqkrNWZeT1SluglupcSukUYnm&#10;sAMAAMC3y0cAxqi/brX/3YLHgQ2QAlWp0arf75fD4bCMsFWdz1u1VxXRZhWtVhG4ErICVkz8ORnv&#10;YURbVryn8ZfJOitmAa03xSywJZgFAKv0l7sAFrABdqoXMtGctVfMAlnvi582bqXg1pXTBQAAwIZZ&#10;NALwoFr548AGivaqGA8YQasIXEW4Ko5Fs1WdzxvhqmazOe50Op9CVqnRCmDNtYrZ+xjxAfNoyorG&#10;rAhm/VDMQlkXhQ+eA8DSEcAC+KkU1upVL3Ka1QucRcEtYS0AAACWVd5Qlcb95SMAu8VNwAqgSKMC&#10;q7BVUTVbTY/VJUJVEa6KsFUVsBqnY64IwM//2Ky28WHzaM56XcyCWSfVtl8tAOABCGABfL12tSKs&#10;FR+92ypmtcApuBUvetKoxHOnCwAAgG/0uRGAT6vXp0YAAr8ojQpMYatos6o7ZBWNVdFcFSGr2K/G&#10;B07DVq4IwJ2I9yNipGG8DxEfHH9VzD5Y/uNk/Tn++C9mrVkAQI0EsADu7wVQPvIwhbXiRVG7+Hlw&#10;CwAAgM2RGqpCGveXjwDMHwf4RTEmsGqvmm4jZJWO1fWcKWQV7VWTVaRRgRG2ckUAHkyjWtGKFe9N&#10;/KmYTfmItqwIaUUw69RpAoC7IYAFsJxSc9blZHWqF0cfi1mIKw9uRfuWWe8AAADLZ9EIwPBdtTUC&#10;EPhq2ajAabiq3++Xw+FwGraq83mr9qoi2qxiTGA1NnB6DICVEX9XxIfB472FeI/hqJg1Zv1XtR+h&#10;rIvCew8AcLu/YAWwAFbeTnHTnLVXvSh6X9w0bqXglrAWAADAt8sbquZHAOaPA3yzGBWYQlYRrorg&#10;VRyr8zkjXNVsNsedTmecRgVG0CoCV64IwNprVdt4vyFCWG+LWTAr3l+I5qx+tQCAOQJYAJulXdw0&#10;Z6WRh/HJlhTciuPRvnVVLQAAgE2waARguzo+/zjAnYpAVdZoVVTjA6fH6pICVRG2SqMChawA+AXx&#10;XkI0Z8WEjnjvIEYYRjgrglox2jDeX7hwmgDYZAJYAPzSC6rUnBWfrNwqZmGtTnHTuJVGJZ47XQAA&#10;wJKJwNSiANV3Cx4HqNWHDx+ivapMYatos4pWqwhb1fWcEayK8YARrJqsND5w2mjligBwV3/dVCta&#10;sSKYFWGss8n6cbL+OFnDYjbSEADWngAWAHclNWfFyMMIaUUoK24ixqfGI6yVj0oEAAD4WnlD1bNq&#10;/6Ba+eMA9yoFqlLYqt/vl8PhcDo6sM7nTe1VEbKKwFVqtHJFAHhA8XdfvB+QJm8cFbMPeMc4wzfF&#10;7P0DwSwA1usvPwEsAB5AhLFG1YusGH+Ygls7xc+DWwAAwPqL8FS32l80ArBb3ASsAB5MNipw2mCV&#10;mqzqDlnFqMA0MjC2EbhKYSsAWDGtahv3/2NsYYwy/K/q6x+rYwOnCYBVI4AFwLLLm7OiWStq8hcF&#10;t3pelAEAwFLJR/zlAas41i6MAASWWBoVGGGrCFfFfhyr8zkjXNVsNsedTmecRgVG0CoCV64IABsg&#10;3geIQHPc/497/6+KWTgr3huI0Yb9agHAUhLAAmCdtIub5qzYbhWzWuMU3IqQVhqVeOV0AQDAV4nQ&#10;1Hbx+RGA6XGApRajAquRgdFoVaT9CFvVJQWqImyVRgWmsJUrAgALNaoV4au4r/8fxawlK9qy/hh/&#10;pVdfA8CDEsACYFPFp2lSc1a8eEthra3q617x01GJAACwzuYbqlKA6rtqawQgsJJiPGAEq1KjVRoZ&#10;GMfqes4IVsV4wAhbTdanfSErALhT8Xd53OePyRhxP/+HYnYvP8YZvqn2T50mAO7tLyYBLAD4Iqk5&#10;K0YedqoXbxHOipBWatxK9cgAALAsflttF40AzB8HWFkpUBWNVqPRqOz3++VwOCwjbFXn81btVdPR&#10;gdFqFSGrOOaKAMCDa1XbuHcfIaz48HU0Z0VQK5qzojFr4DQBcJcEsADg7uXNWXvFTXBrp/h5cAsA&#10;AG4rb6jKA1ZGAAJrK9qrqlGB0warCFfFsWi2qvN5I1zVbDbHnU7nU8gqGq0ieAUArJxozEofpI71&#10;uloRzPpTMRtz2HeaAPgaAlgA8LDy5qxo1hoXPw1uxdqvXgD6RA4AwPqKwNTTan/RCMD8cYC1lUYF&#10;VmGrIo0PrPM5I1QV4aoIWTUajemowHTMFQGAjdCoVoSv4p58tGVFc1Z8iPrfi9m9+QunCYBfIoAF&#10;AKsjPp2zaORhCm5FSCuNSrxyugAAlkJqqIqf355V+0YAAhstjQpMYatos4rAVezXJQWqotEq2quq&#10;8YHTsJUrAgB8RtyDj/vyEcCK++8/FLNxht9P1l+K2X34U6cJgOlfGgJYALC2UnNW3EzuVC8Mt4rZ&#10;J3nieD4qEQCALxej/rrVfh6wSg1V3eJmHCDARooxgdFeFWGr2EbIKh2r6zkjWBXjASNsNVlFGhUY&#10;YStXBAC4Y61qGx+YjhBW3H//j+rrdAyADSKABQCECGN9LGaf2InxhxHKGhWLG7cAANZRPuIvD1gZ&#10;AQjwGWlUYGq06vf75XA4nIatan0BO2uvKqLNKlqtInCVwlYAAA8sGrPSvfRYr6sV99mjNStGGQ6c&#10;JoD1I4AFANxWHtbqVPv9YnFwCwDgoUVoKsJT+QjAg+KmoSo9DsACKWQVzVXRYBXhqjgW4wPrfN4I&#10;VzWbzXGn0xmnUYFCVgDACmtUK+6hRwAr2rKiJSvuo/97MbvH3neaAFaXABYAUKe8OatdvbCMF5Ep&#10;uBUhrjQq0ad+AIAvlTdU5QErIwABvlIEqrKwVVGND5weq0s0V0WDVYStqharcTrmigAAGyLun0dr&#10;Vtw3v5ysPxez++nfF7PGrNi/cJoAVuAPdAEsAGBJxIvMRSMPtyZrWMzCWnn7FgCwfn5bbecDVvGz&#10;gRGAAN8ojQpMYatos4pWqwhb1fWc0VgVzVURrJqsND5wGrZyRQAAflGrmH1wOT7AfFTM7pdHc9ZJ&#10;tU6dIoDlIYAFAKyq1JwVN+2jUetdMatw3qqOxxu1KbgFADycfMRfHrAyAhCgBilQlcJW/X6/9pBV&#10;iGBVClmlUYFxzBUBALhz8WHm+NkuQljRjvW2mDVnnRWz1qw4ZuIEwD0TwAIANkHenLVXzD4pNCpu&#10;GrfiBWurOg4A/Lq8jSoPUH1XbY0ABKhRNipwGq6KkNVwOCyj0arWF1az9qoiRgbGmMBqbOD0GAAA&#10;D65RrbjPHSMN/6uYNWfFB5b/vTrWd5oA6iGABQDwU3lzVjRrXRazTwul4NZ1MWvfOnGqAFhDv83+&#10;PnxW7acRgPnjANyDNCowwlYRror9OFbrC6J2e9xsNsedTmecRgVG0CoCV64IAMBKipB+fAg5wldx&#10;vzvasmKixI+T9adidi/8wmkC+MY/bAWwAAC+Wt6cFW9MD6oXsSm4lcJavULlMwAPJ5qoutV+HrBa&#10;1GAFwD2LUYHVyMBotCrSfoSt6pICVRG2SqMChawAADZS3N+Oe9dxDzvask6LWSjrx+rYqVME8GUE&#10;sAAA7k9qzsqDW1vFTeNWjER8XwhrAfDr8hGAecDquwWPA/DAImQ1Go3K1GgVbVYxOjDCVnU9ZwSr&#10;YjxgBKsm69N+NFq5IgAA/Iq4hx0/q8b97GjHelvMmrOOJ+tNIZgF8DMCWAAAyykPY8X4w6iEjlEj&#10;EdiKTx7loxIBWB+LRgAeVCt/HIAlkwJVKWzV7/fL4XBYRtiq1hcOOzujCFtFm1WErFKjlSsCAEAN&#10;GtWKDxfHNIj/KmbNWRHU+s9iFtbyAWNgIwlgAQCsvjyslcYfpuDWfOMWAPcvb6hK4/7yEYDd4iZg&#10;BcASi/aqalTgtMEqNVnVHbKKcFUaGRjbqslqGrYCAIAlED8Px33oCGXF/eloy4oPFccowxhpmAJb&#10;AOv7B6EAFgDARsmbs9rVi94U3Dqrfk0alQjA531uBODT6s9XIwABVlgaFViFrYoIXMWxOp8zQlUR&#10;rup0OuNGozEdFZiOuSIAAKyw+HBw3IOOyQ4/FLOWrAhlRTgrjTgEWHkCWAAAfE7enNWuXiRHYCvG&#10;IH6YrOti1r515lQBayQ1VIU07i8fAZg/DsAKS6MCI1iVQlYRuIrgVV1SoCqarNKowBS2ckUAANgw&#10;cf85mrMihHVWbaM563iy3kzWqVMErBIBLAAA7kpqzsqDW6klYL5xC+A+LRoBGL6rtkYAAqypGA+Y&#10;2qsiWJVGBsaxup4zglUxHjDCVpNVpFGBEbZyRQAA4Nd/pK5W3F+Odqzvi1lzVjRo/Wd1zD1mYOkI&#10;YAEA8BDy5qy9yXpXvajeql5IN6vHrpwq4BekhqoIeD6r9tMIwPxxANZYGhWYGq36/X45HA7LCFvV&#10;+gPtrL2qiDaraLWKwJWQFQAA1CZ+vo/7xvEh3zTO8G0x+1BwjDQ8rx4DeJg/pASwAABYcnlzVqd6&#10;cR32qhfXYbt6gQ2svkUjANvV8fnHAdgQKWQVzVXRYBXhqjgWzVa1/iDabo+bzea40+mM06jA1GgF&#10;AAAsjZjIEPePUzArxhf+pZi1Z8WxC6cIqJsAFgAA6yRvzpoPbqXGrTQqEbg/EZhaFKD6bsHjAGyw&#10;NCqwClsVEbiK/ThWl2iuigarCFvFfoSs0jFXBAAAVlrcL47mrLgfHPeHfyxmAa031RLMAu6MABYA&#10;AJssNWfFC/F4gy0CWzEG8cNkXRc/HZUI/NyiEYAH1cofB4BP0qjAFLaKNqu6Q1bRWBXNVRGyiv1q&#10;fOA0bOWKAADAxmlUK+4NRwgrmrIimPVusl4VswYtgFsRwAIAgC8TNdaX1X4KbqXZM/ONW7DKIjzV&#10;rfYXjQDsFjcBKwBYKMYEVu1V022ErNKxup4zhayivWqyijQqMMJWrggAAPAF4vVKfFg37vOmcYZv&#10;i1lzVow0jICW+7/A4j9ABLAAAODO5c1Z88GtXvHTUYlwH/IRf3nAKo61CyMAAfgK2ajAabiq3++X&#10;w+FwGraq9QetWXtVEW1WMSawGhs4PQYAAFCTuM8b4asYZxjBrGjOilDW99WxvlMEm00ACwAAHlbe&#10;nNWuXrinF/Tvq/3UuAXznlbfH58bAZgeB4CvFqMCU8gqwlURvIpjtf6A1G6Pm83muNPpjNOowAha&#10;ReDKFQEAAJZIfNg2PoSSglnn1fZNtS6cItgMAlgAALBaL+bD/MjDreKnwa1Lp2qlzTdUpQDVd9XW&#10;CEAA7lwEqrJGq6IaHzg9VpcUqIqwVRoVKGQFAACsiUa1IpB1VMzGGMY2xhi+mqxTpwjWiwAWAACs&#10;r9ScFcGteCOzX73oj9DWdfHTxi3q99tqu2gEYP44ANTiw4cP0V5VprBVtFlFq1WErep6zghWxXjA&#10;CFZNVhofOG20ckUAAIANFK+/4n5t3KuNMFaMMIxgVjRo/aU6NnCaYAX/5xbAAgAAip82ZzWKm7BW&#10;uKpuClx78f8zeUNVClC1q+PzjwNA7VKgKoWt+v1+ORwOp6MD63zeKlg1HR0YgavUaOWKAAAAfLG4&#10;Rxv3X9M4w2jJilDWj9WxvlMEy0sACwAAuK28OWs+uHVV7Tez/VUTgalFAarvFjwOAPcuGxU4bbBK&#10;TVZ1h6wiXJVGBsY2Wq1S2AoAAIDaxL3WeL2XglnRkhWtWRHOOi5MOYClIIAFAADUfXMgNWfNB7fe&#10;Z7/mPsJaeUPVs2rfCEAAllYaFRhhqwhXxX4cq/M5I1zVbDbHnU5nnEYFRtAqAleuCAAAwFJpVOu8&#10;mAWyfqy2byfrVSGYBfdKAAsAAFgmKYyVB7e2isWNW+FgsrrV/qIRgN3q1wDAUopRgdXIwGi0KtJ+&#10;hK3qkgJVEbZKowJT2MoVAQAAWHnRlhX3V2NkYbRlfV/cBLN+qLbAXf+PJ4AFAAAsmd3J+l21/6S4&#10;CVP9vtruTNbLav+k2kZQ67zavypuGrXyfQB4EDEeMIJVqdEqjQyMY3U9ZwSrYjxghK0m69O+kBUA&#10;AMBGiw+4xr3UNM7wtJiNMvyxWgOnCL6OABYAAHBfIjQV4and4iZA9aRa4XfVY3WJgNZ1tf+u2l4X&#10;N8GtfB8AbiUFqqLRajQalf1+vxwOh2WErep83qq9ajo6MFqtImQVx1wRAAAAbiEas+L1axpj+K7a&#10;RjjrTTFr0wJ+gQAWAADwLfIAVYSqIkCVN1Tlj6+SvDkrQlnpk18n2a85cfkBNku0V1WjAqcNVhGu&#10;imPRbFXn80a4qtlsjjudzqeQVTRaRfAKAAAAatSoVtwjjcasuCeaxhm+mqwLpwhmBLAAAIBF0ri/&#10;fARg3lD1e6fokwhn9ar9CG2lT4P1isXBLQCWXBoVWIWtijQ+sM7njFBVhKsiZNVoNKajAtMxVwQA&#10;AIAlE21Z0ZoV90IjjPV9MRtnGPs/VFvYrP8pBLAAAGBjpBGA4Q/V9j5HADKTwlgRzkojD/PGrTy4&#10;BUBN0qjAFLaKNqsIXMV+XaKxKpqrotEq9qvxgdOwlSsCAADAmmgVs/ubaZxhrDfV1z8W7n2ypgSw&#10;AABgtUVg6nfVfhoBGPIGqydO08qKgNZ1tf+u2l4Xi4NbAMyJMYHRXhVhq9hGyCodq+s5U8gq2qsm&#10;q0ijAiNs5YoAAACwwaIxK16Pp2DW2+ImnBWr7xSxygSwAABgOaUAVQSqXlb7RgDyS/IwVgS05scf&#10;5sEtgLWRRgWmRqt+v18Oh8Np2KrO563aq4pos4oxgRG4SmErAAAA4Is1qhX3LmN8YQS0Ypzh62pd&#10;OEWsAgEsAAC4P3kbVRoBGCMBFwWsoE4RzupV+xHaSp8uy8cfnjhNwLJIIatorooGqwhXxbEYH1jn&#10;80a4qtlsjjudzjiNChSyAgAAgHsRH6yK1qy4dxltWd8XN8GsCGq9c4pYqm9YASwAAPgm+QjACFc9&#10;rfZTQ1UesIJVlcJYEc5aNP4wD24BfLUIVGVhq6IaHzg9VpdorooGqwhbVS1W43TMFQEAAICl1Cpm&#10;9yPTOMNYEdA6rrZw7wSwAABgsQhNRXgqHwGYN1gZAQiL5c1Z6VNo+fjDPLgFbKA0KjCFraLNKlqt&#10;ImxV13NGY1U0V0WwarLS+MBp2MoVAQAAgLURjVlxfyEPZv2lmN2njK0PkVIbASwAADZJHqCKUFWE&#10;q/KGqvxxoH4RyrrO9ufHH+bBLWCFpEBVClv1+/3aQ1YhglUpZJVGBcYxVwQAAAA2WqNaEcSKUFYE&#10;tNI4w1fFbMwhfBMBLAAAVt3nRgD+rvh5wApYXXlzVmzTTZF8/OGJ0wT3JxsVOA1XRchqOByW0WhV&#10;5/NW7VVFjAyMMYHV2MDpMQAAAIBbiHsY0ZoV9xojjJUHs34obhr+4de/mQSwAABYUmkEYPhDtc0b&#10;qlLACmBeBLJ62f6i8Yd5cAv4BTEqMIWsIlwVwas4VudzRriq2WyOO53OOI0KjKBVBK5cEQAAAOAe&#10;tIrZ/cPvi1lr1ttqHVfH4CcEsAAAuE+LRgCG3y94HOC+5M1Z6VNt+fjDPLgFaylGBVYjAyNsVaT9&#10;CFvVJQWqImyVRgUKWQEAAABLLhqzojkrQljRlhVNWW+K2X3FvxQ+9LmxBLAAALgLKUAVgao07i9v&#10;qPq9UwSsiQhlXWf78+MP8+AWLJUIWY1GozLaqyJYFW1W0WoVYau6njOCVTEeMIJVk/VpPxqtXBEA&#10;AABgjTSqFUGsaMxKzVnx9atiNuaQNSaABQDA5ywaAbhTLA5YAfBzeXNWbNNNlnz84YnTxF1KgaoU&#10;tur3++VwOJyODqzzeaO9KsJW0WYVIavUaOWKAAAAABsu7slEa1bcG3xd3DRnxX4KaLEOF1oACwBg&#10;o0Rg6nfVfoz6e1rtp4aqPGAFwP2JQFav2s/DWnmIKw9uscGivaoaFThtsEpNVnWHrCJclUYGxrZq&#10;spqGrQAAAAC4tVYxu9+X2rLeFrNg1vFk/ej0rBYBLACA9bBoBOCTauWPA7AeUnNW3KBJIw/z8Yd5&#10;cIsVlUYFVmGrIgJXcazO54xQVYSrOp3OuNFoTEcFpmOuCAAAAMC9iMas+KBdasv6odqPD2j+yelZ&#10;TgJYAADLKw9QLRoBmD8OAJ8Toazraj+vNE8hrjy4xT1LowIjWJVCVhG4iuBVXVKgKpqs0qjAFLZy&#10;RQAAAACWVqNacY8vGrNSc1Z8/cdCe/6DEsACALhfnxsB+LvqMSMAAXhIeXNWhLLSTZt8/OGJ03Q7&#10;MR4wtVdFsCqNDIxjdT1nBKtiPGCErSarSKMCI2zligAAAACslbjHFK1ZF8VsjGFqzopxhtGe5cOX&#10;93ERBLAAAO5EhKYiPPW5EYApYAUA6yICWb1qP0Jb/Ww/hbjy4NZaS6MCU6NVv98vh8NhGWGrOp+3&#10;aq8qos0qWq0icCVkBQAAAEClVczuz/1XMQtlRUArglnHk/Wj03N3BLAAAD4vD1BFqCoFqH6/4HEA&#10;4Jel5qy44ZM+dZeHtfL9pZRCVtFcFQ1WEa6KY9FsVefzRriq2WyOO53Op5BVarQCAAAAgK8QjVnx&#10;wcEUzEojDeMDlX9yem5PAAsA2ER5gGp+BGD+OADwMCKgdV3tv6u218VNcCvfv3Pv3r07HA6Hrffv&#10;33c/fvzYuby83Ol2u/9vhK3qEqGqCFdF2KoKWI3TMd8OAAAAANyTRrWiKSuCWSmgFffo/lhsSNv9&#10;1xDAAgDWRRoBGP5QbXeKm3GARgACwHrKm7MilJVuAp1kv+Zk/h86Pz8/GAwGW71ebxq2urq6Ouj3&#10;+93RaNSa/7Xj8bjY3t7+f/b390+/5TcajVXRXBUhq9ivxgdOw1YuIwAAAABLLNqyojXropiFs/KR&#10;hj8UNX5YclW0fI8AAEssAlO/q/YXjQDMA1YAwGbaKW5C2IfZ8f/24cOH4uPHj8Xl5WWMDoztoN/v&#10;X0/s3OYJyrIsIqT1Jb82hayivWqyijQqMMJWLhUAAAAAKyo+QBgffOwUs/fm8vfnWtVjEcqKUYbR&#10;lvVqss4m68dNOUECWADAQ0gBqt1icUOVEYAAwBcZDoefAlYRtur1ep+OLdAqvvJeSKPR+N3W1tb+&#10;eDzux+p0OhHMupocu4wxgdXYwGnYCgAAAAA2SGqk/z+rlURjVjRnpbaso2o/2rL+vG4nwQhCAOCu&#10;PKlWWDQCMH8cAOBWzs/Pi7zRajAYTI/VaXd3t2g2m0W32y22traKR48eTb+Otei3OFnX1f67antd&#10;3NSv56MSAQAAAGBTNaoV4wsjmJWas+I+2v+3qv9RAlgAwC/JRwBGeOpptW8EIABw5yJQFcGqq6ur&#10;adiqGhs4bbSqy/b2dtFut6dhqxgZeHBwMP06jtcoD2PFjaX0KcGTapsHtwAAAABgE0RbVnzy8aKY&#10;hbNSc1bsR2PWUn+4UQALADZThKYiPJWPAMwbqvJxgAAAdyYFqlLYKr6OVqsIW9UlGqsiYBWhqlgR&#10;skrHVkCEs3rVftxk6lf7veLnwS0AAAAAWEetYnZf7Pti1pYVDfSvJuu4WJJ7YwJYALA+8gBVhKri&#10;HUUjAAGAe5ePCoywVa/Xm27j6zpFsCqFrHZ2dj41Wm2YdMMpwlmLxh/mwS0AAAAAWGXRmBXNWf9R&#10;zJqzIpwVzVkRzPrxPn8jAlgAsPzSuL98BGDeUPV7pwgAuG8pUJWHrdLIwDqlJqvYplGBsR+NVtxa&#10;BLSuq/131TYff5gHtwAAAABgVaRg1utiNsYwNWdFMOtPdTyhABYAPIw0AjD8odoaAQgALJ00KvDq&#10;6moaror9OFanFKjqdrufRgWmsBUPJg9jxTfA/PjDPLgFAAAAAMuoUa0IZcUHElNz1tvJ+mPxDc3x&#10;AlgAcHciMPW7aj+NAAypoSofBwgAsDRSe1WErGKbmqyi5aouEaaKUFWEq9KowBS2YuXlYa3Y9qv9&#10;fPzhidMEAAAAwJKItqxozYr7WNGW9UNx05wV+7/6wUMBLAD4dSlAFe8GpgCVEYAAwEpJowJTo1UE&#10;rOLrOF6XFKiKsFWsnZ2dTyMDoRKBrF62v2j8YR7cAgAAAID71Kq20ZZ1Vtw0Z8X+j+kXCWABsKny&#10;cX9pBGDeUGUEIACwclLIKrVX9Xq96Ta+rlO0V0WLVT4qMI5BDfLmrHfVNh9/mAe3AAAAAKAu0ZgV&#10;zVmvJ+tUAAuAdZKPAIxw1dNq3whAAGBtpEBVHraKRqtotqr1B63d3WmjVbfb/RSySsdgScX/FNfZ&#10;/vz4wzy4BQAAAABfTQALgFUQoakIT+UjAPMGKyMAAYC1k0YFXl1dTcNWseoOWUWoKsJVEbJK4wNT&#10;2ArWXN6cFdt+tZ+PPzxxmgAAAABYpOUUAPBA8gBVhKoiXJU3VOWPAwCspTQqMIJVKWSVjtUlhawi&#10;XBVjA2NUYApbwQbbqdaXiEBWr9rPw1p5iCsPbgEAAACw5gSwALhrqY0qHwEYYwHnA1YAABshHxWY&#10;AlbxdezXJQWqImwVa2dn51PYCvhmcT/t8Ba/PjVnRSAr1djl4w/z4BYAAAAAK0gAC4AvkUYAhj9U&#10;27yhKgWsAAA2UjRWRbAqtVf1er1Px+oUgaoIVuWjAmM/AljA0sjDWv/Hr/zaCGVdV/vvsuMpxJUH&#10;twAAAABYEuV4PP7fTgPARlo0AjD8fsHjAAAbLwWq8karwWAwHR9YpxSo6na7n5qthKyA4qfNWfEH&#10;URp5mI8/PPn/2bub3cjRIw2jKqA29IKLtlGrXrfvrC/dgDcSQC8oIBvQ+M1hZEVXpywpS5+UP+cA&#10;BD9SwmCQG5ekpyN8TAAAAADjmYAFcH0qoEpQVev++oSq33xEAADPS1CVsGpd131sVWsDE2CNkslV&#10;mWBVawP7RCuAZ0x33ycVv7QSMUHWsp0TbT22c0VcPdwCAAAA4A0EWACX4dgKwOnueGAFAMALKqiq&#10;2CrPmWqV2GqUml6VqCpX1gfWO4DB8jvAX97w/TU5K0FWjfnrsVY/AwAAANw8ARbA58lf2n7dzln1&#10;94/tXBOqemAFAMAb9VWBia2WZRkeWUXCqoqspmm6+/r16/4dwAXpsda3F743gdZuOz9s993d93Cr&#10;nwEAAACukgAL4P0dWwH49+3qXwcA4CclrEpgVbFVIqt6N1KCqoRVfVVgzploBXBjemH60pStPjkr&#10;UVatPLxv33PvIwUAAAAuzZenp6fffQwAL+oBVaKqxFV9QlX/OgAA7yyrAvtEq6wNzLuRKqia5/mw&#10;KrBiKwCGS5y1bOdEW4/bebn7Hm71MwAAAMCnMQELuGXPrQD89e6vgRUAAIPVJKt1Xff3XLU+cJTE&#10;VImqElfVqkCRFcBZyO8tf3nD99fkrARZVej2iVv9DAAAAPCuBFjANUo0NW3nf273PqGqAisAAD5Y&#10;BVWZXpUpVnnOVKvEVqPU9KpEVbmmaTqsDATgavRY69sL35tAa7edH7b77u54uAUAAADwIgEWcCmO&#10;rQCM3458HQCAT9RXBSa2WpZlf8/zSJlelSlWCasSWdVEKwD48X8y2vmlKVs9xkqgVSsPa+JWD7cA&#10;AACAG/Xl6enpdx8D8Il6QPXjCsD+dQAAzkgFVT22qpWBI9Ukq9xrVWDOmXIFAJ8scdaynRNtPW7n&#10;5e6v4RYAAABwRUzAAkY4tgJw2t6HFYAAABeiVgWu67oPrHLl3UiJqhJXzfN8WB9YsRUAnLH8rvWX&#10;N3x/xViJs46tP+zhFgAAAHDmvxQAeI0EU79u52MrAHtgBQDABalVgQmrKrKqd6NUZJW4qlYFVmwF&#10;ADeix1rfXvjeBFq77fyw3fv6wx5uAQAAAB9MgAVUQJW/dFVA9fft6l8HAOCC1arAmmiVwCrPeT9K&#10;BVWJrXJN03SIrQCAN+n/4/nSlK0eYyXQ+nH9YQ+3AAAAgHfw5enp6XcfA1ydHlAdWwHYvw4AwJWo&#10;yKqmVy3Lsr/neaQEVQmr+qpAkRUAXIQea+X+uJ37+sN7HxMAAAD8byZgweXoKwATT/1jO/+6fc0K&#10;QACAG1BBVY+tMtEqk62G/mP0b3/bT7Sa5/kQWdU7AOBiTdv1GgmylnY+tv6wh1sAAABwMwRY8PkS&#10;TeUXXc+tAKzACgCAG1KrAtd13cdWuWqy1SiJqhJX1drAPtEKALh5+V1yX3/47YXv75OzHrZ7X3/Y&#10;wy0AAAC4+B+agffXA6pEVT9OqLICEACAQ1BVsVWeR0dWmViVsCpX1gZmVWC9AwB4R788cz4mUdau&#10;nX9cf9jDLQAAADg7X56enn73McCr/bbdj60A7F8HAIC9viqwpljlOedRKqjK5Kpc0zQdYisAgAvX&#10;J2fl/rid+/rDex8TAAAAH8kELPi+AjD+ud2tAAQA4NUysaoCq8RVy7Ic3o2UoCphVV8VmHMCLACA&#10;KzXdff9d3ksSZC3bucdaPeLq4RYAAACcRIDFtUow9et2rhWAUROq+jpAAAB4lawK7BOtsjYw74b+&#10;w3YLquZ5Pky2qtgKAID/Kb///uUN31+TsxJk1T/y+vrDHm4BAADAn34AhUtSAVWCqgqorAAEAODd&#10;JKhKWLWu6z62qrWBmWg1SmKqRFWJq2pVoMgKAODD9Vjr20v/bLz7/zgrHtr7irh6uAUAAMCV+/L0&#10;9PS7j4FP1tf91QrAPqGqfx0AAH5aBVUVW+U5U60SW41S06sSVeVKZFXvAAC4an1yVqKsWnnY1x/e&#10;+5gAAAAulwlYjNJXACae+sd2tgIQAIAP0VcFJrZalmV4ZBUJqyqymqbpMNEKAICbNW1XvLQSMUHW&#10;sp0TbT22c0VcPdwCAADgDAiweKtEU/llQV8B2CdU9XWAAAAwVMKqBFY9tqqVgSPVJKvca1Vgzplo&#10;BQAAPyG/s//lDd9fk7MSZNXKwx5r9TMAAAADf5iDHlAlqkpAZQUgAABno1YFruu6j6tyzruRKqia&#10;5/mwKrBiKwAAOBM91vr20j+r/3vttvPDdt/dfQ+3+hkAAIA3EGBdt1r311cA1oQqKwABADgrNb0q&#10;kVXuNckqU65GSUyVqCpxVa0KrNgKAACuTN+L/dKUrT45K1FWrTy8b99z7yMFAAD4f1+enp5+9zFc&#10;lFoBGP/c7lYAAgBwEWpVYE20SmCV57wfpYKqxFa5pmk6rAwEAAB+WuKsZTsn2nrczsvd93CrnwEA&#10;AK6OCVjnIX/5+XU71wrA6BOsrAAEAOAiVGRV06uWZdnf8zxSpldlilVfFZh3AADAUPk7wy9v+P6a&#10;nJUgq1Ye9olb/QwAAHAxPxgxTgVUCapq3V+fUPWbjwgAgEtUQVWPrTLRKpOtRkpclYlW8zwfIqt6&#10;BwAAXIQea3174XvzA8ZuOz9s993d8XALAADg0wiw3q5Po6oVgFkJeCywAgCAi1arAtd13cdWuUZH&#10;VomqElclsqr1gRVbAQAAN6WPtH1pylaPsfJDS608rIlbPdwCAAB4V1+enp5+9zH8aQVg4qp/bOea&#10;UNUDKwAAuCq1KjBhVUVW9W6UiqwSV2VtYFYFVmwFAAAwWOKsZTsn2nrczsvdX8MtAACAF137BKxj&#10;KwD7BCsrAAEAuAl9VWAFVnnOeZQKqhJb5Zqm6RBbAQAAfKL8beSXN3x/xViJs46tP+zhFgAAcKM/&#10;ZFyaHlAlqkpc1SdU9a8DAMDNyMSqhFU1vWpZlsO7kRJUJazqqwJzToAFAABwBXqs9e2F702gtdvO&#10;D9u9rz/s4RYAAHAlziXAem4F4K93fw2sAADgZlVQ1Sda/fHHH/v1gUP/wb4FVfM8HyZbiawAAAD+&#10;oo/8fWnKVo+x8kPdj+sPe7gFAACcsS9PT0+/D/y/n2hq2s7/3O59QlUFVgAAQJOgKmHVuq772KrW&#10;BibAGiWTqzLBqtYG9olWAAAAfKoea+X+uJ37+sN7HxMAAHyOUyZgHVsBGL8d+ToAAPCMCqoqtspz&#10;plolthqlplclqsqV9YH1DgAAgLM13X3/D95fkiBraedj6w97uAUAAPykHmBVQJW/vNS6vz6h6jcf&#10;FwAAvE1fFZjYalmW4ZFVJKyqyGqapruvX7/u3wEAAHD18refvv7w2wvf3ydnPWz3vv6wh1sAAMAR&#10;WUH45GMAAIDTJaxKYFWxVSKrejdSgqqEVX1VYM6ZaAUAAAADJMratfOP6w97uAUAADdDgAUAAK+U&#10;VYF9olXWBubdSBVUzfN8WBVYsRUAAACcsT45K/fH7dzXH977mAAAuAYCLAAAaGqS1bqu+3uuWh84&#10;SmKqRFWJq2pVoMgKAACAG5Iga9nOPdbqEVcPtwAA4KwIsAAAuDkVVGV6VaZY5TlTrRJbjVLTqxJV&#10;5Zqm6bAyEAAAAHiTmpyVIKtGU/f1hz3cAgCA4QRYAABcpb4qMLHVsiz7e55HyvSqTLFKWJXIqiZa&#10;AQAAAJ8iUdZuOz+09xVx9XALAABOIsACAOBiVVDVY6taGThSTbLKvVYF5pwpVwAAAMDF6pOzEmXV&#10;ysO+/vDexwQAwI8EWAAAnL1aFbiu6z6wypV3I1VQNc/zYX1gxVYAAADAzUuQtWznRFuP7VwRVw+3&#10;AAC4YgIsAADOQq0KTFhVkVW9GyUxVaKqxFW1KrBiKwAAAIB3VJOzEmTVf1XWY61+BgDgwgiwAAD4&#10;MLUqsCZaJbDKc96PUkFVYqtc0zQdYisAAACAM5RAa7edH7b77u57uNXPAACcAQEWAADvqiKrml61&#10;LMv+nueRElQlrOqrAkVWAAAAwJXrk7MSZdXKw/v2Pfc+JgCAsQRYAAC8WQVVPbbKRKtMthopcVUm&#10;Ws3zfIis6h0AAAAA/1PirGU7J9p63M7L3fdwq58BAHglARYAAM+qVYHruu5jq1w12WqURFWJq2pt&#10;YJ9oBQAAAMCHqclZCbLqv7rrE7f6GQDgpgmwAABuXAVVFVvleXRklYlVCatyZW1gVgXWOwAAAAAu&#10;TgKt3XZ+2O67u+PhFgDA1RFgAQDcgL4qsKZY5TnnUSqoyuSqXNM0HWIrAAAAAG5Wj7ESaNXKw5q4&#10;1cMtAICLIMACALgSmVhVgVXiqmVZDu9GSlCVsKqvCsw5ARYAAAAA/ITEWct2TrT1uJ2Xu7+GWwAA&#10;n0aABQBwYbIqsE+0ytrAvBupgqp5nv+0PlBkBQAAAMAZqRgrcdax9Yc93AIAeDcCLACAM5SgKmHV&#10;uq772KrWBmai1SiZXJUJVgmralVgTbQCAAAAgCuTQGu3nR+2e19/2MMtAID/SYAFAPBJKqiq2CrP&#10;mWqV2GqUml6VqCpXIqt6BwAAAAAc1WOsBFo/rj/s4RYAcIMEWAAAA/VVgYmtlmUZHllFwqqKrKZp&#10;Oky0AgAAAACG6rFW7o/bua8/vPcxAcB1EWABAPykhFUJrHpsVSsDR6pJVrnXqsCcM9EKAAAAADh7&#10;CbKWdj62/rCHWwDAmRJgAQC8Uq0KXNd1H1flnHcjVVA1z/NhVWDFVgAAAADATemTsx62e19/2MMt&#10;AOADCbAAAJqaXpXIKveaZJUpV6MkpkpUlbiqVgVWbAUAAAAAcIJEWbt2/nH9YQ+3AICfJMACAG5O&#10;BVU10SrPWR2Y2GqUCqoSW+WapumwMhAAAAAA4BP1yVm5P27nvv7w3scEAM8TYAEAVykxVaKqiq2W&#10;Zdnf8zxSpldlilXCqkRWNdEKAAAAAOAKJMha2vnY+sMebgHATRBgAQAXq4KqHltlolUmW42UuCoT&#10;reZ53q8OrElWeQcAAAAAwEFNzuqxVl9/2MMtALhYAiwA4OzVqsB1XfexVa7RkVWiqsRViaxqfWDF&#10;VgAAAAAAvLv80ne3nR/a+4q4ergFAGdFgAUAnIVaFZiwqiKrejdKRVaJq2pVYMVWAAAAAACcrT45&#10;K1FWrTzs6w/vfUwAfBQBFgDwYfqqwAqs8pzzKBVUJbbKNU3TIbYCAAAAAODqJchatnOircd2roir&#10;h1sA8GYCLADgXWViVcKqml61LMvh3UgJqhJW9VWBIisAAAAAAN6oJmclyKqVh339YQ+3AGBPgAUA&#10;vFkFVX2i1R9//LFfHzhS4qpMtJrn+TDZqt4BAAAAAMAHyy/Fd9v5ob2viKuHWwBcMQEWAPD8T47/&#10;+c8+rFrXdR9b1drABFijZHJVJljV2sA+0QoAAAAAAC5Un5yVKKtWHt6377n3MQFcJgEWANy4Cqoq&#10;turrA0fp06uyNjCrAusdAAAAAADcuMRZy3ZOtPW4nZe77+FWPwPwyQRYAHAD+qrAhFXLsuyf836k&#10;hFWZXJVrmqZDbAUAAAAAALybmpyVIKtWHvaJW/0MwAACLAC4EgmrElhVbJXIqt6NlKAqYVVfFZhz&#10;JloBAAAAAABnJYHWbjs/bPfd3fdwq58BeCUBFgBc2k9G//nPnyZaZW1g3o1UQdU8z4dVgRVbAQAA&#10;AAAAV6lPzsofImrl4X37nnsfE4AACwDOUoKqhFXruu5jq1y1PnCUxFSJqhJX1apAkRUAAAAAAPAK&#10;ibOW7Zxo63E7L3fHwy2AqyLAAoBPUkFVxVZ5zlSrxFaj1PSqRFW5ElnVOwAAAAAAgA9SMVbirFrz&#10;0Sdu9XAL4OwJsABgoL4qMLHVsiz7e55HSliVKVYJq6ZpOky0AgAAAAAAuDAJtHbb+WG77+6Oh1sA&#10;n0KABQA/qYKqHlvVysCRapJV7rUqMOdMtAIAAAAAALhBPcZKoPXj+sMebgG8GwEWALxSrQpc13Uf&#10;V+WcdyNVUDXP82FVYMVWAAAAAAAAnCxx1rKdE209bue+/vDexwS8hgALAJpaFZiwKlOsapJV3o2S&#10;mCpRVeKqWhVYsRUAAAAAAABnoWKsxFnH1h/2cAu4MQIsAG5OrQqsiVYJrPKc96NUUJXYKtc0TYfY&#10;CgAAAAAAgKvSJ2c9bPe+/rCHW8AVEGABcJUqsqrpVcuy7O95HilBVcKqvipQZAUAAAAAAMAzEmXt&#10;2vnH9Yc93ALOlAALgItVQVWPrTLRKpOtRkpclYlW8zwfIqt6BwAAAAAAAIP0yVm5P27nvv7w3scE&#10;H0+ABcDZq1WB67ruY6tcoyOrRFWJqxJZ1frAiq0AAAAAAADgzCXIWtr52PrDHm4BP0GABcBZqFWB&#10;FVvlud6NUmFVrqwNzKrAegcAAAAAAAA3pE/Oetjuff1hD7eAHwiwAPgwfVVgzrnnOedRKqjK5Kpc&#10;0zQdYisAAAAAAADgzRJl7bbzQ3tfEVcPt+AmCLAAeFeZWNWnVy3Lcng3UoKqhFV9VWDOCbAAAAAA&#10;AACAT9EnZyXKqpWHff3hvY+JSyfAAuAkWRXYJ1plbWDejVRB1TzPf1ofKLICAAAAAACAi5cga9nO&#10;ibYe27kirh5uwdkQYAHwrARVCavWdd3HVrU2MBOtRsnkqkywSlhVqwJrohUAAAAAAADApiZnJciq&#10;SRF9/WEPt2AoARbAjaugqmKrPGeqVWKrUWp6VaKqXIms6h0AAAAAAADAO0uUtdvOD+19RVw93II3&#10;E2AB3IC+KjCx1bIswyOrSFhVkdU0TYeJVgAAAAAAAABnqk/OSpRVKw/v2/fc+5joBFgAVyJhVQKr&#10;iq0SWdW7kRJUJazK9KpaFZhzJloBAAAAAAAAXLHEWct2TrT1uJ2Xu+/hVj9zpQRYABemVgWu67qP&#10;q3LOu5EqqJrn+bAqsGIrAAAAAAAAAF6lJmclyKo/8vaJW/3MBRFgAZyhmmSVyCr3XLU+cJTEVImq&#10;ElfVqsCKrQAAAAAAAAD4UAm0dtv5Ybvv7r6HW/3MJxNgAXySCqpqolWeszowsdUoFVQltso1TdNh&#10;ZSAAAAAAAAAAF6lPzkqUVSsP79v33PuYxhFgAQyUmCpRVcVWy7Ls73keKdOrMsUqYVUiq5poBQAA&#10;AAAAAMBNS5y1bOdEW4/bebk7Hm7xCgIsgJ9UQVWPrTLRKpOtRkpclYlW8zzvVwfWJKu8AwAAAAAA&#10;AIB3UDFW4qz6I3ifuNXDrZslwAJ4pVoVuK7rPrbKNTqySlSVuCqRVa0PrNgKAAAAAAAAAM5I/oC+&#10;284P2313dzzcuioCLICmVgUmrKrIqt6NUpFV4qpaFVixFQAAAAAAAABcoR5jJdD6cf1hD7fOngAL&#10;uDm1KrAmWiWwynPej1JBVWKrXNM0HWIrAAAAAAAAAOBZibOW7Zxo63E79/WH95/5/6AAC7hKmViV&#10;sKqmVy3Lcng3UoKqhFV9VaDICgAAAAAAAAA+TMVYibOOrT/s4da7EGABF6uCqppolXMmWmWy1UiJ&#10;qzLRap7nw2SregcAAAAAAAAAXIw+Oethu/f1hz3cepYACzh7tSpwXdd9bJWrJluNkslVmWBVawP7&#10;RCsAAAAAAAAA4OYkytq182H9oQALOAsVVFVs1dcHjtKnV2VtYFYF1jsAAAAAAAAAgNcQYAEfpq8K&#10;TFi1LMv+Oe9HqaAqk6tyTdN0iK0AAAAAAAAAAH6WAAt4VwmrElhVbJXIqt6NlKAqYVVfFZhzAiwA&#10;AAAAAAAAgFEEWMBJsiqwT7TK2sC8G6mCqnmeD5OtKrYCAAAAAAAAAPgMAizgWQmqElat67qPrXLV&#10;+sBRElMlqkpcVasCRVYAAAAAAAAAwLkSYMGNq6CqYqs8Z6pVYqtRanpVoqpciazqHQAAAAAAAADA&#10;JRFgwQ3oqwITWy3Lsr/neaSEVZlilbBqmqbDRCsAAAAAAAAAgGshwIIrUUFVj61qZeBINckq91oV&#10;mHMmWgEAAAAAAAAAXDsBFlyYWhW4rus+rso570aqoGqe58OqwIqtAAAAAAAAAABumQALzlCtCkxY&#10;lSlWNckq70ZJTJWoKnFVrQqs2AoAAAAAAAAAgOMEWPBJalVgTbRKYJXnvB+lgqrEVrmmaTqsDAQA&#10;AAAAAAAA4O0EWDBQRVY1vWpZlv09zyNlelWmWPVVgXkHAAAAAAAAAMD7EmDBT6qgqsdWmWiVyVYj&#10;Ja7KRKt5ng+RVb0DAAAAAAAAAOBjCLDglWpV4Lqu+9gq1+jIKlFV4qpEVrU+sGIrAAAAAAAAAAA+&#10;nwALmloVWLFVnuvdKBVW5crawKwKrHcAAAAAAAAAAJw3ARY3p68KzDn3POc8SgVVmVyVa5qmQ2wF&#10;AAAAAAAAAMDlEmBxlTKxqk+vWpbl8G6kBFUJq/qqwJwTYAEAAAAAAAAAcH0EWFysCqr6RKusDcz6&#10;wJEqqJrn+U/rA0VWAAAAAAAAAAC3R4DF2UtQlbBqXdd9bFVrAxNgjZLJVZlgVWsD+0QrAAAAAAAA&#10;AAAoAizOQgVVFVvlOVOtEluNUtOrElXlyvrAegcAAAAAAAAAAK8hwOLD9FWBia2WZRkeWUXCqoqs&#10;pmm6+/r16/4dAAAAAAAAAAD8LAEW7yphVQKriq0SWdW7kRJUJazqqwJzzkQrAAAAAAAAAAAYRYDF&#10;SWpV4Lqu+7gq57wbqYKqeZ4PqwIrtgIAAAAAAAAAgM8gwOJZNckqkVXuuWp94CiJqRJVJa6qVYEV&#10;WwEAAAAAAAAAwLkRYN24CqpqolWeszowsdUoFVQltso1TdNhZSAAAAAAAAAAAFwSAdYNSEyVqKpi&#10;q2VZ9vc8j5TpVZlilbAqkVVNtAIAAAAAAAAAgGshwLoSFVT12KpWBo5Uk6xyz+rAOmfKFQAAAAAA&#10;AAAAXDsB1oWpVYHruu4Dq1x5N1KiqsRV8zwf1gdWbAUAAAAAAAAAALdMgHWGalVgwqqKrOrdKBVZ&#10;Ja6qVYEVWwEAAAAAAAAAAMcJsD5JrQqsiVYJrPKc96NUUJXYKtc0TYfYCgAAAAAAAAAAeDsB1kCZ&#10;WJWwqqZXLctyeDdSgqqEVX1VoMgKAAAAAAAAAADenwDrJ1VQVROtcs5Eq0y2GilxVSZazfN8mGxV&#10;7wAAAAAAAAAAgI8hwHqlWhW4rus+tspVk61GyeSqTLCqtYF9ohUAAAAAAAAAAPD5BFhNBVUVW/X1&#10;gaP06VVZG5hVgfUOAAAAAAAAAAA4bzcXYPVVgTXFKs85j1JBVSZX5Zqm6RBbAQAAAAAAAAAAl+sq&#10;A6xMrKrAKnHVsiyHdyMlqEpY1VcF5pwACwAAAAAAAAAAuD4XHWBlVWCfaJW1gXk3UgVV8zwfJltV&#10;bAUAAAAAAAAAANyWsw+wElQlrFrXdR9b1drATLQaJTFVoqrEVbUqUGQFAAAAAAAAAAD86CwCrAqq&#10;KrbKc6ZaJbYapaZXJarKlciq3gEAAAAAAAAAALzGhwVYfVVgYqtlWfb3PI+UsCpTrBJWTdN0mGgF&#10;AAAAAAAAAADws941wKqgqsdWtTJwpJpklXutCsw5E60AAAAAAAAAAABGOSnAqlWB67ru46qc826k&#10;CqrmeT6sCqzYCgAAAAAAAAAA4DM8G2DV9KpEVrnXJKtMuRolMVWiqsRVtSqwYisAAAAAAAAAAIBz&#10;cwiwHh4e7v7973/vVwcmthqlgqrEVrmmaTqsDAQAAAAAAAAAALgkX/vDe64RzPSqTLHqqwLzDgAA&#10;AAAAAAAA4FocAqzEUm+VuCoTreZ5PkRW9Q4AAAAAAAAAAODaHaqr56ZTJapKXJXIqtYHVmwFAAAA&#10;AAAAAABwy748/Vc9/Otf/9rfE2NVbAUAAAAAAAAAAMBxfwqwAAAAAAAAAAAAeD0BFgAAAAAAAAAA&#10;wIkEWAAAAAAAAAAAACcSYAEAAAAAAAAAAJxIgAUAAAAAAAAAAHAiARYAAAAAAAAAAMCJBFgAAAAA&#10;AAAAAAAnEmABAAAAAAAAAACcSIAFAAAAAAAAAABwIgEWAAAAAAAAAADAiQRYAAAAAAAAAAAAJxJg&#10;AQAAAAAAAAAAnEiABQAAAAAAAAAAcCIBFgAAAAAAAAAAwIkEWAAAAAAAAAAAACcSYAEAAAAAAAAA&#10;AJxIgAUAAAAAAAAAAHAiARYAAAAAAAAAAMCJBFgAAAAAAAAAAAAnEmABAAAAAAAAAACcSIAFAAAA&#10;AAAAAABwIgEWAAAAAAAAAADAiQRYAAAAAAAAAAAAJxJgAQAAAAAAAAAAnEiABQAAAAAAAAAAcCIB&#10;FgAAAAAAAAAAwIkEWAAAAAAAAAAAACcSYAEAAAAAAAAAAJxIgAUAAAAAAAAAAHAiARYAAAAAAAAA&#10;AMCJ/k+AAQBN+fkQdcXCoQAAAABJRU5ErkJgglBLAQItABQABgAIAAAAIQCxgme2CgEAABMCAAAT&#10;AAAAAAAAAAAAAAAAAAAAAABbQ29udGVudF9UeXBlc10ueG1sUEsBAi0AFAAGAAgAAAAhADj9If/W&#10;AAAAlAEAAAsAAAAAAAAAAAAAAAAAOwEAAF9yZWxzLy5yZWxzUEsBAi0AFAAGAAgAAAAhAMA/y0mT&#10;BQAApBsAAA4AAAAAAAAAAAAAAAAAOgIAAGRycy9lMm9Eb2MueG1sUEsBAi0AFAAGAAgAAAAhAKom&#10;Dr68AAAAIQEAABkAAAAAAAAAAAAAAAAA+QcAAGRycy9fcmVscy9lMm9Eb2MueG1sLnJlbHNQSwEC&#10;LQAUAAYACAAAACEA9aJqWtkAAAAGAQAADwAAAAAAAAAAAAAAAADsCAAAZHJzL2Rvd25yZXYueG1s&#10;UEsBAi0ACgAAAAAAAAAhAJsbFBFoZAAAaGQAABQAAAAAAAAAAAAAAAAA8gkAAGRycy9tZWRpYS9p&#10;bWFnZTEucG5nUEsFBgAAAAAGAAYAfAEAAIxuAAAAAA==&#10;">
                     <v:shape id="Rectangle 51" o:spid="_x0000_s1027" style="position:absolute;width:73152;height:11303;visibility:visible;mso-wrap-style:square;v-text-anchor:middle" coordsize="7312660,1129665" o:gfxdata="UEsDBBQABgAIAAAAIQDb4fbL7gAAAIUBAAATAAAAW0NvbnRlbnRfVHlwZXNdLnhtbHyQz07DMAyH&#10;70i8Q+QralM4IITa7kDhCAiNB7ASt43WOlEcyvb2pNu4IODoPz9/n1xv9vOkForiPDdwXVagiI23&#10;jocG3rdPxR0oScgWJ8/UwIEENu3lRb09BBKV0ywNjCmFe63FjDSjlD4Q50nv44wpl3HQAc0OB9I3&#10;VXWrjedEnIq03oC27qjHjympx31un0wiTQLq4bS4shrAECZnMGVTvbD9QSnOhDInjzsyuiBXWQP0&#10;r4R18jfgnHvJr4nOknrFmJ5xzhraRtHWf3Kkpfz/yGo5S+H73hkquyhdjr3R8m2lj09svwAAAP//&#10;AwBQSwMEFAAGAAgAAAAhAFr0LFu/AAAAFQEAAAsAAABfcmVscy8ucmVsc2zPwWrDMAwG4Ptg72B0&#10;X5TuUMaI01uh19I+gLGVxCy2jGSy9e1nemrHjpL4P0nD4SetZiPRyNnCruvBUPYcYp4tXC/Htw8w&#10;Wl0ObuVMFm6kcBhfX4Yzra62kC6xqGlKVgtLreUTUf1CyWnHhXKbTCzJ1VbKjMX5LzcTvvf9HuXR&#10;gPHJNKdgQU5hB+ZyK23zHztFL6w81c5zQp6m6P9TMfB3PtPWFCczVQtB9N4U2rp2HOA44NMz4y8A&#10;AAD//wMAUEsDBBQABgAIAAAAIQDYfN7+xgAAANwAAAAPAAAAZHJzL2Rvd25yZXYueG1sRI9Ba8Mw&#10;DIXvg/0Ho8Fuq7NCR8nqljEoDTusrO2hu4lYjdPFdrC1NP331WGwm8R7eu/TYjX6Tg2UchuDgedJ&#10;AYpCHW0bGgOH/fppDiozBotdDGTgShlWy/u7BZY2XsIXDTtulISEXKIBx9yXWufakcc8iT0F0U4x&#10;eWRZU6NtwouE+05Pi+JFe2yDNDjs6d1R/bP79Qa2H8O84uuU0qc7btapmp15823M48P49gqKaeR/&#10;8991ZQV/JvjyjEyglzcAAAD//wMAUEsBAi0AFAAGAAgAAAAhANvh9svuAAAAhQEAABMAAAAAAAAA&#10;AAAAAAAAAAAAAFtDb250ZW50X1R5cGVzXS54bWxQSwECLQAUAAYACAAAACEAWvQsW78AAAAVAQAA&#10;CwAAAAAAAAAAAAAAAAAfAQAAX3JlbHMvLnJlbHNQSwECLQAUAAYACAAAACEA2Hze/sYAAADcAAAA&#10;DwAAAAAAAAAAAAAAAAAHAgAAZHJzL2Rvd25yZXYueG1sUEsFBgAAAAADAAMAtwAAAPoCAAAAAA==&#10;" path="m,l7312660,r,1129665l3619500,733425,,1091565,,xe" fillcolor="#5b9bd5 [3204]" stroked="f" strokeweight="1pt">
                       <v:stroke joinstyle="miter"/>
                       <v:path arrowok="t" o:connecttype="custom" o:connectlocs="0,0;7315200,0;7315200,1130373;3620757,733885;0,1092249;0,0" o:connectangles="0,0,0,0,0,0"/>
@@ -1336,6 +1299,7 @@
                                   <w:dataBinding w:prefixMappings="xmlns:ns0='http://purl.org/dc/elements/1.1/' xmlns:ns1='http://schemas.openxmlformats.org/package/2006/metadata/core-properties' " w:xpath="/ns1:coreProperties[1]/ns0:creator[1]" w:storeItemID="{6C3C8BC8-F283-45AE-878A-BAB7291924A1}"/>
                                   <w:text/>
                                 </w:sdtPr>
+                                <w:sdtEndPr/>
                                 <w:sdtContent>
                                   <w:p>
                                     <w:pPr>
@@ -1382,6 +1346,7 @@
                                     <w:dataBinding w:prefixMappings="xmlns:ns0='http://schemas.microsoft.com/office/2006/coverPageProps' " w:xpath="/ns0:CoverPageProperties[1]/ns0:CompanyEmail[1]" w:storeItemID="{55AF091B-3C7A-41E3-B477-F2FDAA23CFDA}"/>
                                     <w:text/>
                                   </w:sdtPr>
+                                  <w:sdtEndPr/>
                                   <w:sdtContent>
                                     <w:r>
                                       <w:rPr>
@@ -2027,47 +1992,7 @@
                                     <w:color w:val="404040" w:themeColor="text1" w:themeTint="BF"/>
                                     <w:szCs w:val="24"/>
                                   </w:rPr>
-                                  <w:t xml:space="preserve">Name: Nguyen </w:t>
-                                </w:r>
-                                <w:proofErr w:type="spellStart"/>
-                                <w:r>
-                                  <w:rPr>
-                                    <w:rFonts w:cstheme="minorHAnsi"/>
-                                    <w:smallCaps/>
-                                    <w:color w:val="404040" w:themeColor="text1" w:themeTint="BF"/>
-                                    <w:szCs w:val="24"/>
-                                  </w:rPr>
-                                  <w:t>Trung</w:t>
-                                </w:r>
-                                <w:proofErr w:type="spellEnd"/>
-                                <w:r>
-                                  <w:rPr>
-                                    <w:rFonts w:cstheme="minorHAnsi"/>
-                                    <w:smallCaps/>
-                                    <w:color w:val="404040" w:themeColor="text1" w:themeTint="BF"/>
-                                    <w:szCs w:val="24"/>
-                                  </w:rPr>
-                                  <w:t xml:space="preserve"> </w:t>
-                                </w:r>
-                                <w:proofErr w:type="spellStart"/>
-                                <w:r>
-                                  <w:rPr>
-                                    <w:rFonts w:cstheme="minorHAnsi"/>
-                                    <w:smallCaps/>
-                                    <w:color w:val="404040" w:themeColor="text1" w:themeTint="BF"/>
-                                    <w:szCs w:val="24"/>
-                                  </w:rPr>
-                                  <w:t>Hieu</w:t>
-                                </w:r>
-                                <w:proofErr w:type="spellEnd"/>
-                                <w:r>
-                                  <w:rPr>
-                                    <w:rFonts w:cstheme="minorHAnsi"/>
-                                    <w:smallCaps/>
-                                    <w:color w:val="404040" w:themeColor="text1" w:themeTint="BF"/>
-                                    <w:szCs w:val="24"/>
-                                  </w:rPr>
-                                  <w:t>, Birthdate: 16/04/2001</w:t>
+                                  <w:t>Name: Nguyen Trung Hieu, Birthdate: 16/04/2001</w:t>
                                 </w:r>
                               </w:p>
                               <w:p>
@@ -3721,7 +3646,7 @@
                 <w:noProof/>
                 <w:webHidden/>
               </w:rPr>
-              <w:t>14</w:t>
+              <w:t>15</w:t>
             </w:r>
             <w:r>
               <w:rPr>
@@ -6488,13 +6413,32 @@
     </w:p>
     <w:p>
       <w:pPr>
+        <w:ind w:firstLine="360"/>
         <w:jc w:val="both"/>
       </w:pPr>
       <w:r>
         <w:t>First is SmartPool</w:t>
       </w:r>
       <w:r>
-        <w:t>, used by Ethereum</w:t>
+        <w:t xml:space="preserve">, </w:t>
+      </w:r>
+      <w:r>
+        <w:t xml:space="preserve">proposed by Loi Luu in this paper </w:t>
+      </w:r>
+      <w:hyperlink w:anchor="P10" w:history="1">
+        <w:r>
+          <w:rPr>
+            <w:rStyle w:val="Hyperlink"/>
+            <w:vertAlign w:val="superscript"/>
+          </w:rPr>
+          <w:t>[P10]</w:t>
+        </w:r>
+      </w:hyperlink>
+      <w:r>
+        <w:t xml:space="preserve"> </w:t>
+      </w:r>
+      <w:r>
+        <w:t>used by Ethereum</w:t>
       </w:r>
       <w:r>
         <w:t>,</w:t>
@@ -6937,7 +6881,28 @@
         <w:t>Third Oyente</w:t>
       </w:r>
       <w:r>
-        <w:t xml:space="preserve">, it is an additional process that run with smart contracts to detect faults in implementation of smart contracts. The figure 7 show the structural design and execution of </w:t>
+        <w:t>,</w:t>
+      </w:r>
+      <w:r>
+        <w:t xml:space="preserve"> aslo proposed by Loi Luu in this document </w:t>
+      </w:r>
+      <w:hyperlink w:anchor="P7" w:history="1">
+        <w:r>
+          <w:rPr>
+            <w:rStyle w:val="Hyperlink"/>
+            <w:vertAlign w:val="superscript"/>
+          </w:rPr>
+          <w:t>[P7]</w:t>
+        </w:r>
+      </w:hyperlink>
+      <w:r>
+        <w:t xml:space="preserve"> </w:t>
+      </w:r>
+      <w:r>
+        <w:t>,</w:t>
+      </w:r>
+      <w:r>
+        <w:t xml:space="preserve"> is an additional process that run with smart contracts to detect faults in implementation of smart contracts. The figure 7 show the structural design and execution of </w:t>
       </w:r>
       <w:r>
         <w:t>it</w:t>
@@ -6963,6 +6928,7 @@
           <w:noProof/>
           <w:szCs w:val="24"/>
         </w:rPr>
+        <w:lastRenderedPageBreak/>
         <mc:AlternateContent>
           <mc:Choice Requires="wps">
             <w:drawing>
@@ -7014,46 +6980,17 @@
                               <w:t xml:space="preserve">Figure 7: </w:t>
                             </w:r>
                             <w:r>
-                              <w:t xml:space="preserve">Structural design and execution of </w:t>
+                              <w:t>Structural design and execution of Oyente</w:t>
                             </w:r>
-                            <w:proofErr w:type="gramStart"/>
-                            <w:r>
-                              <w:t>Oyente</w:t>
-                            </w:r>
-                            <w:proofErr w:type="gramEnd"/>
-                            <w:r>
-                              <w:fldChar w:fldCharType="begin"/>
-                            </w:r>
-                            <w:r>
-                              <w:rPr>
-                                <w:vertAlign w:val="superscript"/>
-                              </w:rPr>
-                              <w:instrText xml:space="preserve"> HYPERLINK  \l "P2" </w:instrText>
-                            </w:r>
-                            <w:r>
-                              <w:rPr>
-                                <w:vertAlign w:val="superscript"/>
-                              </w:rPr>
-                            </w:r>
-                            <w:r>
-                              <w:rPr>
-                                <w:vertAlign w:val="superscript"/>
-                              </w:rPr>
-                              <w:fldChar w:fldCharType="separate"/>
-                            </w:r>
-                            <w:r>
-                              <w:rPr>
-                                <w:rStyle w:val="Hyperlink"/>
-                                <w:vertAlign w:val="superscript"/>
-                              </w:rPr>
-                              <w:t>[P2]</w:t>
-                            </w:r>
-                            <w:r>
-                              <w:rPr>
-                                <w:vertAlign w:val="superscript"/>
-                              </w:rPr>
-                              <w:fldChar w:fldCharType="end"/>
-                            </w:r>
+                            <w:hyperlink w:anchor="P2" w:history="1">
+                              <w:r>
+                                <w:rPr>
+                                  <w:rStyle w:val="Hyperlink"/>
+                                  <w:vertAlign w:val="superscript"/>
+                                </w:rPr>
+                                <w:t>[P2]</w:t>
+                              </w:r>
+                            </w:hyperlink>
                           </w:p>
                         </w:txbxContent>
                       </wps:txbx>
@@ -7136,7 +7073,6 @@
         <w:rPr>
           <w:noProof/>
         </w:rPr>
-        <w:lastRenderedPageBreak/>
         <w:drawing>
           <wp:anchor distT="0" distB="0" distL="114300" distR="114300" simplePos="0" relativeHeight="251683840" behindDoc="0" locked="0" layoutInCell="1" allowOverlap="1" wp14:anchorId="1AF5F306" wp14:editId="6878DBEF">
             <wp:simplePos x="0" y="0"/>
@@ -7277,13 +7213,8 @@
                         <w:txbxContent>
                           <w:p>
                             <w:r>
-                              <w:t xml:space="preserve">Figure 8: Overview and working of Town </w:t>
+                              <w:t>Figure 8: Overview and working of Town Crier</w:t>
                             </w:r>
-                            <w:proofErr w:type="gramStart"/>
-                            <w:r>
-                              <w:t>Crier</w:t>
-                            </w:r>
-                            <w:proofErr w:type="gramEnd"/>
                             <w:hyperlink w:anchor="P2" w:history="1">
                               <w:r>
                                 <w:rPr>
@@ -7436,13 +7367,7 @@
                               <w:jc w:val="center"/>
                             </w:pPr>
                             <w:r>
-                              <w:t xml:space="preserve">Figure </w:t>
-                            </w:r>
-                            <w:r>
-                              <w:t>9</w:t>
-                            </w:r>
-                            <w:r>
-                              <w:t xml:space="preserve">: </w:t>
+                              <w:t xml:space="preserve">Figure 9: </w:t>
                             </w:r>
                             <w:r>
                               <w:t>Work flow of the blockchain in the proposed architecture.</w:t>
@@ -7605,54 +7530,17 @@
       <w:r>
         <w:t xml:space="preserve">, </w:t>
       </w:r>
-      <w:proofErr w:type="spellStart"/>
-      <w:r>
-        <w:t>Shailendra</w:t>
-      </w:r>
-      <w:proofErr w:type="spellEnd"/>
-      <w:r>
-        <w:t xml:space="preserve"> </w:t>
-      </w:r>
-      <w:proofErr w:type="spellStart"/>
-      <w:r>
-        <w:t>Rathore</w:t>
+      <w:r>
+        <w:t>Shailendra Rathore</w:t>
       </w:r>
       <w:r>
         <w:t>a</w:t>
       </w:r>
-      <w:proofErr w:type="spellEnd"/>
-      <w:r>
-        <w:t xml:space="preserve">, </w:t>
-      </w:r>
-      <w:proofErr w:type="spellStart"/>
-      <w:r>
-        <w:t>Byung</w:t>
-      </w:r>
-      <w:proofErr w:type="spellEnd"/>
-      <w:r>
-        <w:t xml:space="preserve"> </w:t>
-      </w:r>
-      <w:proofErr w:type="spellStart"/>
-      <w:r>
-        <w:t>Wook</w:t>
-      </w:r>
-      <w:proofErr w:type="spellEnd"/>
-      <w:r>
-        <w:t xml:space="preserve"> Kwon, Jong </w:t>
-      </w:r>
-      <w:proofErr w:type="spellStart"/>
-      <w:r>
-        <w:t>Hyuk</w:t>
-      </w:r>
-      <w:proofErr w:type="spellEnd"/>
-      <w:r>
-        <w:t xml:space="preserve"> P</w:t>
-      </w:r>
-      <w:r>
-        <w:t>ark</w:t>
-      </w:r>
-      <w:r>
-        <w:t xml:space="preserve"> had </w:t>
+      <w:r>
+        <w:t>, Byung Wook Kwon, Jong Hyuk P</w:t>
+      </w:r>
+      <w:r>
+        <w:t xml:space="preserve">ark had </w:t>
       </w:r>
       <w:r>
         <w:t xml:space="preserve">discuss about </w:t>
@@ -7809,10 +7697,7 @@
                         <w:txbxContent>
                           <w:p>
                             <w:r>
-                              <w:t xml:space="preserve">Figure </w:t>
-                            </w:r>
-                            <w:r>
-                              <w:t>10: Attacker’s strategy</w:t>
+                              <w:t>Figure 10: Attacker’s strategy</w:t>
                             </w:r>
                             <w:r>
                               <w:t>.</w:t>
@@ -7969,62 +7854,18 @@
       <w:r>
         <w:t xml:space="preserve">by </w:t>
       </w:r>
-      <w:proofErr w:type="spellStart"/>
-      <w:r>
-        <w:t>Congcong</w:t>
-      </w:r>
-      <w:proofErr w:type="spellEnd"/>
-      <w:r>
-        <w:t xml:space="preserve"> Ye, </w:t>
-      </w:r>
-      <w:proofErr w:type="spellStart"/>
-      <w:r>
-        <w:t>Guoqiang</w:t>
-      </w:r>
-      <w:proofErr w:type="spellEnd"/>
-      <w:r>
-        <w:t xml:space="preserve"> Li, </w:t>
-      </w:r>
-      <w:proofErr w:type="spellStart"/>
-      <w:r>
-        <w:t>Hongming</w:t>
-      </w:r>
-      <w:proofErr w:type="spellEnd"/>
-      <w:r>
-        <w:t xml:space="preserve"> </w:t>
-      </w:r>
-      <w:proofErr w:type="spellStart"/>
-      <w:proofErr w:type="gramStart"/>
+      <w:r>
+        <w:t xml:space="preserve">Congcong Ye, Guoqiang Li, Hongming </w:t>
+      </w:r>
       <w:r>
         <w:t>C</w:t>
       </w:r>
       <w:r>
-        <w:t>ai</w:t>
-      </w:r>
-      <w:proofErr w:type="spellEnd"/>
-      <w:proofErr w:type="gramEnd"/>
+        <w:t>ai, Yonggen Gu, Akira Fukuda</w:t>
+      </w:r>
       <w:r>
         <w:t xml:space="preserve">, </w:t>
       </w:r>
-      <w:proofErr w:type="spellStart"/>
-      <w:r>
-        <w:t>Yonggen</w:t>
-      </w:r>
-      <w:proofErr w:type="spellEnd"/>
-      <w:r>
-        <w:t xml:space="preserve"> </w:t>
-      </w:r>
-      <w:proofErr w:type="spellStart"/>
-      <w:r>
-        <w:t>Gu</w:t>
-      </w:r>
-      <w:proofErr w:type="spellEnd"/>
-      <w:r>
-        <w:t>, Akira Fukuda</w:t>
-      </w:r>
-      <w:r>
-        <w:t xml:space="preserve">, </w:t>
-      </w:r>
       <w:r>
         <w:t>they</w:t>
       </w:r>
@@ -8074,15 +7915,7 @@
         <w:t>s</w:t>
       </w:r>
       <w:r>
-        <w:t xml:space="preserve"> </w:t>
-      </w:r>
-      <w:bookmarkStart w:id="13" w:name="_GoBack"/>
-      <w:r>
-        <w:t xml:space="preserve">is </w:t>
-      </w:r>
-      <w:bookmarkEnd w:id="13"/>
-      <w:r>
-        <w:t>the pseudo-code.</w:t>
+        <w:t xml:space="preserve"> is the pseudo-code.</w:t>
       </w:r>
     </w:p>
     <w:p>
@@ -8241,8 +8074,8 @@
                               </w:rPr>
                               <w:t>nect S</w:t>
                             </w:r>
-                            <w:bookmarkStart w:id="14" w:name="Algorithm2"/>
-                            <w:bookmarkEnd w:id="14"/>
+                            <w:bookmarkStart w:id="13" w:name="Algorithm2"/>
+                            <w:bookmarkEnd w:id="13"/>
                           </w:p>
                           <w:p>
                             <w:pPr>
@@ -8290,23 +8123,7 @@
                                 <w:rFonts w:ascii="Consolas" w:hAnsi="Consolas"/>
                                 <w:sz w:val="18"/>
                               </w:rPr>
-                              <w:t xml:space="preserve"> every layer </w:t>
-                            </w:r>
-                            <w:proofErr w:type="spellStart"/>
-                            <w:r>
-                              <w:rPr>
-                                <w:rFonts w:ascii="Consolas" w:hAnsi="Consolas"/>
-                                <w:sz w:val="18"/>
-                              </w:rPr>
-                              <w:t>i</w:t>
-                            </w:r>
-                            <w:proofErr w:type="spellEnd"/>
-                            <w:r>
-                              <w:rPr>
-                                <w:rFonts w:ascii="Consolas" w:hAnsi="Consolas"/>
-                                <w:sz w:val="18"/>
-                              </w:rPr>
-                              <w:t xml:space="preserve">=0 </w:t>
+                              <w:t xml:space="preserve"> every layer i=0 </w:t>
                             </w:r>
                             <w:r>
                               <w:rPr>
@@ -9198,8 +9015,8 @@
                               </w:rPr>
                               <w:t>2: Create a new block based on network’s attacking pow</w:t>
                             </w:r>
-                            <w:bookmarkStart w:id="16" w:name="Algorithm1"/>
-                            <w:bookmarkEnd w:id="16"/>
+                            <w:bookmarkStart w:id="14" w:name="Algorithm1"/>
+                            <w:bookmarkEnd w:id="14"/>
                             <w:r>
                               <w:rPr>
                                 <w:rFonts w:ascii="Consolas" w:hAnsi="Consolas"/>
@@ -10613,7 +10430,7 @@
         <w:pStyle w:val="Heading3"/>
         <w:jc w:val="both"/>
       </w:pPr>
-      <w:bookmarkStart w:id="18" w:name="_Toc92740319"/>
+      <w:bookmarkStart w:id="15" w:name="_Toc92740319"/>
       <w:r>
         <w:rPr>
           <w:noProof/>
@@ -10686,7 +10503,7 @@
       <w:r>
         <w:t xml:space="preserve"> (Length: 2)</w:t>
       </w:r>
-      <w:bookmarkEnd w:id="18"/>
+      <w:bookmarkEnd w:id="15"/>
     </w:p>
     <w:p>
       <w:pPr>
@@ -10746,44 +10563,14 @@
             <w:rStyle w:val="Hyperlink"/>
             <w:vertAlign w:val="superscript"/>
           </w:rPr>
-          <w:t>[P</w:t>
-        </w:r>
-        <w:r>
-          <w:rPr>
-            <w:rStyle w:val="Hyperlink"/>
-            <w:vertAlign w:val="superscript"/>
-          </w:rPr>
-          <w:t>5</w:t>
-        </w:r>
-        <w:r>
-          <w:rPr>
-            <w:rStyle w:val="Hyperlink"/>
-            <w:vertAlign w:val="superscript"/>
-          </w:rPr>
-          <w:t>]</w:t>
+          <w:t>[P5]</w:t>
         </w:r>
       </w:hyperlink>
       <w:r>
-        <w:t xml:space="preserve"> by </w:t>
-      </w:r>
-      <w:proofErr w:type="spellStart"/>
-      <w:r>
-        <w:t>Jaewon</w:t>
-      </w:r>
-      <w:proofErr w:type="spellEnd"/>
-      <w:r>
-        <w:t xml:space="preserve"> Bae and</w:t>
-      </w:r>
-      <w:r>
-        <w:t xml:space="preserve"> </w:t>
-      </w:r>
-      <w:proofErr w:type="spellStart"/>
-      <w:r>
-        <w:t>Hyuk</w:t>
-      </w:r>
-      <w:proofErr w:type="spellEnd"/>
-      <w:r>
-        <w:t xml:space="preserve"> Lim</w:t>
+        <w:t xml:space="preserve"> by Jaewon Bae and</w:t>
+      </w:r>
+      <w:r>
+        <w:t xml:space="preserve"> Hyuk Lim</w:t>
       </w:r>
       <w:r>
         <w:t xml:space="preserve"> </w:t>
@@ -10866,16 +10653,10 @@
                         <w:txbxContent>
                           <w:p>
                             <w:r>
-                              <w:t>Figure 1</w:t>
+                              <w:t xml:space="preserve">Figure 11: </w:t>
                             </w:r>
                             <w:r>
-                              <w:t xml:space="preserve">1: </w:t>
-                            </w:r>
-                            <w:r>
-                              <w:t>Schematic of a random mining group selection</w:t>
-                            </w:r>
-                            <w:r>
-                              <w:t>.</w:t>
+                              <w:t>Schematic of a random mining group selection.</w:t>
                             </w:r>
                             <w:hyperlink w:anchor="P5" w:history="1">
                               <w:r>
@@ -10982,7 +10763,7 @@
         <w:pStyle w:val="Heading3"/>
         <w:jc w:val="both"/>
       </w:pPr>
-      <w:bookmarkStart w:id="19" w:name="_Toc92740320"/>
+      <w:bookmarkStart w:id="16" w:name="_Toc92740320"/>
       <w:r>
         <w:t>6</w:t>
       </w:r>
@@ -10995,7 +10776,7 @@
       <w:r>
         <w:t xml:space="preserve"> (Length: 6)</w:t>
       </w:r>
-      <w:bookmarkEnd w:id="19"/>
+      <w:bookmarkEnd w:id="16"/>
     </w:p>
     <w:p>
       <w:pPr>
@@ -11075,15 +10856,7 @@
         <w:t xml:space="preserve"> </w:t>
       </w:r>
       <w:r>
-        <w:t xml:space="preserve">Soonhwa </w:t>
-      </w:r>
-      <w:proofErr w:type="spellStart"/>
-      <w:r>
-        <w:t>Sung's</w:t>
-      </w:r>
-      <w:proofErr w:type="spellEnd"/>
-      <w:r>
-        <w:t xml:space="preserve"> </w:t>
+        <w:t xml:space="preserve">Soonhwa Sung's </w:t>
       </w:r>
       <w:r>
         <w:t>study</w:t>
@@ -11174,7 +10947,7 @@
         <w:pStyle w:val="Heading2"/>
         <w:jc w:val="both"/>
       </w:pPr>
-      <w:bookmarkStart w:id="20" w:name="_Toc92740321"/>
+      <w:bookmarkStart w:id="17" w:name="_Toc92740321"/>
       <w:r>
         <w:lastRenderedPageBreak/>
         <w:t>c</w:t>
@@ -11191,7 +10964,7 @@
       <w:r>
         <w:t>s</w:t>
       </w:r>
-      <w:bookmarkEnd w:id="20"/>
+      <w:bookmarkEnd w:id="17"/>
     </w:p>
     <w:p>
       <w:pPr>
@@ -11249,7 +11022,7 @@
       <w:pPr>
         <w:jc w:val="both"/>
       </w:pPr>
-      <w:bookmarkStart w:id="21" w:name="Formula1"/>
+      <w:bookmarkStart w:id="18" w:name="Formula1"/>
       <w:r>
         <w:rPr>
           <w:noProof/>
@@ -11304,7 +11077,7 @@
           </wp:anchor>
         </w:drawing>
       </w:r>
-      <w:bookmarkEnd w:id="21"/>
+      <w:bookmarkEnd w:id="18"/>
       <w:r>
         <w:t xml:space="preserve"> With </w:t>
       </w:r>
@@ -11332,7 +11105,6 @@
       <w:r>
         <w:t xml:space="preserve"> </w:t>
       </w:r>
-      <w:proofErr w:type="gramStart"/>
       <w:r>
         <w:rPr>
           <w:i/>
@@ -11346,7 +11118,6 @@
         </w:rPr>
         <w:t>z</w:t>
       </w:r>
-      <w:proofErr w:type="gramEnd"/>
       <w:r>
         <w:rPr>
           <w:vertAlign w:val="subscript"/>
@@ -11406,7 +11177,7 @@
       <w:pPr>
         <w:jc w:val="both"/>
       </w:pPr>
-      <w:bookmarkStart w:id="22" w:name="Formula2"/>
+      <w:bookmarkStart w:id="19" w:name="Formula2"/>
       <w:r>
         <w:rPr>
           <w:noProof/>
@@ -11467,7 +11238,7 @@
           </wp:anchor>
         </w:drawing>
       </w:r>
-      <w:bookmarkEnd w:id="22"/>
+      <w:bookmarkEnd w:id="19"/>
       <w:r>
         <w:tab/>
       </w:r>
@@ -11585,7 +11356,13 @@
         <w:t xml:space="preserve">use of Poisson </w:t>
       </w:r>
       <w:r>
-        <w:t xml:space="preserve">distribution fits here. </w:t>
+        <w:t xml:space="preserve">distribution </w:t>
+      </w:r>
+      <w:r>
+        <w:t xml:space="preserve">does </w:t>
+      </w:r>
+      <w:r>
+        <w:t xml:space="preserve">fits here. </w:t>
       </w:r>
     </w:p>
     <w:p>
@@ -11593,7 +11370,13 @@
         <w:jc w:val="both"/>
       </w:pPr>
       <w:r>
-        <w:t xml:space="preserve">With some arrangement to </w:t>
+        <w:t>With some arrangement</w:t>
+      </w:r>
+      <w:r>
+        <w:t xml:space="preserve"> to the equation</w:t>
+      </w:r>
+      <w:r>
+        <w:t xml:space="preserve"> to </w:t>
       </w:r>
       <w:r>
         <w:t>prevent summing the distribution's infinite tail</w:t>
@@ -11657,6 +11440,9 @@
       <w:r>
         <w:t>the above equation converted into C</w:t>
       </w:r>
+      <w:r>
+        <w:t>, we have the following code.</w:t>
+      </w:r>
     </w:p>
     <w:p>
       <w:pPr>
@@ -12588,19 +12374,7 @@
           <w:rPr>
             <w:rStyle w:val="Hyperlink"/>
           </w:rPr>
-          <w:t>(</w:t>
-        </w:r>
-        <w:r>
-          <w:rPr>
-            <w:rStyle w:val="Hyperlink"/>
-          </w:rPr>
-          <w:t>1</w:t>
-        </w:r>
-        <w:r>
-          <w:rPr>
-            <w:rStyle w:val="Hyperlink"/>
-          </w:rPr>
-          <w:t>)</w:t>
+          <w:t>(1)</w:t>
         </w:r>
       </w:hyperlink>
       <w:r>
@@ -12628,11 +12402,7 @@
         <w:jc w:val="both"/>
       </w:pPr>
       <w:r>
-        <w:t xml:space="preserve">q~ </w:t>
-      </w:r>
-      <w:proofErr w:type="gramStart"/>
-      <w:r>
-        <w:t xml:space="preserve">= </w:t>
+        <w:t xml:space="preserve">q~ = </w:t>
       </w:r>
       <m:oMath>
         <m:f>
@@ -12645,7 +12415,6 @@
             </m:ctrlPr>
           </m:fPr>
           <m:num>
-            <w:proofErr w:type="gramEnd"/>
             <m:r>
               <w:rPr>
                 <w:rFonts w:ascii="Cambria Math" w:hAnsi="Cambria Math"/>
@@ -13118,21 +12887,7 @@
             <w:rStyle w:val="Hyperlink"/>
             <w:vertAlign w:val="superscript"/>
           </w:rPr>
-          <w:t>[</w:t>
-        </w:r>
-        <w:r>
-          <w:rPr>
-            <w:rStyle w:val="Hyperlink"/>
-            <w:vertAlign w:val="superscript"/>
-          </w:rPr>
-          <w:t>P</w:t>
-        </w:r>
-        <w:r>
-          <w:rPr>
-            <w:rStyle w:val="Hyperlink"/>
-            <w:vertAlign w:val="superscript"/>
-          </w:rPr>
-          <w:t>9]</w:t>
+          <w:t>[P9]</w:t>
         </w:r>
       </w:hyperlink>
       <w:r>
@@ -13415,7 +13170,12 @@
         <w:t xml:space="preserve">, </w:t>
       </w:r>
       <w:r>
-        <w:t xml:space="preserve">people have realized problem with smart contract and has proposed many technique to improve it such as </w:t>
+        <w:t>people have</w:t>
+      </w:r>
+      <w:bookmarkStart w:id="20" w:name="_GoBack"/>
+      <w:bookmarkEnd w:id="20"/>
+      <w:r>
+        <w:t xml:space="preserve"> realized problem with smart contract and has proposed many technique to improve it such as </w:t>
       </w:r>
       <w:r>
         <w:t>Smart</w:t>
@@ -13433,7 +13193,13 @@
         <w:t xml:space="preserve">. </w:t>
       </w:r>
       <w:r>
-        <w:t xml:space="preserve">The following table from </w:t>
+        <w:t xml:space="preserve">The following table </w:t>
+      </w:r>
+      <w:r>
+        <w:t xml:space="preserve">is </w:t>
+      </w:r>
+      <w:r>
+        <w:t xml:space="preserve">from </w:t>
       </w:r>
       <w:hyperlink w:anchor="P2" w:history="1">
         <w:r>
@@ -13649,19 +13415,7 @@
           <w:rPr>
             <w:rStyle w:val="Hyperlink"/>
           </w:rPr>
-          <w:t>con</w:t>
-        </w:r>
-        <w:r>
-          <w:rPr>
-            <w:rStyle w:val="Hyperlink"/>
-          </w:rPr>
-          <w:t>c</w:t>
-        </w:r>
-        <w:r>
-          <w:rPr>
-            <w:rStyle w:val="Hyperlink"/>
-          </w:rPr>
-          <w:t>ept</w:t>
+          <w:t>concept</w:t>
         </w:r>
       </w:hyperlink>
       <w:r>
@@ -13841,14 +13595,14 @@
         <w:pStyle w:val="Heading1"/>
         <w:jc w:val="both"/>
       </w:pPr>
-      <w:bookmarkStart w:id="23" w:name="_Toc92740322"/>
+      <w:bookmarkStart w:id="21" w:name="_Toc92740322"/>
       <w:r>
         <w:t xml:space="preserve">III. </w:t>
       </w:r>
       <w:r>
         <w:t>Conclusion</w:t>
       </w:r>
-      <w:bookmarkEnd w:id="23"/>
+      <w:bookmarkEnd w:id="21"/>
     </w:p>
     <w:p>
       <w:pPr>
@@ -13993,7 +13747,7 @@
       <w:pPr>
         <w:pStyle w:val="Heading1"/>
       </w:pPr>
-      <w:bookmarkStart w:id="24" w:name="_Toc92740323"/>
+      <w:bookmarkStart w:id="22" w:name="_Toc92740323"/>
     </w:p>
     <w:p>
       <w:pPr>
@@ -14018,7 +13772,7 @@
       <w:r>
         <w:t>References</w:t>
       </w:r>
-      <w:bookmarkEnd w:id="24"/>
+      <w:bookmarkEnd w:id="22"/>
     </w:p>
     <w:p>
       <w:pPr>
@@ -14300,23 +14054,7 @@
             <w:rStyle w:val="Hyperlink"/>
             <w:szCs w:val="24"/>
           </w:rPr>
-          <w:t xml:space="preserve">The Difference </w:t>
-        </w:r>
-        <w:proofErr w:type="gramStart"/>
-        <w:r>
-          <w:rPr>
-            <w:rStyle w:val="Hyperlink"/>
-            <w:szCs w:val="24"/>
-          </w:rPr>
-          <w:t>Between</w:t>
-        </w:r>
-        <w:proofErr w:type="gramEnd"/>
-        <w:r>
-          <w:rPr>
-            <w:rStyle w:val="Hyperlink"/>
-            <w:szCs w:val="24"/>
-          </w:rPr>
-          <w:t xml:space="preserve"> Centralized and Decentralized Networks | N-able</w:t>
+          <w:t>The Difference Between Centralized and Decentralized Networks | N-able</w:t>
         </w:r>
       </w:hyperlink>
     </w:p>
@@ -14468,23 +14206,7 @@
             <w:rStyle w:val="Hyperlink"/>
             <w:szCs w:val="24"/>
           </w:rPr>
-          <w:t xml:space="preserve">Poisson </w:t>
-        </w:r>
-        <w:proofErr w:type="gramStart"/>
-        <w:r>
-          <w:rPr>
-            <w:rStyle w:val="Hyperlink"/>
-            <w:szCs w:val="24"/>
-          </w:rPr>
-          <w:t>Distribution</w:t>
-        </w:r>
-        <w:proofErr w:type="gramEnd"/>
-        <w:r>
-          <w:rPr>
-            <w:rStyle w:val="Hyperlink"/>
-            <w:szCs w:val="24"/>
-          </w:rPr>
-          <w:t xml:space="preserve"> Definition</w:t>
+          <w:t>Poisson Distribution Definition</w:t>
         </w:r>
       </w:hyperlink>
     </w:p>
@@ -14640,7 +14362,7 @@
           <w:szCs w:val="24"/>
         </w:rPr>
       </w:pPr>
-      <w:bookmarkStart w:id="25" w:name="P1"/>
+      <w:bookmarkStart w:id="23" w:name="P1"/>
       <w:r>
         <w:rPr>
           <w:szCs w:val="24"/>
@@ -14677,8 +14399,8 @@
           <w:szCs w:val="24"/>
         </w:rPr>
       </w:pPr>
-      <w:bookmarkStart w:id="26" w:name="P2"/>
-      <w:bookmarkEnd w:id="25"/>
+      <w:bookmarkStart w:id="24" w:name="P2"/>
+      <w:bookmarkEnd w:id="23"/>
       <w:r>
         <w:rPr>
           <w:szCs w:val="24"/>
@@ -14704,21 +14426,7 @@
         <w:rPr>
           <w:szCs w:val="24"/>
         </w:rPr>
-        <w:t xml:space="preserve">Arunima Ghosh, </w:t>
-      </w:r>
-      <w:proofErr w:type="spellStart"/>
-      <w:r>
-        <w:rPr>
-          <w:szCs w:val="24"/>
-        </w:rPr>
-        <w:t>Shashank</w:t>
-      </w:r>
-      <w:proofErr w:type="spellEnd"/>
-      <w:r>
-        <w:rPr>
-          <w:szCs w:val="24"/>
-        </w:rPr>
-        <w:t xml:space="preserve"> </w:t>
+        <w:t xml:space="preserve">Arunima Ghosh, Shashank </w:t>
       </w:r>
       <w:r>
         <w:rPr>
@@ -14732,39 +14440,17 @@
         </w:rPr>
         <w:t xml:space="preserve"> Amit </w:t>
       </w:r>
-      <w:proofErr w:type="spellStart"/>
-      <w:r>
-        <w:rPr>
-          <w:szCs w:val="24"/>
-        </w:rPr>
-        <w:t>Dua</w:t>
-      </w:r>
-      <w:proofErr w:type="spellEnd"/>
-      <w:r>
-        <w:rPr>
-          <w:szCs w:val="24"/>
-        </w:rPr>
-        <w:t>,</w:t>
-      </w:r>
-      <w:r>
-        <w:rPr>
-          <w:szCs w:val="24"/>
-        </w:rPr>
-        <w:t xml:space="preserve"> </w:t>
-      </w:r>
-      <w:proofErr w:type="spellStart"/>
-      <w:r>
-        <w:rPr>
-          <w:szCs w:val="24"/>
-        </w:rPr>
-        <w:t>Neeraj</w:t>
-      </w:r>
-      <w:proofErr w:type="spellEnd"/>
-      <w:r>
-        <w:rPr>
-          <w:szCs w:val="24"/>
-        </w:rPr>
-        <w:t xml:space="preserve"> Kumar</w:t>
+      <w:r>
+        <w:rPr>
+          <w:szCs w:val="24"/>
+        </w:rPr>
+        <w:t>Dua,</w:t>
+      </w:r>
+      <w:r>
+        <w:rPr>
+          <w:szCs w:val="24"/>
+        </w:rPr>
+        <w:t xml:space="preserve"> Neeraj Kumar</w:t>
       </w:r>
     </w:p>
     <w:p>
@@ -14775,8 +14461,8 @@
           <w:szCs w:val="24"/>
         </w:rPr>
       </w:pPr>
-      <w:bookmarkStart w:id="27" w:name="P3"/>
-      <w:bookmarkEnd w:id="26"/>
+      <w:bookmarkStart w:id="25" w:name="P3"/>
+      <w:bookmarkEnd w:id="24"/>
       <w:r>
         <w:rPr>
           <w:szCs w:val="24"/>
@@ -14831,8 +14517,8 @@
           <w:szCs w:val="24"/>
         </w:rPr>
       </w:pPr>
-      <w:bookmarkStart w:id="28" w:name="P4"/>
-      <w:bookmarkEnd w:id="27"/>
+      <w:bookmarkStart w:id="26" w:name="P4"/>
+      <w:bookmarkEnd w:id="25"/>
       <w:r>
         <w:rPr>
           <w:szCs w:val="24"/>
@@ -14905,8 +14591,8 @@
           <w:szCs w:val="24"/>
         </w:rPr>
       </w:pPr>
-      <w:bookmarkStart w:id="29" w:name="P5"/>
-      <w:bookmarkEnd w:id="28"/>
+      <w:bookmarkStart w:id="27" w:name="P5"/>
+      <w:bookmarkEnd w:id="26"/>
       <w:r>
         <w:rPr>
           <w:szCs w:val="24"/>
@@ -14955,8 +14641,8 @@
           <w:szCs w:val="24"/>
         </w:rPr>
       </w:pPr>
-      <w:bookmarkStart w:id="30" w:name="P6"/>
-      <w:bookmarkEnd w:id="29"/>
+      <w:bookmarkStart w:id="28" w:name="P6"/>
+      <w:bookmarkEnd w:id="27"/>
       <w:r>
         <w:rPr>
           <w:szCs w:val="24"/>
@@ -15011,8 +14697,8 @@
           <w:szCs w:val="24"/>
         </w:rPr>
       </w:pPr>
-      <w:bookmarkStart w:id="31" w:name="P7"/>
-      <w:bookmarkEnd w:id="30"/>
+      <w:bookmarkStart w:id="29" w:name="P7"/>
+      <w:bookmarkEnd w:id="28"/>
       <w:r>
         <w:rPr>
           <w:szCs w:val="24"/>
@@ -15032,114 +14718,8 @@
         <w:rPr>
           <w:szCs w:val="24"/>
         </w:rPr>
-        <w:t xml:space="preserve"> </w:t>
-      </w:r>
-      <w:proofErr w:type="spellStart"/>
-      <w:r>
-        <w:rPr>
-          <w:szCs w:val="24"/>
-        </w:rPr>
-        <w:t>Loi</w:t>
-      </w:r>
-      <w:proofErr w:type="spellEnd"/>
-      <w:r>
-        <w:rPr>
-          <w:szCs w:val="24"/>
-        </w:rPr>
-        <w:t xml:space="preserve"> </w:t>
-      </w:r>
-      <w:proofErr w:type="spellStart"/>
-      <w:r>
-        <w:rPr>
-          <w:szCs w:val="24"/>
-        </w:rPr>
-        <w:t>Luu</w:t>
-      </w:r>
-      <w:proofErr w:type="spellEnd"/>
-      <w:r>
-        <w:rPr>
-          <w:szCs w:val="24"/>
-        </w:rPr>
-        <w:t xml:space="preserve">, </w:t>
-      </w:r>
-      <w:proofErr w:type="spellStart"/>
-      <w:r>
-        <w:rPr>
-          <w:szCs w:val="24"/>
-        </w:rPr>
-        <w:t>Duc-Hiep</w:t>
-      </w:r>
-      <w:proofErr w:type="spellEnd"/>
-      <w:r>
-        <w:rPr>
-          <w:szCs w:val="24"/>
-        </w:rPr>
-        <w:t xml:space="preserve"> Chu, </w:t>
-      </w:r>
-      <w:proofErr w:type="spellStart"/>
-      <w:r>
-        <w:rPr>
-          <w:szCs w:val="24"/>
-        </w:rPr>
-        <w:t>Hrishi</w:t>
-      </w:r>
-      <w:proofErr w:type="spellEnd"/>
-      <w:r>
-        <w:rPr>
-          <w:szCs w:val="24"/>
-        </w:rPr>
-        <w:t xml:space="preserve"> </w:t>
-      </w:r>
-      <w:proofErr w:type="spellStart"/>
-      <w:r>
-        <w:rPr>
-          <w:szCs w:val="24"/>
-        </w:rPr>
-        <w:t>Olickel</w:t>
-      </w:r>
-      <w:proofErr w:type="spellEnd"/>
-      <w:r>
-        <w:rPr>
-          <w:szCs w:val="24"/>
-        </w:rPr>
-        <w:t xml:space="preserve">, </w:t>
-      </w:r>
-      <w:proofErr w:type="spellStart"/>
-      <w:r>
-        <w:rPr>
-          <w:szCs w:val="24"/>
-        </w:rPr>
-        <w:t>Prateek</w:t>
-      </w:r>
-      <w:proofErr w:type="spellEnd"/>
-      <w:r>
-        <w:rPr>
-          <w:szCs w:val="24"/>
-        </w:rPr>
-        <w:t xml:space="preserve"> </w:t>
-      </w:r>
-      <w:proofErr w:type="spellStart"/>
-      <w:r>
-        <w:rPr>
-          <w:szCs w:val="24"/>
-        </w:rPr>
-        <w:t>Saxena</w:t>
-      </w:r>
-      <w:proofErr w:type="spellEnd"/>
-      <w:r>
-        <w:rPr>
-          <w:szCs w:val="24"/>
-        </w:rPr>
-        <w:t xml:space="preserve">, Aquinas </w:t>
-      </w:r>
-      <w:proofErr w:type="spellStart"/>
-      <w:r>
-        <w:rPr>
-          <w:szCs w:val="24"/>
-        </w:rPr>
-        <w:t>Hobor</w:t>
-      </w:r>
-      <w:proofErr w:type="spellEnd"/>
+        <w:t xml:space="preserve"> Loi Luu, Duc-Hiep Chu, Hrishi Olickel, Prateek Saxena, Aquinas Hobor</w:t>
+      </w:r>
     </w:p>
     <w:p>
       <w:pPr>
@@ -15149,7 +14729,7 @@
           <w:szCs w:val="24"/>
         </w:rPr>
       </w:pPr>
-      <w:bookmarkStart w:id="32" w:name="P8"/>
+      <w:bookmarkStart w:id="30" w:name="P8"/>
       <w:r>
         <w:rPr>
           <w:szCs w:val="24"/>
@@ -15165,15 +14745,7 @@
         </w:r>
       </w:hyperlink>
       <w:r>
-        <w:t xml:space="preserve">, Fan Zhang, Ethan </w:t>
-      </w:r>
-      <w:proofErr w:type="spellStart"/>
-      <w:r>
-        <w:t>Cecchetti</w:t>
-      </w:r>
-      <w:proofErr w:type="spellEnd"/>
-      <w:r>
-        <w:t>, Kyle Croman</w:t>
+        <w:t>, Fan Zhang, Ethan Cecchetti, Kyle Croman</w:t>
       </w:r>
     </w:p>
     <w:p>
@@ -15181,9 +14753,9 @@
         <w:spacing w:line="240" w:lineRule="auto"/>
         <w:jc w:val="both"/>
       </w:pPr>
-      <w:bookmarkStart w:id="33" w:name="P9"/>
-      <w:bookmarkEnd w:id="31"/>
-      <w:bookmarkEnd w:id="32"/>
+      <w:bookmarkStart w:id="31" w:name="P9"/>
+      <w:bookmarkEnd w:id="29"/>
+      <w:bookmarkEnd w:id="30"/>
       <w:r>
         <w:rPr>
           <w:szCs w:val="24"/>
@@ -15202,13 +14774,8 @@
         <w:t xml:space="preserve"> </w:t>
       </w:r>
       <w:hyperlink r:id="rId61" w:history="1">
-        <w:proofErr w:type="spellStart"/>
         <w:r>
-          <w:t>Shuai</w:t>
-        </w:r>
-        <w:proofErr w:type="spellEnd"/>
-        <w:r>
-          <w:t xml:space="preserve"> Wang</w:t>
+          <w:t>Shuai Wang</w:t>
         </w:r>
       </w:hyperlink>
       <w:r>
@@ -15239,67 +14806,31 @@
       <w:r>
         <w:t> </w:t>
       </w:r>
-      <w:proofErr w:type="spellStart"/>
-      <w:r>
-        <w:fldChar w:fldCharType="begin"/>
-      </w:r>
-      <w:r>
-        <w:instrText xml:space="preserve"> HYPERLINK "https://ieeexplore.ieee.org/author/38468375000" </w:instrText>
-      </w:r>
-      <w:r>
-        <w:fldChar w:fldCharType="separate"/>
-      </w:r>
-      <w:r>
-        <w:t>Juanjuan</w:t>
-      </w:r>
-      <w:proofErr w:type="spellEnd"/>
-      <w:r>
-        <w:t xml:space="preserve"> Li</w:t>
-      </w:r>
-      <w:r>
-        <w:fldChar w:fldCharType="end"/>
-      </w:r>
-      <w:r>
-        <w:t xml:space="preserve">, </w:t>
-      </w:r>
       <w:hyperlink r:id="rId64" w:history="1">
-        <w:proofErr w:type="spellStart"/>
         <w:r>
-          <w:t>Rui</w:t>
-        </w:r>
-        <w:proofErr w:type="spellEnd"/>
-        <w:r>
-          <w:t xml:space="preserve"> Qin</w:t>
+          <w:t>Juanjuan Li</w:t>
         </w:r>
       </w:hyperlink>
       <w:r>
+        <w:t xml:space="preserve">, </w:t>
+      </w:r>
+      <w:hyperlink r:id="rId65" w:history="1">
+        <w:r>
+          <w:t>Rui Qin</w:t>
+        </w:r>
+      </w:hyperlink>
+      <w:r>
         <w:t>,</w:t>
       </w:r>
       <w:r>
         <w:t> </w:t>
       </w:r>
-      <w:proofErr w:type="spellStart"/>
-      <w:r>
-        <w:fldChar w:fldCharType="begin"/>
-      </w:r>
-      <w:r>
-        <w:instrText xml:space="preserve"> HYPERLINK "https://ieeexplore.ieee.org/author/37277656000" </w:instrText>
-      </w:r>
-      <w:r>
-        <w:fldChar w:fldCharType="separate"/>
-      </w:r>
-      <w:r>
-        <w:t>Fei</w:t>
-      </w:r>
-      <w:proofErr w:type="spellEnd"/>
-      <w:r>
-        <w:t>-Yue Wang</w:t>
-      </w:r>
-      <w:r>
-        <w:fldChar w:fldCharType="end"/>
-      </w:r>
-    </w:p>
-    <w:bookmarkEnd w:id="33"/>
+      <w:hyperlink r:id="rId66" w:history="1">
+        <w:r>
+          <w:t>Fei-Yue Wang</w:t>
+        </w:r>
+      </w:hyperlink>
+    </w:p>
     <w:p>
       <w:pPr>
         <w:spacing w:line="240" w:lineRule="auto"/>
@@ -15308,6 +14839,35 @@
           <w:szCs w:val="24"/>
         </w:rPr>
       </w:pPr>
+      <w:bookmarkStart w:id="32" w:name="P10"/>
+      <w:bookmarkEnd w:id="31"/>
+      <w:r>
+        <w:rPr>
+          <w:szCs w:val="24"/>
+        </w:rPr>
+        <w:t xml:space="preserve">[P10] </w:t>
+      </w:r>
+      <w:hyperlink r:id="rId67" w:history="1">
+        <w:r>
+          <w:rPr>
+            <w:rStyle w:val="Hyperlink"/>
+          </w:rPr>
+          <w:t>SmartPool: Practical Decentralized Pooled Mining</w:t>
+        </w:r>
+      </w:hyperlink>
+      <w:r>
+        <w:t xml:space="preserve"> </w:t>
+      </w:r>
+      <w:r>
+        <w:t>Loi Luu</w:t>
+      </w:r>
+      <w:r>
+        <w:t>, J</w:t>
+      </w:r>
+      <w:r>
+        <w:t>ason Teutsch</w:t>
+      </w:r>
+      <w:bookmarkEnd w:id="32"/>
     </w:p>
     <w:sectPr>
       <w:type w:val="continuous"/>
@@ -16646,6 +16206,7 @@
   <w:style w:type="character" w:default="1" w:styleId="DefaultParagraphFont">
     <w:name w:val="Default Paragraph Font"/>
     <w:uiPriority w:val="1"/>
+    <w:semiHidden/>
     <w:unhideWhenUsed/>
   </w:style>
   <w:style w:type="table" w:default="1" w:styleId="TableNormal">
@@ -17249,7 +16810,7 @@
 </file>
 
 <file path=customXml/itemProps1.xml><?xml version="1.0" encoding="utf-8"?>
-<ds:datastoreItem xmlns:ds="http://schemas.openxmlformats.org/officeDocument/2006/customXml" ds:itemID="{C1C5A74A-1866-4224-9493-09501751507A}">
+<ds:datastoreItem xmlns:ds="http://schemas.openxmlformats.org/officeDocument/2006/customXml" ds:itemID="{AA8A3972-3400-4E7D-A92F-282F4E2EE735}">
   <ds:schemaRefs>
     <ds:schemaRef ds:uri="http://schemas.openxmlformats.org/officeDocument/2006/bibliography"/>
   </ds:schemaRefs>

</xml_diff>